<commit_message>
Datamodel, UC1-OC, glossary (antal personer) updated
</commit_message>
<xml_diff>
--- a/Analysis/OC/FS-UC1-seHistorik-OC.docx
+++ b/Analysis/OC/FS-UC1-seHistorik-OC.docx
@@ -94,7 +94,6 @@
                 <w:lang w:val="da-DK"/>
               </w:rPr>
             </w:pPr>
-            <w:proofErr w:type="spellStart"/>
             <w:r>
               <w:rPr>
                 <w:rFonts w:asciiTheme="minorHAnsi" w:hAnsiTheme="minorHAnsi"/>
@@ -104,7 +103,6 @@
               </w:rPr>
               <w:t>Description</w:t>
             </w:r>
-            <w:proofErr w:type="spellEnd"/>
           </w:p>
         </w:tc>
         <w:tc>
@@ -146,7 +144,6 @@
                 <w:lang w:val="da-DK"/>
               </w:rPr>
             </w:pPr>
-            <w:proofErr w:type="spellStart"/>
             <w:r>
               <w:rPr>
                 <w:rFonts w:asciiTheme="minorHAnsi" w:hAnsiTheme="minorHAnsi"/>
@@ -154,37 +151,7 @@
                 <w:szCs w:val="22"/>
                 <w:lang w:val="da-DK"/>
               </w:rPr>
-              <w:t>elaboration</w:t>
-            </w:r>
-            <w:proofErr w:type="spellEnd"/>
-            <w:r>
-              <w:rPr>
-                <w:rFonts w:asciiTheme="minorHAnsi" w:hAnsiTheme="minorHAnsi"/>
-                <w:sz w:val="22"/>
-                <w:szCs w:val="22"/>
-                <w:lang w:val="da-DK"/>
-              </w:rPr>
-              <w:t xml:space="preserve"> </w:t>
-            </w:r>
-            <w:proofErr w:type="spellStart"/>
-            <w:r>
-              <w:rPr>
-                <w:rFonts w:asciiTheme="minorHAnsi" w:hAnsiTheme="minorHAnsi"/>
-                <w:sz w:val="22"/>
-                <w:szCs w:val="22"/>
-                <w:lang w:val="da-DK"/>
-              </w:rPr>
-              <w:t>iteration</w:t>
-            </w:r>
-            <w:proofErr w:type="spellEnd"/>
-            <w:r>
-              <w:rPr>
-                <w:rFonts w:asciiTheme="minorHAnsi" w:hAnsiTheme="minorHAnsi"/>
-                <w:sz w:val="22"/>
-                <w:szCs w:val="22"/>
-                <w:lang w:val="da-DK"/>
-              </w:rPr>
-              <w:t xml:space="preserve"> 2</w:t>
+              <w:t>elaboration iteration 2</w:t>
             </w:r>
             <w:r>
               <w:rPr>
@@ -193,27 +160,7 @@
                 <w:szCs w:val="22"/>
                 <w:lang w:val="da-DK"/>
               </w:rPr>
-              <w:t xml:space="preserve"> </w:t>
-            </w:r>
-            <w:proofErr w:type="spellStart"/>
-            <w:r>
-              <w:rPr>
-                <w:rFonts w:asciiTheme="minorHAnsi" w:hAnsiTheme="minorHAnsi"/>
-                <w:sz w:val="22"/>
-                <w:szCs w:val="22"/>
-                <w:lang w:val="da-DK"/>
-              </w:rPr>
-              <w:t>draft</w:t>
-            </w:r>
-            <w:proofErr w:type="spellEnd"/>
-            <w:r>
-              <w:rPr>
-                <w:rFonts w:asciiTheme="minorHAnsi" w:hAnsiTheme="minorHAnsi"/>
-                <w:sz w:val="22"/>
-                <w:szCs w:val="22"/>
-                <w:lang w:val="da-DK"/>
-              </w:rPr>
-              <w:t xml:space="preserve"> 1</w:t>
+              <w:t xml:space="preserve"> draft 1</w:t>
             </w:r>
           </w:p>
         </w:tc>
@@ -254,7 +201,6 @@
                 <w:lang w:val="da-DK"/>
               </w:rPr>
             </w:pPr>
-            <w:proofErr w:type="spellStart"/>
             <w:r>
               <w:rPr>
                 <w:rFonts w:asciiTheme="minorHAnsi" w:hAnsiTheme="minorHAnsi"/>
@@ -262,29 +208,8 @@
                 <w:szCs w:val="20"/>
                 <w:lang w:val="da-DK"/>
               </w:rPr>
-              <w:t>first</w:t>
+              <w:t>first draft</w:t>
             </w:r>
-            <w:proofErr w:type="spellEnd"/>
-            <w:r>
-              <w:rPr>
-                <w:rFonts w:asciiTheme="minorHAnsi" w:hAnsiTheme="minorHAnsi"/>
-                <w:sz w:val="22"/>
-                <w:szCs w:val="20"/>
-                <w:lang w:val="da-DK"/>
-              </w:rPr>
-              <w:t xml:space="preserve"> </w:t>
-            </w:r>
-            <w:proofErr w:type="spellStart"/>
-            <w:r>
-              <w:rPr>
-                <w:rFonts w:asciiTheme="minorHAnsi" w:hAnsiTheme="minorHAnsi"/>
-                <w:sz w:val="22"/>
-                <w:szCs w:val="20"/>
-                <w:lang w:val="da-DK"/>
-              </w:rPr>
-              <w:t>draft</w:t>
-            </w:r>
-            <w:proofErr w:type="spellEnd"/>
           </w:p>
         </w:tc>
         <w:tc>
@@ -300,7 +225,6 @@
                 <w:lang w:val="en-US"/>
               </w:rPr>
             </w:pPr>
-            <w:proofErr w:type="spellStart"/>
             <w:r>
               <w:rPr>
                 <w:rFonts w:asciiTheme="minorHAnsi" w:hAnsiTheme="minorHAnsi"/>
@@ -310,7 +234,6 @@
               </w:rPr>
               <w:t>Juyoung</w:t>
             </w:r>
-            <w:proofErr w:type="spellEnd"/>
           </w:p>
         </w:tc>
       </w:tr>
@@ -328,6 +251,15 @@
                 <w:lang w:val="da-DK"/>
               </w:rPr>
             </w:pPr>
+            <w:r>
+              <w:rPr>
+                <w:rFonts w:asciiTheme="minorHAnsi" w:hAnsiTheme="minorHAnsi"/>
+                <w:sz w:val="22"/>
+                <w:szCs w:val="22"/>
+                <w:lang w:val="da-DK"/>
+              </w:rPr>
+              <w:t>elaboration iteration 2 draft 2</w:t>
+            </w:r>
           </w:p>
         </w:tc>
         <w:tc>
@@ -343,6 +275,15 @@
                 <w:lang w:val="da-DK"/>
               </w:rPr>
             </w:pPr>
+            <w:r>
+              <w:rPr>
+                <w:rFonts w:asciiTheme="minorHAnsi" w:hAnsiTheme="minorHAnsi"/>
+                <w:sz w:val="22"/>
+                <w:szCs w:val="22"/>
+                <w:lang w:val="da-DK"/>
+              </w:rPr>
+              <w:t>13. maj 2016</w:t>
+            </w:r>
           </w:p>
         </w:tc>
         <w:tc>
@@ -358,6 +299,15 @@
                 <w:lang w:val="da-DK"/>
               </w:rPr>
             </w:pPr>
+            <w:r>
+              <w:rPr>
+                <w:rFonts w:asciiTheme="minorHAnsi" w:hAnsiTheme="minorHAnsi"/>
+                <w:sz w:val="22"/>
+                <w:szCs w:val="22"/>
+                <w:lang w:val="da-DK"/>
+              </w:rPr>
+              <w:t>rolle.erKunde er sand / falsk</w:t>
+            </w:r>
           </w:p>
         </w:tc>
         <w:tc>
@@ -370,9 +320,18 @@
                 <w:rFonts w:asciiTheme="minorHAnsi" w:hAnsiTheme="minorHAnsi"/>
                 <w:sz w:val="22"/>
                 <w:szCs w:val="22"/>
-                <w:lang w:val="en-US"/>
+                <w:lang w:val="da-DK"/>
               </w:rPr>
             </w:pPr>
+            <w:r>
+              <w:rPr>
+                <w:rFonts w:asciiTheme="minorHAnsi" w:hAnsiTheme="minorHAnsi"/>
+                <w:sz w:val="22"/>
+                <w:szCs w:val="22"/>
+                <w:lang w:val="da-DK"/>
+              </w:rPr>
+              <w:t>Juyoung</w:t>
+            </w:r>
           </w:p>
         </w:tc>
       </w:tr>
@@ -937,7 +896,6 @@
         </w:rPr>
         <w:t xml:space="preserve">.1: </w:t>
       </w:r>
-      <w:proofErr w:type="spellStart"/>
       <w:r>
         <w:rPr>
           <w:rFonts w:ascii="Calibri Light" w:eastAsia="Calibri Light" w:hAnsi="Calibri Light" w:cs="Calibri Light"/>
@@ -950,7 +908,6 @@
         </w:rPr>
         <w:t>seHistorik</w:t>
       </w:r>
-      <w:proofErr w:type="spellEnd"/>
     </w:p>
     <w:p>
       <w:pPr>
@@ -1007,7 +964,6 @@
           <w:u w:color="000000"/>
         </w:rPr>
       </w:pPr>
-      <w:proofErr w:type="spellStart"/>
       <w:r>
         <w:rPr>
           <w:rFonts w:ascii="Calibri" w:eastAsia="Calibri" w:hAnsi="Calibri" w:cs="Calibri"/>
@@ -1015,7 +971,6 @@
         </w:rPr>
         <w:t>seHistorik</w:t>
       </w:r>
-      <w:proofErr w:type="spellEnd"/>
     </w:p>
     <w:p>
       <w:pPr>
@@ -1178,126 +1133,99 @@
           <w:rFonts w:ascii="Calibri" w:eastAsia="Calibri" w:hAnsi="Calibri" w:cs="Calibri"/>
           <w:u w:color="000000"/>
         </w:rPr>
-        <w:t xml:space="preserve">En Bruger </w:t>
-      </w:r>
-      <w:proofErr w:type="spellStart"/>
-      <w:r>
-        <w:rPr>
-          <w:rFonts w:ascii="Calibri" w:eastAsia="Calibri" w:hAnsi="Calibri" w:cs="Calibri"/>
-          <w:u w:color="000000"/>
-        </w:rPr>
-        <w:t>bruger</w:t>
-      </w:r>
-      <w:proofErr w:type="spellEnd"/>
-      <w:r>
-        <w:rPr>
-          <w:rFonts w:ascii="Calibri" w:eastAsia="Calibri" w:hAnsi="Calibri" w:cs="Calibri"/>
-          <w:u w:color="000000"/>
-        </w:rPr>
-        <w:t xml:space="preserve"> eksisterer.</w:t>
-      </w:r>
-    </w:p>
-    <w:p>
-      <w:pPr>
-        <w:pStyle w:val="Body"/>
-        <w:tabs>
-          <w:tab w:val="left" w:pos="1304"/>
-          <w:tab w:val="left" w:pos="2608"/>
-          <w:tab w:val="left" w:pos="3912"/>
-          <w:tab w:val="left" w:pos="5216"/>
-          <w:tab w:val="left" w:pos="6520"/>
-          <w:tab w:val="left" w:pos="7824"/>
-          <w:tab w:val="left" w:pos="9128"/>
-        </w:tabs>
-        <w:spacing w:line="259" w:lineRule="auto"/>
-        <w:rPr>
-          <w:rFonts w:ascii="Calibri" w:eastAsia="Calibri" w:hAnsi="Calibri" w:cs="Calibri"/>
-          <w:u w:color="000000"/>
-        </w:rPr>
-      </w:pPr>
-      <w:r>
-        <w:rPr>
-          <w:rFonts w:ascii="Calibri" w:eastAsia="Calibri" w:hAnsi="Calibri" w:cs="Calibri"/>
-          <w:u w:color="000000"/>
-        </w:rPr>
-        <w:t xml:space="preserve">Et </w:t>
-      </w:r>
-      <w:proofErr w:type="spellStart"/>
-      <w:r>
-        <w:rPr>
-          <w:rFonts w:ascii="Calibri" w:eastAsia="Calibri" w:hAnsi="Calibri" w:cs="Calibri"/>
-          <w:u w:color="000000"/>
-        </w:rPr>
-        <w:t>TurKartotek</w:t>
-      </w:r>
-      <w:proofErr w:type="spellEnd"/>
-      <w:r>
-        <w:rPr>
-          <w:rFonts w:ascii="Calibri" w:eastAsia="Calibri" w:hAnsi="Calibri" w:cs="Calibri"/>
-          <w:u w:color="000000"/>
-        </w:rPr>
-        <w:t xml:space="preserve"> </w:t>
-      </w:r>
-      <w:proofErr w:type="spellStart"/>
-      <w:r>
-        <w:rPr>
-          <w:rFonts w:ascii="Calibri" w:eastAsia="Calibri" w:hAnsi="Calibri" w:cs="Calibri"/>
-          <w:u w:color="000000"/>
-        </w:rPr>
-        <w:t>turKartotek</w:t>
-      </w:r>
-      <w:proofErr w:type="spellEnd"/>
-      <w:r>
-        <w:rPr>
-          <w:rFonts w:ascii="Calibri" w:eastAsia="Calibri" w:hAnsi="Calibri" w:cs="Calibri"/>
-          <w:u w:color="000000"/>
-        </w:rPr>
-        <w:t xml:space="preserve"> eksisterer.</w:t>
-      </w:r>
-    </w:p>
-    <w:p>
-      <w:pPr>
-        <w:pStyle w:val="Body"/>
-        <w:tabs>
-          <w:tab w:val="left" w:pos="1304"/>
-          <w:tab w:val="left" w:pos="2608"/>
-          <w:tab w:val="left" w:pos="3912"/>
-          <w:tab w:val="left" w:pos="5216"/>
-          <w:tab w:val="left" w:pos="6520"/>
-          <w:tab w:val="left" w:pos="7824"/>
-          <w:tab w:val="left" w:pos="9128"/>
-        </w:tabs>
-        <w:spacing w:line="259" w:lineRule="auto"/>
-        <w:rPr>
-          <w:rFonts w:ascii="Calibri" w:eastAsia="Calibri" w:hAnsi="Calibri" w:cs="Calibri"/>
-          <w:u w:color="000000"/>
-        </w:rPr>
-      </w:pPr>
-      <w:proofErr w:type="spellStart"/>
-      <w:r>
-        <w:rPr>
-          <w:rFonts w:ascii="Calibri" w:eastAsia="Calibri" w:hAnsi="Calibri" w:cs="Calibri"/>
-          <w:u w:color="000000"/>
-        </w:rPr>
-        <w:t>turKartotek</w:t>
-      </w:r>
-      <w:proofErr w:type="spellEnd"/>
-      <w:r>
-        <w:rPr>
-          <w:rFonts w:ascii="Calibri" w:eastAsia="Calibri" w:hAnsi="Calibri" w:cs="Calibri"/>
-          <w:u w:color="000000"/>
-        </w:rPr>
-        <w:t xml:space="preserve"> indeholder Flextur </w:t>
-      </w:r>
-      <w:proofErr w:type="spellStart"/>
-      <w:r>
-        <w:rPr>
-          <w:rFonts w:ascii="Calibri" w:eastAsia="Calibri" w:hAnsi="Calibri" w:cs="Calibri"/>
-          <w:u w:color="000000"/>
-        </w:rPr>
-        <w:t>flextur</w:t>
-      </w:r>
-      <w:proofErr w:type="spellEnd"/>
+        <w:t>En Bruger bruger eksisterer.</w:t>
+      </w:r>
+    </w:p>
+    <w:p>
+      <w:pPr>
+        <w:pStyle w:val="Body"/>
+        <w:tabs>
+          <w:tab w:val="left" w:pos="1304"/>
+          <w:tab w:val="left" w:pos="2608"/>
+          <w:tab w:val="left" w:pos="3912"/>
+          <w:tab w:val="left" w:pos="5216"/>
+          <w:tab w:val="left" w:pos="6520"/>
+          <w:tab w:val="left" w:pos="7824"/>
+          <w:tab w:val="left" w:pos="9128"/>
+        </w:tabs>
+        <w:spacing w:line="259" w:lineRule="auto"/>
+        <w:rPr>
+          <w:rFonts w:ascii="Calibri" w:eastAsia="Calibri" w:hAnsi="Calibri" w:cs="Calibri"/>
+          <w:u w:color="000000"/>
+        </w:rPr>
+      </w:pPr>
+      <w:r>
+        <w:rPr>
+          <w:rFonts w:ascii="Calibri" w:eastAsia="Calibri" w:hAnsi="Calibri" w:cs="Calibri"/>
+          <w:u w:color="000000"/>
+        </w:rPr>
+        <w:t>Et TurKartotek turKartotek eksisterer.</w:t>
+      </w:r>
+    </w:p>
+    <w:p>
+      <w:pPr>
+        <w:pStyle w:val="Body"/>
+        <w:tabs>
+          <w:tab w:val="left" w:pos="1304"/>
+          <w:tab w:val="left" w:pos="2608"/>
+          <w:tab w:val="left" w:pos="3912"/>
+          <w:tab w:val="left" w:pos="5216"/>
+          <w:tab w:val="left" w:pos="6520"/>
+          <w:tab w:val="left" w:pos="7824"/>
+          <w:tab w:val="left" w:pos="9128"/>
+        </w:tabs>
+        <w:spacing w:line="259" w:lineRule="auto"/>
+        <w:rPr>
+          <w:rFonts w:ascii="Calibri" w:eastAsia="Calibri" w:hAnsi="Calibri" w:cs="Calibri"/>
+          <w:u w:color="000000"/>
+        </w:rPr>
+      </w:pPr>
+      <w:r>
+        <w:rPr>
+          <w:rFonts w:ascii="Calibri" w:eastAsia="Calibri" w:hAnsi="Calibri" w:cs="Calibri"/>
+          <w:u w:color="000000"/>
+        </w:rPr>
+        <w:t>En Rolle rolle eksisterer.</w:t>
+      </w:r>
+    </w:p>
+    <w:p>
+      <w:pPr>
+        <w:pStyle w:val="Body"/>
+        <w:tabs>
+          <w:tab w:val="left" w:pos="1304"/>
+          <w:tab w:val="left" w:pos="2608"/>
+          <w:tab w:val="left" w:pos="3912"/>
+          <w:tab w:val="left" w:pos="5216"/>
+          <w:tab w:val="left" w:pos="6520"/>
+          <w:tab w:val="left" w:pos="7824"/>
+          <w:tab w:val="left" w:pos="9128"/>
+        </w:tabs>
+        <w:spacing w:line="259" w:lineRule="auto"/>
+        <w:rPr>
+          <w:rFonts w:ascii="Calibri" w:eastAsia="Calibri" w:hAnsi="Calibri" w:cs="Calibri"/>
+          <w:u w:color="000000"/>
+        </w:rPr>
+      </w:pPr>
+      <w:r>
+        <w:rPr>
+          <w:rFonts w:ascii="Calibri" w:eastAsia="Calibri" w:hAnsi="Calibri" w:cs="Calibri"/>
+          <w:u w:color="000000"/>
+        </w:rPr>
+        <w:t xml:space="preserve">bruger </w:t>
+      </w:r>
+      <w:r>
+        <w:rPr>
+          <w:rFonts w:asciiTheme="minorHAnsi" w:hAnsiTheme="minorHAnsi"/>
+        </w:rPr>
+        <w:t xml:space="preserve">er associeret med </w:t>
+      </w:r>
+      <w:r>
+        <w:rPr>
+          <w:rFonts w:ascii="Calibri" w:eastAsia="Calibri" w:hAnsi="Calibri" w:cs="Calibri"/>
+          <w:u w:color="000000"/>
+        </w:rPr>
+        <w:t>rolle</w:t>
+      </w:r>
       <w:r>
         <w:rPr>
           <w:rFonts w:ascii="Calibri" w:eastAsia="Calibri" w:hAnsi="Calibri" w:cs="Calibri"/>
@@ -1329,98 +1257,21 @@
           <w:rFonts w:ascii="Calibri" w:eastAsia="Calibri" w:hAnsi="Calibri" w:cs="Calibri"/>
           <w:u w:color="000000"/>
         </w:rPr>
-        <w:t>bruger indeholder</w:t>
-      </w:r>
-      <w:r>
-        <w:rPr>
-          <w:rFonts w:ascii="Calibri" w:eastAsia="Calibri" w:hAnsi="Calibri" w:cs="Calibri"/>
-          <w:u w:color="000000"/>
-        </w:rPr>
-        <w:t xml:space="preserve"> Rolle </w:t>
-      </w:r>
-      <w:proofErr w:type="spellStart"/>
-      <w:r>
-        <w:rPr>
-          <w:rFonts w:ascii="Calibri" w:eastAsia="Calibri" w:hAnsi="Calibri" w:cs="Calibri"/>
-          <w:u w:color="000000"/>
-        </w:rPr>
-        <w:t>rolle</w:t>
-      </w:r>
-      <w:proofErr w:type="spellEnd"/>
-      <w:r>
-        <w:rPr>
-          <w:rFonts w:ascii="Calibri" w:eastAsia="Calibri" w:hAnsi="Calibri" w:cs="Calibri"/>
-          <w:u w:color="000000"/>
-        </w:rPr>
-        <w:t>.</w:t>
-      </w:r>
-    </w:p>
-    <w:p>
-      <w:pPr>
-        <w:pStyle w:val="Body"/>
-        <w:tabs>
-          <w:tab w:val="left" w:pos="1304"/>
-          <w:tab w:val="left" w:pos="2608"/>
-          <w:tab w:val="left" w:pos="3912"/>
-          <w:tab w:val="left" w:pos="5216"/>
-          <w:tab w:val="left" w:pos="6520"/>
-          <w:tab w:val="left" w:pos="7824"/>
-          <w:tab w:val="left" w:pos="9128"/>
-        </w:tabs>
-        <w:spacing w:line="259" w:lineRule="auto"/>
-        <w:rPr>
-          <w:rFonts w:ascii="Calibri" w:eastAsia="Calibri" w:hAnsi="Calibri" w:cs="Calibri"/>
-          <w:color w:val="FF0000"/>
-          <w:u w:color="000000"/>
-        </w:rPr>
-      </w:pPr>
-      <w:r>
-        <w:rPr>
-          <w:rFonts w:ascii="Calibri" w:eastAsia="Calibri" w:hAnsi="Calibri" w:cs="Calibri"/>
-          <w:color w:val="FF0000"/>
-          <w:u w:color="000000"/>
-        </w:rPr>
-        <w:t xml:space="preserve">For bruger er </w:t>
-      </w:r>
-      <w:proofErr w:type="spellStart"/>
-      <w:proofErr w:type="gramStart"/>
-      <w:r>
-        <w:rPr>
-          <w:rFonts w:ascii="Calibri" w:eastAsia="Calibri" w:hAnsi="Calibri" w:cs="Calibri"/>
-          <w:color w:val="FF0000"/>
-          <w:u w:color="000000"/>
-        </w:rPr>
-        <w:t>bruger.erLoggetInd</w:t>
-      </w:r>
-      <w:proofErr w:type="spellEnd"/>
-      <w:proofErr w:type="gramEnd"/>
-      <w:r>
-        <w:rPr>
-          <w:rFonts w:ascii="Calibri" w:eastAsia="Calibri" w:hAnsi="Calibri" w:cs="Calibri"/>
-          <w:color w:val="FF0000"/>
-          <w:u w:color="000000"/>
-        </w:rPr>
-        <w:t xml:space="preserve"> sat til sand.</w:t>
-      </w:r>
-    </w:p>
-    <w:p>
-      <w:pPr>
-        <w:pStyle w:val="Body"/>
-        <w:tabs>
-          <w:tab w:val="left" w:pos="1304"/>
-          <w:tab w:val="left" w:pos="2608"/>
-          <w:tab w:val="left" w:pos="3912"/>
-          <w:tab w:val="left" w:pos="5216"/>
-          <w:tab w:val="left" w:pos="6520"/>
-          <w:tab w:val="left" w:pos="7824"/>
-          <w:tab w:val="left" w:pos="9128"/>
-        </w:tabs>
-        <w:spacing w:line="259" w:lineRule="auto"/>
-        <w:rPr>
-          <w:rFonts w:ascii="Calibri" w:eastAsia="Calibri" w:hAnsi="Calibri" w:cs="Calibri"/>
-          <w:u w:color="000000"/>
-        </w:rPr>
-      </w:pPr>
+        <w:t xml:space="preserve">turKartotek </w:t>
+      </w:r>
+      <w:r>
+        <w:rPr>
+          <w:rFonts w:asciiTheme="minorHAnsi" w:hAnsiTheme="minorHAnsi"/>
+        </w:rPr>
+        <w:t xml:space="preserve">er associeret med </w:t>
+      </w:r>
+      <w:r>
+        <w:rPr>
+          <w:rFonts w:ascii="Calibri" w:eastAsia="Calibri" w:hAnsi="Calibri" w:cs="Calibri"/>
+          <w:u w:color="000000"/>
+        </w:rPr>
+        <w:t>Flextur flextur.</w:t>
+      </w:r>
     </w:p>
     <w:p>
       <w:pPr>
@@ -1501,16 +1352,89 @@
           <w:rFonts w:ascii="Calibri" w:eastAsia="Calibri" w:hAnsi="Calibri" w:cs="Calibri"/>
           <w:u w:color="000000"/>
         </w:rPr>
-        <w:t xml:space="preserve">bruger er blevet præsenteret for </w:t>
-      </w:r>
-      <w:proofErr w:type="spellStart"/>
+        <w:t>HistoriSøgningsMuligheder historikSøgninsgMuligheder er blevet skabt.</w:t>
+      </w:r>
+    </w:p>
+    <w:p>
+      <w:pPr>
+        <w:pStyle w:val="Body"/>
+        <w:tabs>
+          <w:tab w:val="left" w:pos="1304"/>
+          <w:tab w:val="left" w:pos="2608"/>
+          <w:tab w:val="left" w:pos="3912"/>
+          <w:tab w:val="left" w:pos="5216"/>
+          <w:tab w:val="left" w:pos="6520"/>
+          <w:tab w:val="left" w:pos="7824"/>
+          <w:tab w:val="left" w:pos="9128"/>
+        </w:tabs>
+        <w:spacing w:line="259" w:lineRule="auto"/>
+        <w:rPr>
+          <w:rFonts w:ascii="Calibri" w:eastAsia="Calibri" w:hAnsi="Calibri" w:cs="Calibri"/>
+          <w:u w:color="000000"/>
+        </w:rPr>
+      </w:pPr>
+    </w:p>
+    <w:p>
+      <w:pPr>
+        <w:pStyle w:val="Body"/>
+        <w:tabs>
+          <w:tab w:val="left" w:pos="1304"/>
+          <w:tab w:val="left" w:pos="2608"/>
+          <w:tab w:val="left" w:pos="3912"/>
+          <w:tab w:val="left" w:pos="5216"/>
+          <w:tab w:val="left" w:pos="6520"/>
+          <w:tab w:val="left" w:pos="7824"/>
+          <w:tab w:val="left" w:pos="9128"/>
+        </w:tabs>
+        <w:spacing w:line="259" w:lineRule="auto"/>
+        <w:rPr>
+          <w:rFonts w:ascii="Calibri" w:eastAsia="Calibri" w:hAnsi="Calibri" w:cs="Calibri"/>
+          <w:u w:color="000000"/>
+        </w:rPr>
+      </w:pPr>
+      <w:r>
+        <w:rPr>
+          <w:rFonts w:ascii="Calibri" w:eastAsia="Calibri" w:hAnsi="Calibri" w:cs="Calibri"/>
+          <w:u w:color="000000"/>
+        </w:rPr>
+        <w:t xml:space="preserve">Hvis </w:t>
+      </w:r>
       <w:proofErr w:type="gramStart"/>
       <w:r>
         <w:rPr>
           <w:rFonts w:ascii="Calibri" w:eastAsia="Calibri" w:hAnsi="Calibri" w:cs="Calibri"/>
           <w:u w:color="000000"/>
         </w:rPr>
-        <w:t>historik</w:t>
+        <w:t>rolle</w:t>
+      </w:r>
+      <w:r>
+        <w:rPr>
+          <w:rFonts w:ascii="Calibri" w:eastAsia="Calibri" w:hAnsi="Calibri" w:cs="Calibri"/>
+          <w:u w:color="000000"/>
+        </w:rPr>
+        <w:t>.erKunde</w:t>
+      </w:r>
+      <w:proofErr w:type="gramEnd"/>
+      <w:r>
+        <w:rPr>
+          <w:rFonts w:ascii="Calibri" w:eastAsia="Calibri" w:hAnsi="Calibri" w:cs="Calibri"/>
+          <w:u w:color="000000"/>
+        </w:rPr>
+        <w:t xml:space="preserve"> var sat til</w:t>
+      </w:r>
+      <w:r>
+        <w:rPr>
+          <w:rFonts w:ascii="Calibri" w:eastAsia="Calibri" w:hAnsi="Calibri" w:cs="Calibri"/>
+          <w:u w:color="000000"/>
+        </w:rPr>
+        <w:t xml:space="preserve"> falsk, er bruger</w:t>
+      </w:r>
+      <w:r>
+        <w:rPr>
+          <w:rFonts w:ascii="Calibri" w:eastAsia="Calibri" w:hAnsi="Calibri" w:cs="Calibri"/>
+          <w:u w:color="000000"/>
+        </w:rPr>
+        <w:t xml:space="preserve"> blevet præsenteret for historik</w:t>
       </w:r>
       <w:r>
         <w:rPr>
@@ -1531,15 +1455,121 @@
           <w:rFonts w:ascii="Calibri" w:eastAsia="Calibri" w:hAnsi="Calibri" w:cs="Calibri"/>
           <w:u w:color="000000"/>
         </w:rPr>
-        <w:t>ningsMuligheder</w:t>
-      </w:r>
-      <w:proofErr w:type="spellEnd"/>
-      <w:r>
-        <w:rPr>
-          <w:rFonts w:ascii="Calibri" w:eastAsia="Calibri" w:hAnsi="Calibri" w:cs="Calibri"/>
-          <w:u w:color="000000"/>
-        </w:rPr>
-        <w:t xml:space="preserve"> ;</w:t>
+        <w:t xml:space="preserve">ningsMuligheder ; </w:t>
+      </w:r>
+      <w:r>
+        <w:rPr>
+          <w:rFonts w:ascii="Calibri" w:eastAsia="Calibri" w:hAnsi="Calibri" w:cs="Calibri"/>
+          <w:u w:color="000000"/>
+        </w:rPr>
+        <w:t>historikSøgningsMuligheder.fraDato, historikSøgningsMuligheder.tilDato</w:t>
+      </w:r>
+      <w:r>
+        <w:rPr>
+          <w:rFonts w:ascii="Calibri" w:eastAsia="Calibri" w:hAnsi="Calibri" w:cs="Calibri"/>
+          <w:u w:color="000000"/>
+        </w:rPr>
+        <w:t xml:space="preserve">, </w:t>
+      </w:r>
+      <w:r>
+        <w:rPr>
+          <w:rFonts w:ascii="Calibri" w:eastAsia="Calibri" w:hAnsi="Calibri" w:cs="Calibri"/>
+          <w:u w:color="000000"/>
+        </w:rPr>
+        <w:t xml:space="preserve">historikSøgning.kommune, </w:t>
+      </w:r>
+    </w:p>
+    <w:p>
+      <w:pPr>
+        <w:pStyle w:val="Body"/>
+        <w:tabs>
+          <w:tab w:val="left" w:pos="1304"/>
+          <w:tab w:val="left" w:pos="2608"/>
+          <w:tab w:val="left" w:pos="3912"/>
+          <w:tab w:val="left" w:pos="5216"/>
+          <w:tab w:val="left" w:pos="6520"/>
+          <w:tab w:val="left" w:pos="7824"/>
+          <w:tab w:val="left" w:pos="9128"/>
+        </w:tabs>
+        <w:spacing w:line="259" w:lineRule="auto"/>
+        <w:rPr>
+          <w:rFonts w:ascii="Calibri" w:eastAsia="Calibri" w:hAnsi="Calibri" w:cs="Calibri"/>
+          <w:u w:color="000000"/>
+        </w:rPr>
+      </w:pPr>
+      <w:r>
+        <w:rPr>
+          <w:rFonts w:ascii="Calibri" w:eastAsia="Calibri" w:hAnsi="Calibri" w:cs="Calibri"/>
+          <w:u w:color="000000"/>
+        </w:rPr>
+        <w:t>hi</w:t>
+      </w:r>
+      <w:r>
+        <w:rPr>
+          <w:rFonts w:ascii="Calibri" w:eastAsia="Calibri" w:hAnsi="Calibri" w:cs="Calibri"/>
+          <w:u w:color="000000"/>
+        </w:rPr>
+        <w:t xml:space="preserve">storikSøgningsMuligheder.cprNummer </w:t>
+      </w:r>
+      <w:r>
+        <w:rPr>
+          <w:rFonts w:ascii="Calibri" w:eastAsia="Calibri" w:hAnsi="Calibri" w:cs="Calibri"/>
+          <w:u w:color="000000"/>
+        </w:rPr>
+        <w:t>er blevet skabt.</w:t>
+      </w:r>
+    </w:p>
+    <w:p>
+      <w:pPr>
+        <w:pStyle w:val="Body"/>
+        <w:tabs>
+          <w:tab w:val="left" w:pos="1304"/>
+          <w:tab w:val="left" w:pos="2608"/>
+          <w:tab w:val="left" w:pos="3912"/>
+          <w:tab w:val="left" w:pos="5216"/>
+          <w:tab w:val="left" w:pos="6520"/>
+          <w:tab w:val="left" w:pos="7824"/>
+          <w:tab w:val="left" w:pos="9128"/>
+        </w:tabs>
+        <w:spacing w:line="259" w:lineRule="auto"/>
+        <w:rPr>
+          <w:rFonts w:ascii="Calibri" w:eastAsia="Calibri" w:hAnsi="Calibri" w:cs="Calibri"/>
+          <w:u w:color="000000"/>
+        </w:rPr>
+      </w:pPr>
+    </w:p>
+    <w:p>
+      <w:pPr>
+        <w:pStyle w:val="Body"/>
+        <w:tabs>
+          <w:tab w:val="left" w:pos="1304"/>
+          <w:tab w:val="left" w:pos="2608"/>
+          <w:tab w:val="left" w:pos="3912"/>
+          <w:tab w:val="left" w:pos="5216"/>
+          <w:tab w:val="left" w:pos="6520"/>
+          <w:tab w:val="left" w:pos="7824"/>
+          <w:tab w:val="left" w:pos="9128"/>
+        </w:tabs>
+        <w:spacing w:line="259" w:lineRule="auto"/>
+        <w:rPr>
+          <w:rFonts w:ascii="Calibri" w:eastAsia="Calibri" w:hAnsi="Calibri" w:cs="Calibri"/>
+          <w:u w:color="000000"/>
+        </w:rPr>
+      </w:pPr>
+      <w:r>
+        <w:rPr>
+          <w:rFonts w:ascii="Calibri" w:eastAsia="Calibri" w:hAnsi="Calibri" w:cs="Calibri"/>
+          <w:u w:color="000000"/>
+        </w:rPr>
+        <w:t xml:space="preserve">Hvis </w:t>
+      </w:r>
+      <w:proofErr w:type="gramStart"/>
+      <w:r>
+        <w:rPr>
+          <w:rFonts w:ascii="Calibri" w:eastAsia="Calibri" w:hAnsi="Calibri" w:cs="Calibri"/>
+          <w:u w:color="000000"/>
+        </w:rPr>
+        <w:t>rolle.erKunde</w:t>
       </w:r>
       <w:proofErr w:type="gramEnd"/>
       <w:r>
@@ -1547,63 +1577,60 @@
           <w:rFonts w:ascii="Calibri" w:eastAsia="Calibri" w:hAnsi="Calibri" w:cs="Calibri"/>
           <w:u w:color="000000"/>
         </w:rPr>
-        <w:t xml:space="preserve"> </w:t>
-      </w:r>
-      <w:r>
-        <w:rPr>
-          <w:rFonts w:ascii="Calibri" w:eastAsia="Calibri" w:hAnsi="Calibri" w:cs="Calibri"/>
-          <w:u w:color="000000"/>
-        </w:rPr>
-        <w:t xml:space="preserve">dato, </w:t>
-      </w:r>
-      <w:proofErr w:type="spellStart"/>
-      <w:r>
-        <w:rPr>
-          <w:rFonts w:ascii="Calibri" w:eastAsia="Calibri" w:hAnsi="Calibri" w:cs="Calibri"/>
-          <w:u w:color="000000"/>
-        </w:rPr>
-        <w:t>fraKommune</w:t>
-      </w:r>
-      <w:proofErr w:type="spellEnd"/>
-      <w:r>
-        <w:rPr>
-          <w:rFonts w:ascii="Calibri" w:eastAsia="Calibri" w:hAnsi="Calibri" w:cs="Calibri"/>
-          <w:u w:color="000000"/>
-        </w:rPr>
-        <w:t xml:space="preserve">, </w:t>
-      </w:r>
-      <w:proofErr w:type="spellStart"/>
-      <w:r>
-        <w:rPr>
-          <w:rFonts w:ascii="Calibri" w:eastAsia="Calibri" w:hAnsi="Calibri" w:cs="Calibri"/>
-          <w:u w:color="000000"/>
-        </w:rPr>
-        <w:t>tilKommune</w:t>
-      </w:r>
-      <w:proofErr w:type="spellEnd"/>
-      <w:r>
-        <w:rPr>
-          <w:rFonts w:ascii="Calibri" w:eastAsia="Calibri" w:hAnsi="Calibri" w:cs="Calibri"/>
-          <w:u w:color="000000"/>
-        </w:rPr>
-        <w:t xml:space="preserve">, </w:t>
-      </w:r>
-      <w:proofErr w:type="spellStart"/>
-      <w:r>
-        <w:rPr>
-          <w:rFonts w:ascii="Calibri" w:eastAsia="Calibri" w:hAnsi="Calibri" w:cs="Calibri"/>
-          <w:u w:color="000000"/>
-        </w:rPr>
-        <w:t>antalPassagerer</w:t>
-      </w:r>
-      <w:proofErr w:type="spellEnd"/>
-      <w:r>
-        <w:rPr>
-          <w:rFonts w:ascii="Calibri" w:eastAsia="Calibri" w:hAnsi="Calibri" w:cs="Calibri"/>
-          <w:u w:color="000000"/>
-        </w:rPr>
-        <w:t xml:space="preserve"> er blevet skabt.</w:t>
-      </w:r>
+        <w:t xml:space="preserve"> var sat til</w:t>
+      </w:r>
+      <w:r>
+        <w:rPr>
+          <w:rFonts w:ascii="Calibri" w:eastAsia="Calibri" w:hAnsi="Calibri" w:cs="Calibri"/>
+          <w:u w:color="000000"/>
+        </w:rPr>
+        <w:t xml:space="preserve"> sand, er bruger blevet præsenteret for historikSøgningsMuligheder ; </w:t>
+      </w:r>
+    </w:p>
+    <w:p>
+      <w:pPr>
+        <w:pStyle w:val="Body"/>
+        <w:tabs>
+          <w:tab w:val="left" w:pos="1304"/>
+          <w:tab w:val="left" w:pos="2608"/>
+          <w:tab w:val="left" w:pos="3912"/>
+          <w:tab w:val="left" w:pos="5216"/>
+          <w:tab w:val="left" w:pos="6520"/>
+          <w:tab w:val="left" w:pos="7824"/>
+          <w:tab w:val="left" w:pos="9128"/>
+        </w:tabs>
+        <w:spacing w:line="259" w:lineRule="auto"/>
+        <w:rPr>
+          <w:rFonts w:ascii="Calibri" w:eastAsia="Calibri" w:hAnsi="Calibri" w:cs="Calibri"/>
+          <w:u w:color="000000"/>
+        </w:rPr>
+      </w:pPr>
+      <w:r>
+        <w:rPr>
+          <w:rFonts w:ascii="Calibri" w:eastAsia="Calibri" w:hAnsi="Calibri" w:cs="Calibri"/>
+          <w:u w:color="000000"/>
+        </w:rPr>
+        <w:t>historikSøgningsMuligheder.fraDato, historikSøgningsMuligheder.tilDato er blevet skabt.</w:t>
+      </w:r>
+    </w:p>
+    <w:p>
+      <w:pPr>
+        <w:pStyle w:val="Body"/>
+        <w:tabs>
+          <w:tab w:val="left" w:pos="1304"/>
+          <w:tab w:val="left" w:pos="2608"/>
+          <w:tab w:val="left" w:pos="3912"/>
+          <w:tab w:val="left" w:pos="5216"/>
+          <w:tab w:val="left" w:pos="6520"/>
+          <w:tab w:val="left" w:pos="7824"/>
+          <w:tab w:val="left" w:pos="9128"/>
+        </w:tabs>
+        <w:spacing w:line="259" w:lineRule="auto"/>
+        <w:rPr>
+          <w:rFonts w:ascii="Calibri" w:eastAsia="Calibri" w:hAnsi="Calibri" w:cs="Calibri"/>
+          <w:u w:color="000000"/>
+        </w:rPr>
+      </w:pPr>
     </w:p>
     <w:p>
       <w:pPr>
@@ -1689,7 +1716,6 @@
         </w:rPr>
         <w:t xml:space="preserve">: </w:t>
       </w:r>
-      <w:proofErr w:type="spellStart"/>
       <w:r>
         <w:rPr>
           <w:rFonts w:ascii="Calibri Light" w:eastAsia="Calibri Light" w:hAnsi="Calibri Light" w:cs="Calibri Light"/>
@@ -1702,7 +1728,6 @@
         </w:rPr>
         <w:t>angivOplysninger</w:t>
       </w:r>
-      <w:proofErr w:type="spellEnd"/>
     </w:p>
     <w:p>
       <w:pPr>
@@ -1756,125 +1781,17 @@
         <w:spacing w:line="259" w:lineRule="auto"/>
         <w:rPr>
           <w:rFonts w:ascii="Calibri" w:eastAsia="Calibri" w:hAnsi="Calibri" w:cs="Calibri"/>
-          <w:color w:val="FF0000"/>
-          <w:u w:color="000000"/>
-        </w:rPr>
-      </w:pPr>
-      <w:proofErr w:type="spellStart"/>
-      <w:r>
-        <w:rPr>
-          <w:rFonts w:ascii="Calibri" w:eastAsia="Calibri" w:hAnsi="Calibri" w:cs="Calibri"/>
-          <w:color w:val="FF0000"/>
-          <w:u w:color="000000"/>
-        </w:rPr>
-        <w:t>angivOplysninger</w:t>
-      </w:r>
-      <w:proofErr w:type="spellEnd"/>
-      <w:r>
-        <w:rPr>
-          <w:rFonts w:ascii="Calibri" w:eastAsia="Calibri" w:hAnsi="Calibri" w:cs="Calibri"/>
-          <w:color w:val="FF0000"/>
-          <w:u w:color="000000"/>
-        </w:rPr>
-        <w:t xml:space="preserve"> (</w:t>
-      </w:r>
-      <w:r>
-        <w:rPr>
-          <w:rFonts w:ascii="Calibri" w:eastAsia="Calibri" w:hAnsi="Calibri" w:cs="Calibri"/>
-          <w:color w:val="FF0000"/>
-          <w:u w:color="000000"/>
-        </w:rPr>
-        <w:t>tidsinterval</w:t>
-      </w:r>
-      <w:r>
-        <w:rPr>
-          <w:rFonts w:ascii="Calibri" w:eastAsia="Calibri" w:hAnsi="Calibri" w:cs="Calibri"/>
-          <w:color w:val="FF0000"/>
-          <w:u w:color="000000"/>
-        </w:rPr>
-        <w:t>)</w:t>
-      </w:r>
-      <w:r>
-        <w:rPr>
-          <w:rFonts w:ascii="Calibri" w:eastAsia="Calibri" w:hAnsi="Calibri" w:cs="Calibri"/>
-          <w:color w:val="FF0000"/>
-          <w:u w:color="000000"/>
-        </w:rPr>
-        <w:t xml:space="preserve"> </w:t>
-      </w:r>
-    </w:p>
-    <w:p>
-      <w:pPr>
-        <w:pStyle w:val="Body"/>
-        <w:tabs>
-          <w:tab w:val="left" w:pos="1304"/>
-          <w:tab w:val="left" w:pos="2608"/>
-          <w:tab w:val="left" w:pos="3912"/>
-          <w:tab w:val="left" w:pos="5216"/>
-          <w:tab w:val="left" w:pos="6520"/>
-          <w:tab w:val="left" w:pos="7824"/>
-          <w:tab w:val="left" w:pos="9128"/>
-        </w:tabs>
-        <w:spacing w:line="259" w:lineRule="auto"/>
-        <w:rPr>
-          <w:rFonts w:ascii="Calibri" w:eastAsia="Calibri" w:hAnsi="Calibri" w:cs="Calibri"/>
-          <w:color w:val="FF0000"/>
-          <w:u w:color="000000"/>
-        </w:rPr>
-      </w:pPr>
-      <w:proofErr w:type="spellStart"/>
-      <w:r>
-        <w:rPr>
-          <w:rFonts w:ascii="Calibri" w:eastAsia="Calibri" w:hAnsi="Calibri" w:cs="Calibri"/>
-          <w:color w:val="FF0000"/>
-          <w:u w:color="000000"/>
-        </w:rPr>
-        <w:t>angivOplysninger</w:t>
-      </w:r>
-      <w:proofErr w:type="spellEnd"/>
-      <w:r>
-        <w:rPr>
-          <w:rFonts w:ascii="Calibri" w:eastAsia="Calibri" w:hAnsi="Calibri" w:cs="Calibri"/>
-          <w:color w:val="FF0000"/>
-          <w:u w:color="000000"/>
-        </w:rPr>
-        <w:t xml:space="preserve"> (</w:t>
-      </w:r>
-      <w:proofErr w:type="spellStart"/>
-      <w:r>
-        <w:rPr>
-          <w:rFonts w:ascii="Calibri" w:eastAsia="Calibri" w:hAnsi="Calibri" w:cs="Calibri"/>
-          <w:color w:val="FF0000"/>
-          <w:u w:color="000000"/>
-        </w:rPr>
-        <w:t>fraDato</w:t>
-      </w:r>
-      <w:proofErr w:type="spellEnd"/>
-      <w:r>
-        <w:rPr>
-          <w:rFonts w:ascii="Calibri" w:eastAsia="Calibri" w:hAnsi="Calibri" w:cs="Calibri"/>
-          <w:color w:val="FF0000"/>
-          <w:u w:color="000000"/>
-        </w:rPr>
-        <w:t xml:space="preserve">, </w:t>
-      </w:r>
-      <w:proofErr w:type="spellStart"/>
-      <w:r>
-        <w:rPr>
-          <w:rFonts w:ascii="Calibri" w:eastAsia="Calibri" w:hAnsi="Calibri" w:cs="Calibri"/>
-          <w:color w:val="FF0000"/>
-          <w:u w:color="000000"/>
-        </w:rPr>
-        <w:t>tilDato</w:t>
-      </w:r>
-      <w:proofErr w:type="spellEnd"/>
-      <w:r>
-        <w:rPr>
-          <w:rFonts w:ascii="Calibri" w:eastAsia="Calibri" w:hAnsi="Calibri" w:cs="Calibri"/>
-          <w:color w:val="FF0000"/>
-          <w:u w:color="000000"/>
-        </w:rPr>
-        <w:t>)</w:t>
+          <w:color w:val="auto"/>
+          <w:u w:color="000000"/>
+        </w:rPr>
+      </w:pPr>
+      <w:r>
+        <w:rPr>
+          <w:rFonts w:ascii="Calibri" w:eastAsia="Calibri" w:hAnsi="Calibri" w:cs="Calibri"/>
+          <w:color w:val="auto"/>
+          <w:u w:color="000000"/>
+        </w:rPr>
+        <w:t>angivOplysninger (fraDato, tilDato)</w:t>
       </w:r>
     </w:p>
     <w:p>
@@ -1950,6 +1867,7 @@
           <w:szCs w:val="26"/>
           <w:u w:color="2E74B5"/>
         </w:rPr>
+        <w:lastRenderedPageBreak/>
         <w:t>Krydsreferencer</w:t>
       </w:r>
     </w:p>
@@ -2049,40 +1967,195 @@
         </w:tabs>
         <w:spacing w:line="259" w:lineRule="auto"/>
         <w:rPr>
-          <w:rFonts w:ascii="Calibri" w:eastAsia="Calibri" w:hAnsi="Calibri" w:cs="Calibri"/>
-        </w:rPr>
-      </w:pPr>
-      <w:r>
-        <w:rPr>
-          <w:rFonts w:ascii="Calibri" w:eastAsia="Calibri" w:hAnsi="Calibri" w:cs="Calibri"/>
-        </w:rPr>
-        <w:t xml:space="preserve">Bruger </w:t>
-      </w:r>
-      <w:proofErr w:type="spellStart"/>
+          <w:rFonts w:asciiTheme="minorHAnsi" w:eastAsia="Calibri" w:hAnsiTheme="minorHAnsi" w:cs="Calibri"/>
+        </w:rPr>
+      </w:pPr>
+      <w:r>
+        <w:rPr>
+          <w:rFonts w:asciiTheme="minorHAnsi" w:eastAsia="Calibri" w:hAnsiTheme="minorHAnsi" w:cs="Calibri"/>
+        </w:rPr>
+        <w:t xml:space="preserve">En Bruger brueger </w:t>
+      </w:r>
+      <w:r>
+        <w:rPr>
+          <w:rFonts w:asciiTheme="minorHAnsi" w:hAnsiTheme="minorHAnsi"/>
+        </w:rPr>
+        <w:t xml:space="preserve">er associeret med </w:t>
+      </w:r>
+      <w:r>
+        <w:rPr>
+          <w:rFonts w:asciiTheme="minorHAnsi" w:eastAsia="Calibri" w:hAnsiTheme="minorHAnsi" w:cs="Calibri"/>
+        </w:rPr>
+        <w:t>en Rolle rolle.</w:t>
+      </w:r>
+    </w:p>
+    <w:p>
+      <w:pPr>
+        <w:pStyle w:val="BodyA"/>
+        <w:tabs>
+          <w:tab w:val="left" w:pos="1304"/>
+          <w:tab w:val="left" w:pos="2608"/>
+          <w:tab w:val="left" w:pos="3912"/>
+          <w:tab w:val="left" w:pos="5216"/>
+          <w:tab w:val="left" w:pos="6520"/>
+          <w:tab w:val="left" w:pos="7824"/>
+          <w:tab w:val="left" w:pos="9128"/>
+        </w:tabs>
+        <w:spacing w:line="259" w:lineRule="auto"/>
+        <w:rPr>
+          <w:rFonts w:ascii="Calibri" w:eastAsia="Calibri" w:hAnsi="Calibri" w:cs="Calibri"/>
+        </w:rPr>
+      </w:pPr>
+      <w:proofErr w:type="gramStart"/>
+      <w:r>
+        <w:rPr>
+          <w:rFonts w:ascii="Calibri" w:eastAsia="Calibri" w:hAnsi="Calibri" w:cs="Calibri"/>
+        </w:rPr>
+        <w:t>rolle.erKunde</w:t>
+      </w:r>
+      <w:proofErr w:type="gramEnd"/>
+      <w:r>
+        <w:rPr>
+          <w:rFonts w:ascii="Calibri" w:eastAsia="Calibri" w:hAnsi="Calibri" w:cs="Calibri"/>
+        </w:rPr>
+        <w:t xml:space="preserve"> er</w:t>
+      </w:r>
+      <w:r>
+        <w:rPr>
+          <w:rFonts w:ascii="Calibri" w:eastAsia="Calibri" w:hAnsi="Calibri" w:cs="Calibri"/>
+        </w:rPr>
+        <w:t xml:space="preserve"> sat til</w:t>
+      </w:r>
+      <w:r>
+        <w:rPr>
+          <w:rFonts w:ascii="Calibri" w:eastAsia="Calibri" w:hAnsi="Calibri" w:cs="Calibri"/>
+        </w:rPr>
+        <w:t xml:space="preserve"> sand.</w:t>
+      </w:r>
+    </w:p>
+    <w:p>
+      <w:pPr>
+        <w:pStyle w:val="BodyA"/>
+        <w:tabs>
+          <w:tab w:val="left" w:pos="1304"/>
+          <w:tab w:val="left" w:pos="2608"/>
+          <w:tab w:val="left" w:pos="3912"/>
+          <w:tab w:val="left" w:pos="5216"/>
+          <w:tab w:val="left" w:pos="6520"/>
+          <w:tab w:val="left" w:pos="7824"/>
+          <w:tab w:val="left" w:pos="9128"/>
+        </w:tabs>
+        <w:spacing w:line="259" w:lineRule="auto"/>
+        <w:rPr>
+          <w:rFonts w:ascii="Calibri" w:eastAsia="Calibri" w:hAnsi="Calibri" w:cs="Calibri"/>
+        </w:rPr>
+      </w:pPr>
       <w:r>
         <w:rPr>
           <w:rFonts w:ascii="Calibri" w:eastAsia="Calibri" w:hAnsi="Calibri" w:cs="Calibri"/>
         </w:rPr>
         <w:t>bruger</w:t>
       </w:r>
-      <w:proofErr w:type="spellEnd"/>
-      <w:r>
-        <w:rPr>
-          <w:rFonts w:ascii="Calibri" w:eastAsia="Calibri" w:hAnsi="Calibri" w:cs="Calibri"/>
-        </w:rPr>
-        <w:t xml:space="preserve"> indeholder Rolle </w:t>
-      </w:r>
-      <w:proofErr w:type="spellStart"/>
-      <w:r>
-        <w:rPr>
-          <w:rFonts w:ascii="Calibri" w:eastAsia="Calibri" w:hAnsi="Calibri" w:cs="Calibri"/>
-        </w:rPr>
-        <w:t>rolle</w:t>
-      </w:r>
-      <w:proofErr w:type="spellEnd"/>
-      <w:r>
-        <w:rPr>
-          <w:rFonts w:ascii="Calibri" w:eastAsia="Calibri" w:hAnsi="Calibri" w:cs="Calibri"/>
+      <w:r>
+        <w:rPr>
+          <w:rFonts w:ascii="Calibri" w:eastAsia="Calibri" w:hAnsi="Calibri" w:cs="Calibri"/>
+        </w:rPr>
+        <w:t xml:space="preserve"> bliver præsenteret for historikSøgningsMuligheder.</w:t>
+      </w:r>
+    </w:p>
+    <w:p>
+      <w:pPr>
+        <w:pStyle w:val="BodyA"/>
+        <w:tabs>
+          <w:tab w:val="left" w:pos="1304"/>
+          <w:tab w:val="left" w:pos="2608"/>
+          <w:tab w:val="left" w:pos="3912"/>
+          <w:tab w:val="left" w:pos="5216"/>
+          <w:tab w:val="left" w:pos="6520"/>
+          <w:tab w:val="left" w:pos="7824"/>
+          <w:tab w:val="left" w:pos="9128"/>
+        </w:tabs>
+        <w:spacing w:line="259" w:lineRule="auto"/>
+        <w:rPr>
+          <w:rFonts w:ascii="Calibri" w:eastAsia="Calibri" w:hAnsi="Calibri" w:cs="Calibri"/>
+        </w:rPr>
+      </w:pPr>
+      <w:r>
+        <w:rPr>
+          <w:rFonts w:ascii="Calibri" w:eastAsia="Calibri" w:hAnsi="Calibri" w:cs="Calibri"/>
+        </w:rPr>
+        <w:t xml:space="preserve">En </w:t>
+      </w:r>
+      <w:r>
+        <w:rPr>
+          <w:rFonts w:ascii="Calibri" w:eastAsia="Calibri" w:hAnsi="Calibri" w:cs="Calibri"/>
+        </w:rPr>
+        <w:t>TurKartotek turKartotek</w:t>
+      </w:r>
+      <w:r>
+        <w:rPr>
+          <w:rFonts w:ascii="Calibri" w:eastAsia="Calibri" w:hAnsi="Calibri" w:cs="Calibri"/>
+        </w:rPr>
+        <w:t xml:space="preserve"> eksisterer.</w:t>
+      </w:r>
+    </w:p>
+    <w:p>
+      <w:pPr>
+        <w:pStyle w:val="BodyA"/>
+        <w:tabs>
+          <w:tab w:val="left" w:pos="1304"/>
+          <w:tab w:val="left" w:pos="2608"/>
+          <w:tab w:val="left" w:pos="3912"/>
+          <w:tab w:val="left" w:pos="5216"/>
+          <w:tab w:val="left" w:pos="6520"/>
+          <w:tab w:val="left" w:pos="7824"/>
+          <w:tab w:val="left" w:pos="9128"/>
+        </w:tabs>
+        <w:spacing w:line="259" w:lineRule="auto"/>
+        <w:rPr>
+          <w:rFonts w:ascii="Calibri" w:eastAsia="Calibri" w:hAnsi="Calibri" w:cs="Calibri"/>
+          <w:strike/>
+        </w:rPr>
+      </w:pPr>
+      <w:r>
+        <w:rPr>
+          <w:rFonts w:ascii="Calibri" w:eastAsia="Calibri" w:hAnsi="Calibri" w:cs="Calibri"/>
+          <w:strike/>
+        </w:rPr>
+        <w:t xml:space="preserve">turKartotek </w:t>
+      </w:r>
+      <w:r>
+        <w:rPr>
+          <w:rFonts w:ascii="Calibri" w:eastAsia="Calibri" w:hAnsi="Calibri" w:cs="Calibri"/>
+          <w:strike/>
+        </w:rPr>
+        <w:t>indeholder</w:t>
+      </w:r>
+      <w:r>
+        <w:rPr>
+          <w:rFonts w:ascii="Calibri" w:eastAsia="Calibri" w:hAnsi="Calibri" w:cs="Calibri"/>
+          <w:strike/>
+        </w:rPr>
+        <w:t xml:space="preserve"> en list af</w:t>
+      </w:r>
+      <w:r>
+        <w:rPr>
+          <w:rFonts w:ascii="Calibri" w:eastAsia="Calibri" w:hAnsi="Calibri" w:cs="Calibri"/>
+          <w:strike/>
+        </w:rPr>
+        <w:t xml:space="preserve"> </w:t>
+      </w:r>
+      <w:r>
+        <w:rPr>
+          <w:rFonts w:ascii="Calibri" w:eastAsia="Calibri" w:hAnsi="Calibri" w:cs="Calibri"/>
+          <w:strike/>
+        </w:rPr>
+        <w:t>flextur</w:t>
+      </w:r>
+      <w:r>
+        <w:rPr>
+          <w:rFonts w:ascii="Calibri" w:eastAsia="Calibri" w:hAnsi="Calibri" w:cs="Calibri"/>
+          <w:strike/>
         </w:rPr>
         <w:t>.</w:t>
       </w:r>
@@ -2102,225 +2175,66 @@
         <w:spacing w:line="259" w:lineRule="auto"/>
         <w:rPr>
           <w:rFonts w:ascii="Calibri" w:eastAsia="Calibri" w:hAnsi="Calibri" w:cs="Calibri"/>
-        </w:rPr>
-      </w:pPr>
-      <w:r>
-        <w:rPr>
-          <w:rFonts w:ascii="Calibri" w:eastAsia="Calibri" w:hAnsi="Calibri" w:cs="Calibri"/>
-        </w:rPr>
-        <w:t xml:space="preserve">rolle indeholder Kunde </w:t>
-      </w:r>
-      <w:proofErr w:type="spellStart"/>
-      <w:r>
-        <w:rPr>
-          <w:rFonts w:ascii="Calibri" w:eastAsia="Calibri" w:hAnsi="Calibri" w:cs="Calibri"/>
-        </w:rPr>
-        <w:t>kunde</w:t>
-      </w:r>
-      <w:proofErr w:type="spellEnd"/>
-      <w:r>
-        <w:rPr>
-          <w:rFonts w:ascii="Calibri" w:eastAsia="Calibri" w:hAnsi="Calibri" w:cs="Calibri"/>
+          <w:strike/>
+          <w:color w:val="FF0000"/>
+        </w:rPr>
+      </w:pPr>
+      <w:r>
+        <w:rPr>
+          <w:rFonts w:ascii="Calibri" w:eastAsia="Calibri" w:hAnsi="Calibri" w:cs="Calibri"/>
+          <w:strike/>
+        </w:rPr>
+        <w:t xml:space="preserve">turListe </w:t>
+      </w:r>
+      <w:r>
+        <w:rPr>
+          <w:rFonts w:ascii="Calibri" w:eastAsia="Calibri" w:hAnsi="Calibri" w:cs="Calibri"/>
+          <w:strike/>
+          <w:color w:val="FF0000"/>
+        </w:rPr>
+        <w:t>indeholder</w:t>
+      </w:r>
+      <w:r>
+        <w:rPr>
+          <w:rFonts w:ascii="Calibri" w:eastAsia="Calibri" w:hAnsi="Calibri" w:cs="Calibri"/>
+          <w:strike/>
+          <w:color w:val="FF0000"/>
+        </w:rPr>
+        <w:t xml:space="preserve"> instanser af Flextur. //</w:t>
+      </w:r>
+      <w:r>
+        <w:rPr>
+          <w:rFonts w:ascii="Calibri" w:eastAsia="Calibri" w:hAnsi="Calibri" w:cs="Calibri"/>
+          <w:strike/>
+          <w:color w:val="FF0000"/>
+        </w:rPr>
+        <w:t xml:space="preserve"> som matcher angivet </w:t>
+      </w:r>
+      <w:proofErr w:type="gramStart"/>
+      <w:r>
+        <w:rPr>
+          <w:rFonts w:ascii="Calibri" w:eastAsia="Calibri" w:hAnsi="Calibri" w:cs="Calibri"/>
+          <w:strike/>
+          <w:color w:val="FF0000"/>
+        </w:rPr>
+        <w:t>tidsinterval(</w:t>
+      </w:r>
+      <w:proofErr w:type="gramEnd"/>
+      <w:r>
+        <w:rPr>
+          <w:rFonts w:ascii="Calibri" w:eastAsia="Calibri" w:hAnsi="Calibri" w:cs="Calibri"/>
+          <w:strike/>
+          <w:color w:val="FF0000"/>
+        </w:rPr>
+        <w:t>fraDato og tilDato)</w:t>
+      </w:r>
+      <w:r>
+        <w:rPr>
+          <w:rFonts w:ascii="Calibri" w:eastAsia="Calibri" w:hAnsi="Calibri" w:cs="Calibri"/>
+          <w:strike/>
+          <w:color w:val="FF0000"/>
         </w:rPr>
         <w:t>.</w:t>
-      </w:r>
-    </w:p>
-    <w:p>
-      <w:pPr>
-        <w:pStyle w:val="BodyA"/>
-        <w:tabs>
-          <w:tab w:val="left" w:pos="1304"/>
-          <w:tab w:val="left" w:pos="2608"/>
-          <w:tab w:val="left" w:pos="3912"/>
-          <w:tab w:val="left" w:pos="5216"/>
-          <w:tab w:val="left" w:pos="6520"/>
-          <w:tab w:val="left" w:pos="7824"/>
-          <w:tab w:val="left" w:pos="9128"/>
-        </w:tabs>
-        <w:spacing w:line="259" w:lineRule="auto"/>
-        <w:rPr>
-          <w:rFonts w:ascii="Calibri" w:eastAsia="Calibri" w:hAnsi="Calibri" w:cs="Calibri"/>
-        </w:rPr>
-      </w:pPr>
-      <w:proofErr w:type="spellStart"/>
-      <w:proofErr w:type="gramStart"/>
-      <w:r>
-        <w:rPr>
-          <w:rFonts w:ascii="Calibri" w:eastAsia="Calibri" w:hAnsi="Calibri" w:cs="Calibri"/>
-        </w:rPr>
-        <w:t>kunde.erLoggetInd</w:t>
-      </w:r>
-      <w:proofErr w:type="spellEnd"/>
-      <w:proofErr w:type="gramEnd"/>
-      <w:r>
-        <w:rPr>
-          <w:rFonts w:ascii="Calibri" w:eastAsia="Calibri" w:hAnsi="Calibri" w:cs="Calibri"/>
-        </w:rPr>
-        <w:t xml:space="preserve"> er</w:t>
-      </w:r>
-      <w:r>
-        <w:rPr>
-          <w:rFonts w:ascii="Calibri" w:eastAsia="Calibri" w:hAnsi="Calibri" w:cs="Calibri"/>
-        </w:rPr>
-        <w:t xml:space="preserve"> sat til</w:t>
-      </w:r>
-      <w:r>
-        <w:rPr>
-          <w:rFonts w:ascii="Calibri" w:eastAsia="Calibri" w:hAnsi="Calibri" w:cs="Calibri"/>
-        </w:rPr>
-        <w:t xml:space="preserve"> sand.</w:t>
-      </w:r>
-    </w:p>
-    <w:p>
-      <w:pPr>
-        <w:pStyle w:val="BodyA"/>
-        <w:tabs>
-          <w:tab w:val="left" w:pos="1304"/>
-          <w:tab w:val="left" w:pos="2608"/>
-          <w:tab w:val="left" w:pos="3912"/>
-          <w:tab w:val="left" w:pos="5216"/>
-          <w:tab w:val="left" w:pos="6520"/>
-          <w:tab w:val="left" w:pos="7824"/>
-          <w:tab w:val="left" w:pos="9128"/>
-        </w:tabs>
-        <w:spacing w:line="259" w:lineRule="auto"/>
-        <w:rPr>
-          <w:rFonts w:ascii="Calibri" w:eastAsia="Calibri" w:hAnsi="Calibri" w:cs="Calibri"/>
-        </w:rPr>
-      </w:pPr>
-      <w:r>
-        <w:rPr>
-          <w:rFonts w:ascii="Calibri" w:eastAsia="Calibri" w:hAnsi="Calibri" w:cs="Calibri"/>
-        </w:rPr>
-        <w:t xml:space="preserve">kunde bliver præsenteret for </w:t>
-      </w:r>
-      <w:proofErr w:type="spellStart"/>
-      <w:r>
-        <w:rPr>
-          <w:rFonts w:ascii="Calibri" w:eastAsia="Calibri" w:hAnsi="Calibri" w:cs="Calibri"/>
-        </w:rPr>
-        <w:t>historikSøgningsMuligheder</w:t>
-      </w:r>
-      <w:proofErr w:type="spellEnd"/>
-      <w:r>
-        <w:rPr>
-          <w:rFonts w:ascii="Calibri" w:eastAsia="Calibri" w:hAnsi="Calibri" w:cs="Calibri"/>
-        </w:rPr>
-        <w:t>.</w:t>
-      </w:r>
-    </w:p>
-    <w:p>
-      <w:pPr>
-        <w:pStyle w:val="BodyA"/>
-        <w:tabs>
-          <w:tab w:val="left" w:pos="1304"/>
-          <w:tab w:val="left" w:pos="2608"/>
-          <w:tab w:val="left" w:pos="3912"/>
-          <w:tab w:val="left" w:pos="5216"/>
-          <w:tab w:val="left" w:pos="6520"/>
-          <w:tab w:val="left" w:pos="7824"/>
-          <w:tab w:val="left" w:pos="9128"/>
-        </w:tabs>
-        <w:spacing w:line="259" w:lineRule="auto"/>
-        <w:rPr>
-          <w:rFonts w:ascii="Calibri" w:eastAsia="Calibri" w:hAnsi="Calibri" w:cs="Calibri"/>
-        </w:rPr>
-      </w:pPr>
-      <w:proofErr w:type="spellStart"/>
-      <w:r>
-        <w:rPr>
-          <w:rFonts w:ascii="Calibri" w:eastAsia="Calibri" w:hAnsi="Calibri" w:cs="Calibri"/>
-        </w:rPr>
-        <w:t>TurKartotek</w:t>
-      </w:r>
-      <w:proofErr w:type="spellEnd"/>
-      <w:r>
-        <w:rPr>
-          <w:rFonts w:ascii="Calibri" w:eastAsia="Calibri" w:hAnsi="Calibri" w:cs="Calibri"/>
-        </w:rPr>
-        <w:t xml:space="preserve"> </w:t>
-      </w:r>
-      <w:proofErr w:type="spellStart"/>
-      <w:r>
-        <w:rPr>
-          <w:rFonts w:ascii="Calibri" w:eastAsia="Calibri" w:hAnsi="Calibri" w:cs="Calibri"/>
-        </w:rPr>
-        <w:t>turKartotek</w:t>
-      </w:r>
-      <w:proofErr w:type="spellEnd"/>
-      <w:r>
-        <w:rPr>
-          <w:rFonts w:ascii="Calibri" w:eastAsia="Calibri" w:hAnsi="Calibri" w:cs="Calibri"/>
-        </w:rPr>
-        <w:t xml:space="preserve"> indeholder </w:t>
-      </w:r>
-      <w:proofErr w:type="spellStart"/>
-      <w:r>
-        <w:rPr>
-          <w:rFonts w:ascii="Calibri" w:eastAsia="Calibri" w:hAnsi="Calibri" w:cs="Calibri"/>
-        </w:rPr>
-        <w:t>turListe</w:t>
-      </w:r>
-      <w:proofErr w:type="spellEnd"/>
-      <w:r>
-        <w:rPr>
-          <w:rFonts w:ascii="Calibri" w:eastAsia="Calibri" w:hAnsi="Calibri" w:cs="Calibri"/>
-        </w:rPr>
-        <w:t>.</w:t>
-      </w:r>
-    </w:p>
-    <w:p>
-      <w:pPr>
-        <w:pStyle w:val="BodyA"/>
-        <w:tabs>
-          <w:tab w:val="left" w:pos="1304"/>
-          <w:tab w:val="left" w:pos="2608"/>
-          <w:tab w:val="left" w:pos="3912"/>
-          <w:tab w:val="left" w:pos="5216"/>
-          <w:tab w:val="left" w:pos="6520"/>
-          <w:tab w:val="left" w:pos="7824"/>
-          <w:tab w:val="left" w:pos="9128"/>
-        </w:tabs>
-        <w:spacing w:line="259" w:lineRule="auto"/>
-        <w:rPr>
-          <w:rFonts w:ascii="Calibri" w:eastAsia="Calibri" w:hAnsi="Calibri" w:cs="Calibri"/>
-          <w:color w:val="FF0000"/>
-        </w:rPr>
-      </w:pPr>
-      <w:proofErr w:type="spellStart"/>
-      <w:r>
-        <w:rPr>
-          <w:rFonts w:ascii="Calibri" w:eastAsia="Calibri" w:hAnsi="Calibri" w:cs="Calibri"/>
-        </w:rPr>
-        <w:t>turListe</w:t>
-      </w:r>
-      <w:proofErr w:type="spellEnd"/>
-      <w:r>
-        <w:rPr>
-          <w:rFonts w:ascii="Calibri" w:eastAsia="Calibri" w:hAnsi="Calibri" w:cs="Calibri"/>
-        </w:rPr>
-        <w:t xml:space="preserve"> indeholder Flextur </w:t>
-      </w:r>
-      <w:proofErr w:type="spellStart"/>
-      <w:r>
-        <w:rPr>
-          <w:rFonts w:ascii="Calibri" w:eastAsia="Calibri" w:hAnsi="Calibri" w:cs="Calibri"/>
-        </w:rPr>
-        <w:t>flextur</w:t>
-      </w:r>
-      <w:proofErr w:type="spellEnd"/>
-      <w:r>
-        <w:rPr>
-          <w:rFonts w:ascii="Calibri" w:eastAsia="Calibri" w:hAnsi="Calibri" w:cs="Calibri"/>
-        </w:rPr>
-        <w:t xml:space="preserve"> som matcher angivet </w:t>
-      </w:r>
-      <w:r>
-        <w:rPr>
-          <w:rFonts w:ascii="Calibri" w:eastAsia="Calibri" w:hAnsi="Calibri" w:cs="Calibri"/>
-          <w:color w:val="FF0000"/>
-        </w:rPr>
-        <w:t>tidsinterval.</w:t>
       </w:r>
     </w:p>
     <w:p>
@@ -2403,17 +2317,8 @@
           <w:rFonts w:ascii="Calibri" w:eastAsia="Calibri" w:hAnsi="Calibri" w:cs="Calibri"/>
           <w:u w:color="000000"/>
         </w:rPr>
-        <w:t xml:space="preserve">kunde er blevet præsenteret for </w:t>
-      </w:r>
-      <w:proofErr w:type="spellStart"/>
-      <w:r>
-        <w:rPr>
-          <w:rFonts w:ascii="Calibri" w:eastAsia="Calibri" w:hAnsi="Calibri" w:cs="Calibri"/>
-          <w:u w:color="000000"/>
-        </w:rPr>
-        <w:t>turListe</w:t>
-      </w:r>
-      <w:proofErr w:type="spellEnd"/>
+        <w:t>historikSøgningsMuligheder.fraDato er sat til fraDato</w:t>
+      </w:r>
       <w:r>
         <w:rPr>
           <w:rFonts w:ascii="Calibri" w:eastAsia="Calibri" w:hAnsi="Calibri" w:cs="Calibri"/>
@@ -2421,6 +2326,201 @@
         </w:rPr>
         <w:t>.</w:t>
       </w:r>
+    </w:p>
+    <w:p>
+      <w:pPr>
+        <w:pStyle w:val="Body"/>
+        <w:tabs>
+          <w:tab w:val="left" w:pos="1304"/>
+          <w:tab w:val="left" w:pos="2608"/>
+          <w:tab w:val="left" w:pos="3912"/>
+          <w:tab w:val="left" w:pos="5216"/>
+          <w:tab w:val="left" w:pos="6520"/>
+          <w:tab w:val="left" w:pos="7824"/>
+          <w:tab w:val="left" w:pos="9128"/>
+        </w:tabs>
+        <w:spacing w:line="259" w:lineRule="auto"/>
+      </w:pPr>
+      <w:r>
+        <w:rPr>
+          <w:rFonts w:ascii="Calibri" w:eastAsia="Calibri" w:hAnsi="Calibri" w:cs="Calibri"/>
+          <w:u w:color="000000"/>
+        </w:rPr>
+        <w:t xml:space="preserve">historikSøgningsMuligheder.tilDato </w:t>
+      </w:r>
+      <w:r>
+        <w:rPr>
+          <w:rFonts w:ascii="Calibri" w:eastAsia="Calibri" w:hAnsi="Calibri" w:cs="Calibri"/>
+          <w:u w:color="000000"/>
+        </w:rPr>
+        <w:t>er sat til tilDato.</w:t>
+      </w:r>
+      <w:r>
+        <w:t xml:space="preserve"> </w:t>
+      </w:r>
+    </w:p>
+    <w:p>
+      <w:pPr>
+        <w:pStyle w:val="BodyA"/>
+        <w:tabs>
+          <w:tab w:val="left" w:pos="1304"/>
+          <w:tab w:val="left" w:pos="2608"/>
+          <w:tab w:val="left" w:pos="3912"/>
+          <w:tab w:val="left" w:pos="5216"/>
+          <w:tab w:val="left" w:pos="6520"/>
+          <w:tab w:val="left" w:pos="7824"/>
+          <w:tab w:val="left" w:pos="9128"/>
+        </w:tabs>
+        <w:spacing w:line="259" w:lineRule="auto"/>
+        <w:rPr>
+          <w:rFonts w:ascii="Calibri" w:eastAsia="Calibri" w:hAnsi="Calibri" w:cs="Calibri"/>
+          <w:color w:val="FF0000"/>
+        </w:rPr>
+      </w:pPr>
+      <w:r>
+        <w:rPr>
+          <w:rFonts w:ascii="Calibri" w:eastAsia="Calibri" w:hAnsi="Calibri" w:cs="Calibri"/>
+          <w:color w:val="FF0000"/>
+        </w:rPr>
+        <w:t>turList er blevet skabt med</w:t>
+      </w:r>
+      <w:r>
+        <w:rPr>
+          <w:rFonts w:ascii="Calibri" w:eastAsia="Calibri" w:hAnsi="Calibri" w:cs="Calibri"/>
+          <w:color w:val="FF0000"/>
+        </w:rPr>
+        <w:t xml:space="preserve"> instanser af Flextur som matcher angivet </w:t>
+      </w:r>
+      <w:proofErr w:type="gramStart"/>
+      <w:r>
+        <w:rPr>
+          <w:rFonts w:ascii="Calibri" w:eastAsia="Calibri" w:hAnsi="Calibri" w:cs="Calibri"/>
+          <w:color w:val="FF0000"/>
+        </w:rPr>
+        <w:t>tidsinterval(</w:t>
+      </w:r>
+      <w:proofErr w:type="gramEnd"/>
+      <w:r>
+        <w:rPr>
+          <w:rFonts w:ascii="Calibri" w:eastAsia="Calibri" w:hAnsi="Calibri" w:cs="Calibri"/>
+          <w:color w:val="FF0000"/>
+        </w:rPr>
+        <w:t>fraDato og tilDato).</w:t>
+      </w:r>
+    </w:p>
+    <w:p>
+      <w:pPr>
+        <w:pStyle w:val="Body"/>
+        <w:tabs>
+          <w:tab w:val="left" w:pos="1304"/>
+          <w:tab w:val="left" w:pos="2608"/>
+          <w:tab w:val="left" w:pos="3912"/>
+          <w:tab w:val="left" w:pos="5216"/>
+          <w:tab w:val="left" w:pos="6520"/>
+          <w:tab w:val="left" w:pos="7824"/>
+          <w:tab w:val="left" w:pos="9128"/>
+        </w:tabs>
+        <w:spacing w:line="259" w:lineRule="auto"/>
+        <w:rPr>
+          <w:rFonts w:ascii="Calibri" w:eastAsia="Calibri" w:hAnsi="Calibri" w:cs="Calibri"/>
+          <w:color w:val="FF0000"/>
+          <w:u w:color="000000"/>
+        </w:rPr>
+      </w:pPr>
+      <w:r>
+        <w:rPr>
+          <w:rFonts w:ascii="Calibri" w:eastAsia="Calibri" w:hAnsi="Calibri" w:cs="Calibri"/>
+          <w:color w:val="FF0000"/>
+          <w:u w:color="000000"/>
+        </w:rPr>
+        <w:t>turKartotek</w:t>
+      </w:r>
+      <w:r>
+        <w:rPr>
+          <w:rFonts w:ascii="Calibri" w:eastAsia="Calibri" w:hAnsi="Calibri" w:cs="Calibri"/>
+          <w:color w:val="FF0000"/>
+          <w:u w:color="000000"/>
+        </w:rPr>
+        <w:t xml:space="preserve"> </w:t>
+      </w:r>
+      <w:r>
+        <w:rPr>
+          <w:rFonts w:ascii="Calibri" w:eastAsia="Calibri" w:hAnsi="Calibri" w:cs="Calibri"/>
+          <w:color w:val="FF0000"/>
+          <w:u w:color="000000"/>
+        </w:rPr>
+        <w:t>er blevet associeret med</w:t>
+      </w:r>
+      <w:r>
+        <w:rPr>
+          <w:rFonts w:ascii="Calibri" w:eastAsia="Calibri" w:hAnsi="Calibri" w:cs="Calibri"/>
+          <w:color w:val="FF0000"/>
+          <w:u w:color="000000"/>
+        </w:rPr>
+        <w:t xml:space="preserve"> instan</w:t>
+      </w:r>
+      <w:r>
+        <w:rPr>
+          <w:rFonts w:ascii="Calibri" w:eastAsia="Calibri" w:hAnsi="Calibri" w:cs="Calibri"/>
+          <w:color w:val="FF0000"/>
+          <w:u w:color="000000"/>
+        </w:rPr>
+        <w:t>ser af Flextur som en</w:t>
+      </w:r>
+      <w:r>
+        <w:rPr>
+          <w:rFonts w:ascii="Calibri" w:eastAsia="Calibri" w:hAnsi="Calibri" w:cs="Calibri"/>
+          <w:color w:val="FF0000"/>
+          <w:u w:color="000000"/>
+        </w:rPr>
+        <w:t xml:space="preserve"> List turListe.</w:t>
+      </w:r>
+    </w:p>
+    <w:p>
+      <w:pPr>
+        <w:pStyle w:val="Body"/>
+        <w:tabs>
+          <w:tab w:val="left" w:pos="1304"/>
+          <w:tab w:val="left" w:pos="2608"/>
+          <w:tab w:val="left" w:pos="3912"/>
+          <w:tab w:val="left" w:pos="5216"/>
+          <w:tab w:val="left" w:pos="6520"/>
+          <w:tab w:val="left" w:pos="7824"/>
+          <w:tab w:val="left" w:pos="9128"/>
+        </w:tabs>
+        <w:spacing w:line="259" w:lineRule="auto"/>
+        <w:rPr>
+          <w:rFonts w:ascii="Calibri" w:eastAsia="Calibri" w:hAnsi="Calibri" w:cs="Calibri"/>
+          <w:u w:color="000000"/>
+        </w:rPr>
+      </w:pPr>
+      <w:r>
+        <w:rPr>
+          <w:rFonts w:ascii="Calibri" w:eastAsia="Calibri" w:hAnsi="Calibri" w:cs="Calibri"/>
+          <w:u w:color="000000"/>
+        </w:rPr>
+        <w:t>bruger er blevet præsenteret for turListe.</w:t>
+      </w:r>
+    </w:p>
+    <w:p>
+      <w:pPr>
+        <w:pStyle w:val="Body"/>
+        <w:tabs>
+          <w:tab w:val="left" w:pos="1304"/>
+          <w:tab w:val="left" w:pos="2608"/>
+          <w:tab w:val="left" w:pos="3912"/>
+          <w:tab w:val="left" w:pos="5216"/>
+          <w:tab w:val="left" w:pos="6520"/>
+          <w:tab w:val="left" w:pos="7824"/>
+          <w:tab w:val="left" w:pos="9128"/>
+        </w:tabs>
+        <w:spacing w:line="259" w:lineRule="auto"/>
+        <w:rPr>
+          <w:rFonts w:ascii="Calibri" w:eastAsia="Calibri" w:hAnsi="Calibri" w:cs="Calibri"/>
+          <w:color w:val="FF0000"/>
+          <w:u w:color="000000"/>
+        </w:rPr>
+      </w:pPr>
     </w:p>
     <w:p>
       <w:pPr>
@@ -2456,10 +2556,751 @@
           <w:szCs w:val="32"/>
           <w:u w:color="2E74B5"/>
         </w:rPr>
-        <w:t xml:space="preserve">FS-OC1.2-2: </w:t>
-      </w:r>
-      <w:proofErr w:type="spellStart"/>
-      <w:r>
+        <w:t>FS-OC1.2-2: angivOplysninger</w:t>
+      </w:r>
+    </w:p>
+    <w:p>
+      <w:pPr>
+        <w:pStyle w:val="Heading2"/>
+        <w:keepLines/>
+        <w:tabs>
+          <w:tab w:val="left" w:pos="1304"/>
+          <w:tab w:val="left" w:pos="2608"/>
+          <w:tab w:val="left" w:pos="3912"/>
+          <w:tab w:val="left" w:pos="5216"/>
+          <w:tab w:val="left" w:pos="6520"/>
+          <w:tab w:val="left" w:pos="7824"/>
+          <w:tab w:val="left" w:pos="9128"/>
+        </w:tabs>
+        <w:spacing w:before="40" w:line="259" w:lineRule="auto"/>
+        <w:rPr>
+          <w:rFonts w:ascii="Calibri Light" w:eastAsia="Calibri Light" w:hAnsi="Calibri Light" w:cs="Calibri Light"/>
+          <w:b w:val="0"/>
+          <w:bCs w:val="0"/>
+          <w:color w:val="2E74B5"/>
+          <w:sz w:val="26"/>
+          <w:szCs w:val="26"/>
+          <w:u w:color="2E74B5"/>
+        </w:rPr>
+      </w:pPr>
+      <w:r>
+        <w:rPr>
+          <w:rFonts w:ascii="Calibri Light" w:eastAsia="Calibri Light" w:hAnsi="Calibri Light" w:cs="Calibri Light"/>
+          <w:b w:val="0"/>
+          <w:bCs w:val="0"/>
+          <w:color w:val="2E74B5"/>
+          <w:sz w:val="26"/>
+          <w:szCs w:val="26"/>
+          <w:u w:color="2E74B5"/>
+        </w:rPr>
+        <w:t>Systemoperation</w:t>
+      </w:r>
+    </w:p>
+    <w:p>
+      <w:pPr>
+        <w:pStyle w:val="Body"/>
+        <w:tabs>
+          <w:tab w:val="left" w:pos="1304"/>
+          <w:tab w:val="left" w:pos="2608"/>
+          <w:tab w:val="left" w:pos="3912"/>
+          <w:tab w:val="left" w:pos="5216"/>
+          <w:tab w:val="left" w:pos="6520"/>
+          <w:tab w:val="left" w:pos="7824"/>
+          <w:tab w:val="left" w:pos="9128"/>
+        </w:tabs>
+        <w:spacing w:line="259" w:lineRule="auto"/>
+        <w:rPr>
+          <w:rFonts w:ascii="Calibri" w:eastAsia="Calibri" w:hAnsi="Calibri" w:cs="Calibri"/>
+          <w:color w:val="FF0000"/>
+          <w:u w:color="000000"/>
+        </w:rPr>
+      </w:pPr>
+      <w:r>
+        <w:rPr>
+          <w:rFonts w:ascii="Calibri" w:eastAsia="Calibri" w:hAnsi="Calibri" w:cs="Calibri"/>
+          <w:color w:val="FF0000"/>
+          <w:u w:color="000000"/>
+        </w:rPr>
+        <w:t>angivOplysninger (</w:t>
+      </w:r>
+      <w:r>
+        <w:rPr>
+          <w:rFonts w:ascii="Calibri" w:eastAsia="Calibri" w:hAnsi="Calibri" w:cs="Calibri"/>
+          <w:color w:val="FF0000"/>
+          <w:u w:color="000000"/>
+        </w:rPr>
+        <w:t>cprNummer</w:t>
+      </w:r>
+      <w:r>
+        <w:rPr>
+          <w:rFonts w:ascii="Calibri" w:eastAsia="Calibri" w:hAnsi="Calibri" w:cs="Calibri"/>
+          <w:color w:val="FF0000"/>
+          <w:u w:color="000000"/>
+        </w:rPr>
+        <w:t xml:space="preserve">, kommune, </w:t>
+      </w:r>
+      <w:r>
+        <w:rPr>
+          <w:rFonts w:ascii="Calibri" w:eastAsia="Calibri" w:hAnsi="Calibri" w:cs="Calibri"/>
+          <w:color w:val="FF0000"/>
+          <w:u w:color="000000"/>
+        </w:rPr>
+        <w:t>fraDato, tilDato</w:t>
+      </w:r>
+      <w:r>
+        <w:rPr>
+          <w:rFonts w:ascii="Calibri" w:eastAsia="Calibri" w:hAnsi="Calibri" w:cs="Calibri"/>
+          <w:color w:val="FF0000"/>
+          <w:u w:color="000000"/>
+        </w:rPr>
+        <w:t xml:space="preserve">) </w:t>
+      </w:r>
+    </w:p>
+    <w:p>
+      <w:pPr>
+        <w:pStyle w:val="Body"/>
+        <w:tabs>
+          <w:tab w:val="left" w:pos="1304"/>
+          <w:tab w:val="left" w:pos="2608"/>
+          <w:tab w:val="left" w:pos="3912"/>
+          <w:tab w:val="left" w:pos="5216"/>
+          <w:tab w:val="left" w:pos="6520"/>
+          <w:tab w:val="left" w:pos="7824"/>
+          <w:tab w:val="left" w:pos="9128"/>
+        </w:tabs>
+        <w:spacing w:line="259" w:lineRule="auto"/>
+        <w:rPr>
+          <w:rFonts w:ascii="Calibri" w:eastAsia="Calibri" w:hAnsi="Calibri" w:cs="Calibri"/>
+          <w:color w:val="FF0000"/>
+          <w:u w:color="000000"/>
+        </w:rPr>
+      </w:pPr>
+    </w:p>
+    <w:p>
+      <w:pPr>
+        <w:pStyle w:val="Body"/>
+        <w:tabs>
+          <w:tab w:val="left" w:pos="1304"/>
+          <w:tab w:val="left" w:pos="2608"/>
+          <w:tab w:val="left" w:pos="3912"/>
+          <w:tab w:val="left" w:pos="5216"/>
+          <w:tab w:val="left" w:pos="6520"/>
+          <w:tab w:val="left" w:pos="7824"/>
+          <w:tab w:val="left" w:pos="9128"/>
+        </w:tabs>
+        <w:spacing w:line="259" w:lineRule="auto"/>
+        <w:rPr>
+          <w:rFonts w:ascii="Calibri" w:eastAsia="Calibri" w:hAnsi="Calibri" w:cs="Calibri"/>
+          <w:u w:color="000000"/>
+        </w:rPr>
+      </w:pPr>
+    </w:p>
+    <w:p>
+      <w:pPr>
+        <w:pStyle w:val="Heading2"/>
+        <w:keepLines/>
+        <w:tabs>
+          <w:tab w:val="left" w:pos="1304"/>
+          <w:tab w:val="left" w:pos="2608"/>
+          <w:tab w:val="left" w:pos="3912"/>
+          <w:tab w:val="left" w:pos="5216"/>
+          <w:tab w:val="left" w:pos="6520"/>
+          <w:tab w:val="left" w:pos="7824"/>
+          <w:tab w:val="left" w:pos="9128"/>
+        </w:tabs>
+        <w:spacing w:before="40" w:line="259" w:lineRule="auto"/>
+        <w:rPr>
+          <w:rFonts w:ascii="Calibri Light" w:eastAsia="Calibri Light" w:hAnsi="Calibri Light" w:cs="Calibri Light"/>
+          <w:b w:val="0"/>
+          <w:bCs w:val="0"/>
+          <w:color w:val="2E74B5"/>
+          <w:sz w:val="26"/>
+          <w:szCs w:val="26"/>
+          <w:u w:color="2E74B5"/>
+        </w:rPr>
+      </w:pPr>
+      <w:r>
+        <w:rPr>
+          <w:rFonts w:ascii="Calibri Light" w:eastAsia="Calibri Light" w:hAnsi="Calibri Light" w:cs="Calibri Light"/>
+          <w:b w:val="0"/>
+          <w:bCs w:val="0"/>
+          <w:color w:val="2E74B5"/>
+          <w:sz w:val="26"/>
+          <w:szCs w:val="26"/>
+          <w:u w:color="2E74B5"/>
+        </w:rPr>
+        <w:t>Krydsreferencer</w:t>
+      </w:r>
+    </w:p>
+    <w:p>
+      <w:pPr>
+        <w:pStyle w:val="Body"/>
+        <w:tabs>
+          <w:tab w:val="left" w:pos="1304"/>
+          <w:tab w:val="left" w:pos="2608"/>
+          <w:tab w:val="left" w:pos="3912"/>
+          <w:tab w:val="left" w:pos="5216"/>
+          <w:tab w:val="left" w:pos="6520"/>
+          <w:tab w:val="left" w:pos="7824"/>
+          <w:tab w:val="left" w:pos="9128"/>
+        </w:tabs>
+        <w:spacing w:line="259" w:lineRule="auto"/>
+        <w:rPr>
+          <w:rFonts w:ascii="Calibri" w:eastAsia="Calibri" w:hAnsi="Calibri" w:cs="Calibri"/>
+          <w:u w:color="000000"/>
+        </w:rPr>
+      </w:pPr>
+      <w:r>
+        <w:rPr>
+          <w:rFonts w:ascii="Calibri" w:eastAsia="Calibri" w:hAnsi="Calibri" w:cs="Calibri"/>
+          <w:u w:color="000000"/>
+        </w:rPr>
+        <w:t>Se historik</w:t>
+      </w:r>
+    </w:p>
+    <w:p>
+      <w:pPr>
+        <w:pStyle w:val="Body"/>
+        <w:tabs>
+          <w:tab w:val="left" w:pos="1304"/>
+          <w:tab w:val="left" w:pos="2608"/>
+          <w:tab w:val="left" w:pos="3912"/>
+          <w:tab w:val="left" w:pos="5216"/>
+          <w:tab w:val="left" w:pos="6520"/>
+          <w:tab w:val="left" w:pos="7824"/>
+          <w:tab w:val="left" w:pos="9128"/>
+        </w:tabs>
+        <w:spacing w:line="259" w:lineRule="auto"/>
+        <w:rPr>
+          <w:rFonts w:ascii="Calibri" w:eastAsia="Calibri" w:hAnsi="Calibri" w:cs="Calibri"/>
+          <w:u w:color="000000"/>
+        </w:rPr>
+      </w:pPr>
+    </w:p>
+    <w:p>
+      <w:pPr>
+        <w:pStyle w:val="Heading2"/>
+        <w:keepLines/>
+        <w:tabs>
+          <w:tab w:val="left" w:pos="1304"/>
+          <w:tab w:val="left" w:pos="2608"/>
+          <w:tab w:val="left" w:pos="3912"/>
+          <w:tab w:val="left" w:pos="5216"/>
+          <w:tab w:val="left" w:pos="6520"/>
+          <w:tab w:val="left" w:pos="7824"/>
+          <w:tab w:val="left" w:pos="9128"/>
+        </w:tabs>
+        <w:spacing w:before="40" w:line="259" w:lineRule="auto"/>
+        <w:rPr>
+          <w:rFonts w:ascii="Calibri Light" w:eastAsia="Calibri Light" w:hAnsi="Calibri Light" w:cs="Calibri Light"/>
+          <w:b w:val="0"/>
+          <w:bCs w:val="0"/>
+          <w:color w:val="2E74B5"/>
+          <w:sz w:val="26"/>
+          <w:szCs w:val="26"/>
+          <w:u w:color="2E74B5"/>
+        </w:rPr>
+      </w:pPr>
+      <w:r>
+        <w:rPr>
+          <w:rFonts w:ascii="Calibri Light" w:eastAsia="Calibri Light" w:hAnsi="Calibri Light" w:cs="Calibri Light"/>
+          <w:b w:val="0"/>
+          <w:bCs w:val="0"/>
+          <w:color w:val="2E74B5"/>
+          <w:sz w:val="26"/>
+          <w:szCs w:val="26"/>
+          <w:u w:color="2E74B5"/>
+        </w:rPr>
+        <w:t>Forudsætninger</w:t>
+      </w:r>
+    </w:p>
+    <w:p>
+      <w:pPr>
+        <w:pStyle w:val="BodyA"/>
+        <w:tabs>
+          <w:tab w:val="left" w:pos="1304"/>
+          <w:tab w:val="left" w:pos="2608"/>
+          <w:tab w:val="left" w:pos="3912"/>
+          <w:tab w:val="left" w:pos="5216"/>
+          <w:tab w:val="left" w:pos="6520"/>
+          <w:tab w:val="left" w:pos="7824"/>
+          <w:tab w:val="left" w:pos="9128"/>
+        </w:tabs>
+        <w:spacing w:line="259" w:lineRule="auto"/>
+        <w:rPr>
+          <w:rFonts w:ascii="Calibri" w:eastAsia="Calibri" w:hAnsi="Calibri" w:cs="Calibri"/>
+        </w:rPr>
+      </w:pPr>
+      <w:r>
+        <w:rPr>
+          <w:rFonts w:ascii="Calibri" w:eastAsia="Calibri" w:hAnsi="Calibri" w:cs="Calibri"/>
+        </w:rPr>
+        <w:t xml:space="preserve">En </w:t>
+      </w:r>
+      <w:r>
+        <w:rPr>
+          <w:rFonts w:ascii="Calibri" w:eastAsia="Calibri" w:hAnsi="Calibri" w:cs="Calibri"/>
+        </w:rPr>
+        <w:t xml:space="preserve">Bruger bruger </w:t>
+      </w:r>
+      <w:r>
+        <w:rPr>
+          <w:rFonts w:ascii="Calibri" w:eastAsia="Calibri" w:hAnsi="Calibri" w:cs="Calibri"/>
+        </w:rPr>
+        <w:t>er associatet med en</w:t>
+      </w:r>
+      <w:r>
+        <w:rPr>
+          <w:rFonts w:ascii="Calibri" w:eastAsia="Calibri" w:hAnsi="Calibri" w:cs="Calibri"/>
+        </w:rPr>
+        <w:t xml:space="preserve"> Rolle rolle.</w:t>
+      </w:r>
+    </w:p>
+    <w:p>
+      <w:pPr>
+        <w:pStyle w:val="BodyA"/>
+        <w:tabs>
+          <w:tab w:val="left" w:pos="1304"/>
+          <w:tab w:val="left" w:pos="2608"/>
+          <w:tab w:val="left" w:pos="3912"/>
+          <w:tab w:val="left" w:pos="5216"/>
+          <w:tab w:val="left" w:pos="6520"/>
+          <w:tab w:val="left" w:pos="7824"/>
+          <w:tab w:val="left" w:pos="9128"/>
+        </w:tabs>
+        <w:spacing w:line="259" w:lineRule="auto"/>
+        <w:rPr>
+          <w:rFonts w:ascii="Calibri" w:eastAsia="Calibri" w:hAnsi="Calibri" w:cs="Calibri"/>
+        </w:rPr>
+      </w:pPr>
+      <w:proofErr w:type="gramStart"/>
+      <w:r>
+        <w:rPr>
+          <w:rFonts w:ascii="Calibri" w:eastAsia="Calibri" w:hAnsi="Calibri" w:cs="Calibri"/>
+        </w:rPr>
+        <w:t>rolle.erKunde</w:t>
+      </w:r>
+      <w:proofErr w:type="gramEnd"/>
+      <w:r>
+        <w:rPr>
+          <w:rFonts w:ascii="Calibri" w:eastAsia="Calibri" w:hAnsi="Calibri" w:cs="Calibri"/>
+        </w:rPr>
+        <w:t xml:space="preserve"> er falsk</w:t>
+      </w:r>
+      <w:r>
+        <w:rPr>
+          <w:rFonts w:ascii="Calibri" w:eastAsia="Calibri" w:hAnsi="Calibri" w:cs="Calibri"/>
+        </w:rPr>
+        <w:t>.</w:t>
+      </w:r>
+    </w:p>
+    <w:p>
+      <w:pPr>
+        <w:pStyle w:val="BodyA"/>
+        <w:tabs>
+          <w:tab w:val="left" w:pos="1304"/>
+          <w:tab w:val="left" w:pos="2608"/>
+          <w:tab w:val="left" w:pos="3912"/>
+          <w:tab w:val="left" w:pos="5216"/>
+          <w:tab w:val="left" w:pos="6520"/>
+          <w:tab w:val="left" w:pos="7824"/>
+          <w:tab w:val="left" w:pos="9128"/>
+        </w:tabs>
+        <w:spacing w:line="259" w:lineRule="auto"/>
+        <w:rPr>
+          <w:rFonts w:ascii="Calibri" w:eastAsia="Calibri" w:hAnsi="Calibri" w:cs="Calibri"/>
+        </w:rPr>
+      </w:pPr>
+      <w:r>
+        <w:rPr>
+          <w:rFonts w:ascii="Calibri" w:eastAsia="Calibri" w:hAnsi="Calibri" w:cs="Calibri"/>
+        </w:rPr>
+        <w:t>bruger</w:t>
+      </w:r>
+      <w:r>
+        <w:rPr>
+          <w:rFonts w:ascii="Calibri" w:eastAsia="Calibri" w:hAnsi="Calibri" w:cs="Calibri"/>
+        </w:rPr>
+        <w:t xml:space="preserve"> bliver præsenteret for historikSøgningsMuligheder.</w:t>
+      </w:r>
+    </w:p>
+    <w:p>
+      <w:pPr>
+        <w:pStyle w:val="BodyA"/>
+        <w:tabs>
+          <w:tab w:val="left" w:pos="1304"/>
+          <w:tab w:val="left" w:pos="2608"/>
+          <w:tab w:val="left" w:pos="3912"/>
+          <w:tab w:val="left" w:pos="5216"/>
+          <w:tab w:val="left" w:pos="6520"/>
+          <w:tab w:val="left" w:pos="7824"/>
+          <w:tab w:val="left" w:pos="9128"/>
+        </w:tabs>
+        <w:spacing w:line="259" w:lineRule="auto"/>
+        <w:rPr>
+          <w:rFonts w:ascii="Calibri" w:eastAsia="Calibri" w:hAnsi="Calibri" w:cs="Calibri"/>
+        </w:rPr>
+      </w:pPr>
+      <w:r>
+        <w:rPr>
+          <w:rFonts w:ascii="Calibri" w:eastAsia="Calibri" w:hAnsi="Calibri" w:cs="Calibri"/>
+        </w:rPr>
+        <w:t>En TurKartotek turKartotek eksisterer.</w:t>
+      </w:r>
+    </w:p>
+    <w:p>
+      <w:pPr>
+        <w:pStyle w:val="Body"/>
+        <w:tabs>
+          <w:tab w:val="left" w:pos="1304"/>
+          <w:tab w:val="left" w:pos="2608"/>
+          <w:tab w:val="left" w:pos="3912"/>
+          <w:tab w:val="left" w:pos="5216"/>
+          <w:tab w:val="left" w:pos="6520"/>
+          <w:tab w:val="left" w:pos="7824"/>
+          <w:tab w:val="left" w:pos="9128"/>
+        </w:tabs>
+        <w:spacing w:line="259" w:lineRule="auto"/>
+        <w:rPr>
+          <w:rFonts w:ascii="Calibri" w:eastAsia="Calibri" w:hAnsi="Calibri" w:cs="Calibri"/>
+          <w:color w:val="FF0000"/>
+          <w:u w:color="000000"/>
+        </w:rPr>
+      </w:pPr>
+    </w:p>
+    <w:p>
+      <w:pPr>
+        <w:pStyle w:val="Heading2"/>
+        <w:keepLines/>
+        <w:tabs>
+          <w:tab w:val="left" w:pos="1304"/>
+          <w:tab w:val="left" w:pos="2608"/>
+          <w:tab w:val="left" w:pos="3912"/>
+          <w:tab w:val="left" w:pos="5216"/>
+          <w:tab w:val="left" w:pos="6520"/>
+          <w:tab w:val="left" w:pos="7824"/>
+          <w:tab w:val="left" w:pos="9128"/>
+        </w:tabs>
+        <w:spacing w:before="40" w:line="259" w:lineRule="auto"/>
+        <w:rPr>
+          <w:rFonts w:ascii="Calibri Light" w:eastAsia="Calibri Light" w:hAnsi="Calibri Light" w:cs="Calibri Light"/>
+          <w:b w:val="0"/>
+          <w:bCs w:val="0"/>
+          <w:color w:val="2E74B5"/>
+          <w:sz w:val="26"/>
+          <w:szCs w:val="26"/>
+          <w:u w:color="2E74B5"/>
+        </w:rPr>
+      </w:pPr>
+      <w:r>
+        <w:rPr>
+          <w:rFonts w:ascii="Calibri Light" w:eastAsia="Calibri Light" w:hAnsi="Calibri Light" w:cs="Calibri Light"/>
+          <w:b w:val="0"/>
+          <w:bCs w:val="0"/>
+          <w:color w:val="2E74B5"/>
+          <w:sz w:val="26"/>
+          <w:szCs w:val="26"/>
+          <w:u w:color="2E74B5"/>
+        </w:rPr>
+        <w:t>Slutbetingelser</w:t>
+      </w:r>
+    </w:p>
+    <w:p>
+      <w:pPr>
+        <w:pStyle w:val="Body"/>
+        <w:tabs>
+          <w:tab w:val="left" w:pos="1304"/>
+          <w:tab w:val="left" w:pos="2608"/>
+          <w:tab w:val="left" w:pos="3912"/>
+          <w:tab w:val="left" w:pos="5216"/>
+          <w:tab w:val="left" w:pos="6520"/>
+          <w:tab w:val="left" w:pos="7824"/>
+          <w:tab w:val="left" w:pos="9128"/>
+        </w:tabs>
+        <w:spacing w:line="259" w:lineRule="auto"/>
+        <w:rPr>
+          <w:rFonts w:ascii="Calibri" w:eastAsia="Calibri" w:hAnsi="Calibri" w:cs="Calibri"/>
+          <w:u w:color="000000"/>
+        </w:rPr>
+      </w:pPr>
+      <w:r>
+        <w:rPr>
+          <w:rFonts w:ascii="Calibri" w:eastAsia="Calibri" w:hAnsi="Calibri" w:cs="Calibri"/>
+          <w:u w:color="000000"/>
+        </w:rPr>
+        <w:t>historikSøgningsMuligheder.fraDato</w:t>
+      </w:r>
+      <w:r>
+        <w:rPr>
+          <w:rFonts w:ascii="Calibri" w:eastAsia="Calibri" w:hAnsi="Calibri" w:cs="Calibri"/>
+          <w:u w:color="000000"/>
+        </w:rPr>
+        <w:t xml:space="preserve"> er sat til fraDato</w:t>
+      </w:r>
+      <w:r>
+        <w:rPr>
+          <w:rFonts w:ascii="Calibri" w:eastAsia="Calibri" w:hAnsi="Calibri" w:cs="Calibri"/>
+          <w:u w:color="000000"/>
+        </w:rPr>
+        <w:t>, historikSøgningsMuligheder.tilDato</w:t>
+      </w:r>
+      <w:r>
+        <w:rPr>
+          <w:rFonts w:ascii="Calibri" w:eastAsia="Calibri" w:hAnsi="Calibri" w:cs="Calibri"/>
+          <w:u w:color="000000"/>
+        </w:rPr>
+        <w:t xml:space="preserve"> er sat til tilDato</w:t>
+      </w:r>
+      <w:r>
+        <w:rPr>
+          <w:rFonts w:ascii="Calibri" w:eastAsia="Calibri" w:hAnsi="Calibri" w:cs="Calibri"/>
+          <w:u w:color="000000"/>
+        </w:rPr>
+        <w:t>, historikSøgning.kommune</w:t>
+      </w:r>
+      <w:r>
+        <w:rPr>
+          <w:rFonts w:ascii="Calibri" w:eastAsia="Calibri" w:hAnsi="Calibri" w:cs="Calibri"/>
+          <w:u w:color="000000"/>
+        </w:rPr>
+        <w:t xml:space="preserve"> er sat til kommune</w:t>
+      </w:r>
+      <w:r>
+        <w:rPr>
+          <w:rFonts w:ascii="Calibri" w:eastAsia="Calibri" w:hAnsi="Calibri" w:cs="Calibri"/>
+          <w:u w:color="000000"/>
+        </w:rPr>
+        <w:t xml:space="preserve">, </w:t>
+      </w:r>
+    </w:p>
+    <w:p>
+      <w:pPr>
+        <w:pStyle w:val="Body"/>
+        <w:tabs>
+          <w:tab w:val="left" w:pos="1304"/>
+          <w:tab w:val="left" w:pos="2608"/>
+          <w:tab w:val="left" w:pos="3912"/>
+          <w:tab w:val="left" w:pos="5216"/>
+          <w:tab w:val="left" w:pos="6520"/>
+          <w:tab w:val="left" w:pos="7824"/>
+          <w:tab w:val="left" w:pos="9128"/>
+        </w:tabs>
+        <w:spacing w:line="259" w:lineRule="auto"/>
+        <w:rPr>
+          <w:rFonts w:ascii="Calibri" w:eastAsia="Calibri" w:hAnsi="Calibri" w:cs="Calibri"/>
+          <w:u w:color="000000"/>
+        </w:rPr>
+      </w:pPr>
+      <w:r>
+        <w:rPr>
+          <w:rFonts w:ascii="Calibri" w:eastAsia="Calibri" w:hAnsi="Calibri" w:cs="Calibri"/>
+          <w:u w:color="000000"/>
+        </w:rPr>
+        <w:t xml:space="preserve">historikSøgningsMuligheder.cprNummer </w:t>
+      </w:r>
+      <w:r>
+        <w:rPr>
+          <w:rFonts w:ascii="Calibri" w:eastAsia="Calibri" w:hAnsi="Calibri" w:cs="Calibri"/>
+          <w:u w:color="000000"/>
+        </w:rPr>
+        <w:t>er sat til cprNummer.</w:t>
+      </w:r>
+    </w:p>
+    <w:p>
+      <w:pPr>
+        <w:pStyle w:val="BodyA"/>
+        <w:tabs>
+          <w:tab w:val="left" w:pos="1304"/>
+          <w:tab w:val="left" w:pos="2608"/>
+          <w:tab w:val="left" w:pos="3912"/>
+          <w:tab w:val="left" w:pos="5216"/>
+          <w:tab w:val="left" w:pos="6520"/>
+          <w:tab w:val="left" w:pos="7824"/>
+          <w:tab w:val="left" w:pos="9128"/>
+        </w:tabs>
+        <w:spacing w:line="259" w:lineRule="auto"/>
+        <w:rPr>
+          <w:rFonts w:ascii="Calibri" w:eastAsia="Calibri" w:hAnsi="Calibri" w:cs="Calibri"/>
+          <w:color w:val="FF0000"/>
+        </w:rPr>
+      </w:pPr>
+      <w:r>
+        <w:rPr>
+          <w:rFonts w:ascii="Calibri" w:eastAsia="Calibri" w:hAnsi="Calibri" w:cs="Calibri"/>
+          <w:color w:val="FF0000"/>
+        </w:rPr>
+        <w:t>turList er blevet skabt med</w:t>
+      </w:r>
+      <w:r>
+        <w:rPr>
+          <w:rFonts w:ascii="Calibri" w:eastAsia="Calibri" w:hAnsi="Calibri" w:cs="Calibri"/>
+          <w:color w:val="FF0000"/>
+        </w:rPr>
+        <w:t xml:space="preserve"> instanser af Flextur</w:t>
+      </w:r>
+      <w:r>
+        <w:rPr>
+          <w:rFonts w:ascii="Calibri" w:eastAsia="Calibri" w:hAnsi="Calibri" w:cs="Calibri"/>
+          <w:color w:val="FF0000"/>
+        </w:rPr>
+        <w:t xml:space="preserve"> som matcher angivne historikSøgningsMuligheder</w:t>
+      </w:r>
+      <w:r>
+        <w:rPr>
+          <w:rFonts w:ascii="Calibri" w:eastAsia="Calibri" w:hAnsi="Calibri" w:cs="Calibri"/>
+          <w:color w:val="FF0000"/>
+        </w:rPr>
+        <w:t>.</w:t>
+      </w:r>
+    </w:p>
+    <w:p>
+      <w:pPr>
+        <w:pStyle w:val="Body"/>
+        <w:tabs>
+          <w:tab w:val="left" w:pos="1304"/>
+          <w:tab w:val="left" w:pos="2608"/>
+          <w:tab w:val="left" w:pos="3912"/>
+          <w:tab w:val="left" w:pos="5216"/>
+          <w:tab w:val="left" w:pos="6520"/>
+          <w:tab w:val="left" w:pos="7824"/>
+          <w:tab w:val="left" w:pos="9128"/>
+        </w:tabs>
+        <w:spacing w:line="259" w:lineRule="auto"/>
+        <w:rPr>
+          <w:rFonts w:ascii="Calibri" w:eastAsia="Calibri" w:hAnsi="Calibri" w:cs="Calibri"/>
+          <w:color w:val="FF0000"/>
+          <w:u w:color="000000"/>
+        </w:rPr>
+      </w:pPr>
+      <w:r>
+        <w:rPr>
+          <w:rFonts w:ascii="Calibri" w:eastAsia="Calibri" w:hAnsi="Calibri" w:cs="Calibri"/>
+          <w:color w:val="FF0000"/>
+          <w:u w:color="000000"/>
+        </w:rPr>
+        <w:t xml:space="preserve">turKartotek </w:t>
+      </w:r>
+      <w:r>
+        <w:rPr>
+          <w:rFonts w:ascii="Calibri" w:eastAsia="Calibri" w:hAnsi="Calibri" w:cs="Calibri"/>
+          <w:color w:val="FF0000"/>
+          <w:u w:color="000000"/>
+        </w:rPr>
+        <w:t>er blevet associeret med</w:t>
+      </w:r>
+      <w:r>
+        <w:rPr>
+          <w:rFonts w:ascii="Calibri" w:eastAsia="Calibri" w:hAnsi="Calibri" w:cs="Calibri"/>
+          <w:color w:val="FF0000"/>
+          <w:u w:color="000000"/>
+        </w:rPr>
+        <w:t xml:space="preserve"> instanser af Flextur som en List turListe.</w:t>
+      </w:r>
+    </w:p>
+    <w:p>
+      <w:pPr>
+        <w:pStyle w:val="Body"/>
+        <w:tabs>
+          <w:tab w:val="left" w:pos="1304"/>
+          <w:tab w:val="left" w:pos="2608"/>
+          <w:tab w:val="left" w:pos="3912"/>
+          <w:tab w:val="left" w:pos="5216"/>
+          <w:tab w:val="left" w:pos="6520"/>
+          <w:tab w:val="left" w:pos="7824"/>
+          <w:tab w:val="left" w:pos="9128"/>
+        </w:tabs>
+        <w:spacing w:line="259" w:lineRule="auto"/>
+        <w:rPr>
+          <w:rFonts w:ascii="Calibri" w:eastAsia="Calibri" w:hAnsi="Calibri" w:cs="Calibri"/>
+          <w:u w:color="000000"/>
+        </w:rPr>
+      </w:pPr>
+    </w:p>
+    <w:p>
+      <w:pPr>
+        <w:pStyle w:val="Body"/>
+        <w:tabs>
+          <w:tab w:val="left" w:pos="1304"/>
+          <w:tab w:val="left" w:pos="2608"/>
+          <w:tab w:val="left" w:pos="3912"/>
+          <w:tab w:val="left" w:pos="5216"/>
+          <w:tab w:val="left" w:pos="6520"/>
+          <w:tab w:val="left" w:pos="7824"/>
+          <w:tab w:val="left" w:pos="9128"/>
+        </w:tabs>
+        <w:spacing w:line="259" w:lineRule="auto"/>
+        <w:rPr>
+          <w:rFonts w:ascii="Calibri" w:eastAsia="Calibri" w:hAnsi="Calibri" w:cs="Calibri"/>
+          <w:u w:color="000000"/>
+        </w:rPr>
+      </w:pPr>
+      <w:r>
+        <w:rPr>
+          <w:rFonts w:ascii="Calibri" w:eastAsia="Calibri" w:hAnsi="Calibri" w:cs="Calibri"/>
+          <w:u w:color="000000"/>
+        </w:rPr>
+        <w:t>bruger</w:t>
+      </w:r>
+      <w:r>
+        <w:rPr>
+          <w:rFonts w:ascii="Calibri" w:eastAsia="Calibri" w:hAnsi="Calibri" w:cs="Calibri"/>
+          <w:u w:color="000000"/>
+        </w:rPr>
+        <w:t xml:space="preserve"> er blevet præsenteret for turListe.</w:t>
+      </w:r>
+    </w:p>
+    <w:p>
+      <w:pPr>
+        <w:pStyle w:val="Body"/>
+        <w:tabs>
+          <w:tab w:val="left" w:pos="1304"/>
+          <w:tab w:val="left" w:pos="2608"/>
+          <w:tab w:val="left" w:pos="3912"/>
+          <w:tab w:val="left" w:pos="5216"/>
+          <w:tab w:val="left" w:pos="6520"/>
+          <w:tab w:val="left" w:pos="7824"/>
+          <w:tab w:val="left" w:pos="9128"/>
+        </w:tabs>
+        <w:spacing w:line="259" w:lineRule="auto"/>
+        <w:rPr>
+          <w:rFonts w:ascii="Calibri" w:eastAsia="Calibri" w:hAnsi="Calibri" w:cs="Calibri"/>
+          <w:u w:color="000000"/>
+        </w:rPr>
+      </w:pPr>
+    </w:p>
+    <w:p>
+      <w:pPr>
+        <w:pStyle w:val="Body"/>
+        <w:tabs>
+          <w:tab w:val="left" w:pos="1304"/>
+          <w:tab w:val="left" w:pos="2608"/>
+          <w:tab w:val="left" w:pos="3912"/>
+          <w:tab w:val="left" w:pos="5216"/>
+          <w:tab w:val="left" w:pos="6520"/>
+          <w:tab w:val="left" w:pos="7824"/>
+          <w:tab w:val="left" w:pos="9128"/>
+        </w:tabs>
+        <w:spacing w:line="259" w:lineRule="auto"/>
+        <w:rPr>
+          <w:rFonts w:ascii="Calibri" w:eastAsia="Calibri" w:hAnsi="Calibri" w:cs="Calibri"/>
+          <w:u w:color="000000"/>
+        </w:rPr>
+      </w:pPr>
+    </w:p>
+    <w:p>
+      <w:pPr>
+        <w:pStyle w:val="Heading"/>
+        <w:keepLines/>
+        <w:tabs>
+          <w:tab w:val="left" w:pos="1304"/>
+          <w:tab w:val="left" w:pos="2608"/>
+          <w:tab w:val="left" w:pos="3912"/>
+          <w:tab w:val="left" w:pos="5216"/>
+          <w:tab w:val="left" w:pos="6520"/>
+          <w:tab w:val="left" w:pos="7824"/>
+          <w:tab w:val="left" w:pos="9128"/>
+        </w:tabs>
+        <w:spacing w:before="240" w:line="259" w:lineRule="auto"/>
         <w:rPr>
           <w:rFonts w:ascii="Calibri Light" w:eastAsia="Calibri Light" w:hAnsi="Calibri Light" w:cs="Calibri Light"/>
           <w:b w:val="0"/>
@@ -2469,9 +3310,19 @@
           <w:szCs w:val="32"/>
           <w:u w:color="2E74B5"/>
         </w:rPr>
-        <w:t>angivOplysninger</w:t>
-      </w:r>
-      <w:proofErr w:type="spellEnd"/>
+      </w:pPr>
+      <w:r>
+        <w:rPr>
+          <w:rFonts w:ascii="Calibri Light" w:eastAsia="Calibri Light" w:hAnsi="Calibri Light" w:cs="Calibri Light"/>
+          <w:b w:val="0"/>
+          <w:bCs w:val="0"/>
+          <w:color w:val="2E74B5"/>
+          <w:sz w:val="32"/>
+          <w:szCs w:val="32"/>
+          <w:u w:color="2E74B5"/>
+        </w:rPr>
+        <w:t>FS-OC1.2-3: angivOplysninger</w:t>
+      </w:r>
     </w:p>
     <w:p>
       <w:pPr>
@@ -2529,31 +3380,29 @@
           <w:u w:color="000000"/>
         </w:rPr>
       </w:pPr>
-      <w:proofErr w:type="spellStart"/>
-      <w:r>
-        <w:rPr>
-          <w:rFonts w:ascii="Calibri" w:eastAsia="Calibri" w:hAnsi="Calibri" w:cs="Calibri"/>
-          <w:color w:val="FF0000"/>
-          <w:u w:color="000000"/>
-        </w:rPr>
-        <w:t>angivOplysninger</w:t>
-      </w:r>
-      <w:proofErr w:type="spellEnd"/>
-      <w:r>
-        <w:rPr>
-          <w:rFonts w:ascii="Calibri" w:eastAsia="Calibri" w:hAnsi="Calibri" w:cs="Calibri"/>
-          <w:color w:val="FF0000"/>
-          <w:u w:color="000000"/>
-        </w:rPr>
-        <w:t xml:space="preserve"> (</w:t>
-      </w:r>
-      <w:r>
-        <w:rPr>
-          <w:rFonts w:ascii="Calibri" w:eastAsia="Calibri" w:hAnsi="Calibri" w:cs="Calibri"/>
-          <w:color w:val="FF0000"/>
-          <w:u w:color="000000"/>
-        </w:rPr>
-        <w:t>cpr-nummer, kommune, tidsinterval</w:t>
+      <w:r>
+        <w:rPr>
+          <w:rFonts w:ascii="Calibri" w:eastAsia="Calibri" w:hAnsi="Calibri" w:cs="Calibri"/>
+          <w:color w:val="FF0000"/>
+          <w:u w:color="000000"/>
+        </w:rPr>
+        <w:t>angivOplysninger (</w:t>
+      </w:r>
+      <w:r>
+        <w:rPr>
+          <w:rFonts w:ascii="Calibri" w:eastAsia="Calibri" w:hAnsi="Calibri" w:cs="Calibri"/>
+          <w:color w:val="FF0000"/>
+          <w:u w:color="000000"/>
+        </w:rPr>
+        <w:t xml:space="preserve">kommune, </w:t>
+      </w:r>
+      <w:r>
+        <w:rPr>
+          <w:rFonts w:ascii="Calibri" w:eastAsia="Calibri" w:hAnsi="Calibri" w:cs="Calibri"/>
+          <w:color w:val="FF0000"/>
+          <w:u w:color="000000"/>
+        </w:rPr>
+        <w:t>fraDato, tilDato</w:t>
       </w:r>
       <w:r>
         <w:rPr>
@@ -2562,88 +3411,6 @@
           <w:u w:color="000000"/>
         </w:rPr>
         <w:t xml:space="preserve">) </w:t>
-      </w:r>
-    </w:p>
-    <w:p>
-      <w:pPr>
-        <w:pStyle w:val="Body"/>
-        <w:tabs>
-          <w:tab w:val="left" w:pos="1304"/>
-          <w:tab w:val="left" w:pos="2608"/>
-          <w:tab w:val="left" w:pos="3912"/>
-          <w:tab w:val="left" w:pos="5216"/>
-          <w:tab w:val="left" w:pos="6520"/>
-          <w:tab w:val="left" w:pos="7824"/>
-          <w:tab w:val="left" w:pos="9128"/>
-        </w:tabs>
-        <w:spacing w:line="259" w:lineRule="auto"/>
-        <w:rPr>
-          <w:rFonts w:ascii="Calibri" w:eastAsia="Calibri" w:hAnsi="Calibri" w:cs="Calibri"/>
-          <w:color w:val="FF0000"/>
-          <w:u w:color="000000"/>
-        </w:rPr>
-      </w:pPr>
-      <w:proofErr w:type="spellStart"/>
-      <w:r>
-        <w:rPr>
-          <w:rFonts w:ascii="Calibri" w:eastAsia="Calibri" w:hAnsi="Calibri" w:cs="Calibri"/>
-          <w:color w:val="FF0000"/>
-          <w:u w:color="000000"/>
-        </w:rPr>
-        <w:t>angivOplysninger</w:t>
-      </w:r>
-      <w:proofErr w:type="spellEnd"/>
-      <w:r>
-        <w:rPr>
-          <w:rFonts w:ascii="Calibri" w:eastAsia="Calibri" w:hAnsi="Calibri" w:cs="Calibri"/>
-          <w:color w:val="FF0000"/>
-          <w:u w:color="000000"/>
-        </w:rPr>
-        <w:t xml:space="preserve"> (</w:t>
-      </w:r>
-      <w:r>
-        <w:rPr>
-          <w:rFonts w:ascii="Calibri" w:eastAsia="Calibri" w:hAnsi="Calibri" w:cs="Calibri"/>
-          <w:color w:val="FF0000"/>
-          <w:u w:color="000000"/>
-        </w:rPr>
-        <w:t xml:space="preserve">… </w:t>
-      </w:r>
-      <w:proofErr w:type="spellStart"/>
-      <w:r>
-        <w:rPr>
-          <w:rFonts w:ascii="Calibri" w:eastAsia="Calibri" w:hAnsi="Calibri" w:cs="Calibri"/>
-          <w:color w:val="FF0000"/>
-          <w:u w:color="000000"/>
-        </w:rPr>
-        <w:t>fraDato</w:t>
-      </w:r>
-      <w:proofErr w:type="spellEnd"/>
-      <w:r>
-        <w:rPr>
-          <w:rFonts w:ascii="Calibri" w:eastAsia="Calibri" w:hAnsi="Calibri" w:cs="Calibri"/>
-          <w:color w:val="FF0000"/>
-          <w:u w:color="000000"/>
-        </w:rPr>
-        <w:t xml:space="preserve">, </w:t>
-      </w:r>
-      <w:proofErr w:type="spellStart"/>
-      <w:r>
-        <w:rPr>
-          <w:rFonts w:ascii="Calibri" w:eastAsia="Calibri" w:hAnsi="Calibri" w:cs="Calibri"/>
-          <w:color w:val="FF0000"/>
-          <w:u w:color="000000"/>
-        </w:rPr>
-        <w:t>tilDato</w:t>
-      </w:r>
-      <w:proofErr w:type="spellEnd"/>
-      <w:r>
-        <w:rPr>
-          <w:rFonts w:ascii="Calibri" w:eastAsia="Calibri" w:hAnsi="Calibri" w:cs="Calibri"/>
-          <w:color w:val="FF0000"/>
-          <w:u w:color="000000"/>
-        </w:rPr>
-        <w:t>)</w:t>
       </w:r>
     </w:p>
     <w:p>
@@ -2825,35 +3592,7 @@
         <w:rPr>
           <w:rFonts w:ascii="Calibri" w:eastAsia="Calibri" w:hAnsi="Calibri" w:cs="Calibri"/>
         </w:rPr>
-        <w:t xml:space="preserve">Bruger </w:t>
-      </w:r>
-      <w:proofErr w:type="spellStart"/>
-      <w:r>
-        <w:rPr>
-          <w:rFonts w:ascii="Calibri" w:eastAsia="Calibri" w:hAnsi="Calibri" w:cs="Calibri"/>
-        </w:rPr>
-        <w:t>bruger</w:t>
-      </w:r>
-      <w:proofErr w:type="spellEnd"/>
-      <w:r>
-        <w:rPr>
-          <w:rFonts w:ascii="Calibri" w:eastAsia="Calibri" w:hAnsi="Calibri" w:cs="Calibri"/>
-        </w:rPr>
-        <w:t xml:space="preserve"> indeholder Rolle </w:t>
-      </w:r>
-      <w:proofErr w:type="spellStart"/>
-      <w:r>
-        <w:rPr>
-          <w:rFonts w:ascii="Calibri" w:eastAsia="Calibri" w:hAnsi="Calibri" w:cs="Calibri"/>
-        </w:rPr>
-        <w:t>rolle</w:t>
-      </w:r>
-      <w:proofErr w:type="spellEnd"/>
-      <w:r>
-        <w:rPr>
-          <w:rFonts w:ascii="Calibri" w:eastAsia="Calibri" w:hAnsi="Calibri" w:cs="Calibri"/>
-        </w:rPr>
-        <w:t>.</w:t>
+        <w:t>En Bruger bruger er associatet med en Rolle rolle.</w:t>
       </w:r>
     </w:p>
     <w:p>
@@ -2873,39 +3612,19 @@
           <w:rFonts w:ascii="Calibri" w:eastAsia="Calibri" w:hAnsi="Calibri" w:cs="Calibri"/>
         </w:rPr>
       </w:pPr>
-      <w:r>
-        <w:rPr>
-          <w:rFonts w:ascii="Calibri" w:eastAsia="Calibri" w:hAnsi="Calibri" w:cs="Calibri"/>
-        </w:rPr>
-        <w:t xml:space="preserve">rolle indeholder </w:t>
-      </w:r>
-      <w:proofErr w:type="spellStart"/>
-      <w:r>
-        <w:rPr>
-          <w:rFonts w:ascii="Calibri" w:eastAsia="Calibri" w:hAnsi="Calibri" w:cs="Calibri"/>
-        </w:rPr>
-        <w:t>BestillingsModtagelse</w:t>
-      </w:r>
-      <w:proofErr w:type="spellEnd"/>
-      <w:r>
-        <w:rPr>
-          <w:rFonts w:ascii="Calibri" w:eastAsia="Calibri" w:hAnsi="Calibri" w:cs="Calibri"/>
-        </w:rPr>
-        <w:t xml:space="preserve"> </w:t>
-      </w:r>
-      <w:proofErr w:type="spellStart"/>
-      <w:r>
-        <w:rPr>
-          <w:rFonts w:ascii="Calibri" w:eastAsia="Calibri" w:hAnsi="Calibri" w:cs="Calibri"/>
-        </w:rPr>
-        <w:t>bm</w:t>
-      </w:r>
-      <w:proofErr w:type="spellEnd"/>
-      <w:r>
-        <w:rPr>
-          <w:rFonts w:ascii="Calibri" w:eastAsia="Calibri" w:hAnsi="Calibri" w:cs="Calibri"/>
-        </w:rPr>
-        <w:t>.</w:t>
+      <w:proofErr w:type="gramStart"/>
+      <w:r>
+        <w:rPr>
+          <w:rFonts w:ascii="Calibri" w:eastAsia="Calibri" w:hAnsi="Calibri" w:cs="Calibri"/>
+        </w:rPr>
+        <w:t>rolle.erKunde</w:t>
+      </w:r>
+      <w:proofErr w:type="gramEnd"/>
+      <w:r>
+        <w:rPr>
+          <w:rFonts w:ascii="Calibri" w:eastAsia="Calibri" w:hAnsi="Calibri" w:cs="Calibri"/>
+        </w:rPr>
+        <w:t xml:space="preserve"> er falsk.</w:t>
       </w:r>
     </w:p>
     <w:p>
@@ -2925,33 +3644,11 @@
           <w:rFonts w:ascii="Calibri" w:eastAsia="Calibri" w:hAnsi="Calibri" w:cs="Calibri"/>
         </w:rPr>
       </w:pPr>
-      <w:proofErr w:type="spellStart"/>
-      <w:proofErr w:type="gramStart"/>
-      <w:r>
-        <w:rPr>
-          <w:rFonts w:ascii="Calibri" w:eastAsia="Calibri" w:hAnsi="Calibri" w:cs="Calibri"/>
-        </w:rPr>
-        <w:t>bm.erLoggetInd</w:t>
-      </w:r>
-      <w:proofErr w:type="spellEnd"/>
-      <w:proofErr w:type="gramEnd"/>
-      <w:r>
-        <w:rPr>
-          <w:rFonts w:ascii="Calibri" w:eastAsia="Calibri" w:hAnsi="Calibri" w:cs="Calibri"/>
-        </w:rPr>
-        <w:t xml:space="preserve"> er</w:t>
-      </w:r>
-      <w:r>
-        <w:rPr>
-          <w:rFonts w:ascii="Calibri" w:eastAsia="Calibri" w:hAnsi="Calibri" w:cs="Calibri"/>
-        </w:rPr>
-        <w:t xml:space="preserve"> sat til</w:t>
-      </w:r>
-      <w:r>
-        <w:rPr>
-          <w:rFonts w:ascii="Calibri" w:eastAsia="Calibri" w:hAnsi="Calibri" w:cs="Calibri"/>
-        </w:rPr>
-        <w:t xml:space="preserve"> sand.</w:t>
+      <w:r>
+        <w:rPr>
+          <w:rFonts w:ascii="Calibri" w:eastAsia="Calibri" w:hAnsi="Calibri" w:cs="Calibri"/>
+        </w:rPr>
+        <w:t>bruger bliver præsenteret for historikSøgningsMuligheder.</w:t>
       </w:r>
     </w:p>
     <w:p>
@@ -2971,170 +3668,11 @@
           <w:rFonts w:ascii="Calibri" w:eastAsia="Calibri" w:hAnsi="Calibri" w:cs="Calibri"/>
         </w:rPr>
       </w:pPr>
-      <w:proofErr w:type="spellStart"/>
-      <w:r>
-        <w:rPr>
-          <w:rFonts w:ascii="Calibri" w:eastAsia="Calibri" w:hAnsi="Calibri" w:cs="Calibri"/>
-        </w:rPr>
-        <w:t>bm</w:t>
-      </w:r>
-      <w:proofErr w:type="spellEnd"/>
-      <w:r>
-        <w:rPr>
-          <w:rFonts w:ascii="Calibri" w:eastAsia="Calibri" w:hAnsi="Calibri" w:cs="Calibri"/>
-        </w:rPr>
-        <w:t xml:space="preserve"> bliver præsenteret for </w:t>
-      </w:r>
-      <w:proofErr w:type="spellStart"/>
-      <w:r>
-        <w:rPr>
-          <w:rFonts w:ascii="Calibri" w:eastAsia="Calibri" w:hAnsi="Calibri" w:cs="Calibri"/>
-        </w:rPr>
-        <w:t>historikSøgningsMuligheder</w:t>
-      </w:r>
-      <w:proofErr w:type="spellEnd"/>
-      <w:r>
-        <w:rPr>
-          <w:rFonts w:ascii="Calibri" w:eastAsia="Calibri" w:hAnsi="Calibri" w:cs="Calibri"/>
-        </w:rPr>
-        <w:t>.</w:t>
-      </w:r>
-    </w:p>
-    <w:p>
-      <w:pPr>
-        <w:pStyle w:val="BodyA"/>
-        <w:tabs>
-          <w:tab w:val="left" w:pos="1304"/>
-          <w:tab w:val="left" w:pos="2608"/>
-          <w:tab w:val="left" w:pos="3912"/>
-          <w:tab w:val="left" w:pos="5216"/>
-          <w:tab w:val="left" w:pos="6520"/>
-          <w:tab w:val="left" w:pos="7824"/>
-          <w:tab w:val="left" w:pos="9128"/>
-        </w:tabs>
-        <w:spacing w:line="259" w:lineRule="auto"/>
-        <w:rPr>
-          <w:rFonts w:ascii="Calibri" w:eastAsia="Calibri" w:hAnsi="Calibri" w:cs="Calibri"/>
-        </w:rPr>
-      </w:pPr>
-      <w:proofErr w:type="spellStart"/>
-      <w:r>
-        <w:rPr>
-          <w:rFonts w:ascii="Calibri" w:eastAsia="Calibri" w:hAnsi="Calibri" w:cs="Calibri"/>
-        </w:rPr>
-        <w:t>TurKartotek</w:t>
-      </w:r>
-      <w:proofErr w:type="spellEnd"/>
-      <w:r>
-        <w:rPr>
-          <w:rFonts w:ascii="Calibri" w:eastAsia="Calibri" w:hAnsi="Calibri" w:cs="Calibri"/>
-        </w:rPr>
-        <w:t xml:space="preserve"> </w:t>
-      </w:r>
-      <w:proofErr w:type="spellStart"/>
-      <w:r>
-        <w:rPr>
-          <w:rFonts w:ascii="Calibri" w:eastAsia="Calibri" w:hAnsi="Calibri" w:cs="Calibri"/>
-        </w:rPr>
-        <w:t>turKartotek</w:t>
-      </w:r>
-      <w:proofErr w:type="spellEnd"/>
-      <w:r>
-        <w:rPr>
-          <w:rFonts w:ascii="Calibri" w:eastAsia="Calibri" w:hAnsi="Calibri" w:cs="Calibri"/>
-        </w:rPr>
-        <w:t xml:space="preserve"> indeholder </w:t>
-      </w:r>
-      <w:proofErr w:type="spellStart"/>
-      <w:r>
-        <w:rPr>
-          <w:rFonts w:ascii="Calibri" w:eastAsia="Calibri" w:hAnsi="Calibri" w:cs="Calibri"/>
-        </w:rPr>
-        <w:t>turListe</w:t>
-      </w:r>
-      <w:proofErr w:type="spellEnd"/>
-      <w:r>
-        <w:rPr>
-          <w:rFonts w:ascii="Calibri" w:eastAsia="Calibri" w:hAnsi="Calibri" w:cs="Calibri"/>
-        </w:rPr>
-        <w:t>.</w:t>
-      </w:r>
-    </w:p>
-    <w:p>
-      <w:pPr>
-        <w:pStyle w:val="BodyA"/>
-        <w:tabs>
-          <w:tab w:val="left" w:pos="1304"/>
-          <w:tab w:val="left" w:pos="2608"/>
-          <w:tab w:val="left" w:pos="3912"/>
-          <w:tab w:val="left" w:pos="5216"/>
-          <w:tab w:val="left" w:pos="6520"/>
-          <w:tab w:val="left" w:pos="7824"/>
-          <w:tab w:val="left" w:pos="9128"/>
-        </w:tabs>
-        <w:spacing w:line="259" w:lineRule="auto"/>
-        <w:rPr>
-          <w:rFonts w:ascii="Calibri" w:eastAsia="Calibri" w:hAnsi="Calibri" w:cs="Calibri"/>
-          <w:color w:val="FF0000"/>
-        </w:rPr>
-      </w:pPr>
-      <w:proofErr w:type="spellStart"/>
-      <w:r>
-        <w:rPr>
-          <w:rFonts w:ascii="Calibri" w:eastAsia="Calibri" w:hAnsi="Calibri" w:cs="Calibri"/>
-        </w:rPr>
-        <w:t>turListe</w:t>
-      </w:r>
-      <w:proofErr w:type="spellEnd"/>
-      <w:r>
-        <w:rPr>
-          <w:rFonts w:ascii="Calibri" w:eastAsia="Calibri" w:hAnsi="Calibri" w:cs="Calibri"/>
-        </w:rPr>
-        <w:t xml:space="preserve"> indeholder Flextur </w:t>
-      </w:r>
-      <w:proofErr w:type="spellStart"/>
-      <w:r>
-        <w:rPr>
-          <w:rFonts w:ascii="Calibri" w:eastAsia="Calibri" w:hAnsi="Calibri" w:cs="Calibri"/>
-        </w:rPr>
-        <w:t>flextur</w:t>
-      </w:r>
-      <w:proofErr w:type="spellEnd"/>
-      <w:r>
-        <w:rPr>
-          <w:rFonts w:ascii="Calibri" w:eastAsia="Calibri" w:hAnsi="Calibri" w:cs="Calibri"/>
-        </w:rPr>
-        <w:t xml:space="preserve"> som matcher angivet </w:t>
-      </w:r>
-      <w:r>
-        <w:rPr>
-          <w:rFonts w:ascii="Calibri" w:eastAsia="Calibri" w:hAnsi="Calibri" w:cs="Calibri"/>
-          <w:color w:val="FF0000"/>
-        </w:rPr>
-        <w:t>cpr-</w:t>
-      </w:r>
-      <w:proofErr w:type="spellStart"/>
-      <w:r>
-        <w:rPr>
-          <w:rFonts w:ascii="Calibri" w:eastAsia="Calibri" w:hAnsi="Calibri" w:cs="Calibri"/>
-          <w:color w:val="FF0000"/>
-        </w:rPr>
-        <w:t>nummber</w:t>
-      </w:r>
-      <w:proofErr w:type="spellEnd"/>
-      <w:r>
-        <w:rPr>
-          <w:rFonts w:ascii="Calibri" w:eastAsia="Calibri" w:hAnsi="Calibri" w:cs="Calibri"/>
-          <w:color w:val="FF0000"/>
-        </w:rPr>
-        <w:t>, kommune og tidsinterval</w:t>
-      </w:r>
-      <w:r>
-        <w:rPr>
-          <w:rFonts w:ascii="Calibri" w:eastAsia="Calibri" w:hAnsi="Calibri" w:cs="Calibri"/>
-          <w:color w:val="FF0000"/>
-        </w:rPr>
-        <w:t>.</w:t>
+      <w:r>
+        <w:rPr>
+          <w:rFonts w:ascii="Calibri" w:eastAsia="Calibri" w:hAnsi="Calibri" w:cs="Calibri"/>
+        </w:rPr>
+        <w:t>En TurKartotek turKartotek eksisterer.</w:t>
       </w:r>
     </w:p>
     <w:p>
@@ -3212,35 +3750,57 @@
           <w:u w:color="000000"/>
         </w:rPr>
       </w:pPr>
-      <w:proofErr w:type="spellStart"/>
-      <w:r>
-        <w:rPr>
-          <w:rFonts w:ascii="Calibri" w:eastAsia="Calibri" w:hAnsi="Calibri" w:cs="Calibri"/>
-          <w:u w:color="000000"/>
-        </w:rPr>
-        <w:t>bm</w:t>
-      </w:r>
-      <w:proofErr w:type="spellEnd"/>
-      <w:r>
-        <w:rPr>
-          <w:rFonts w:ascii="Calibri" w:eastAsia="Calibri" w:hAnsi="Calibri" w:cs="Calibri"/>
-          <w:u w:color="000000"/>
-        </w:rPr>
-        <w:t xml:space="preserve"> er blevet præsenteret for </w:t>
-      </w:r>
-      <w:proofErr w:type="spellStart"/>
-      <w:r>
-        <w:rPr>
-          <w:rFonts w:ascii="Calibri" w:eastAsia="Calibri" w:hAnsi="Calibri" w:cs="Calibri"/>
-          <w:u w:color="000000"/>
-        </w:rPr>
-        <w:t>turListe</w:t>
-      </w:r>
-      <w:proofErr w:type="spellEnd"/>
-      <w:r>
-        <w:rPr>
-          <w:rFonts w:ascii="Calibri" w:eastAsia="Calibri" w:hAnsi="Calibri" w:cs="Calibri"/>
-          <w:u w:color="000000"/>
+      <w:r>
+        <w:rPr>
+          <w:rFonts w:ascii="Calibri" w:eastAsia="Calibri" w:hAnsi="Calibri" w:cs="Calibri"/>
+          <w:u w:color="000000"/>
+        </w:rPr>
+        <w:t xml:space="preserve">historikSøgningsMuligheder.fraDato er sat til fraDato, historikSøgningsMuligheder.tilDato er sat til tilDato, historikSøgning.kommune er sat til kommune, </w:t>
+      </w:r>
+    </w:p>
+    <w:p>
+      <w:pPr>
+        <w:pStyle w:val="BodyA"/>
+        <w:tabs>
+          <w:tab w:val="left" w:pos="1304"/>
+          <w:tab w:val="left" w:pos="2608"/>
+          <w:tab w:val="left" w:pos="3912"/>
+          <w:tab w:val="left" w:pos="5216"/>
+          <w:tab w:val="left" w:pos="6520"/>
+          <w:tab w:val="left" w:pos="7824"/>
+          <w:tab w:val="left" w:pos="9128"/>
+        </w:tabs>
+        <w:spacing w:line="259" w:lineRule="auto"/>
+        <w:rPr>
+          <w:rFonts w:ascii="Calibri" w:eastAsia="Calibri" w:hAnsi="Calibri" w:cs="Calibri"/>
+          <w:color w:val="FF0000"/>
+        </w:rPr>
+      </w:pPr>
+      <w:r>
+        <w:rPr>
+          <w:rFonts w:ascii="Calibri" w:eastAsia="Calibri" w:hAnsi="Calibri" w:cs="Calibri"/>
+          <w:color w:val="FF0000"/>
+        </w:rPr>
+        <w:t>turList er blevet skabt med</w:t>
+      </w:r>
+      <w:r>
+        <w:rPr>
+          <w:rFonts w:ascii="Calibri" w:eastAsia="Calibri" w:hAnsi="Calibri" w:cs="Calibri"/>
+          <w:color w:val="FF0000"/>
+        </w:rPr>
+        <w:t xml:space="preserve"> instanser af Flextur</w:t>
+      </w:r>
+      <w:r>
+        <w:rPr>
+          <w:rFonts w:ascii="Calibri" w:eastAsia="Calibri" w:hAnsi="Calibri" w:cs="Calibri"/>
+          <w:color w:val="FF0000"/>
+        </w:rPr>
+        <w:t xml:space="preserve"> som matcher angivne historikSøgningsMuligheder</w:t>
+      </w:r>
+      <w:r>
+        <w:rPr>
+          <w:rFonts w:ascii="Calibri" w:eastAsia="Calibri" w:hAnsi="Calibri" w:cs="Calibri"/>
+          <w:color w:val="FF0000"/>
         </w:rPr>
         <w:t>.</w:t>
       </w:r>
@@ -3260,28 +3820,79 @@
         <w:spacing w:line="259" w:lineRule="auto"/>
         <w:rPr>
           <w:rFonts w:ascii="Calibri" w:eastAsia="Calibri" w:hAnsi="Calibri" w:cs="Calibri"/>
-          <w:u w:color="000000"/>
-        </w:rPr>
-      </w:pPr>
-    </w:p>
-    <w:p>
-      <w:pPr>
-        <w:pStyle w:val="Body"/>
-        <w:tabs>
-          <w:tab w:val="left" w:pos="1304"/>
-          <w:tab w:val="left" w:pos="2608"/>
-          <w:tab w:val="left" w:pos="3912"/>
-          <w:tab w:val="left" w:pos="5216"/>
-          <w:tab w:val="left" w:pos="6520"/>
-          <w:tab w:val="left" w:pos="7824"/>
-          <w:tab w:val="left" w:pos="9128"/>
-        </w:tabs>
-        <w:spacing w:line="259" w:lineRule="auto"/>
-        <w:rPr>
-          <w:rFonts w:ascii="Calibri" w:eastAsia="Calibri" w:hAnsi="Calibri" w:cs="Calibri"/>
-          <w:u w:color="000000"/>
-        </w:rPr>
-      </w:pPr>
+          <w:color w:val="FF0000"/>
+          <w:u w:color="000000"/>
+        </w:rPr>
+      </w:pPr>
+      <w:r>
+        <w:rPr>
+          <w:rFonts w:ascii="Calibri" w:eastAsia="Calibri" w:hAnsi="Calibri" w:cs="Calibri"/>
+          <w:color w:val="FF0000"/>
+          <w:u w:color="000000"/>
+        </w:rPr>
+        <w:t xml:space="preserve">turKartotek </w:t>
+      </w:r>
+      <w:r>
+        <w:rPr>
+          <w:rFonts w:ascii="Calibri" w:eastAsia="Calibri" w:hAnsi="Calibri" w:cs="Calibri"/>
+          <w:color w:val="FF0000"/>
+          <w:u w:color="000000"/>
+        </w:rPr>
+        <w:t>er blevet associeret med</w:t>
+      </w:r>
+      <w:r>
+        <w:rPr>
+          <w:rFonts w:ascii="Calibri" w:eastAsia="Calibri" w:hAnsi="Calibri" w:cs="Calibri"/>
+          <w:color w:val="FF0000"/>
+          <w:u w:color="000000"/>
+        </w:rPr>
+        <w:t xml:space="preserve"> instanser af Flextur som en List turListe.</w:t>
+      </w:r>
+    </w:p>
+    <w:p>
+      <w:pPr>
+        <w:pStyle w:val="Body"/>
+        <w:tabs>
+          <w:tab w:val="left" w:pos="1304"/>
+          <w:tab w:val="left" w:pos="2608"/>
+          <w:tab w:val="left" w:pos="3912"/>
+          <w:tab w:val="left" w:pos="5216"/>
+          <w:tab w:val="left" w:pos="6520"/>
+          <w:tab w:val="left" w:pos="7824"/>
+          <w:tab w:val="left" w:pos="9128"/>
+        </w:tabs>
+        <w:spacing w:line="259" w:lineRule="auto"/>
+        <w:rPr>
+          <w:rFonts w:ascii="Calibri" w:eastAsia="Calibri" w:hAnsi="Calibri" w:cs="Calibri"/>
+          <w:u w:color="000000"/>
+        </w:rPr>
+      </w:pPr>
+    </w:p>
+    <w:p>
+      <w:pPr>
+        <w:pStyle w:val="Body"/>
+        <w:tabs>
+          <w:tab w:val="left" w:pos="1304"/>
+          <w:tab w:val="left" w:pos="2608"/>
+          <w:tab w:val="left" w:pos="3912"/>
+          <w:tab w:val="left" w:pos="5216"/>
+          <w:tab w:val="left" w:pos="6520"/>
+          <w:tab w:val="left" w:pos="7824"/>
+          <w:tab w:val="left" w:pos="9128"/>
+        </w:tabs>
+        <w:spacing w:line="259" w:lineRule="auto"/>
+        <w:rPr>
+          <w:rFonts w:ascii="Calibri" w:eastAsia="Calibri" w:hAnsi="Calibri" w:cs="Calibri"/>
+          <w:u w:color="000000"/>
+        </w:rPr>
+      </w:pPr>
+      <w:r>
+        <w:rPr>
+          <w:rFonts w:ascii="Calibri" w:eastAsia="Calibri" w:hAnsi="Calibri" w:cs="Calibri"/>
+          <w:u w:color="000000"/>
+        </w:rPr>
+        <w:t>bruger er blevet præsenteret for turListe.</w:t>
+      </w:r>
     </w:p>
     <w:p>
       <w:pPr>
@@ -3307,7 +3918,21 @@
           <w:u w:color="2E74B5"/>
         </w:rPr>
       </w:pPr>
-      <w:r>
+    </w:p>
+    <w:p>
+      <w:pPr>
+        <w:pStyle w:val="Heading"/>
+        <w:keepLines/>
+        <w:tabs>
+          <w:tab w:val="left" w:pos="1304"/>
+          <w:tab w:val="left" w:pos="2608"/>
+          <w:tab w:val="left" w:pos="3912"/>
+          <w:tab w:val="left" w:pos="5216"/>
+          <w:tab w:val="left" w:pos="6520"/>
+          <w:tab w:val="left" w:pos="7824"/>
+          <w:tab w:val="left" w:pos="9128"/>
+        </w:tabs>
+        <w:spacing w:before="240" w:line="259" w:lineRule="auto"/>
         <w:rPr>
           <w:rFonts w:ascii="Calibri Light" w:eastAsia="Calibri Light" w:hAnsi="Calibri Light" w:cs="Calibri Light"/>
           <w:b w:val="0"/>
@@ -3317,9 +3942,7 @@
           <w:szCs w:val="32"/>
           <w:u w:color="2E74B5"/>
         </w:rPr>
-        <w:t xml:space="preserve">FS-OC1.2-3: </w:t>
-      </w:r>
-      <w:proofErr w:type="spellStart"/>
+      </w:pPr>
       <w:r>
         <w:rPr>
           <w:rFonts w:ascii="Calibri Light" w:eastAsia="Calibri Light" w:hAnsi="Calibri Light" w:cs="Calibri Light"/>
@@ -3330,9 +3953,44 @@
           <w:szCs w:val="32"/>
           <w:u w:color="2E74B5"/>
         </w:rPr>
-        <w:t>angivOplysninger</w:t>
-      </w:r>
-      <w:proofErr w:type="spellEnd"/>
+        <w:t>FS-OC</w:t>
+      </w:r>
+      <w:r>
+        <w:rPr>
+          <w:rFonts w:ascii="Calibri Light" w:eastAsia="Calibri Light" w:hAnsi="Calibri Light" w:cs="Calibri Light"/>
+          <w:b w:val="0"/>
+          <w:bCs w:val="0"/>
+          <w:color w:val="2E74B5"/>
+          <w:sz w:val="32"/>
+          <w:szCs w:val="32"/>
+          <w:u w:color="2E74B5"/>
+        </w:rPr>
+        <w:t>1</w:t>
+      </w:r>
+      <w:r>
+        <w:rPr>
+          <w:rFonts w:ascii="Calibri Light" w:eastAsia="Calibri Light" w:hAnsi="Calibri Light" w:cs="Calibri Light"/>
+          <w:b w:val="0"/>
+          <w:bCs w:val="0"/>
+          <w:color w:val="2E74B5"/>
+          <w:sz w:val="32"/>
+          <w:szCs w:val="32"/>
+          <w:u w:color="2E74B5"/>
+        </w:rPr>
+        <w:t xml:space="preserve">.3: </w:t>
+      </w:r>
+      <w:r>
+        <w:rPr>
+          <w:rFonts w:ascii="Calibri Light" w:eastAsia="Calibri Light" w:hAnsi="Calibri Light" w:cs="Calibri Light"/>
+          <w:b w:val="0"/>
+          <w:bCs w:val="0"/>
+          <w:color w:val="2E74B5"/>
+          <w:sz w:val="32"/>
+          <w:szCs w:val="32"/>
+          <w:u w:color="2E74B5"/>
+        </w:rPr>
+        <w:t>eksporterHistorik</w:t>
+      </w:r>
     </w:p>
     <w:p>
       <w:pPr>
@@ -3386,146 +4044,16 @@
         <w:spacing w:line="259" w:lineRule="auto"/>
         <w:rPr>
           <w:rFonts w:ascii="Calibri" w:eastAsia="Calibri" w:hAnsi="Calibri" w:cs="Calibri"/>
-          <w:color w:val="FF0000"/>
-          <w:u w:color="000000"/>
-        </w:rPr>
-      </w:pPr>
-      <w:proofErr w:type="spellStart"/>
-      <w:r>
-        <w:rPr>
-          <w:rFonts w:ascii="Calibri" w:eastAsia="Calibri" w:hAnsi="Calibri" w:cs="Calibri"/>
-          <w:color w:val="FF0000"/>
-          <w:u w:color="000000"/>
-        </w:rPr>
-        <w:t>angivOplysninger</w:t>
-      </w:r>
-      <w:proofErr w:type="spellEnd"/>
-      <w:r>
-        <w:rPr>
-          <w:rFonts w:ascii="Calibri" w:eastAsia="Calibri" w:hAnsi="Calibri" w:cs="Calibri"/>
-          <w:color w:val="FF0000"/>
-          <w:u w:color="000000"/>
-        </w:rPr>
-        <w:t xml:space="preserve"> (</w:t>
-      </w:r>
-      <w:r>
-        <w:rPr>
-          <w:rFonts w:ascii="Calibri" w:eastAsia="Calibri" w:hAnsi="Calibri" w:cs="Calibri"/>
-          <w:color w:val="FF0000"/>
-          <w:u w:color="000000"/>
-        </w:rPr>
-        <w:t>kommune, tidsinterval</w:t>
-      </w:r>
-      <w:r>
-        <w:rPr>
-          <w:rFonts w:ascii="Calibri" w:eastAsia="Calibri" w:hAnsi="Calibri" w:cs="Calibri"/>
-          <w:color w:val="FF0000"/>
-          <w:u w:color="000000"/>
-        </w:rPr>
-        <w:t xml:space="preserve">) </w:t>
-      </w:r>
-    </w:p>
-    <w:p>
-      <w:pPr>
-        <w:pStyle w:val="Body"/>
-        <w:tabs>
-          <w:tab w:val="left" w:pos="1304"/>
-          <w:tab w:val="left" w:pos="2608"/>
-          <w:tab w:val="left" w:pos="3912"/>
-          <w:tab w:val="left" w:pos="5216"/>
-          <w:tab w:val="left" w:pos="6520"/>
-          <w:tab w:val="left" w:pos="7824"/>
-          <w:tab w:val="left" w:pos="9128"/>
-        </w:tabs>
-        <w:spacing w:line="259" w:lineRule="auto"/>
-        <w:rPr>
-          <w:rFonts w:ascii="Calibri" w:eastAsia="Calibri" w:hAnsi="Calibri" w:cs="Calibri"/>
-          <w:color w:val="FF0000"/>
-          <w:u w:color="000000"/>
-        </w:rPr>
-      </w:pPr>
-      <w:proofErr w:type="spellStart"/>
-      <w:r>
-        <w:rPr>
-          <w:rFonts w:ascii="Calibri" w:eastAsia="Calibri" w:hAnsi="Calibri" w:cs="Calibri"/>
-          <w:color w:val="FF0000"/>
-          <w:u w:color="000000"/>
-        </w:rPr>
-        <w:t>angivOplysninger</w:t>
-      </w:r>
-      <w:proofErr w:type="spellEnd"/>
-      <w:r>
-        <w:rPr>
-          <w:rFonts w:ascii="Calibri" w:eastAsia="Calibri" w:hAnsi="Calibri" w:cs="Calibri"/>
-          <w:color w:val="FF0000"/>
-          <w:u w:color="000000"/>
-        </w:rPr>
-        <w:t xml:space="preserve"> (</w:t>
-      </w:r>
-      <w:r>
-        <w:rPr>
-          <w:rFonts w:ascii="Calibri" w:eastAsia="Calibri" w:hAnsi="Calibri" w:cs="Calibri"/>
-          <w:color w:val="FF0000"/>
-          <w:u w:color="000000"/>
-        </w:rPr>
-        <w:t xml:space="preserve">… </w:t>
-      </w:r>
-      <w:proofErr w:type="spellStart"/>
-      <w:r>
-        <w:rPr>
-          <w:rFonts w:ascii="Calibri" w:eastAsia="Calibri" w:hAnsi="Calibri" w:cs="Calibri"/>
-          <w:color w:val="FF0000"/>
-          <w:u w:color="000000"/>
-        </w:rPr>
-        <w:t>fraDato</w:t>
-      </w:r>
-      <w:proofErr w:type="spellEnd"/>
-      <w:r>
-        <w:rPr>
-          <w:rFonts w:ascii="Calibri" w:eastAsia="Calibri" w:hAnsi="Calibri" w:cs="Calibri"/>
-          <w:color w:val="FF0000"/>
-          <w:u w:color="000000"/>
-        </w:rPr>
-        <w:t xml:space="preserve">, </w:t>
-      </w:r>
-      <w:proofErr w:type="spellStart"/>
-      <w:r>
-        <w:rPr>
-          <w:rFonts w:ascii="Calibri" w:eastAsia="Calibri" w:hAnsi="Calibri" w:cs="Calibri"/>
-          <w:color w:val="FF0000"/>
-          <w:u w:color="000000"/>
-        </w:rPr>
-        <w:t>tilDato</w:t>
-      </w:r>
-      <w:proofErr w:type="spellEnd"/>
-      <w:r>
-        <w:rPr>
-          <w:rFonts w:ascii="Calibri" w:eastAsia="Calibri" w:hAnsi="Calibri" w:cs="Calibri"/>
-          <w:color w:val="FF0000"/>
-          <w:u w:color="000000"/>
-        </w:rPr>
-        <w:t>)</w:t>
-      </w:r>
-    </w:p>
-    <w:p>
-      <w:pPr>
-        <w:pStyle w:val="Body"/>
-        <w:tabs>
-          <w:tab w:val="left" w:pos="1304"/>
-          <w:tab w:val="left" w:pos="2608"/>
-          <w:tab w:val="left" w:pos="3912"/>
-          <w:tab w:val="left" w:pos="5216"/>
-          <w:tab w:val="left" w:pos="6520"/>
-          <w:tab w:val="left" w:pos="7824"/>
-          <w:tab w:val="left" w:pos="9128"/>
-        </w:tabs>
-        <w:spacing w:line="259" w:lineRule="auto"/>
-        <w:rPr>
-          <w:rFonts w:ascii="Calibri" w:eastAsia="Calibri" w:hAnsi="Calibri" w:cs="Calibri"/>
-          <w:color w:val="FF0000"/>
-          <w:u w:color="000000"/>
-        </w:rPr>
-      </w:pPr>
+          <w:u w:color="000000"/>
+        </w:rPr>
+      </w:pPr>
+      <w:r>
+        <w:rPr>
+          <w:rFonts w:ascii="Calibri" w:eastAsia="Calibri" w:hAnsi="Calibri" w:cs="Calibri"/>
+          <w:u w:color="000000"/>
+        </w:rPr>
+        <w:t>eksporterHistorik</w:t>
+      </w:r>
     </w:p>
     <w:p>
       <w:pPr>
@@ -3667,335 +4195,73 @@
     </w:p>
     <w:p>
       <w:pPr>
-        <w:pStyle w:val="BodyA"/>
-        <w:tabs>
-          <w:tab w:val="left" w:pos="1304"/>
-          <w:tab w:val="left" w:pos="2608"/>
-          <w:tab w:val="left" w:pos="3912"/>
-          <w:tab w:val="left" w:pos="5216"/>
-          <w:tab w:val="left" w:pos="6520"/>
-          <w:tab w:val="left" w:pos="7824"/>
-          <w:tab w:val="left" w:pos="9128"/>
-        </w:tabs>
-        <w:spacing w:line="259" w:lineRule="auto"/>
-        <w:rPr>
-          <w:rFonts w:ascii="Calibri" w:eastAsia="Calibri" w:hAnsi="Calibri" w:cs="Calibri"/>
-        </w:rPr>
-      </w:pPr>
-      <w:r>
-        <w:rPr>
-          <w:rFonts w:ascii="Calibri" w:eastAsia="Calibri" w:hAnsi="Calibri" w:cs="Calibri"/>
-        </w:rPr>
-        <w:t xml:space="preserve">Bruger </w:t>
-      </w:r>
-      <w:proofErr w:type="spellStart"/>
-      <w:r>
-        <w:rPr>
-          <w:rFonts w:ascii="Calibri" w:eastAsia="Calibri" w:hAnsi="Calibri" w:cs="Calibri"/>
-        </w:rPr>
-        <w:t>bruger</w:t>
-      </w:r>
-      <w:proofErr w:type="spellEnd"/>
-      <w:r>
-        <w:rPr>
-          <w:rFonts w:ascii="Calibri" w:eastAsia="Calibri" w:hAnsi="Calibri" w:cs="Calibri"/>
-        </w:rPr>
-        <w:t xml:space="preserve"> indeholder Rolle </w:t>
-      </w:r>
-      <w:proofErr w:type="spellStart"/>
-      <w:r>
-        <w:rPr>
-          <w:rFonts w:ascii="Calibri" w:eastAsia="Calibri" w:hAnsi="Calibri" w:cs="Calibri"/>
-        </w:rPr>
-        <w:t>rolle</w:t>
-      </w:r>
-      <w:proofErr w:type="spellEnd"/>
-      <w:r>
-        <w:rPr>
-          <w:rFonts w:ascii="Calibri" w:eastAsia="Calibri" w:hAnsi="Calibri" w:cs="Calibri"/>
-        </w:rPr>
-        <w:t>.</w:t>
-      </w:r>
-    </w:p>
-    <w:p>
-      <w:pPr>
-        <w:pStyle w:val="BodyA"/>
-        <w:tabs>
-          <w:tab w:val="left" w:pos="1304"/>
-          <w:tab w:val="left" w:pos="2608"/>
-          <w:tab w:val="left" w:pos="3912"/>
-          <w:tab w:val="left" w:pos="5216"/>
-          <w:tab w:val="left" w:pos="6520"/>
-          <w:tab w:val="left" w:pos="7824"/>
-          <w:tab w:val="left" w:pos="9128"/>
-        </w:tabs>
-        <w:spacing w:line="259" w:lineRule="auto"/>
-        <w:rPr>
-          <w:rFonts w:ascii="Calibri" w:eastAsia="Calibri" w:hAnsi="Calibri" w:cs="Calibri"/>
-        </w:rPr>
-      </w:pPr>
-      <w:r>
-        <w:rPr>
-          <w:rFonts w:ascii="Calibri" w:eastAsia="Calibri" w:hAnsi="Calibri" w:cs="Calibri"/>
-        </w:rPr>
-        <w:t xml:space="preserve">rolle indeholder </w:t>
-      </w:r>
-      <w:proofErr w:type="spellStart"/>
-      <w:r>
-        <w:rPr>
-          <w:rFonts w:ascii="Calibri" w:eastAsia="Calibri" w:hAnsi="Calibri" w:cs="Calibri"/>
-        </w:rPr>
-        <w:t>BestillingsModtagelse</w:t>
-      </w:r>
-      <w:proofErr w:type="spellEnd"/>
-      <w:r>
-        <w:rPr>
-          <w:rFonts w:ascii="Calibri" w:eastAsia="Calibri" w:hAnsi="Calibri" w:cs="Calibri"/>
-        </w:rPr>
-        <w:t xml:space="preserve"> </w:t>
-      </w:r>
-      <w:proofErr w:type="spellStart"/>
-      <w:r>
-        <w:rPr>
-          <w:rFonts w:ascii="Calibri" w:eastAsia="Calibri" w:hAnsi="Calibri" w:cs="Calibri"/>
-        </w:rPr>
-        <w:t>bm</w:t>
-      </w:r>
-      <w:proofErr w:type="spellEnd"/>
-      <w:r>
-        <w:rPr>
-          <w:rFonts w:ascii="Calibri" w:eastAsia="Calibri" w:hAnsi="Calibri" w:cs="Calibri"/>
-        </w:rPr>
-        <w:t>.</w:t>
-      </w:r>
-    </w:p>
-    <w:p>
-      <w:pPr>
-        <w:pStyle w:val="BodyA"/>
-        <w:tabs>
-          <w:tab w:val="left" w:pos="1304"/>
-          <w:tab w:val="left" w:pos="2608"/>
-          <w:tab w:val="left" w:pos="3912"/>
-          <w:tab w:val="left" w:pos="5216"/>
-          <w:tab w:val="left" w:pos="6520"/>
-          <w:tab w:val="left" w:pos="7824"/>
-          <w:tab w:val="left" w:pos="9128"/>
-        </w:tabs>
-        <w:spacing w:line="259" w:lineRule="auto"/>
-        <w:rPr>
-          <w:rFonts w:ascii="Calibri" w:eastAsia="Calibri" w:hAnsi="Calibri" w:cs="Calibri"/>
-        </w:rPr>
-      </w:pPr>
-      <w:proofErr w:type="spellStart"/>
-      <w:r>
-        <w:rPr>
-          <w:rFonts w:ascii="Calibri" w:eastAsia="Calibri" w:hAnsi="Calibri" w:cs="Calibri"/>
-        </w:rPr>
-        <w:t>bm.erLoggetInd</w:t>
-      </w:r>
-      <w:proofErr w:type="spellEnd"/>
-      <w:r>
-        <w:rPr>
-          <w:rFonts w:ascii="Calibri" w:eastAsia="Calibri" w:hAnsi="Calibri" w:cs="Calibri"/>
-        </w:rPr>
-        <w:t xml:space="preserve"> er </w:t>
-      </w:r>
-      <w:r>
-        <w:rPr>
-          <w:rFonts w:ascii="Calibri" w:eastAsia="Calibri" w:hAnsi="Calibri" w:cs="Calibri"/>
-        </w:rPr>
-        <w:t xml:space="preserve">sat til </w:t>
-      </w:r>
-      <w:r>
-        <w:rPr>
-          <w:rFonts w:ascii="Calibri" w:eastAsia="Calibri" w:hAnsi="Calibri" w:cs="Calibri"/>
-        </w:rPr>
-        <w:t>sand.</w:t>
-      </w:r>
-    </w:p>
-    <w:p>
-      <w:pPr>
-        <w:pStyle w:val="BodyA"/>
-        <w:tabs>
-          <w:tab w:val="left" w:pos="1304"/>
-          <w:tab w:val="left" w:pos="2608"/>
-          <w:tab w:val="left" w:pos="3912"/>
-          <w:tab w:val="left" w:pos="5216"/>
-          <w:tab w:val="left" w:pos="6520"/>
-          <w:tab w:val="left" w:pos="7824"/>
-          <w:tab w:val="left" w:pos="9128"/>
-        </w:tabs>
-        <w:spacing w:line="259" w:lineRule="auto"/>
-        <w:rPr>
-          <w:rFonts w:ascii="Calibri" w:eastAsia="Calibri" w:hAnsi="Calibri" w:cs="Calibri"/>
-        </w:rPr>
-      </w:pPr>
-      <w:proofErr w:type="spellStart"/>
-      <w:r>
-        <w:rPr>
-          <w:rFonts w:ascii="Calibri" w:eastAsia="Calibri" w:hAnsi="Calibri" w:cs="Calibri"/>
-        </w:rPr>
-        <w:t>bm</w:t>
-      </w:r>
-      <w:proofErr w:type="spellEnd"/>
-      <w:r>
-        <w:rPr>
-          <w:rFonts w:ascii="Calibri" w:eastAsia="Calibri" w:hAnsi="Calibri" w:cs="Calibri"/>
+        <w:pStyle w:val="Body"/>
+        <w:tabs>
+          <w:tab w:val="left" w:pos="1304"/>
+          <w:tab w:val="left" w:pos="2608"/>
+          <w:tab w:val="left" w:pos="3912"/>
+          <w:tab w:val="left" w:pos="5216"/>
+          <w:tab w:val="left" w:pos="6520"/>
+          <w:tab w:val="left" w:pos="7824"/>
+          <w:tab w:val="left" w:pos="9128"/>
+        </w:tabs>
+        <w:spacing w:line="259" w:lineRule="auto"/>
+        <w:rPr>
+          <w:rFonts w:ascii="Calibri" w:eastAsia="Calibri" w:hAnsi="Calibri" w:cs="Calibri"/>
+          <w:u w:color="000000"/>
+        </w:rPr>
+      </w:pPr>
+      <w:r>
+        <w:rPr>
+          <w:rFonts w:ascii="Calibri" w:eastAsia="Calibri" w:hAnsi="Calibri" w:cs="Calibri"/>
+          <w:u w:color="000000"/>
+        </w:rPr>
+        <w:t xml:space="preserve">En </w:t>
+      </w:r>
+      <w:r>
+        <w:rPr>
+          <w:rFonts w:ascii="Calibri" w:eastAsia="Calibri" w:hAnsi="Calibri" w:cs="Calibri"/>
+          <w:u w:color="000000"/>
+        </w:rPr>
+        <w:t>Bruger bruger</w:t>
+      </w:r>
+      <w:r>
+        <w:rPr>
+          <w:rFonts w:ascii="Calibri" w:eastAsia="Calibri" w:hAnsi="Calibri" w:cs="Calibri"/>
+          <w:u w:color="000000"/>
         </w:rPr>
         <w:t xml:space="preserve"> bliver præsenteret for </w:t>
       </w:r>
-      <w:proofErr w:type="spellStart"/>
-      <w:r>
-        <w:rPr>
-          <w:rFonts w:ascii="Calibri" w:eastAsia="Calibri" w:hAnsi="Calibri" w:cs="Calibri"/>
-        </w:rPr>
-        <w:t>historikSøgningsMuligheder</w:t>
-      </w:r>
-      <w:proofErr w:type="spellEnd"/>
-      <w:r>
-        <w:rPr>
-          <w:rFonts w:ascii="Calibri" w:eastAsia="Calibri" w:hAnsi="Calibri" w:cs="Calibri"/>
-        </w:rPr>
-        <w:t>.</w:t>
-      </w:r>
-    </w:p>
-    <w:p>
-      <w:pPr>
-        <w:pStyle w:val="BodyA"/>
-        <w:tabs>
-          <w:tab w:val="left" w:pos="1304"/>
-          <w:tab w:val="left" w:pos="2608"/>
-          <w:tab w:val="left" w:pos="3912"/>
-          <w:tab w:val="left" w:pos="5216"/>
-          <w:tab w:val="left" w:pos="6520"/>
-          <w:tab w:val="left" w:pos="7824"/>
-          <w:tab w:val="left" w:pos="9128"/>
-        </w:tabs>
-        <w:spacing w:line="259" w:lineRule="auto"/>
-        <w:rPr>
-          <w:rFonts w:ascii="Calibri" w:eastAsia="Calibri" w:hAnsi="Calibri" w:cs="Calibri"/>
-        </w:rPr>
-      </w:pPr>
-      <w:proofErr w:type="spellStart"/>
-      <w:r>
-        <w:rPr>
-          <w:rFonts w:ascii="Calibri" w:eastAsia="Calibri" w:hAnsi="Calibri" w:cs="Calibri"/>
-        </w:rPr>
-        <w:t>TurKartotek</w:t>
-      </w:r>
-      <w:proofErr w:type="spellEnd"/>
-      <w:r>
-        <w:rPr>
-          <w:rFonts w:ascii="Calibri" w:eastAsia="Calibri" w:hAnsi="Calibri" w:cs="Calibri"/>
-        </w:rPr>
-        <w:t xml:space="preserve"> </w:t>
-      </w:r>
-      <w:proofErr w:type="spellStart"/>
-      <w:r>
-        <w:rPr>
-          <w:rFonts w:ascii="Calibri" w:eastAsia="Calibri" w:hAnsi="Calibri" w:cs="Calibri"/>
-        </w:rPr>
-        <w:t>turKartotek</w:t>
-      </w:r>
-      <w:proofErr w:type="spellEnd"/>
-      <w:r>
-        <w:rPr>
-          <w:rFonts w:ascii="Calibri" w:eastAsia="Calibri" w:hAnsi="Calibri" w:cs="Calibri"/>
-        </w:rPr>
-        <w:t xml:space="preserve"> indeholder </w:t>
-      </w:r>
-      <w:proofErr w:type="spellStart"/>
-      <w:r>
-        <w:rPr>
-          <w:rFonts w:ascii="Calibri" w:eastAsia="Calibri" w:hAnsi="Calibri" w:cs="Calibri"/>
-        </w:rPr>
-        <w:t>turListe</w:t>
-      </w:r>
-      <w:proofErr w:type="spellEnd"/>
-      <w:r>
-        <w:rPr>
-          <w:rFonts w:ascii="Calibri" w:eastAsia="Calibri" w:hAnsi="Calibri" w:cs="Calibri"/>
-        </w:rPr>
-        <w:t>.</w:t>
-      </w:r>
-    </w:p>
-    <w:p>
-      <w:pPr>
-        <w:pStyle w:val="BodyA"/>
-        <w:tabs>
-          <w:tab w:val="left" w:pos="1304"/>
-          <w:tab w:val="left" w:pos="2608"/>
-          <w:tab w:val="left" w:pos="3912"/>
-          <w:tab w:val="left" w:pos="5216"/>
-          <w:tab w:val="left" w:pos="6520"/>
-          <w:tab w:val="left" w:pos="7824"/>
-          <w:tab w:val="left" w:pos="9128"/>
-        </w:tabs>
-        <w:spacing w:line="259" w:lineRule="auto"/>
-        <w:rPr>
-          <w:rFonts w:ascii="Calibri" w:eastAsia="Calibri" w:hAnsi="Calibri" w:cs="Calibri"/>
-          <w:color w:val="FF0000"/>
-        </w:rPr>
-      </w:pPr>
-      <w:proofErr w:type="spellStart"/>
-      <w:r>
-        <w:rPr>
-          <w:rFonts w:ascii="Calibri" w:eastAsia="Calibri" w:hAnsi="Calibri" w:cs="Calibri"/>
-        </w:rPr>
-        <w:t>turListe</w:t>
-      </w:r>
-      <w:proofErr w:type="spellEnd"/>
-      <w:r>
-        <w:rPr>
-          <w:rFonts w:ascii="Calibri" w:eastAsia="Calibri" w:hAnsi="Calibri" w:cs="Calibri"/>
-        </w:rPr>
-        <w:t xml:space="preserve"> indeholder Flextur </w:t>
-      </w:r>
-      <w:proofErr w:type="spellStart"/>
-      <w:r>
-        <w:rPr>
-          <w:rFonts w:ascii="Calibri" w:eastAsia="Calibri" w:hAnsi="Calibri" w:cs="Calibri"/>
-        </w:rPr>
-        <w:t>flextur</w:t>
-      </w:r>
-      <w:proofErr w:type="spellEnd"/>
-      <w:r>
-        <w:rPr>
-          <w:rFonts w:ascii="Calibri" w:eastAsia="Calibri" w:hAnsi="Calibri" w:cs="Calibri"/>
-        </w:rPr>
-        <w:t xml:space="preserve"> som matcher angivet </w:t>
-      </w:r>
-      <w:r>
-        <w:rPr>
-          <w:rFonts w:ascii="Calibri" w:eastAsia="Calibri" w:hAnsi="Calibri" w:cs="Calibri"/>
-          <w:color w:val="FF0000"/>
-        </w:rPr>
-        <w:t>kommune og tidsinterval</w:t>
-      </w:r>
-      <w:r>
-        <w:rPr>
-          <w:rFonts w:ascii="Calibri" w:eastAsia="Calibri" w:hAnsi="Calibri" w:cs="Calibri"/>
-          <w:color w:val="FF0000"/>
-        </w:rPr>
-        <w:t>.</w:t>
-      </w:r>
-    </w:p>
-    <w:p>
-      <w:pPr>
-        <w:pStyle w:val="Body"/>
-        <w:tabs>
-          <w:tab w:val="left" w:pos="1304"/>
-          <w:tab w:val="left" w:pos="2608"/>
-          <w:tab w:val="left" w:pos="3912"/>
-          <w:tab w:val="left" w:pos="5216"/>
-          <w:tab w:val="left" w:pos="6520"/>
-          <w:tab w:val="left" w:pos="7824"/>
-          <w:tab w:val="left" w:pos="9128"/>
-        </w:tabs>
-        <w:spacing w:line="259" w:lineRule="auto"/>
-        <w:rPr>
-          <w:rFonts w:ascii="Calibri" w:eastAsia="Calibri" w:hAnsi="Calibri" w:cs="Calibri"/>
-          <w:color w:val="FF0000"/>
+      <w:r>
+        <w:rPr>
+          <w:rFonts w:ascii="Calibri" w:eastAsia="Calibri" w:hAnsi="Calibri" w:cs="Calibri"/>
+          <w:u w:color="000000"/>
+        </w:rPr>
+        <w:t xml:space="preserve">en List </w:t>
+      </w:r>
+      <w:r>
+        <w:rPr>
+          <w:rFonts w:ascii="Calibri" w:eastAsia="Calibri" w:hAnsi="Calibri" w:cs="Calibri"/>
+          <w:u w:color="000000"/>
+        </w:rPr>
+        <w:t>turListe.</w:t>
+      </w:r>
+    </w:p>
+    <w:p>
+      <w:pPr>
+        <w:pStyle w:val="Body"/>
+        <w:tabs>
+          <w:tab w:val="left" w:pos="1304"/>
+          <w:tab w:val="left" w:pos="2608"/>
+          <w:tab w:val="left" w:pos="3912"/>
+          <w:tab w:val="left" w:pos="5216"/>
+          <w:tab w:val="left" w:pos="6520"/>
+          <w:tab w:val="left" w:pos="7824"/>
+          <w:tab w:val="left" w:pos="9128"/>
+        </w:tabs>
+        <w:spacing w:line="259" w:lineRule="auto"/>
+        <w:rPr>
+          <w:rFonts w:ascii="Calibri" w:eastAsia="Calibri" w:hAnsi="Calibri" w:cs="Calibri"/>
           <w:u w:color="000000"/>
         </w:rPr>
       </w:pPr>
@@ -4055,31 +4321,35 @@
           <w:u w:color="000000"/>
         </w:rPr>
       </w:pPr>
-      <w:proofErr w:type="spellStart"/>
-      <w:r>
-        <w:rPr>
-          <w:rFonts w:ascii="Calibri" w:eastAsia="Calibri" w:hAnsi="Calibri" w:cs="Calibri"/>
-          <w:u w:color="000000"/>
-        </w:rPr>
-        <w:t>bm</w:t>
-      </w:r>
-      <w:proofErr w:type="spellEnd"/>
-      <w:r>
-        <w:rPr>
-          <w:rFonts w:ascii="Calibri" w:eastAsia="Calibri" w:hAnsi="Calibri" w:cs="Calibri"/>
-          <w:u w:color="000000"/>
-        </w:rPr>
-        <w:t xml:space="preserve"> er blevet præsenteret for </w:t>
-      </w:r>
-      <w:proofErr w:type="spellStart"/>
-      <w:r>
-        <w:rPr>
-          <w:rFonts w:ascii="Calibri" w:eastAsia="Calibri" w:hAnsi="Calibri" w:cs="Calibri"/>
-          <w:u w:color="000000"/>
-        </w:rPr>
-        <w:t>turListe</w:t>
-      </w:r>
-      <w:proofErr w:type="spellEnd"/>
+      <w:r>
+        <w:rPr>
+          <w:rFonts w:ascii="Calibri" w:eastAsia="Calibri" w:hAnsi="Calibri" w:cs="Calibri"/>
+          <w:u w:color="000000"/>
+        </w:rPr>
+        <w:t>turListe som fil</w:t>
+      </w:r>
+      <w:r>
+        <w:rPr>
+          <w:rFonts w:ascii="Calibri" w:eastAsia="Calibri" w:hAnsi="Calibri" w:cs="Calibri"/>
+          <w:u w:color="000000"/>
+        </w:rPr>
+        <w:t xml:space="preserve"> </w:t>
+      </w:r>
+      <w:r>
+        <w:rPr>
+          <w:rFonts w:ascii="Calibri" w:eastAsia="Calibri" w:hAnsi="Calibri" w:cs="Calibri"/>
+          <w:u w:color="000000"/>
+        </w:rPr>
+        <w:t xml:space="preserve">er blevet skabt og </w:t>
+      </w:r>
+      <w:r>
+        <w:rPr>
+          <w:rFonts w:ascii="Calibri" w:eastAsia="Calibri" w:hAnsi="Calibri" w:cs="Calibri"/>
+          <w:color w:val="FF0000"/>
+          <w:u w:color="000000"/>
+        </w:rPr>
+        <w:t>gemt</w:t>
+      </w:r>
       <w:r>
         <w:rPr>
           <w:rFonts w:ascii="Calibri" w:eastAsia="Calibri" w:hAnsi="Calibri" w:cs="Calibri"/>
@@ -4090,459 +4360,37 @@
     </w:p>
     <w:p>
       <w:pPr>
-        <w:pStyle w:val="Heading"/>
-        <w:keepLines/>
-        <w:tabs>
-          <w:tab w:val="left" w:pos="1304"/>
-          <w:tab w:val="left" w:pos="2608"/>
-          <w:tab w:val="left" w:pos="3912"/>
-          <w:tab w:val="left" w:pos="5216"/>
-          <w:tab w:val="left" w:pos="6520"/>
-          <w:tab w:val="left" w:pos="7824"/>
-          <w:tab w:val="left" w:pos="9128"/>
-        </w:tabs>
-        <w:spacing w:before="240" w:line="259" w:lineRule="auto"/>
-        <w:rPr>
-          <w:rFonts w:ascii="Calibri Light" w:eastAsia="Calibri Light" w:hAnsi="Calibri Light" w:cs="Calibri Light"/>
-          <w:b w:val="0"/>
-          <w:bCs w:val="0"/>
-          <w:color w:val="2E74B5"/>
-          <w:sz w:val="32"/>
-          <w:szCs w:val="32"/>
-          <w:u w:color="2E74B5"/>
-        </w:rPr>
-      </w:pPr>
-    </w:p>
-    <w:p>
-      <w:pPr>
-        <w:pStyle w:val="Heading"/>
-        <w:keepLines/>
-        <w:tabs>
-          <w:tab w:val="left" w:pos="1304"/>
-          <w:tab w:val="left" w:pos="2608"/>
-          <w:tab w:val="left" w:pos="3912"/>
-          <w:tab w:val="left" w:pos="5216"/>
-          <w:tab w:val="left" w:pos="6520"/>
-          <w:tab w:val="left" w:pos="7824"/>
-          <w:tab w:val="left" w:pos="9128"/>
-        </w:tabs>
-        <w:spacing w:before="240" w:line="259" w:lineRule="auto"/>
-        <w:rPr>
-          <w:rFonts w:ascii="Calibri Light" w:eastAsia="Calibri Light" w:hAnsi="Calibri Light" w:cs="Calibri Light"/>
-          <w:b w:val="0"/>
-          <w:bCs w:val="0"/>
-          <w:color w:val="2E74B5"/>
-          <w:sz w:val="32"/>
-          <w:szCs w:val="32"/>
-          <w:u w:color="2E74B5"/>
-        </w:rPr>
-      </w:pPr>
-      <w:r>
-        <w:rPr>
-          <w:rFonts w:ascii="Calibri Light" w:eastAsia="Calibri Light" w:hAnsi="Calibri Light" w:cs="Calibri Light"/>
-          <w:b w:val="0"/>
-          <w:bCs w:val="0"/>
-          <w:color w:val="2E74B5"/>
-          <w:sz w:val="32"/>
-          <w:szCs w:val="32"/>
-          <w:u w:color="2E74B5"/>
-        </w:rPr>
-        <w:t>FS-OC</w:t>
-      </w:r>
-      <w:r>
-        <w:rPr>
-          <w:rFonts w:ascii="Calibri Light" w:eastAsia="Calibri Light" w:hAnsi="Calibri Light" w:cs="Calibri Light"/>
-          <w:b w:val="0"/>
-          <w:bCs w:val="0"/>
-          <w:color w:val="2E74B5"/>
-          <w:sz w:val="32"/>
-          <w:szCs w:val="32"/>
-          <w:u w:color="2E74B5"/>
-        </w:rPr>
-        <w:t>1</w:t>
-      </w:r>
-      <w:r>
-        <w:rPr>
-          <w:rFonts w:ascii="Calibri Light" w:eastAsia="Calibri Light" w:hAnsi="Calibri Light" w:cs="Calibri Light"/>
-          <w:b w:val="0"/>
-          <w:bCs w:val="0"/>
-          <w:color w:val="2E74B5"/>
-          <w:sz w:val="32"/>
-          <w:szCs w:val="32"/>
-          <w:u w:color="2E74B5"/>
-        </w:rPr>
-        <w:t xml:space="preserve">.3: </w:t>
-      </w:r>
-      <w:proofErr w:type="spellStart"/>
-      <w:r>
-        <w:rPr>
-          <w:rFonts w:ascii="Calibri Light" w:eastAsia="Calibri Light" w:hAnsi="Calibri Light" w:cs="Calibri Light"/>
-          <w:b w:val="0"/>
-          <w:bCs w:val="0"/>
-          <w:color w:val="2E74B5"/>
-          <w:sz w:val="32"/>
-          <w:szCs w:val="32"/>
-          <w:u w:color="2E74B5"/>
-        </w:rPr>
-        <w:t>eksporterHistorik</w:t>
-      </w:r>
-      <w:proofErr w:type="spellEnd"/>
-    </w:p>
-    <w:p>
-      <w:pPr>
-        <w:pStyle w:val="Heading2"/>
-        <w:keepLines/>
-        <w:tabs>
-          <w:tab w:val="left" w:pos="1304"/>
-          <w:tab w:val="left" w:pos="2608"/>
-          <w:tab w:val="left" w:pos="3912"/>
-          <w:tab w:val="left" w:pos="5216"/>
-          <w:tab w:val="left" w:pos="6520"/>
-          <w:tab w:val="left" w:pos="7824"/>
-          <w:tab w:val="left" w:pos="9128"/>
-        </w:tabs>
-        <w:spacing w:before="40" w:line="259" w:lineRule="auto"/>
-        <w:rPr>
-          <w:rFonts w:ascii="Calibri Light" w:eastAsia="Calibri Light" w:hAnsi="Calibri Light" w:cs="Calibri Light"/>
-          <w:b w:val="0"/>
-          <w:bCs w:val="0"/>
-          <w:color w:val="2E74B5"/>
-          <w:sz w:val="26"/>
-          <w:szCs w:val="26"/>
-          <w:u w:color="2E74B5"/>
-        </w:rPr>
-      </w:pPr>
-      <w:r>
-        <w:rPr>
-          <w:rFonts w:ascii="Calibri Light" w:eastAsia="Calibri Light" w:hAnsi="Calibri Light" w:cs="Calibri Light"/>
-          <w:b w:val="0"/>
-          <w:bCs w:val="0"/>
-          <w:color w:val="2E74B5"/>
-          <w:sz w:val="26"/>
-          <w:szCs w:val="26"/>
-          <w:u w:color="2E74B5"/>
-        </w:rPr>
-        <w:t>Systemoperation</w:t>
-      </w:r>
-    </w:p>
-    <w:p>
-      <w:pPr>
-        <w:pStyle w:val="Body"/>
-        <w:tabs>
-          <w:tab w:val="left" w:pos="1304"/>
-          <w:tab w:val="left" w:pos="2608"/>
-          <w:tab w:val="left" w:pos="3912"/>
-          <w:tab w:val="left" w:pos="5216"/>
-          <w:tab w:val="left" w:pos="6520"/>
-          <w:tab w:val="left" w:pos="7824"/>
-          <w:tab w:val="left" w:pos="9128"/>
-        </w:tabs>
-        <w:spacing w:line="259" w:lineRule="auto"/>
-        <w:rPr>
-          <w:rFonts w:ascii="Calibri" w:eastAsia="Calibri" w:hAnsi="Calibri" w:cs="Calibri"/>
-          <w:u w:color="000000"/>
-        </w:rPr>
-      </w:pPr>
-      <w:proofErr w:type="spellStart"/>
-      <w:r>
-        <w:rPr>
-          <w:rFonts w:ascii="Calibri" w:eastAsia="Calibri" w:hAnsi="Calibri" w:cs="Calibri"/>
-          <w:u w:color="000000"/>
-        </w:rPr>
-        <w:t>eksporterHistorik</w:t>
-      </w:r>
-      <w:proofErr w:type="spellEnd"/>
-    </w:p>
-    <w:p>
-      <w:pPr>
-        <w:pStyle w:val="Body"/>
-        <w:tabs>
-          <w:tab w:val="left" w:pos="1304"/>
-          <w:tab w:val="left" w:pos="2608"/>
-          <w:tab w:val="left" w:pos="3912"/>
-          <w:tab w:val="left" w:pos="5216"/>
-          <w:tab w:val="left" w:pos="6520"/>
-          <w:tab w:val="left" w:pos="7824"/>
-          <w:tab w:val="left" w:pos="9128"/>
-        </w:tabs>
-        <w:spacing w:line="259" w:lineRule="auto"/>
-        <w:rPr>
-          <w:rFonts w:ascii="Calibri" w:eastAsia="Calibri" w:hAnsi="Calibri" w:cs="Calibri"/>
-          <w:u w:color="000000"/>
-        </w:rPr>
-      </w:pPr>
-    </w:p>
-    <w:p>
-      <w:pPr>
-        <w:pStyle w:val="Heading2"/>
-        <w:keepLines/>
-        <w:tabs>
-          <w:tab w:val="left" w:pos="1304"/>
-          <w:tab w:val="left" w:pos="2608"/>
-          <w:tab w:val="left" w:pos="3912"/>
-          <w:tab w:val="left" w:pos="5216"/>
-          <w:tab w:val="left" w:pos="6520"/>
-          <w:tab w:val="left" w:pos="7824"/>
-          <w:tab w:val="left" w:pos="9128"/>
-        </w:tabs>
-        <w:spacing w:before="40" w:line="259" w:lineRule="auto"/>
-        <w:rPr>
-          <w:rFonts w:ascii="Calibri Light" w:eastAsia="Calibri Light" w:hAnsi="Calibri Light" w:cs="Calibri Light"/>
-          <w:b w:val="0"/>
-          <w:bCs w:val="0"/>
-          <w:color w:val="2E74B5"/>
-          <w:sz w:val="26"/>
-          <w:szCs w:val="26"/>
-          <w:u w:color="2E74B5"/>
-        </w:rPr>
-      </w:pPr>
-      <w:r>
-        <w:rPr>
-          <w:rFonts w:ascii="Calibri Light" w:eastAsia="Calibri Light" w:hAnsi="Calibri Light" w:cs="Calibri Light"/>
-          <w:b w:val="0"/>
-          <w:bCs w:val="0"/>
-          <w:color w:val="2E74B5"/>
-          <w:sz w:val="26"/>
-          <w:szCs w:val="26"/>
-          <w:u w:color="2E74B5"/>
-        </w:rPr>
-        <w:t>Krydsreferencer</w:t>
-      </w:r>
-    </w:p>
-    <w:p>
-      <w:pPr>
-        <w:pStyle w:val="Body"/>
-        <w:tabs>
-          <w:tab w:val="left" w:pos="1304"/>
-          <w:tab w:val="left" w:pos="2608"/>
-          <w:tab w:val="left" w:pos="3912"/>
-          <w:tab w:val="left" w:pos="5216"/>
-          <w:tab w:val="left" w:pos="6520"/>
-          <w:tab w:val="left" w:pos="7824"/>
-          <w:tab w:val="left" w:pos="9128"/>
-        </w:tabs>
-        <w:spacing w:line="259" w:lineRule="auto"/>
-        <w:rPr>
-          <w:rFonts w:ascii="Calibri" w:eastAsia="Calibri" w:hAnsi="Calibri" w:cs="Calibri"/>
-          <w:u w:color="000000"/>
-        </w:rPr>
-      </w:pPr>
-      <w:r>
-        <w:rPr>
-          <w:rFonts w:ascii="Calibri" w:eastAsia="Calibri" w:hAnsi="Calibri" w:cs="Calibri"/>
-          <w:u w:color="000000"/>
-        </w:rPr>
-        <w:t>Se historik</w:t>
-      </w:r>
-    </w:p>
-    <w:p>
-      <w:pPr>
-        <w:pStyle w:val="Body"/>
-        <w:tabs>
-          <w:tab w:val="left" w:pos="1304"/>
-          <w:tab w:val="left" w:pos="2608"/>
-          <w:tab w:val="left" w:pos="3912"/>
-          <w:tab w:val="left" w:pos="5216"/>
-          <w:tab w:val="left" w:pos="6520"/>
-          <w:tab w:val="left" w:pos="7824"/>
-          <w:tab w:val="left" w:pos="9128"/>
-        </w:tabs>
-        <w:spacing w:line="259" w:lineRule="auto"/>
-        <w:rPr>
-          <w:rFonts w:ascii="Calibri" w:eastAsia="Calibri" w:hAnsi="Calibri" w:cs="Calibri"/>
-          <w:u w:color="000000"/>
-        </w:rPr>
-      </w:pPr>
-    </w:p>
-    <w:p>
-      <w:pPr>
-        <w:pStyle w:val="Heading2"/>
-        <w:keepLines/>
-        <w:tabs>
-          <w:tab w:val="left" w:pos="1304"/>
-          <w:tab w:val="left" w:pos="2608"/>
-          <w:tab w:val="left" w:pos="3912"/>
-          <w:tab w:val="left" w:pos="5216"/>
-          <w:tab w:val="left" w:pos="6520"/>
-          <w:tab w:val="left" w:pos="7824"/>
-          <w:tab w:val="left" w:pos="9128"/>
-        </w:tabs>
-        <w:spacing w:before="40" w:line="259" w:lineRule="auto"/>
-        <w:rPr>
-          <w:rFonts w:ascii="Calibri Light" w:eastAsia="Calibri Light" w:hAnsi="Calibri Light" w:cs="Calibri Light"/>
-          <w:b w:val="0"/>
-          <w:bCs w:val="0"/>
-          <w:color w:val="2E74B5"/>
-          <w:sz w:val="26"/>
-          <w:szCs w:val="26"/>
-          <w:u w:color="2E74B5"/>
-        </w:rPr>
-      </w:pPr>
-      <w:r>
-        <w:rPr>
-          <w:rFonts w:ascii="Calibri Light" w:eastAsia="Calibri Light" w:hAnsi="Calibri Light" w:cs="Calibri Light"/>
-          <w:b w:val="0"/>
-          <w:bCs w:val="0"/>
-          <w:color w:val="2E74B5"/>
-          <w:sz w:val="26"/>
-          <w:szCs w:val="26"/>
-          <w:u w:color="2E74B5"/>
-        </w:rPr>
-        <w:t>Forudsætninger</w:t>
-      </w:r>
-    </w:p>
-    <w:p>
-      <w:pPr>
-        <w:pStyle w:val="Body"/>
-        <w:tabs>
-          <w:tab w:val="left" w:pos="1304"/>
-          <w:tab w:val="left" w:pos="2608"/>
-          <w:tab w:val="left" w:pos="3912"/>
-          <w:tab w:val="left" w:pos="5216"/>
-          <w:tab w:val="left" w:pos="6520"/>
-          <w:tab w:val="left" w:pos="7824"/>
-          <w:tab w:val="left" w:pos="9128"/>
-        </w:tabs>
-        <w:spacing w:line="259" w:lineRule="auto"/>
-        <w:rPr>
-          <w:rFonts w:ascii="Calibri" w:eastAsia="Calibri" w:hAnsi="Calibri" w:cs="Calibri"/>
-          <w:u w:color="000000"/>
-        </w:rPr>
-      </w:pPr>
-      <w:r>
-        <w:rPr>
-          <w:rFonts w:ascii="Calibri" w:eastAsia="Calibri" w:hAnsi="Calibri" w:cs="Calibri"/>
-          <w:u w:color="000000"/>
-        </w:rPr>
-        <w:t xml:space="preserve">Bruger </w:t>
-      </w:r>
-      <w:proofErr w:type="spellStart"/>
-      <w:r>
-        <w:rPr>
-          <w:rFonts w:ascii="Calibri" w:eastAsia="Calibri" w:hAnsi="Calibri" w:cs="Calibri"/>
-          <w:u w:color="000000"/>
-        </w:rPr>
-        <w:t>bruger</w:t>
-      </w:r>
-      <w:proofErr w:type="spellEnd"/>
-      <w:r>
-        <w:rPr>
-          <w:rFonts w:ascii="Calibri" w:eastAsia="Calibri" w:hAnsi="Calibri" w:cs="Calibri"/>
-          <w:u w:color="000000"/>
-        </w:rPr>
-        <w:t xml:space="preserve"> bliver præsenteret for </w:t>
-      </w:r>
-      <w:proofErr w:type="spellStart"/>
-      <w:r>
-        <w:rPr>
-          <w:rFonts w:ascii="Calibri" w:eastAsia="Calibri" w:hAnsi="Calibri" w:cs="Calibri"/>
-          <w:u w:color="000000"/>
-        </w:rPr>
-        <w:t>turListe</w:t>
-      </w:r>
-      <w:proofErr w:type="spellEnd"/>
-      <w:r>
-        <w:rPr>
-          <w:rFonts w:ascii="Calibri" w:eastAsia="Calibri" w:hAnsi="Calibri" w:cs="Calibri"/>
-          <w:u w:color="000000"/>
-        </w:rPr>
-        <w:t>.</w:t>
-      </w:r>
-    </w:p>
-    <w:p>
-      <w:pPr>
-        <w:pStyle w:val="Body"/>
-        <w:tabs>
-          <w:tab w:val="left" w:pos="1304"/>
-          <w:tab w:val="left" w:pos="2608"/>
-          <w:tab w:val="left" w:pos="3912"/>
-          <w:tab w:val="left" w:pos="5216"/>
-          <w:tab w:val="left" w:pos="6520"/>
-          <w:tab w:val="left" w:pos="7824"/>
-          <w:tab w:val="left" w:pos="9128"/>
-        </w:tabs>
-        <w:spacing w:line="259" w:lineRule="auto"/>
-        <w:rPr>
-          <w:rFonts w:ascii="Calibri" w:eastAsia="Calibri" w:hAnsi="Calibri" w:cs="Calibri"/>
-          <w:u w:color="000000"/>
-        </w:rPr>
-      </w:pPr>
-    </w:p>
-    <w:p>
-      <w:pPr>
-        <w:pStyle w:val="Heading2"/>
-        <w:keepLines/>
-        <w:tabs>
-          <w:tab w:val="left" w:pos="1304"/>
-          <w:tab w:val="left" w:pos="2608"/>
-          <w:tab w:val="left" w:pos="3912"/>
-          <w:tab w:val="left" w:pos="5216"/>
-          <w:tab w:val="left" w:pos="6520"/>
-          <w:tab w:val="left" w:pos="7824"/>
-          <w:tab w:val="left" w:pos="9128"/>
-        </w:tabs>
-        <w:spacing w:before="40" w:line="259" w:lineRule="auto"/>
-        <w:rPr>
-          <w:rFonts w:ascii="Calibri Light" w:eastAsia="Calibri Light" w:hAnsi="Calibri Light" w:cs="Calibri Light"/>
-          <w:b w:val="0"/>
-          <w:bCs w:val="0"/>
-          <w:color w:val="2E74B5"/>
-          <w:sz w:val="26"/>
-          <w:szCs w:val="26"/>
-          <w:u w:color="2E74B5"/>
-        </w:rPr>
-      </w:pPr>
-      <w:r>
-        <w:rPr>
-          <w:rFonts w:ascii="Calibri Light" w:eastAsia="Calibri Light" w:hAnsi="Calibri Light" w:cs="Calibri Light"/>
-          <w:b w:val="0"/>
-          <w:bCs w:val="0"/>
-          <w:color w:val="2E74B5"/>
-          <w:sz w:val="26"/>
-          <w:szCs w:val="26"/>
-          <w:u w:color="2E74B5"/>
-        </w:rPr>
-        <w:t>Slutbetingelser</w:t>
-      </w:r>
-    </w:p>
-    <w:p>
-      <w:pPr>
-        <w:pStyle w:val="Body"/>
-        <w:tabs>
-          <w:tab w:val="left" w:pos="1304"/>
-          <w:tab w:val="left" w:pos="2608"/>
-          <w:tab w:val="left" w:pos="3912"/>
-          <w:tab w:val="left" w:pos="5216"/>
-          <w:tab w:val="left" w:pos="6520"/>
-          <w:tab w:val="left" w:pos="7824"/>
-          <w:tab w:val="left" w:pos="9128"/>
-        </w:tabs>
-        <w:spacing w:line="259" w:lineRule="auto"/>
-        <w:rPr>
-          <w:rFonts w:ascii="Calibri" w:eastAsia="Calibri" w:hAnsi="Calibri" w:cs="Calibri"/>
-          <w:u w:color="000000"/>
-        </w:rPr>
-      </w:pPr>
-      <w:proofErr w:type="spellStart"/>
-      <w:r>
-        <w:rPr>
-          <w:rFonts w:ascii="Calibri" w:eastAsia="Calibri" w:hAnsi="Calibri" w:cs="Calibri"/>
-          <w:u w:color="000000"/>
-        </w:rPr>
-        <w:t>turListe</w:t>
-      </w:r>
-      <w:proofErr w:type="spellEnd"/>
-      <w:r>
-        <w:rPr>
-          <w:rFonts w:ascii="Calibri" w:eastAsia="Calibri" w:hAnsi="Calibri" w:cs="Calibri"/>
-          <w:u w:color="000000"/>
-        </w:rPr>
-        <w:t xml:space="preserve"> som fil blev præsenteret til bruger.</w:t>
-      </w:r>
+        <w:pStyle w:val="Body"/>
+        <w:tabs>
+          <w:tab w:val="left" w:pos="1304"/>
+          <w:tab w:val="left" w:pos="2608"/>
+          <w:tab w:val="left" w:pos="3912"/>
+          <w:tab w:val="left" w:pos="5216"/>
+          <w:tab w:val="left" w:pos="6520"/>
+          <w:tab w:val="left" w:pos="7824"/>
+          <w:tab w:val="left" w:pos="9128"/>
+        </w:tabs>
+        <w:spacing w:line="259" w:lineRule="auto"/>
+        <w:rPr>
+          <w:rFonts w:ascii="Calibri" w:eastAsia="Calibri" w:hAnsi="Calibri" w:cs="Calibri"/>
+          <w:color w:val="FF0000"/>
+          <w:u w:color="000000"/>
+        </w:rPr>
+      </w:pPr>
+      <w:r>
+        <w:rPr>
+          <w:rFonts w:ascii="Calibri" w:eastAsia="Calibri" w:hAnsi="Calibri" w:cs="Calibri"/>
+          <w:color w:val="FF0000"/>
+          <w:u w:color="000000"/>
+        </w:rPr>
+        <w:t>bruger er blevet præsenteret for turListe som fil.</w:t>
+      </w:r>
+      <w:bookmarkStart w:id="0" w:name="_GoBack"/>
+      <w:bookmarkEnd w:id="0"/>
     </w:p>
     <w:sectPr>
-      <w:headerReference w:type="default" r:id="rId6"/>
-      <w:footerReference w:type="default" r:id="rId7"/>
+      <w:headerReference w:type="default" r:id="rId7"/>
+      <w:footerReference w:type="default" r:id="rId8"/>
       <w:pgSz w:w="11906" w:h="16838"/>
       <w:pgMar w:top="1134" w:right="1134" w:bottom="1134" w:left="1134" w:header="709" w:footer="850" w:gutter="0"/>
       <w:cols w:space="708"/>
@@ -5441,4 +5289,16 @@
     </a:ext>
   </a:extLst>
 </a:theme>
+</file>
+
+<file path=customXml/item1.xml><?xml version="1.0" encoding="utf-8"?>
+<b:Sources xmlns:b="http://schemas.openxmlformats.org/officeDocument/2006/bibliography" xmlns="http://schemas.openxmlformats.org/officeDocument/2006/bibliography" SelectedStyle="\APASixthEditionOfficeOnline.xsl" StyleName="APA" Version="6"/>
+</file>
+
+<file path=customXml/itemProps1.xml><?xml version="1.0" encoding="utf-8"?>
+<ds:datastoreItem xmlns:ds="http://schemas.openxmlformats.org/officeDocument/2006/customXml" ds:itemID="{E98A9895-2CAE-4B92-B1D0-2640F93DE23D}">
+  <ds:schemaRefs>
+    <ds:schemaRef ds:uri="http://schemas.openxmlformats.org/officeDocument/2006/bibliography"/>
+  </ds:schemaRefs>
+</ds:datastoreItem>
 </file>
</xml_diff>

<commit_message>
UC1-SSD, OC, UC2, implementation util, data
</commit_message>
<xml_diff>
--- a/Analysis/OC/FS-UC1-seHistorik-OC.docx
+++ b/Analysis/OC/FS-UC1-seHistorik-OC.docx
@@ -308,6 +308,15 @@
               </w:rPr>
               <w:t>rolle.erKunde er sand / falsk</w:t>
             </w:r>
+            <w:r>
+              <w:rPr>
+                <w:rFonts w:asciiTheme="minorHAnsi" w:hAnsiTheme="minorHAnsi"/>
+                <w:sz w:val="22"/>
+                <w:szCs w:val="22"/>
+                <w:lang w:val="da-DK"/>
+              </w:rPr>
+              <w:t xml:space="preserve"> /præsenter vs seHistorik</w:t>
+            </w:r>
           </w:p>
         </w:tc>
         <w:tc>
@@ -854,7 +863,7 @@
           <w:rFonts w:ascii="Calibri Light" w:eastAsia="Calibri Light" w:hAnsi="Calibri Light" w:cs="Calibri Light"/>
           <w:b w:val="0"/>
           <w:bCs w:val="0"/>
-          <w:color w:val="2E74B5"/>
+          <w:color w:val="FF0000"/>
           <w:sz w:val="32"/>
           <w:szCs w:val="32"/>
           <w:u w:color="2E74B5"/>
@@ -865,7 +874,7 @@
           <w:rFonts w:ascii="Calibri Light" w:eastAsia="Calibri Light" w:hAnsi="Calibri Light" w:cs="Calibri Light"/>
           <w:b w:val="0"/>
           <w:bCs w:val="0"/>
-          <w:color w:val="2E74B5"/>
+          <w:color w:val="FF0000"/>
           <w:sz w:val="32"/>
           <w:szCs w:val="32"/>
           <w:u w:color="2E74B5"/>
@@ -877,7 +886,7 @@
           <w:rFonts w:ascii="Calibri Light" w:eastAsia="Calibri Light" w:hAnsi="Calibri Light" w:cs="Calibri Light"/>
           <w:b w:val="0"/>
           <w:bCs w:val="0"/>
-          <w:color w:val="2E74B5"/>
+          <w:color w:val="FF0000"/>
           <w:sz w:val="32"/>
           <w:szCs w:val="32"/>
           <w:u w:color="2E74B5"/>
@@ -889,7 +898,7 @@
           <w:rFonts w:ascii="Calibri Light" w:eastAsia="Calibri Light" w:hAnsi="Calibri Light" w:cs="Calibri Light"/>
           <w:b w:val="0"/>
           <w:bCs w:val="0"/>
-          <w:color w:val="2E74B5"/>
+          <w:color w:val="FF0000"/>
           <w:sz w:val="32"/>
           <w:szCs w:val="32"/>
           <w:u w:color="2E74B5"/>
@@ -901,12 +910,24 @@
           <w:rFonts w:ascii="Calibri Light" w:eastAsia="Calibri Light" w:hAnsi="Calibri Light" w:cs="Calibri Light"/>
           <w:b w:val="0"/>
           <w:bCs w:val="0"/>
-          <w:color w:val="2E74B5"/>
+          <w:color w:val="FF0000"/>
           <w:sz w:val="32"/>
           <w:szCs w:val="32"/>
           <w:u w:color="2E74B5"/>
         </w:rPr>
-        <w:t>seHistorik</w:t>
+        <w:t>præsenter</w:t>
+      </w:r>
+      <w:r>
+        <w:rPr>
+          <w:rFonts w:ascii="Calibri Light" w:eastAsia="Calibri Light" w:hAnsi="Calibri Light" w:cs="Calibri Light"/>
+          <w:b w:val="0"/>
+          <w:bCs w:val="0"/>
+          <w:color w:val="FF0000"/>
+          <w:sz w:val="32"/>
+          <w:szCs w:val="32"/>
+          <w:u w:color="2E74B5"/>
+        </w:rPr>
+        <w:t>Historik</w:t>
       </w:r>
     </w:p>
     <w:p>
@@ -961,15 +982,25 @@
         <w:spacing w:line="259" w:lineRule="auto"/>
         <w:rPr>
           <w:rFonts w:ascii="Calibri" w:eastAsia="Calibri" w:hAnsi="Calibri" w:cs="Calibri"/>
-          <w:u w:color="000000"/>
-        </w:rPr>
-      </w:pPr>
-      <w:r>
-        <w:rPr>
-          <w:rFonts w:ascii="Calibri" w:eastAsia="Calibri" w:hAnsi="Calibri" w:cs="Calibri"/>
-          <w:u w:color="000000"/>
-        </w:rPr>
-        <w:t>seHistorik</w:t>
+          <w:color w:val="FF0000"/>
+          <w:u w:color="000000"/>
+        </w:rPr>
+      </w:pPr>
+      <w:r>
+        <w:rPr>
+          <w:rFonts w:ascii="Calibri" w:eastAsia="Calibri" w:hAnsi="Calibri" w:cs="Calibri"/>
+          <w:color w:val="FF0000"/>
+          <w:u w:color="000000"/>
+        </w:rPr>
+        <w:t>præsenter</w:t>
+      </w:r>
+      <w:r>
+        <w:rPr>
+          <w:rFonts w:ascii="Calibri" w:eastAsia="Calibri" w:hAnsi="Calibri" w:cs="Calibri"/>
+          <w:color w:val="FF0000"/>
+          <w:u w:color="000000"/>
+        </w:rPr>
+        <w:t>Historik</w:t>
       </w:r>
     </w:p>
     <w:p>
@@ -1027,6 +1058,8 @@
         </w:rPr>
         <w:t>Krydsreferencer</w:t>
       </w:r>
+      <w:bookmarkStart w:id="0" w:name="_GoBack"/>
+      <w:bookmarkEnd w:id="0"/>
     </w:p>
     <w:p>
       <w:pPr>
@@ -1270,7 +1303,14 @@
           <w:rFonts w:ascii="Calibri" w:eastAsia="Calibri" w:hAnsi="Calibri" w:cs="Calibri"/>
           <w:u w:color="000000"/>
         </w:rPr>
-        <w:t>Flextur flextur.</w:t>
+        <w:t>FlexT</w:t>
+      </w:r>
+      <w:r>
+        <w:rPr>
+          <w:rFonts w:ascii="Calibri" w:eastAsia="Calibri" w:hAnsi="Calibri" w:cs="Calibri"/>
+          <w:u w:color="000000"/>
+        </w:rPr>
+        <w:t>ur flextur.</w:t>
       </w:r>
     </w:p>
     <w:p>
@@ -1502,14 +1542,7 @@
           <w:rFonts w:ascii="Calibri" w:eastAsia="Calibri" w:hAnsi="Calibri" w:cs="Calibri"/>
           <w:u w:color="000000"/>
         </w:rPr>
-        <w:t>hi</w:t>
-      </w:r>
-      <w:r>
-        <w:rPr>
-          <w:rFonts w:ascii="Calibri" w:eastAsia="Calibri" w:hAnsi="Calibri" w:cs="Calibri"/>
-          <w:u w:color="000000"/>
-        </w:rPr>
-        <w:t xml:space="preserve">storikSøgningsMuligheder.cprNummer </w:t>
+        <w:t xml:space="preserve">historikSøgningsMuligheder.cprNummer </w:t>
       </w:r>
       <w:r>
         <w:rPr>
@@ -2346,14 +2379,7 @@
           <w:rFonts w:ascii="Calibri" w:eastAsia="Calibri" w:hAnsi="Calibri" w:cs="Calibri"/>
           <w:u w:color="000000"/>
         </w:rPr>
-        <w:t xml:space="preserve">historikSøgningsMuligheder.tilDato </w:t>
-      </w:r>
-      <w:r>
-        <w:rPr>
-          <w:rFonts w:ascii="Calibri" w:eastAsia="Calibri" w:hAnsi="Calibri" w:cs="Calibri"/>
-          <w:u w:color="000000"/>
-        </w:rPr>
-        <w:t>er sat til tilDato.</w:t>
+        <w:t>historikSøgningsMuligheder.tilDato er sat til tilDato.</w:t>
       </w:r>
       <w:r>
         <w:t xml:space="preserve"> </w:t>
@@ -2389,7 +2415,20 @@
           <w:rFonts w:ascii="Calibri" w:eastAsia="Calibri" w:hAnsi="Calibri" w:cs="Calibri"/>
           <w:color w:val="FF0000"/>
         </w:rPr>
-        <w:t xml:space="preserve"> instanser af Flextur som matcher angivet </w:t>
+        <w:t xml:space="preserve"> instanser af </w:t>
+      </w:r>
+      <w:r>
+        <w:rPr>
+          <w:rFonts w:ascii="Calibri" w:eastAsia="Calibri" w:hAnsi="Calibri" w:cs="Calibri"/>
+        </w:rPr>
+        <w:t xml:space="preserve">FlexTur </w:t>
+      </w:r>
+      <w:r>
+        <w:rPr>
+          <w:rFonts w:ascii="Calibri" w:eastAsia="Calibri" w:hAnsi="Calibri" w:cs="Calibri"/>
+          <w:color w:val="FF0000"/>
+        </w:rPr>
+        <w:t xml:space="preserve">som matcher angivet </w:t>
       </w:r>
       <w:proofErr w:type="gramStart"/>
       <w:r>
@@ -2465,15 +2504,7 @@
           <w:color w:val="FF0000"/>
           <w:u w:color="000000"/>
         </w:rPr>
-        <w:t>ser af Flextur som en</w:t>
-      </w:r>
-      <w:r>
-        <w:rPr>
-          <w:rFonts w:ascii="Calibri" w:eastAsia="Calibri" w:hAnsi="Calibri" w:cs="Calibri"/>
-          <w:color w:val="FF0000"/>
-          <w:u w:color="000000"/>
-        </w:rPr>
-        <w:t xml:space="preserve"> List turListe.</w:t>
+        <w:t>ser af Flextur som en List turListe.</w:t>
       </w:r>
     </w:p>
     <w:p>
@@ -3028,82 +3059,33 @@
           <w:rFonts w:ascii="Calibri" w:eastAsia="Calibri" w:hAnsi="Calibri" w:cs="Calibri"/>
           <w:u w:color="000000"/>
         </w:rPr>
-        <w:t>historikSøgningsMuligheder.fraDato</w:t>
-      </w:r>
-      <w:r>
-        <w:rPr>
-          <w:rFonts w:ascii="Calibri" w:eastAsia="Calibri" w:hAnsi="Calibri" w:cs="Calibri"/>
-          <w:u w:color="000000"/>
-        </w:rPr>
-        <w:t xml:space="preserve"> er sat til fraDato</w:t>
-      </w:r>
-      <w:r>
-        <w:rPr>
-          <w:rFonts w:ascii="Calibri" w:eastAsia="Calibri" w:hAnsi="Calibri" w:cs="Calibri"/>
-          <w:u w:color="000000"/>
-        </w:rPr>
-        <w:t>, historikSøgningsMuligheder.tilDato</w:t>
-      </w:r>
-      <w:r>
-        <w:rPr>
-          <w:rFonts w:ascii="Calibri" w:eastAsia="Calibri" w:hAnsi="Calibri" w:cs="Calibri"/>
-          <w:u w:color="000000"/>
-        </w:rPr>
-        <w:t xml:space="preserve"> er sat til tilDato</w:t>
-      </w:r>
-      <w:r>
-        <w:rPr>
-          <w:rFonts w:ascii="Calibri" w:eastAsia="Calibri" w:hAnsi="Calibri" w:cs="Calibri"/>
-          <w:u w:color="000000"/>
-        </w:rPr>
-        <w:t>, historikSøgning.kommune</w:t>
-      </w:r>
-      <w:r>
-        <w:rPr>
-          <w:rFonts w:ascii="Calibri" w:eastAsia="Calibri" w:hAnsi="Calibri" w:cs="Calibri"/>
-          <w:u w:color="000000"/>
-        </w:rPr>
-        <w:t xml:space="preserve"> er sat til kommune</w:t>
-      </w:r>
-      <w:r>
-        <w:rPr>
-          <w:rFonts w:ascii="Calibri" w:eastAsia="Calibri" w:hAnsi="Calibri" w:cs="Calibri"/>
-          <w:u w:color="000000"/>
-        </w:rPr>
-        <w:t xml:space="preserve">, </w:t>
-      </w:r>
-    </w:p>
-    <w:p>
-      <w:pPr>
-        <w:pStyle w:val="Body"/>
-        <w:tabs>
-          <w:tab w:val="left" w:pos="1304"/>
-          <w:tab w:val="left" w:pos="2608"/>
-          <w:tab w:val="left" w:pos="3912"/>
-          <w:tab w:val="left" w:pos="5216"/>
-          <w:tab w:val="left" w:pos="6520"/>
-          <w:tab w:val="left" w:pos="7824"/>
-          <w:tab w:val="left" w:pos="9128"/>
-        </w:tabs>
-        <w:spacing w:line="259" w:lineRule="auto"/>
-        <w:rPr>
-          <w:rFonts w:ascii="Calibri" w:eastAsia="Calibri" w:hAnsi="Calibri" w:cs="Calibri"/>
-          <w:u w:color="000000"/>
-        </w:rPr>
-      </w:pPr>
-      <w:r>
-        <w:rPr>
-          <w:rFonts w:ascii="Calibri" w:eastAsia="Calibri" w:hAnsi="Calibri" w:cs="Calibri"/>
-          <w:u w:color="000000"/>
-        </w:rPr>
-        <w:t xml:space="preserve">historikSøgningsMuligheder.cprNummer </w:t>
-      </w:r>
-      <w:r>
-        <w:rPr>
-          <w:rFonts w:ascii="Calibri" w:eastAsia="Calibri" w:hAnsi="Calibri" w:cs="Calibri"/>
-          <w:u w:color="000000"/>
-        </w:rPr>
-        <w:t>er sat til cprNummer.</w:t>
+        <w:t xml:space="preserve">historikSøgningsMuligheder.fraDato er sat til fraDato, historikSøgningsMuligheder.tilDato er sat til tilDato, historikSøgning.kommune er sat til kommune, </w:t>
+      </w:r>
+    </w:p>
+    <w:p>
+      <w:pPr>
+        <w:pStyle w:val="Body"/>
+        <w:tabs>
+          <w:tab w:val="left" w:pos="1304"/>
+          <w:tab w:val="left" w:pos="2608"/>
+          <w:tab w:val="left" w:pos="3912"/>
+          <w:tab w:val="left" w:pos="5216"/>
+          <w:tab w:val="left" w:pos="6520"/>
+          <w:tab w:val="left" w:pos="7824"/>
+          <w:tab w:val="left" w:pos="9128"/>
+        </w:tabs>
+        <w:spacing w:line="259" w:lineRule="auto"/>
+        <w:rPr>
+          <w:rFonts w:ascii="Calibri" w:eastAsia="Calibri" w:hAnsi="Calibri" w:cs="Calibri"/>
+          <w:u w:color="000000"/>
+        </w:rPr>
+      </w:pPr>
+      <w:r>
+        <w:rPr>
+          <w:rFonts w:ascii="Calibri" w:eastAsia="Calibri" w:hAnsi="Calibri" w:cs="Calibri"/>
+          <w:u w:color="000000"/>
+        </w:rPr>
+        <w:t>historikSøgningsMuligheder.cprNummer er sat til cprNummer.</w:t>
       </w:r>
     </w:p>
     <w:p>
@@ -3136,14 +3118,20 @@
           <w:rFonts w:ascii="Calibri" w:eastAsia="Calibri" w:hAnsi="Calibri" w:cs="Calibri"/>
           <w:color w:val="FF0000"/>
         </w:rPr>
-        <w:t xml:space="preserve"> instanser af Flextur</w:t>
-      </w:r>
-      <w:r>
-        <w:rPr>
-          <w:rFonts w:ascii="Calibri" w:eastAsia="Calibri" w:hAnsi="Calibri" w:cs="Calibri"/>
-          <w:color w:val="FF0000"/>
-        </w:rPr>
-        <w:t xml:space="preserve"> som matcher angivne historikSøgningsMuligheder</w:t>
+        <w:t xml:space="preserve"> instanser af </w:t>
+      </w:r>
+      <w:r>
+        <w:rPr>
+          <w:rFonts w:ascii="Calibri" w:eastAsia="Calibri" w:hAnsi="Calibri" w:cs="Calibri"/>
+        </w:rPr>
+        <w:t xml:space="preserve">FlexTur </w:t>
+      </w:r>
+      <w:r>
+        <w:rPr>
+          <w:rFonts w:ascii="Calibri" w:eastAsia="Calibri" w:hAnsi="Calibri" w:cs="Calibri"/>
+          <w:color w:val="FF0000"/>
+        </w:rPr>
+        <w:t>som matcher angivne historikSøgningsMuligheder</w:t>
       </w:r>
       <w:r>
         <w:rPr>
@@ -3788,14 +3776,20 @@
           <w:rFonts w:ascii="Calibri" w:eastAsia="Calibri" w:hAnsi="Calibri" w:cs="Calibri"/>
           <w:color w:val="FF0000"/>
         </w:rPr>
-        <w:t xml:space="preserve"> instanser af Flextur</w:t>
-      </w:r>
-      <w:r>
-        <w:rPr>
-          <w:rFonts w:ascii="Calibri" w:eastAsia="Calibri" w:hAnsi="Calibri" w:cs="Calibri"/>
-          <w:color w:val="FF0000"/>
-        </w:rPr>
-        <w:t xml:space="preserve"> som matcher angivne historikSøgningsMuligheder</w:t>
+        <w:t xml:space="preserve"> instanser af </w:t>
+      </w:r>
+      <w:r>
+        <w:rPr>
+          <w:rFonts w:ascii="Calibri" w:eastAsia="Calibri" w:hAnsi="Calibri" w:cs="Calibri"/>
+        </w:rPr>
+        <w:t xml:space="preserve">FlexTur </w:t>
+      </w:r>
+      <w:r>
+        <w:rPr>
+          <w:rFonts w:ascii="Calibri" w:eastAsia="Calibri" w:hAnsi="Calibri" w:cs="Calibri"/>
+          <w:color w:val="FF0000"/>
+        </w:rPr>
+        <w:t>som matcher angivne historikSøgningsMuligheder</w:t>
       </w:r>
       <w:r>
         <w:rPr>
@@ -4385,8 +4379,6 @@
         </w:rPr>
         <w:t>bruger er blevet præsenteret for turListe som fil.</w:t>
       </w:r>
-      <w:bookmarkStart w:id="0" w:name="_GoBack"/>
-      <w:bookmarkEnd w:id="0"/>
     </w:p>
     <w:sectPr>
       <w:headerReference w:type="default" r:id="rId7"/>
@@ -5296,7 +5288,7 @@
 </file>
 
 <file path=customXml/itemProps1.xml><?xml version="1.0" encoding="utf-8"?>
-<ds:datastoreItem xmlns:ds="http://schemas.openxmlformats.org/officeDocument/2006/customXml" ds:itemID="{E98A9895-2CAE-4B92-B1D0-2640F93DE23D}">
+<ds:datastoreItem xmlns:ds="http://schemas.openxmlformats.org/officeDocument/2006/customXml" ds:itemID="{7B7CD2C9-8CA3-4C42-B97B-B8ADA8D79182}">
   <ds:schemaRefs>
     <ds:schemaRef ds:uri="http://schemas.openxmlformats.org/officeDocument/2006/bibliography"/>
   </ds:schemaRefs>

</xml_diff>

<commit_message>
name change : CLoseForSQL, OC, SSD til UC1
</commit_message>
<xml_diff>
--- a/Analysis/OC/FS-UC1-seHistorik-OC.docx
+++ b/Analysis/OC/FS-UC1-seHistorik-OC.docx
@@ -29,7 +29,7 @@
       <w:tblGrid>
         <w:gridCol w:w="2254"/>
         <w:gridCol w:w="2254"/>
-        <w:gridCol w:w="2575"/>
+        <w:gridCol w:w="2713"/>
         <w:gridCol w:w="1933"/>
       </w:tblGrid>
       <w:tr>
@@ -388,6 +388,15 @@
                 <w:lang w:val="da-DK"/>
               </w:rPr>
             </w:pPr>
+            <w:r>
+              <w:rPr>
+                <w:rFonts w:asciiTheme="minorHAnsi" w:hAnsiTheme="minorHAnsi"/>
+                <w:sz w:val="22"/>
+                <w:szCs w:val="22"/>
+                <w:lang w:val="da-DK"/>
+              </w:rPr>
+              <w:t>historikSøgningsMuligheder</w:t>
+            </w:r>
           </w:p>
         </w:tc>
         <w:tc>
@@ -1044,6 +1053,7 @@
           <w:sz w:val="26"/>
           <w:szCs w:val="26"/>
           <w:u w:color="2E74B5"/>
+          <w:lang w:val="en-US"/>
         </w:rPr>
       </w:pPr>
       <w:r>
@@ -1058,53 +1068,53 @@
         </w:rPr>
         <w:t>Krydsreferencer</w:t>
       </w:r>
+    </w:p>
+    <w:p>
+      <w:pPr>
+        <w:pStyle w:val="Body"/>
+        <w:tabs>
+          <w:tab w:val="left" w:pos="1304"/>
+          <w:tab w:val="left" w:pos="2608"/>
+          <w:tab w:val="left" w:pos="3912"/>
+          <w:tab w:val="left" w:pos="5216"/>
+          <w:tab w:val="left" w:pos="6520"/>
+          <w:tab w:val="left" w:pos="7824"/>
+          <w:tab w:val="left" w:pos="9128"/>
+        </w:tabs>
+        <w:spacing w:line="259" w:lineRule="auto"/>
+        <w:rPr>
+          <w:rFonts w:ascii="Calibri" w:eastAsia="Calibri" w:hAnsi="Calibri" w:cs="Calibri"/>
+          <w:u w:color="000000"/>
+        </w:rPr>
+      </w:pPr>
+      <w:r>
+        <w:rPr>
+          <w:rFonts w:ascii="Calibri" w:eastAsia="Calibri" w:hAnsi="Calibri" w:cs="Calibri"/>
+          <w:u w:color="000000"/>
+        </w:rPr>
+        <w:t>Se historik</w:t>
+      </w:r>
+    </w:p>
+    <w:p>
+      <w:pPr>
+        <w:pStyle w:val="Body"/>
+        <w:tabs>
+          <w:tab w:val="left" w:pos="1304"/>
+          <w:tab w:val="left" w:pos="2608"/>
+          <w:tab w:val="left" w:pos="3912"/>
+          <w:tab w:val="left" w:pos="5216"/>
+          <w:tab w:val="left" w:pos="6520"/>
+          <w:tab w:val="left" w:pos="7824"/>
+          <w:tab w:val="left" w:pos="9128"/>
+        </w:tabs>
+        <w:spacing w:line="259" w:lineRule="auto"/>
+        <w:rPr>
+          <w:rFonts w:ascii="Calibri" w:eastAsia="Calibri" w:hAnsi="Calibri" w:cs="Calibri"/>
+          <w:u w:color="000000"/>
+        </w:rPr>
+      </w:pPr>
       <w:bookmarkStart w:id="0" w:name="_GoBack"/>
       <w:bookmarkEnd w:id="0"/>
-    </w:p>
-    <w:p>
-      <w:pPr>
-        <w:pStyle w:val="Body"/>
-        <w:tabs>
-          <w:tab w:val="left" w:pos="1304"/>
-          <w:tab w:val="left" w:pos="2608"/>
-          <w:tab w:val="left" w:pos="3912"/>
-          <w:tab w:val="left" w:pos="5216"/>
-          <w:tab w:val="left" w:pos="6520"/>
-          <w:tab w:val="left" w:pos="7824"/>
-          <w:tab w:val="left" w:pos="9128"/>
-        </w:tabs>
-        <w:spacing w:line="259" w:lineRule="auto"/>
-        <w:rPr>
-          <w:rFonts w:ascii="Calibri" w:eastAsia="Calibri" w:hAnsi="Calibri" w:cs="Calibri"/>
-          <w:u w:color="000000"/>
-        </w:rPr>
-      </w:pPr>
-      <w:r>
-        <w:rPr>
-          <w:rFonts w:ascii="Calibri" w:eastAsia="Calibri" w:hAnsi="Calibri" w:cs="Calibri"/>
-          <w:u w:color="000000"/>
-        </w:rPr>
-        <w:t>Se historik</w:t>
-      </w:r>
-    </w:p>
-    <w:p>
-      <w:pPr>
-        <w:pStyle w:val="Body"/>
-        <w:tabs>
-          <w:tab w:val="left" w:pos="1304"/>
-          <w:tab w:val="left" w:pos="2608"/>
-          <w:tab w:val="left" w:pos="3912"/>
-          <w:tab w:val="left" w:pos="5216"/>
-          <w:tab w:val="left" w:pos="6520"/>
-          <w:tab w:val="left" w:pos="7824"/>
-          <w:tab w:val="left" w:pos="9128"/>
-        </w:tabs>
-        <w:spacing w:line="259" w:lineRule="auto"/>
-        <w:rPr>
-          <w:rFonts w:ascii="Calibri" w:eastAsia="Calibri" w:hAnsi="Calibri" w:cs="Calibri"/>
-          <w:u w:color="000000"/>
-        </w:rPr>
-      </w:pPr>
     </w:p>
     <w:p>
       <w:pPr>
@@ -5288,7 +5298,7 @@
 </file>
 
 <file path=customXml/itemProps1.xml><?xml version="1.0" encoding="utf-8"?>
-<ds:datastoreItem xmlns:ds="http://schemas.openxmlformats.org/officeDocument/2006/customXml" ds:itemID="{7B7CD2C9-8CA3-4C42-B97B-B8ADA8D79182}">
+<ds:datastoreItem xmlns:ds="http://schemas.openxmlformats.org/officeDocument/2006/customXml" ds:itemID="{82776792-FC96-4EA8-926E-2629211DB115}">
   <ds:schemaRefs>
     <ds:schemaRef ds:uri="http://schemas.openxmlformats.org/officeDocument/2006/bibliography"/>
   </ds:schemaRefs>

</xml_diff>

<commit_message>
Analysis og Design til UC1 + sql
</commit_message>
<xml_diff>
--- a/Analysis/OC/FS-UC1-seHistorik-OC.docx
+++ b/Analysis/OC/FS-UC1-seHistorik-OC.docx
@@ -395,7 +395,17 @@
                 <w:szCs w:val="22"/>
                 <w:lang w:val="da-DK"/>
               </w:rPr>
-              <w:t>historikSøgningsMuligheder</w:t>
+              <w:t>historikSøgning</w:t>
+            </w:r>
+            <w:r>
+              <w:rPr>
+                <w:rFonts w:asciiTheme="minorHAnsi" w:hAnsiTheme="minorHAnsi"/>
+                <w:strike/>
+                <w:sz w:val="22"/>
+                <w:szCs w:val="22"/>
+                <w:lang w:val="da-DK"/>
+              </w:rPr>
+              <w:t>sMuligheder</w:t>
             </w:r>
           </w:p>
         </w:tc>
@@ -924,7 +934,7 @@
           <w:szCs w:val="32"/>
           <w:u w:color="2E74B5"/>
         </w:rPr>
-        <w:t>præsenter</w:t>
+        <w:t>søg</w:t>
       </w:r>
       <w:r>
         <w:rPr>
@@ -1001,15 +1011,7 @@
           <w:color w:val="FF0000"/>
           <w:u w:color="000000"/>
         </w:rPr>
-        <w:t>præsenter</w:t>
-      </w:r>
-      <w:r>
-        <w:rPr>
-          <w:rFonts w:ascii="Calibri" w:eastAsia="Calibri" w:hAnsi="Calibri" w:cs="Calibri"/>
-          <w:color w:val="FF0000"/>
-          <w:u w:color="000000"/>
-        </w:rPr>
-        <w:t>Historik</w:t>
+        <w:t>søgHistorik</w:t>
       </w:r>
     </w:p>
     <w:p>
@@ -1053,7 +1055,6 @@
           <w:sz w:val="26"/>
           <w:szCs w:val="26"/>
           <w:u w:color="2E74B5"/>
-          <w:lang w:val="en-US"/>
         </w:rPr>
       </w:pPr>
       <w:r>
@@ -1113,8 +1114,1845 @@
           <w:u w:color="000000"/>
         </w:rPr>
       </w:pPr>
+    </w:p>
+    <w:p>
+      <w:pPr>
+        <w:pStyle w:val="Heading2"/>
+        <w:keepLines/>
+        <w:tabs>
+          <w:tab w:val="left" w:pos="1304"/>
+          <w:tab w:val="left" w:pos="2608"/>
+          <w:tab w:val="left" w:pos="3912"/>
+          <w:tab w:val="left" w:pos="5216"/>
+          <w:tab w:val="left" w:pos="6520"/>
+          <w:tab w:val="left" w:pos="7824"/>
+          <w:tab w:val="left" w:pos="9128"/>
+        </w:tabs>
+        <w:spacing w:before="40" w:line="259" w:lineRule="auto"/>
+        <w:rPr>
+          <w:rFonts w:ascii="Calibri Light" w:eastAsia="Calibri Light" w:hAnsi="Calibri Light" w:cs="Calibri Light"/>
+          <w:b w:val="0"/>
+          <w:bCs w:val="0"/>
+          <w:color w:val="2E74B5"/>
+          <w:sz w:val="26"/>
+          <w:szCs w:val="26"/>
+          <w:u w:color="2E74B5"/>
+        </w:rPr>
+      </w:pPr>
+      <w:r>
+        <w:rPr>
+          <w:rFonts w:ascii="Calibri Light" w:eastAsia="Calibri Light" w:hAnsi="Calibri Light" w:cs="Calibri Light"/>
+          <w:b w:val="0"/>
+          <w:bCs w:val="0"/>
+          <w:color w:val="2E74B5"/>
+          <w:sz w:val="26"/>
+          <w:szCs w:val="26"/>
+          <w:u w:color="2E74B5"/>
+        </w:rPr>
+        <w:t>Forudsætninger</w:t>
+      </w:r>
+    </w:p>
+    <w:p>
+      <w:pPr>
+        <w:pStyle w:val="Body"/>
+        <w:tabs>
+          <w:tab w:val="left" w:pos="1304"/>
+          <w:tab w:val="left" w:pos="2608"/>
+          <w:tab w:val="left" w:pos="3912"/>
+          <w:tab w:val="left" w:pos="5216"/>
+          <w:tab w:val="left" w:pos="6520"/>
+          <w:tab w:val="left" w:pos="7824"/>
+          <w:tab w:val="left" w:pos="9128"/>
+        </w:tabs>
+        <w:spacing w:line="259" w:lineRule="auto"/>
+        <w:rPr>
+          <w:rFonts w:ascii="Calibri" w:eastAsia="Calibri" w:hAnsi="Calibri" w:cs="Calibri"/>
+          <w:u w:color="000000"/>
+        </w:rPr>
+      </w:pPr>
+      <w:r>
+        <w:rPr>
+          <w:rFonts w:ascii="Calibri" w:eastAsia="Calibri" w:hAnsi="Calibri" w:cs="Calibri"/>
+          <w:u w:color="000000"/>
+        </w:rPr>
+        <w:t>En Bruger bruger eksisterer.</w:t>
+      </w:r>
+    </w:p>
+    <w:p>
+      <w:pPr>
+        <w:pStyle w:val="Body"/>
+        <w:tabs>
+          <w:tab w:val="left" w:pos="1304"/>
+          <w:tab w:val="left" w:pos="2608"/>
+          <w:tab w:val="left" w:pos="3912"/>
+          <w:tab w:val="left" w:pos="5216"/>
+          <w:tab w:val="left" w:pos="6520"/>
+          <w:tab w:val="left" w:pos="7824"/>
+          <w:tab w:val="left" w:pos="9128"/>
+        </w:tabs>
+        <w:spacing w:line="259" w:lineRule="auto"/>
+        <w:rPr>
+          <w:rFonts w:ascii="Calibri" w:eastAsia="Calibri" w:hAnsi="Calibri" w:cs="Calibri"/>
+          <w:color w:val="FF0000"/>
+          <w:u w:color="000000"/>
+        </w:rPr>
+      </w:pPr>
+      <w:r>
+        <w:rPr>
+          <w:rFonts w:ascii="Calibri" w:eastAsia="Calibri" w:hAnsi="Calibri" w:cs="Calibri"/>
+          <w:color w:val="FF0000"/>
+          <w:u w:color="000000"/>
+        </w:rPr>
+        <w:t>En Rolle rolle eksisterer.</w:t>
+      </w:r>
+    </w:p>
+    <w:p>
+      <w:pPr>
+        <w:pStyle w:val="Body"/>
+        <w:tabs>
+          <w:tab w:val="left" w:pos="1304"/>
+          <w:tab w:val="left" w:pos="2608"/>
+          <w:tab w:val="left" w:pos="3912"/>
+          <w:tab w:val="left" w:pos="5216"/>
+          <w:tab w:val="left" w:pos="6520"/>
+          <w:tab w:val="left" w:pos="7824"/>
+          <w:tab w:val="left" w:pos="9128"/>
+        </w:tabs>
+        <w:spacing w:line="259" w:lineRule="auto"/>
+        <w:rPr>
+          <w:rFonts w:ascii="Calibri" w:eastAsia="Calibri" w:hAnsi="Calibri" w:cs="Calibri"/>
+          <w:color w:val="FF0000"/>
+          <w:u w:color="000000"/>
+        </w:rPr>
+      </w:pPr>
+      <w:r>
+        <w:rPr>
+          <w:rFonts w:ascii="Calibri" w:eastAsia="Calibri" w:hAnsi="Calibri" w:cs="Calibri"/>
+          <w:color w:val="FF0000"/>
+          <w:u w:color="000000"/>
+        </w:rPr>
+        <w:t xml:space="preserve">bruger </w:t>
+      </w:r>
+      <w:r>
+        <w:rPr>
+          <w:rFonts w:asciiTheme="minorHAnsi" w:hAnsiTheme="minorHAnsi"/>
+          <w:color w:val="FF0000"/>
+        </w:rPr>
+        <w:t xml:space="preserve">er associeret med </w:t>
+      </w:r>
+      <w:r>
+        <w:rPr>
+          <w:rFonts w:ascii="Calibri" w:eastAsia="Calibri" w:hAnsi="Calibri" w:cs="Calibri"/>
+          <w:color w:val="FF0000"/>
+          <w:u w:color="000000"/>
+        </w:rPr>
+        <w:t>rolle</w:t>
+      </w:r>
+      <w:r>
+        <w:rPr>
+          <w:rFonts w:ascii="Calibri" w:eastAsia="Calibri" w:hAnsi="Calibri" w:cs="Calibri"/>
+          <w:color w:val="FF0000"/>
+          <w:u w:color="000000"/>
+        </w:rPr>
+        <w:t>.</w:t>
+      </w:r>
+    </w:p>
+    <w:p>
+      <w:pPr>
+        <w:pStyle w:val="Body"/>
+        <w:tabs>
+          <w:tab w:val="left" w:pos="1304"/>
+          <w:tab w:val="left" w:pos="2608"/>
+          <w:tab w:val="left" w:pos="3912"/>
+          <w:tab w:val="left" w:pos="5216"/>
+          <w:tab w:val="left" w:pos="6520"/>
+          <w:tab w:val="left" w:pos="7824"/>
+          <w:tab w:val="left" w:pos="9128"/>
+        </w:tabs>
+        <w:spacing w:line="259" w:lineRule="auto"/>
+        <w:rPr>
+          <w:rFonts w:ascii="Calibri" w:eastAsia="Calibri" w:hAnsi="Calibri" w:cs="Calibri"/>
+          <w:u w:color="000000"/>
+        </w:rPr>
+      </w:pPr>
+    </w:p>
+    <w:p>
+      <w:pPr>
+        <w:pStyle w:val="Heading2"/>
+        <w:keepLines/>
+        <w:tabs>
+          <w:tab w:val="left" w:pos="1304"/>
+          <w:tab w:val="left" w:pos="2608"/>
+          <w:tab w:val="left" w:pos="3912"/>
+          <w:tab w:val="left" w:pos="5216"/>
+          <w:tab w:val="left" w:pos="6520"/>
+          <w:tab w:val="left" w:pos="7824"/>
+          <w:tab w:val="left" w:pos="9128"/>
+        </w:tabs>
+        <w:spacing w:before="40" w:line="259" w:lineRule="auto"/>
+        <w:rPr>
+          <w:rFonts w:ascii="Calibri Light" w:eastAsia="Calibri Light" w:hAnsi="Calibri Light" w:cs="Calibri Light"/>
+          <w:b w:val="0"/>
+          <w:bCs w:val="0"/>
+          <w:color w:val="2E74B5"/>
+          <w:sz w:val="26"/>
+          <w:szCs w:val="26"/>
+          <w:u w:color="2E74B5"/>
+        </w:rPr>
+      </w:pPr>
+      <w:r>
+        <w:rPr>
+          <w:rFonts w:ascii="Calibri Light" w:eastAsia="Calibri Light" w:hAnsi="Calibri Light" w:cs="Calibri Light"/>
+          <w:b w:val="0"/>
+          <w:bCs w:val="0"/>
+          <w:color w:val="2E74B5"/>
+          <w:sz w:val="26"/>
+          <w:szCs w:val="26"/>
+          <w:u w:color="2E74B5"/>
+        </w:rPr>
+        <w:t>Slutbetingelser</w:t>
+      </w:r>
+    </w:p>
+    <w:p>
+      <w:pPr>
+        <w:pStyle w:val="Body"/>
+        <w:tabs>
+          <w:tab w:val="left" w:pos="1304"/>
+          <w:tab w:val="left" w:pos="2608"/>
+          <w:tab w:val="left" w:pos="3912"/>
+          <w:tab w:val="left" w:pos="5216"/>
+          <w:tab w:val="left" w:pos="6520"/>
+          <w:tab w:val="left" w:pos="7824"/>
+          <w:tab w:val="left" w:pos="9128"/>
+        </w:tabs>
+        <w:spacing w:line="259" w:lineRule="auto"/>
+        <w:rPr>
+          <w:rFonts w:ascii="Calibri" w:eastAsia="Calibri" w:hAnsi="Calibri" w:cs="Calibri"/>
+          <w:u w:color="000000"/>
+        </w:rPr>
+      </w:pPr>
+      <w:r>
+        <w:rPr>
+          <w:rFonts w:ascii="Calibri" w:eastAsia="Calibri" w:hAnsi="Calibri" w:cs="Calibri"/>
+          <w:u w:color="000000"/>
+        </w:rPr>
+        <w:t xml:space="preserve">En </w:t>
+      </w:r>
+      <w:r>
+        <w:rPr>
+          <w:rFonts w:ascii="Calibri" w:eastAsia="Calibri" w:hAnsi="Calibri" w:cs="Calibri"/>
+          <w:u w:color="000000"/>
+        </w:rPr>
+        <w:t>HistoriSøgning</w:t>
+      </w:r>
+      <w:r>
+        <w:rPr>
+          <w:rFonts w:ascii="Calibri" w:eastAsia="Calibri" w:hAnsi="Calibri" w:cs="Calibri"/>
+          <w:u w:color="000000"/>
+        </w:rPr>
+        <w:t xml:space="preserve"> historikSøgning</w:t>
+      </w:r>
+      <w:r>
+        <w:rPr>
+          <w:rFonts w:ascii="Calibri" w:eastAsia="Calibri" w:hAnsi="Calibri" w:cs="Calibri"/>
+          <w:u w:color="000000"/>
+        </w:rPr>
+        <w:t xml:space="preserve"> er blevet skabt.</w:t>
+      </w:r>
+    </w:p>
+    <w:p>
+      <w:pPr>
+        <w:pStyle w:val="Body"/>
+        <w:tabs>
+          <w:tab w:val="left" w:pos="1304"/>
+          <w:tab w:val="left" w:pos="2608"/>
+          <w:tab w:val="left" w:pos="3912"/>
+          <w:tab w:val="left" w:pos="5216"/>
+          <w:tab w:val="left" w:pos="6520"/>
+          <w:tab w:val="left" w:pos="7824"/>
+          <w:tab w:val="left" w:pos="9128"/>
+        </w:tabs>
+        <w:spacing w:line="259" w:lineRule="auto"/>
+        <w:rPr>
+          <w:rFonts w:ascii="Calibri" w:eastAsia="Calibri" w:hAnsi="Calibri" w:cs="Calibri"/>
+          <w:u w:color="000000"/>
+        </w:rPr>
+      </w:pPr>
+    </w:p>
+    <w:p>
+      <w:pPr>
+        <w:pStyle w:val="Body"/>
+        <w:tabs>
+          <w:tab w:val="left" w:pos="1304"/>
+          <w:tab w:val="left" w:pos="2608"/>
+          <w:tab w:val="left" w:pos="3912"/>
+          <w:tab w:val="left" w:pos="5216"/>
+          <w:tab w:val="left" w:pos="6520"/>
+          <w:tab w:val="left" w:pos="7824"/>
+          <w:tab w:val="left" w:pos="9128"/>
+        </w:tabs>
+        <w:spacing w:line="259" w:lineRule="auto"/>
+        <w:rPr>
+          <w:rFonts w:ascii="Calibri" w:eastAsia="Calibri" w:hAnsi="Calibri" w:cs="Calibri"/>
+          <w:u w:color="000000"/>
+        </w:rPr>
+      </w:pPr>
+      <w:r>
+        <w:rPr>
+          <w:rFonts w:ascii="Calibri" w:eastAsia="Calibri" w:hAnsi="Calibri" w:cs="Calibri"/>
+          <w:u w:color="000000"/>
+        </w:rPr>
+        <w:t xml:space="preserve">Hvis </w:t>
+      </w:r>
+      <w:proofErr w:type="gramStart"/>
+      <w:r>
+        <w:rPr>
+          <w:rFonts w:ascii="Calibri" w:eastAsia="Calibri" w:hAnsi="Calibri" w:cs="Calibri"/>
+          <w:u w:color="000000"/>
+        </w:rPr>
+        <w:t>bruger</w:t>
+      </w:r>
+      <w:r>
+        <w:rPr>
+          <w:rFonts w:ascii="Calibri" w:eastAsia="Calibri" w:hAnsi="Calibri" w:cs="Calibri"/>
+          <w:u w:color="000000"/>
+        </w:rPr>
+        <w:t>.erKunde</w:t>
+      </w:r>
+      <w:proofErr w:type="gramEnd"/>
+      <w:r>
+        <w:rPr>
+          <w:rFonts w:ascii="Calibri" w:eastAsia="Calibri" w:hAnsi="Calibri" w:cs="Calibri"/>
+          <w:u w:color="000000"/>
+        </w:rPr>
+        <w:t xml:space="preserve"> var sat til</w:t>
+      </w:r>
+      <w:r>
+        <w:rPr>
+          <w:rFonts w:ascii="Calibri" w:eastAsia="Calibri" w:hAnsi="Calibri" w:cs="Calibri"/>
+          <w:u w:color="000000"/>
+        </w:rPr>
+        <w:t xml:space="preserve"> sand, </w:t>
+      </w:r>
+    </w:p>
+    <w:p>
+      <w:pPr>
+        <w:pStyle w:val="Body"/>
+        <w:tabs>
+          <w:tab w:val="left" w:pos="1304"/>
+          <w:tab w:val="left" w:pos="2608"/>
+          <w:tab w:val="left" w:pos="3912"/>
+          <w:tab w:val="left" w:pos="5216"/>
+          <w:tab w:val="left" w:pos="6520"/>
+          <w:tab w:val="left" w:pos="7824"/>
+          <w:tab w:val="left" w:pos="9128"/>
+        </w:tabs>
+        <w:spacing w:line="259" w:lineRule="auto"/>
+        <w:rPr>
+          <w:rFonts w:ascii="Calibri" w:eastAsia="Calibri" w:hAnsi="Calibri" w:cs="Calibri"/>
+          <w:u w:color="000000"/>
+        </w:rPr>
+      </w:pPr>
+      <w:r>
+        <w:rPr>
+          <w:rFonts w:ascii="Calibri" w:eastAsia="Calibri" w:hAnsi="Calibri" w:cs="Calibri"/>
+          <w:u w:color="000000"/>
+        </w:rPr>
+        <w:t xml:space="preserve">historikSøgningsMuligheder.cprNummer </w:t>
+      </w:r>
+      <w:r>
+        <w:rPr>
+          <w:rFonts w:ascii="Calibri" w:eastAsia="Calibri" w:hAnsi="Calibri" w:cs="Calibri"/>
+          <w:u w:color="000000"/>
+        </w:rPr>
+        <w:t>blev sa</w:t>
+      </w:r>
+      <w:r>
+        <w:rPr>
+          <w:rFonts w:ascii="Calibri" w:eastAsia="Calibri" w:hAnsi="Calibri" w:cs="Calibri"/>
+          <w:u w:color="000000"/>
+        </w:rPr>
+        <w:t>t</w:t>
+      </w:r>
+      <w:r>
+        <w:rPr>
+          <w:rFonts w:ascii="Calibri" w:eastAsia="Calibri" w:hAnsi="Calibri" w:cs="Calibri"/>
+          <w:u w:color="000000"/>
+        </w:rPr>
+        <w:t xml:space="preserve"> til </w:t>
+      </w:r>
+      <w:proofErr w:type="gramStart"/>
+      <w:r>
+        <w:rPr>
+          <w:rFonts w:ascii="Calibri" w:eastAsia="Calibri" w:hAnsi="Calibri" w:cs="Calibri"/>
+          <w:u w:color="000000"/>
+        </w:rPr>
+        <w:t>kunde.cprNummer</w:t>
+      </w:r>
+      <w:proofErr w:type="gramEnd"/>
+      <w:r>
+        <w:rPr>
+          <w:rFonts w:ascii="Calibri" w:eastAsia="Calibri" w:hAnsi="Calibri" w:cs="Calibri"/>
+          <w:u w:color="000000"/>
+        </w:rPr>
+        <w:t xml:space="preserve"> hvor kunde er associeret med bruger</w:t>
+      </w:r>
+      <w:r>
+        <w:rPr>
+          <w:rFonts w:ascii="Calibri" w:eastAsia="Calibri" w:hAnsi="Calibri" w:cs="Calibri"/>
+          <w:u w:color="000000"/>
+        </w:rPr>
+        <w:t>.</w:t>
+      </w:r>
+    </w:p>
+    <w:p>
+      <w:pPr>
+        <w:pStyle w:val="Body"/>
+        <w:tabs>
+          <w:tab w:val="left" w:pos="1304"/>
+          <w:tab w:val="left" w:pos="2608"/>
+          <w:tab w:val="left" w:pos="3912"/>
+          <w:tab w:val="left" w:pos="5216"/>
+          <w:tab w:val="left" w:pos="6520"/>
+          <w:tab w:val="left" w:pos="7824"/>
+          <w:tab w:val="left" w:pos="9128"/>
+        </w:tabs>
+        <w:spacing w:line="259" w:lineRule="auto"/>
+        <w:rPr>
+          <w:rFonts w:ascii="Calibri" w:eastAsia="Calibri" w:hAnsi="Calibri" w:cs="Calibri"/>
+          <w:u w:color="000000"/>
+        </w:rPr>
+      </w:pPr>
+      <w:r>
+        <w:rPr>
+          <w:rFonts w:ascii="Calibri" w:eastAsia="Calibri" w:hAnsi="Calibri" w:cs="Calibri"/>
+          <w:u w:color="000000"/>
+        </w:rPr>
+        <w:t>historikSøgning.kommune</w:t>
+      </w:r>
+      <w:r>
+        <w:rPr>
+          <w:rFonts w:ascii="Calibri" w:eastAsia="Calibri" w:hAnsi="Calibri" w:cs="Calibri"/>
+          <w:u w:color="000000"/>
+        </w:rPr>
+        <w:t xml:space="preserve"> blev sat til </w:t>
+      </w:r>
+      <w:proofErr w:type="gramStart"/>
+      <w:r>
+        <w:rPr>
+          <w:rFonts w:ascii="Calibri" w:eastAsia="Calibri" w:hAnsi="Calibri" w:cs="Calibri"/>
+          <w:u w:color="000000"/>
+        </w:rPr>
+        <w:t>kunde.kommune</w:t>
+      </w:r>
+      <w:proofErr w:type="gramEnd"/>
+      <w:r>
+        <w:rPr>
+          <w:rFonts w:ascii="Calibri" w:eastAsia="Calibri" w:hAnsi="Calibri" w:cs="Calibri"/>
+          <w:u w:color="000000"/>
+        </w:rPr>
+        <w:t xml:space="preserve"> hvor kunde er associeret med bruger</w:t>
+      </w:r>
+      <w:r>
+        <w:rPr>
+          <w:rFonts w:ascii="Calibri" w:eastAsia="Calibri" w:hAnsi="Calibri" w:cs="Calibri"/>
+          <w:u w:color="000000"/>
+        </w:rPr>
+        <w:t>.</w:t>
+      </w:r>
+    </w:p>
+    <w:p>
+      <w:pPr>
+        <w:pStyle w:val="Body"/>
+        <w:tabs>
+          <w:tab w:val="left" w:pos="1304"/>
+          <w:tab w:val="left" w:pos="2608"/>
+          <w:tab w:val="left" w:pos="3912"/>
+          <w:tab w:val="left" w:pos="5216"/>
+          <w:tab w:val="left" w:pos="6520"/>
+          <w:tab w:val="left" w:pos="7824"/>
+          <w:tab w:val="left" w:pos="9128"/>
+        </w:tabs>
+        <w:spacing w:line="259" w:lineRule="auto"/>
+        <w:rPr>
+          <w:rFonts w:ascii="Calibri" w:eastAsia="Calibri" w:hAnsi="Calibri" w:cs="Calibri"/>
+          <w:u w:color="000000"/>
+        </w:rPr>
+      </w:pPr>
+    </w:p>
+    <w:p>
+      <w:pPr>
+        <w:pStyle w:val="Body"/>
+        <w:tabs>
+          <w:tab w:val="left" w:pos="1304"/>
+          <w:tab w:val="left" w:pos="2608"/>
+          <w:tab w:val="left" w:pos="3912"/>
+          <w:tab w:val="left" w:pos="5216"/>
+          <w:tab w:val="left" w:pos="6520"/>
+          <w:tab w:val="left" w:pos="7824"/>
+          <w:tab w:val="left" w:pos="9128"/>
+        </w:tabs>
+        <w:spacing w:line="259" w:lineRule="auto"/>
+        <w:rPr>
+          <w:rFonts w:ascii="Calibri" w:eastAsia="Calibri" w:hAnsi="Calibri" w:cs="Calibri"/>
+          <w:u w:color="000000"/>
+        </w:rPr>
+      </w:pPr>
+      <w:r>
+        <w:rPr>
+          <w:rFonts w:ascii="Calibri" w:eastAsia="Calibri" w:hAnsi="Calibri" w:cs="Calibri"/>
+          <w:u w:color="000000"/>
+        </w:rPr>
+        <w:t>historikSøgning</w:t>
+      </w:r>
+      <w:r>
+        <w:rPr>
+          <w:rFonts w:ascii="Calibri" w:eastAsia="Calibri" w:hAnsi="Calibri" w:cs="Calibri"/>
+          <w:u w:color="000000"/>
+        </w:rPr>
+        <w:t xml:space="preserve"> </w:t>
+      </w:r>
+      <w:r>
+        <w:rPr>
+          <w:rFonts w:ascii="Calibri" w:eastAsia="Calibri" w:hAnsi="Calibri" w:cs="Calibri"/>
+          <w:u w:color="000000"/>
+        </w:rPr>
+        <w:t>blev</w:t>
+      </w:r>
+      <w:r>
+        <w:rPr>
+          <w:rFonts w:ascii="Calibri" w:eastAsia="Calibri" w:hAnsi="Calibri" w:cs="Calibri"/>
+          <w:u w:color="000000"/>
+        </w:rPr>
+        <w:t xml:space="preserve"> </w:t>
+      </w:r>
+      <w:r>
+        <w:rPr>
+          <w:rFonts w:ascii="Calibri" w:eastAsia="Calibri" w:hAnsi="Calibri" w:cs="Calibri"/>
+          <w:u w:color="000000"/>
+        </w:rPr>
+        <w:t>præsenteret</w:t>
+      </w:r>
+      <w:r>
+        <w:rPr>
+          <w:rFonts w:ascii="Calibri" w:eastAsia="Calibri" w:hAnsi="Calibri" w:cs="Calibri"/>
+          <w:u w:color="000000"/>
+        </w:rPr>
+        <w:t>.</w:t>
+      </w:r>
+    </w:p>
+    <w:p>
+      <w:pPr>
+        <w:pStyle w:val="Body"/>
+        <w:tabs>
+          <w:tab w:val="left" w:pos="1304"/>
+          <w:tab w:val="left" w:pos="2608"/>
+          <w:tab w:val="left" w:pos="3912"/>
+          <w:tab w:val="left" w:pos="5216"/>
+          <w:tab w:val="left" w:pos="6520"/>
+          <w:tab w:val="left" w:pos="7824"/>
+          <w:tab w:val="left" w:pos="9128"/>
+        </w:tabs>
+        <w:spacing w:line="259" w:lineRule="auto"/>
+        <w:rPr>
+          <w:rFonts w:ascii="Calibri" w:eastAsia="Calibri" w:hAnsi="Calibri" w:cs="Calibri"/>
+          <w:u w:color="000000"/>
+        </w:rPr>
+      </w:pPr>
+    </w:p>
+    <w:p>
+      <w:pPr>
+        <w:pStyle w:val="Heading"/>
+        <w:keepLines/>
+        <w:tabs>
+          <w:tab w:val="left" w:pos="1304"/>
+          <w:tab w:val="left" w:pos="2608"/>
+          <w:tab w:val="left" w:pos="3912"/>
+          <w:tab w:val="left" w:pos="5216"/>
+          <w:tab w:val="left" w:pos="6520"/>
+          <w:tab w:val="left" w:pos="7824"/>
+          <w:tab w:val="left" w:pos="9128"/>
+        </w:tabs>
+        <w:spacing w:before="240" w:line="259" w:lineRule="auto"/>
+        <w:rPr>
+          <w:rFonts w:ascii="Calibri Light" w:eastAsia="Calibri Light" w:hAnsi="Calibri Light" w:cs="Calibri Light"/>
+          <w:b w:val="0"/>
+          <w:bCs w:val="0"/>
+          <w:color w:val="2E74B5"/>
+          <w:sz w:val="32"/>
+          <w:szCs w:val="32"/>
+          <w:u w:color="2E74B5"/>
+        </w:rPr>
+      </w:pPr>
+      <w:r>
+        <w:rPr>
+          <w:rFonts w:ascii="Calibri Light" w:eastAsia="Calibri Light" w:hAnsi="Calibri Light" w:cs="Calibri Light"/>
+          <w:b w:val="0"/>
+          <w:bCs w:val="0"/>
+          <w:color w:val="2E74B5"/>
+          <w:sz w:val="32"/>
+          <w:szCs w:val="32"/>
+          <w:u w:color="2E74B5"/>
+        </w:rPr>
+        <w:t>FS-OC</w:t>
+      </w:r>
+      <w:r>
+        <w:rPr>
+          <w:rFonts w:ascii="Calibri Light" w:eastAsia="Calibri Light" w:hAnsi="Calibri Light" w:cs="Calibri Light"/>
+          <w:b w:val="0"/>
+          <w:bCs w:val="0"/>
+          <w:color w:val="2E74B5"/>
+          <w:sz w:val="32"/>
+          <w:szCs w:val="32"/>
+          <w:u w:color="2E74B5"/>
+        </w:rPr>
+        <w:t>1</w:t>
+      </w:r>
+      <w:r>
+        <w:rPr>
+          <w:rFonts w:ascii="Calibri Light" w:eastAsia="Calibri Light" w:hAnsi="Calibri Light" w:cs="Calibri Light"/>
+          <w:b w:val="0"/>
+          <w:bCs w:val="0"/>
+          <w:color w:val="2E74B5"/>
+          <w:sz w:val="32"/>
+          <w:szCs w:val="32"/>
+          <w:u w:color="2E74B5"/>
+        </w:rPr>
+        <w:t>.2</w:t>
+      </w:r>
+      <w:r>
+        <w:rPr>
+          <w:rFonts w:ascii="Calibri Light" w:eastAsia="Calibri Light" w:hAnsi="Calibri Light" w:cs="Calibri Light"/>
+          <w:b w:val="0"/>
+          <w:bCs w:val="0"/>
+          <w:color w:val="2E74B5"/>
+          <w:sz w:val="32"/>
+          <w:szCs w:val="32"/>
+          <w:u w:color="2E74B5"/>
+        </w:rPr>
+        <w:t>-1</w:t>
+      </w:r>
+      <w:r>
+        <w:rPr>
+          <w:rFonts w:ascii="Calibri Light" w:eastAsia="Calibri Light" w:hAnsi="Calibri Light" w:cs="Calibri Light"/>
+          <w:b w:val="0"/>
+          <w:bCs w:val="0"/>
+          <w:color w:val="2E74B5"/>
+          <w:sz w:val="32"/>
+          <w:szCs w:val="32"/>
+          <w:u w:color="2E74B5"/>
+        </w:rPr>
+        <w:t xml:space="preserve">: </w:t>
+      </w:r>
+      <w:r>
+        <w:rPr>
+          <w:rFonts w:ascii="Calibri Light" w:eastAsia="Calibri Light" w:hAnsi="Calibri Light" w:cs="Calibri Light"/>
+          <w:b w:val="0"/>
+          <w:bCs w:val="0"/>
+          <w:color w:val="2E74B5"/>
+          <w:sz w:val="32"/>
+          <w:szCs w:val="32"/>
+          <w:u w:color="2E74B5"/>
+        </w:rPr>
+        <w:t>angiv</w:t>
+      </w:r>
+      <w:r>
+        <w:rPr>
+          <w:rFonts w:ascii="Calibri Light" w:eastAsia="Calibri Light" w:hAnsi="Calibri Light" w:cs="Calibri Light"/>
+          <w:b w:val="0"/>
+          <w:bCs w:val="0"/>
+          <w:color w:val="2E74B5"/>
+          <w:sz w:val="32"/>
+          <w:szCs w:val="32"/>
+          <w:u w:color="2E74B5"/>
+        </w:rPr>
+        <w:t>Søgnings</w:t>
+      </w:r>
+      <w:r>
+        <w:rPr>
+          <w:rFonts w:ascii="Calibri Light" w:eastAsia="Calibri Light" w:hAnsi="Calibri Light" w:cs="Calibri Light"/>
+          <w:b w:val="0"/>
+          <w:bCs w:val="0"/>
+          <w:color w:val="2E74B5"/>
+          <w:sz w:val="32"/>
+          <w:szCs w:val="32"/>
+          <w:u w:color="2E74B5"/>
+        </w:rPr>
+        <w:t>Oplysninger</w:t>
+      </w:r>
+    </w:p>
+    <w:p>
+      <w:pPr>
+        <w:pStyle w:val="Heading2"/>
+        <w:keepLines/>
+        <w:tabs>
+          <w:tab w:val="left" w:pos="1304"/>
+          <w:tab w:val="left" w:pos="2608"/>
+          <w:tab w:val="left" w:pos="3912"/>
+          <w:tab w:val="left" w:pos="5216"/>
+          <w:tab w:val="left" w:pos="6520"/>
+          <w:tab w:val="left" w:pos="7824"/>
+          <w:tab w:val="left" w:pos="9128"/>
+        </w:tabs>
+        <w:spacing w:before="40" w:line="259" w:lineRule="auto"/>
+        <w:rPr>
+          <w:rFonts w:ascii="Calibri Light" w:eastAsia="Calibri Light" w:hAnsi="Calibri Light" w:cs="Calibri Light"/>
+          <w:b w:val="0"/>
+          <w:bCs w:val="0"/>
+          <w:color w:val="2E74B5"/>
+          <w:sz w:val="26"/>
+          <w:szCs w:val="26"/>
+          <w:u w:color="2E74B5"/>
+        </w:rPr>
+      </w:pPr>
+      <w:r>
+        <w:rPr>
+          <w:rFonts w:ascii="Calibri Light" w:eastAsia="Calibri Light" w:hAnsi="Calibri Light" w:cs="Calibri Light"/>
+          <w:b w:val="0"/>
+          <w:bCs w:val="0"/>
+          <w:color w:val="2E74B5"/>
+          <w:sz w:val="26"/>
+          <w:szCs w:val="26"/>
+          <w:u w:color="2E74B5"/>
+        </w:rPr>
+        <w:t>Systemoperation</w:t>
+      </w:r>
+    </w:p>
+    <w:p>
+      <w:pPr>
+        <w:pStyle w:val="Body"/>
+        <w:tabs>
+          <w:tab w:val="left" w:pos="1304"/>
+          <w:tab w:val="left" w:pos="2608"/>
+          <w:tab w:val="left" w:pos="3912"/>
+          <w:tab w:val="left" w:pos="5216"/>
+          <w:tab w:val="left" w:pos="6520"/>
+          <w:tab w:val="left" w:pos="7824"/>
+          <w:tab w:val="left" w:pos="9128"/>
+        </w:tabs>
+        <w:spacing w:line="259" w:lineRule="auto"/>
+        <w:rPr>
+          <w:rFonts w:ascii="Calibri" w:eastAsia="Calibri" w:hAnsi="Calibri" w:cs="Calibri"/>
+          <w:color w:val="auto"/>
+          <w:u w:color="000000"/>
+        </w:rPr>
+      </w:pPr>
+      <w:r>
+        <w:rPr>
+          <w:rFonts w:ascii="Calibri" w:eastAsia="Calibri" w:hAnsi="Calibri" w:cs="Calibri"/>
+          <w:color w:val="auto"/>
+          <w:u w:color="000000"/>
+        </w:rPr>
+        <w:t>angiv</w:t>
+      </w:r>
+      <w:r>
+        <w:rPr>
+          <w:rFonts w:ascii="Calibri" w:eastAsia="Calibri" w:hAnsi="Calibri" w:cs="Calibri"/>
+          <w:color w:val="auto"/>
+          <w:u w:color="000000"/>
+        </w:rPr>
+        <w:t>Søgnings</w:t>
+      </w:r>
+      <w:r>
+        <w:rPr>
+          <w:rFonts w:ascii="Calibri" w:eastAsia="Calibri" w:hAnsi="Calibri" w:cs="Calibri"/>
+          <w:color w:val="auto"/>
+          <w:u w:color="000000"/>
+        </w:rPr>
+        <w:t>Oplysninger (fraDato, tilDato)</w:t>
+      </w:r>
+    </w:p>
+    <w:p>
+      <w:pPr>
+        <w:pStyle w:val="Body"/>
+        <w:tabs>
+          <w:tab w:val="left" w:pos="1304"/>
+          <w:tab w:val="left" w:pos="2608"/>
+          <w:tab w:val="left" w:pos="3912"/>
+          <w:tab w:val="left" w:pos="5216"/>
+          <w:tab w:val="left" w:pos="6520"/>
+          <w:tab w:val="left" w:pos="7824"/>
+          <w:tab w:val="left" w:pos="9128"/>
+        </w:tabs>
+        <w:spacing w:line="259" w:lineRule="auto"/>
+        <w:rPr>
+          <w:rFonts w:ascii="Calibri" w:eastAsia="Calibri" w:hAnsi="Calibri" w:cs="Calibri"/>
+          <w:color w:val="FF0000"/>
+          <w:u w:color="000000"/>
+        </w:rPr>
+      </w:pPr>
+    </w:p>
+    <w:p>
+      <w:pPr>
+        <w:pStyle w:val="Body"/>
+        <w:tabs>
+          <w:tab w:val="left" w:pos="1304"/>
+          <w:tab w:val="left" w:pos="2608"/>
+          <w:tab w:val="left" w:pos="3912"/>
+          <w:tab w:val="left" w:pos="5216"/>
+          <w:tab w:val="left" w:pos="6520"/>
+          <w:tab w:val="left" w:pos="7824"/>
+          <w:tab w:val="left" w:pos="9128"/>
+        </w:tabs>
+        <w:spacing w:line="259" w:lineRule="auto"/>
+        <w:rPr>
+          <w:rFonts w:ascii="Calibri" w:eastAsia="Calibri" w:hAnsi="Calibri" w:cs="Calibri"/>
+          <w:u w:color="000000"/>
+        </w:rPr>
+      </w:pPr>
+    </w:p>
+    <w:p>
+      <w:pPr>
+        <w:pStyle w:val="Heading2"/>
+        <w:keepLines/>
+        <w:tabs>
+          <w:tab w:val="left" w:pos="1304"/>
+          <w:tab w:val="left" w:pos="2608"/>
+          <w:tab w:val="left" w:pos="3912"/>
+          <w:tab w:val="left" w:pos="5216"/>
+          <w:tab w:val="left" w:pos="6520"/>
+          <w:tab w:val="left" w:pos="7824"/>
+          <w:tab w:val="left" w:pos="9128"/>
+        </w:tabs>
+        <w:spacing w:before="40" w:line="259" w:lineRule="auto"/>
+        <w:rPr>
+          <w:rFonts w:ascii="Calibri Light" w:eastAsia="Calibri Light" w:hAnsi="Calibri Light" w:cs="Calibri Light"/>
+          <w:b w:val="0"/>
+          <w:bCs w:val="0"/>
+          <w:color w:val="2E74B5"/>
+          <w:sz w:val="26"/>
+          <w:szCs w:val="26"/>
+          <w:u w:color="2E74B5"/>
+        </w:rPr>
+      </w:pPr>
+      <w:r>
+        <w:rPr>
+          <w:rFonts w:ascii="Calibri Light" w:eastAsia="Calibri Light" w:hAnsi="Calibri Light" w:cs="Calibri Light"/>
+          <w:b w:val="0"/>
+          <w:bCs w:val="0"/>
+          <w:color w:val="2E74B5"/>
+          <w:sz w:val="26"/>
+          <w:szCs w:val="26"/>
+          <w:u w:color="2E74B5"/>
+        </w:rPr>
+        <w:lastRenderedPageBreak/>
+        <w:t>Krydsreferencer</w:t>
+      </w:r>
+    </w:p>
+    <w:p>
+      <w:pPr>
+        <w:pStyle w:val="Body"/>
+        <w:tabs>
+          <w:tab w:val="left" w:pos="1304"/>
+          <w:tab w:val="left" w:pos="2608"/>
+          <w:tab w:val="left" w:pos="3912"/>
+          <w:tab w:val="left" w:pos="5216"/>
+          <w:tab w:val="left" w:pos="6520"/>
+          <w:tab w:val="left" w:pos="7824"/>
+          <w:tab w:val="left" w:pos="9128"/>
+        </w:tabs>
+        <w:spacing w:line="259" w:lineRule="auto"/>
+        <w:rPr>
+          <w:rFonts w:ascii="Calibri" w:eastAsia="Calibri" w:hAnsi="Calibri" w:cs="Calibri"/>
+          <w:u w:color="000000"/>
+        </w:rPr>
+      </w:pPr>
+      <w:r>
+        <w:rPr>
+          <w:rFonts w:ascii="Calibri" w:eastAsia="Calibri" w:hAnsi="Calibri" w:cs="Calibri"/>
+          <w:u w:color="000000"/>
+        </w:rPr>
+        <w:t>Se historik</w:t>
+      </w:r>
+    </w:p>
+    <w:p>
+      <w:pPr>
+        <w:pStyle w:val="Body"/>
+        <w:tabs>
+          <w:tab w:val="left" w:pos="1304"/>
+          <w:tab w:val="left" w:pos="2608"/>
+          <w:tab w:val="left" w:pos="3912"/>
+          <w:tab w:val="left" w:pos="5216"/>
+          <w:tab w:val="left" w:pos="6520"/>
+          <w:tab w:val="left" w:pos="7824"/>
+          <w:tab w:val="left" w:pos="9128"/>
+        </w:tabs>
+        <w:spacing w:line="259" w:lineRule="auto"/>
+        <w:rPr>
+          <w:rFonts w:ascii="Calibri" w:eastAsia="Calibri" w:hAnsi="Calibri" w:cs="Calibri"/>
+          <w:u w:color="000000"/>
+        </w:rPr>
+      </w:pPr>
+    </w:p>
+    <w:p>
+      <w:pPr>
+        <w:pStyle w:val="Heading2"/>
+        <w:keepLines/>
+        <w:tabs>
+          <w:tab w:val="left" w:pos="1304"/>
+          <w:tab w:val="left" w:pos="2608"/>
+          <w:tab w:val="left" w:pos="3912"/>
+          <w:tab w:val="left" w:pos="5216"/>
+          <w:tab w:val="left" w:pos="6520"/>
+          <w:tab w:val="left" w:pos="7824"/>
+          <w:tab w:val="left" w:pos="9128"/>
+        </w:tabs>
+        <w:spacing w:before="40" w:line="259" w:lineRule="auto"/>
+        <w:rPr>
+          <w:rFonts w:ascii="Calibri Light" w:eastAsia="Calibri Light" w:hAnsi="Calibri Light" w:cs="Calibri Light"/>
+          <w:b w:val="0"/>
+          <w:bCs w:val="0"/>
+          <w:color w:val="2E74B5"/>
+          <w:sz w:val="26"/>
+          <w:szCs w:val="26"/>
+          <w:u w:color="2E74B5"/>
+        </w:rPr>
+      </w:pPr>
+      <w:r>
+        <w:rPr>
+          <w:rFonts w:ascii="Calibri Light" w:eastAsia="Calibri Light" w:hAnsi="Calibri Light" w:cs="Calibri Light"/>
+          <w:b w:val="0"/>
+          <w:bCs w:val="0"/>
+          <w:color w:val="2E74B5"/>
+          <w:sz w:val="26"/>
+          <w:szCs w:val="26"/>
+          <w:u w:color="2E74B5"/>
+        </w:rPr>
+        <w:t>Forudsætninger</w:t>
+      </w:r>
+    </w:p>
+    <w:p>
+      <w:pPr>
+        <w:pStyle w:val="BodyA"/>
+        <w:tabs>
+          <w:tab w:val="left" w:pos="1304"/>
+          <w:tab w:val="left" w:pos="2608"/>
+          <w:tab w:val="left" w:pos="3912"/>
+          <w:tab w:val="left" w:pos="5216"/>
+          <w:tab w:val="left" w:pos="6520"/>
+          <w:tab w:val="left" w:pos="7824"/>
+          <w:tab w:val="left" w:pos="9128"/>
+        </w:tabs>
+        <w:spacing w:line="259" w:lineRule="auto"/>
+        <w:rPr>
+          <w:rFonts w:asciiTheme="minorHAnsi" w:hAnsiTheme="minorHAnsi"/>
+        </w:rPr>
+      </w:pPr>
+      <w:r>
+        <w:rPr>
+          <w:rFonts w:asciiTheme="minorHAnsi" w:eastAsia="Calibri" w:hAnsiTheme="minorHAnsi" w:cs="Calibri"/>
+        </w:rPr>
+        <w:t xml:space="preserve">En Bruger brueger </w:t>
+      </w:r>
+      <w:r>
+        <w:rPr>
+          <w:rFonts w:asciiTheme="minorHAnsi" w:hAnsiTheme="minorHAnsi"/>
+        </w:rPr>
+        <w:t>eksisterer.</w:t>
+      </w:r>
+    </w:p>
+    <w:p>
+      <w:pPr>
+        <w:pStyle w:val="BodyA"/>
+        <w:tabs>
+          <w:tab w:val="left" w:pos="1304"/>
+          <w:tab w:val="left" w:pos="2608"/>
+          <w:tab w:val="left" w:pos="3912"/>
+          <w:tab w:val="left" w:pos="5216"/>
+          <w:tab w:val="left" w:pos="6520"/>
+          <w:tab w:val="left" w:pos="7824"/>
+          <w:tab w:val="left" w:pos="9128"/>
+        </w:tabs>
+        <w:spacing w:line="259" w:lineRule="auto"/>
+        <w:rPr>
+          <w:rFonts w:ascii="Calibri" w:eastAsia="Calibri" w:hAnsi="Calibri" w:cs="Calibri"/>
+        </w:rPr>
+      </w:pPr>
+      <w:proofErr w:type="gramStart"/>
+      <w:r>
+        <w:rPr>
+          <w:rFonts w:asciiTheme="minorHAnsi" w:hAnsiTheme="minorHAnsi"/>
+        </w:rPr>
+        <w:t>bruger</w:t>
+      </w:r>
+      <w:r>
+        <w:rPr>
+          <w:rFonts w:ascii="Calibri" w:eastAsia="Calibri" w:hAnsi="Calibri" w:cs="Calibri"/>
+        </w:rPr>
+        <w:t>.erKunde</w:t>
+      </w:r>
+      <w:proofErr w:type="gramEnd"/>
+      <w:r>
+        <w:rPr>
+          <w:rFonts w:ascii="Calibri" w:eastAsia="Calibri" w:hAnsi="Calibri" w:cs="Calibri"/>
+        </w:rPr>
+        <w:t xml:space="preserve"> er</w:t>
+      </w:r>
+      <w:r>
+        <w:rPr>
+          <w:rFonts w:ascii="Calibri" w:eastAsia="Calibri" w:hAnsi="Calibri" w:cs="Calibri"/>
+        </w:rPr>
+        <w:t xml:space="preserve"> sat til</w:t>
+      </w:r>
+      <w:r>
+        <w:rPr>
+          <w:rFonts w:ascii="Calibri" w:eastAsia="Calibri" w:hAnsi="Calibri" w:cs="Calibri"/>
+        </w:rPr>
+        <w:t xml:space="preserve"> sand.</w:t>
+      </w:r>
+    </w:p>
+    <w:p>
+      <w:pPr>
+        <w:pStyle w:val="Body"/>
+        <w:tabs>
+          <w:tab w:val="left" w:pos="1304"/>
+          <w:tab w:val="left" w:pos="2608"/>
+          <w:tab w:val="left" w:pos="3912"/>
+          <w:tab w:val="left" w:pos="5216"/>
+          <w:tab w:val="left" w:pos="6520"/>
+          <w:tab w:val="left" w:pos="7824"/>
+          <w:tab w:val="left" w:pos="9128"/>
+        </w:tabs>
+        <w:spacing w:line="259" w:lineRule="auto"/>
+        <w:rPr>
+          <w:rFonts w:ascii="Calibri" w:eastAsia="Calibri" w:hAnsi="Calibri" w:cs="Calibri"/>
+          <w:u w:color="000000"/>
+        </w:rPr>
+      </w:pPr>
+      <w:r>
+        <w:rPr>
+          <w:rFonts w:ascii="Calibri" w:eastAsia="Calibri" w:hAnsi="Calibri" w:cs="Calibri"/>
+          <w:u w:color="000000"/>
+        </w:rPr>
+        <w:t xml:space="preserve">En HistoriSøgning historikSøgning </w:t>
+      </w:r>
+      <w:r>
+        <w:rPr>
+          <w:rFonts w:ascii="Calibri" w:eastAsia="Calibri" w:hAnsi="Calibri" w:cs="Calibri"/>
+          <w:u w:color="000000"/>
+        </w:rPr>
+        <w:t>eksisterer</w:t>
+      </w:r>
+      <w:r>
+        <w:rPr>
+          <w:rFonts w:ascii="Calibri" w:eastAsia="Calibri" w:hAnsi="Calibri" w:cs="Calibri"/>
+          <w:u w:color="000000"/>
+        </w:rPr>
+        <w:t>.</w:t>
+      </w:r>
+    </w:p>
+    <w:p>
+      <w:pPr>
+        <w:pStyle w:val="BodyA"/>
+        <w:tabs>
+          <w:tab w:val="left" w:pos="1304"/>
+          <w:tab w:val="left" w:pos="2608"/>
+          <w:tab w:val="left" w:pos="3912"/>
+          <w:tab w:val="left" w:pos="5216"/>
+          <w:tab w:val="left" w:pos="6520"/>
+          <w:tab w:val="left" w:pos="7824"/>
+          <w:tab w:val="left" w:pos="9128"/>
+        </w:tabs>
+        <w:spacing w:line="259" w:lineRule="auto"/>
+        <w:rPr>
+          <w:rFonts w:ascii="Calibri" w:eastAsia="Calibri" w:hAnsi="Calibri" w:cs="Calibri"/>
+        </w:rPr>
+      </w:pPr>
+      <w:r>
+        <w:rPr>
+          <w:rFonts w:ascii="Calibri" w:eastAsia="Calibri" w:hAnsi="Calibri" w:cs="Calibri"/>
+        </w:rPr>
+        <w:t>bruger</w:t>
+      </w:r>
+      <w:r>
+        <w:rPr>
+          <w:rFonts w:ascii="Calibri" w:eastAsia="Calibri" w:hAnsi="Calibri" w:cs="Calibri"/>
+        </w:rPr>
+        <w:t xml:space="preserve"> bliver præsenteret for h</w:t>
+      </w:r>
+      <w:r>
+        <w:rPr>
+          <w:rFonts w:ascii="Calibri" w:eastAsia="Calibri" w:hAnsi="Calibri" w:cs="Calibri"/>
+        </w:rPr>
+        <w:t>istorikSøgning.</w:t>
+      </w:r>
+    </w:p>
+    <w:p>
+      <w:pPr>
+        <w:pStyle w:val="Body"/>
+        <w:tabs>
+          <w:tab w:val="left" w:pos="1304"/>
+          <w:tab w:val="left" w:pos="2608"/>
+          <w:tab w:val="left" w:pos="3912"/>
+          <w:tab w:val="left" w:pos="5216"/>
+          <w:tab w:val="left" w:pos="6520"/>
+          <w:tab w:val="left" w:pos="7824"/>
+          <w:tab w:val="left" w:pos="9128"/>
+        </w:tabs>
+        <w:spacing w:line="259" w:lineRule="auto"/>
+        <w:rPr>
+          <w:rFonts w:ascii="Calibri" w:eastAsia="Calibri" w:hAnsi="Calibri" w:cs="Calibri"/>
+          <w:color w:val="FF0000"/>
+          <w:u w:color="000000"/>
+        </w:rPr>
+      </w:pPr>
+    </w:p>
+    <w:p>
+      <w:pPr>
+        <w:pStyle w:val="Heading2"/>
+        <w:keepLines/>
+        <w:tabs>
+          <w:tab w:val="left" w:pos="1304"/>
+          <w:tab w:val="left" w:pos="2608"/>
+          <w:tab w:val="left" w:pos="3912"/>
+          <w:tab w:val="left" w:pos="5216"/>
+          <w:tab w:val="left" w:pos="6520"/>
+          <w:tab w:val="left" w:pos="7824"/>
+          <w:tab w:val="left" w:pos="9128"/>
+        </w:tabs>
+        <w:spacing w:before="40" w:line="259" w:lineRule="auto"/>
+        <w:rPr>
+          <w:rFonts w:ascii="Calibri Light" w:eastAsia="Calibri Light" w:hAnsi="Calibri Light" w:cs="Calibri Light"/>
+          <w:b w:val="0"/>
+          <w:bCs w:val="0"/>
+          <w:color w:val="2E74B5"/>
+          <w:sz w:val="26"/>
+          <w:szCs w:val="26"/>
+          <w:u w:color="2E74B5"/>
+        </w:rPr>
+      </w:pPr>
+      <w:r>
+        <w:rPr>
+          <w:rFonts w:ascii="Calibri Light" w:eastAsia="Calibri Light" w:hAnsi="Calibri Light" w:cs="Calibri Light"/>
+          <w:b w:val="0"/>
+          <w:bCs w:val="0"/>
+          <w:color w:val="2E74B5"/>
+          <w:sz w:val="26"/>
+          <w:szCs w:val="26"/>
+          <w:u w:color="2E74B5"/>
+        </w:rPr>
+        <w:t>Slutbetingelser</w:t>
+      </w:r>
+    </w:p>
+    <w:p>
+      <w:pPr>
+        <w:pStyle w:val="Body"/>
+        <w:tabs>
+          <w:tab w:val="left" w:pos="1304"/>
+          <w:tab w:val="left" w:pos="2608"/>
+          <w:tab w:val="left" w:pos="3912"/>
+          <w:tab w:val="left" w:pos="5216"/>
+          <w:tab w:val="left" w:pos="6520"/>
+          <w:tab w:val="left" w:pos="7824"/>
+          <w:tab w:val="left" w:pos="9128"/>
+        </w:tabs>
+        <w:spacing w:line="259" w:lineRule="auto"/>
+        <w:rPr>
+          <w:rFonts w:ascii="Calibri" w:eastAsia="Calibri" w:hAnsi="Calibri" w:cs="Calibri"/>
+          <w:u w:color="000000"/>
+        </w:rPr>
+      </w:pPr>
+      <w:r>
+        <w:rPr>
+          <w:rFonts w:ascii="Calibri" w:eastAsia="Calibri" w:hAnsi="Calibri" w:cs="Calibri"/>
+          <w:u w:color="000000"/>
+        </w:rPr>
+        <w:t>historikSøgning</w:t>
+      </w:r>
+      <w:r>
+        <w:rPr>
+          <w:rFonts w:ascii="Calibri" w:eastAsia="Calibri" w:hAnsi="Calibri" w:cs="Calibri"/>
+          <w:u w:color="000000"/>
+        </w:rPr>
+        <w:t>.fraDato er sat til fraDato</w:t>
+      </w:r>
+      <w:r>
+        <w:rPr>
+          <w:rFonts w:ascii="Calibri" w:eastAsia="Calibri" w:hAnsi="Calibri" w:cs="Calibri"/>
+          <w:u w:color="000000"/>
+        </w:rPr>
+        <w:t>.</w:t>
+      </w:r>
+    </w:p>
+    <w:p>
+      <w:pPr>
+        <w:pStyle w:val="Body"/>
+        <w:tabs>
+          <w:tab w:val="left" w:pos="1304"/>
+          <w:tab w:val="left" w:pos="2608"/>
+          <w:tab w:val="left" w:pos="3912"/>
+          <w:tab w:val="left" w:pos="5216"/>
+          <w:tab w:val="left" w:pos="6520"/>
+          <w:tab w:val="left" w:pos="7824"/>
+          <w:tab w:val="left" w:pos="9128"/>
+        </w:tabs>
+        <w:spacing w:line="259" w:lineRule="auto"/>
+      </w:pPr>
+      <w:r>
+        <w:rPr>
+          <w:rFonts w:ascii="Calibri" w:eastAsia="Calibri" w:hAnsi="Calibri" w:cs="Calibri"/>
+          <w:u w:color="000000"/>
+        </w:rPr>
+        <w:t>historikSøgning</w:t>
+      </w:r>
+      <w:r>
+        <w:rPr>
+          <w:rFonts w:ascii="Calibri" w:eastAsia="Calibri" w:hAnsi="Calibri" w:cs="Calibri"/>
+          <w:u w:color="000000"/>
+        </w:rPr>
+        <w:t>.tilDato er sat til tilDato.</w:t>
+      </w:r>
+      <w:r>
+        <w:t xml:space="preserve"> </w:t>
+      </w:r>
+    </w:p>
+    <w:p>
+      <w:pPr>
+        <w:pStyle w:val="BodyA"/>
+        <w:tabs>
+          <w:tab w:val="left" w:pos="1304"/>
+          <w:tab w:val="left" w:pos="2608"/>
+          <w:tab w:val="left" w:pos="3912"/>
+          <w:tab w:val="left" w:pos="5216"/>
+          <w:tab w:val="left" w:pos="6520"/>
+          <w:tab w:val="left" w:pos="7824"/>
+          <w:tab w:val="left" w:pos="9128"/>
+        </w:tabs>
+        <w:spacing w:line="259" w:lineRule="auto"/>
+        <w:rPr>
+          <w:rFonts w:ascii="Calibri" w:eastAsia="Calibri" w:hAnsi="Calibri" w:cs="Calibri"/>
+          <w:color w:val="FF0000"/>
+        </w:rPr>
+      </w:pPr>
+      <w:r>
+        <w:rPr>
+          <w:rFonts w:ascii="Calibri" w:eastAsia="Calibri" w:hAnsi="Calibri" w:cs="Calibri"/>
+          <w:color w:val="FF0000"/>
+        </w:rPr>
+        <w:t>turList er blevet skabt med</w:t>
+      </w:r>
+      <w:r>
+        <w:rPr>
+          <w:rFonts w:ascii="Calibri" w:eastAsia="Calibri" w:hAnsi="Calibri" w:cs="Calibri"/>
+          <w:color w:val="FF0000"/>
+        </w:rPr>
+        <w:t xml:space="preserve"> instanser af </w:t>
+      </w:r>
+      <w:r>
+        <w:rPr>
+          <w:rFonts w:ascii="Calibri" w:eastAsia="Calibri" w:hAnsi="Calibri" w:cs="Calibri"/>
+        </w:rPr>
+        <w:t xml:space="preserve">FlexTur </w:t>
+      </w:r>
+      <w:r>
+        <w:rPr>
+          <w:rFonts w:ascii="Calibri" w:eastAsia="Calibri" w:hAnsi="Calibri" w:cs="Calibri"/>
+          <w:color w:val="FF0000"/>
+        </w:rPr>
+        <w:t xml:space="preserve">som matcher angivet </w:t>
+      </w:r>
+      <w:proofErr w:type="gramStart"/>
+      <w:r>
+        <w:rPr>
+          <w:rFonts w:ascii="Calibri" w:eastAsia="Calibri" w:hAnsi="Calibri" w:cs="Calibri"/>
+          <w:color w:val="FF0000"/>
+        </w:rPr>
+        <w:t>tidsinterval(</w:t>
+      </w:r>
+      <w:proofErr w:type="gramEnd"/>
+      <w:r>
+        <w:rPr>
+          <w:rFonts w:ascii="Calibri" w:eastAsia="Calibri" w:hAnsi="Calibri" w:cs="Calibri"/>
+          <w:color w:val="FF0000"/>
+        </w:rPr>
+        <w:t>fraDato og tilDato).</w:t>
+      </w:r>
+    </w:p>
+    <w:p>
+      <w:pPr>
+        <w:pStyle w:val="Body"/>
+        <w:tabs>
+          <w:tab w:val="left" w:pos="1304"/>
+          <w:tab w:val="left" w:pos="2608"/>
+          <w:tab w:val="left" w:pos="3912"/>
+          <w:tab w:val="left" w:pos="5216"/>
+          <w:tab w:val="left" w:pos="6520"/>
+          <w:tab w:val="left" w:pos="7824"/>
+          <w:tab w:val="left" w:pos="9128"/>
+        </w:tabs>
+        <w:spacing w:line="259" w:lineRule="auto"/>
+        <w:rPr>
+          <w:rFonts w:ascii="Calibri" w:eastAsia="Calibri" w:hAnsi="Calibri" w:cs="Calibri"/>
+          <w:color w:val="FF0000"/>
+          <w:u w:color="000000"/>
+        </w:rPr>
+      </w:pPr>
+      <w:r>
+        <w:rPr>
+          <w:rFonts w:ascii="Calibri" w:eastAsia="Calibri" w:hAnsi="Calibri" w:cs="Calibri"/>
+          <w:color w:val="FF0000"/>
+          <w:u w:color="000000"/>
+        </w:rPr>
+        <w:t>turKartotek</w:t>
+      </w:r>
+      <w:r>
+        <w:rPr>
+          <w:rFonts w:ascii="Calibri" w:eastAsia="Calibri" w:hAnsi="Calibri" w:cs="Calibri"/>
+          <w:color w:val="FF0000"/>
+          <w:u w:color="000000"/>
+        </w:rPr>
+        <w:t xml:space="preserve"> </w:t>
+      </w:r>
+      <w:r>
+        <w:rPr>
+          <w:rFonts w:ascii="Calibri" w:eastAsia="Calibri" w:hAnsi="Calibri" w:cs="Calibri"/>
+          <w:color w:val="FF0000"/>
+          <w:u w:color="000000"/>
+        </w:rPr>
+        <w:t>er blevet associeret med</w:t>
+      </w:r>
+      <w:r>
+        <w:rPr>
+          <w:rFonts w:ascii="Calibri" w:eastAsia="Calibri" w:hAnsi="Calibri" w:cs="Calibri"/>
+          <w:color w:val="FF0000"/>
+          <w:u w:color="000000"/>
+        </w:rPr>
+        <w:t xml:space="preserve"> instan</w:t>
+      </w:r>
+      <w:r>
+        <w:rPr>
+          <w:rFonts w:ascii="Calibri" w:eastAsia="Calibri" w:hAnsi="Calibri" w:cs="Calibri"/>
+          <w:color w:val="FF0000"/>
+          <w:u w:color="000000"/>
+        </w:rPr>
+        <w:t>ser af Flextur som en List turListe.</w:t>
+      </w:r>
+    </w:p>
+    <w:p>
+      <w:pPr>
+        <w:pStyle w:val="Body"/>
+        <w:tabs>
+          <w:tab w:val="left" w:pos="1304"/>
+          <w:tab w:val="left" w:pos="2608"/>
+          <w:tab w:val="left" w:pos="3912"/>
+          <w:tab w:val="left" w:pos="5216"/>
+          <w:tab w:val="left" w:pos="6520"/>
+          <w:tab w:val="left" w:pos="7824"/>
+          <w:tab w:val="left" w:pos="9128"/>
+        </w:tabs>
+        <w:spacing w:line="259" w:lineRule="auto"/>
+        <w:rPr>
+          <w:rFonts w:ascii="Calibri" w:eastAsia="Calibri" w:hAnsi="Calibri" w:cs="Calibri"/>
+          <w:u w:color="000000"/>
+        </w:rPr>
+      </w:pPr>
+      <w:r>
+        <w:rPr>
+          <w:rFonts w:ascii="Calibri" w:eastAsia="Calibri" w:hAnsi="Calibri" w:cs="Calibri"/>
+          <w:u w:color="000000"/>
+        </w:rPr>
+        <w:t>bruger er blevet præsenteret for turListe.</w:t>
+      </w:r>
+    </w:p>
+    <w:p>
+      <w:pPr>
+        <w:pStyle w:val="Body"/>
+        <w:tabs>
+          <w:tab w:val="left" w:pos="1304"/>
+          <w:tab w:val="left" w:pos="2608"/>
+          <w:tab w:val="left" w:pos="3912"/>
+          <w:tab w:val="left" w:pos="5216"/>
+          <w:tab w:val="left" w:pos="6520"/>
+          <w:tab w:val="left" w:pos="7824"/>
+          <w:tab w:val="left" w:pos="9128"/>
+        </w:tabs>
+        <w:spacing w:line="259" w:lineRule="auto"/>
+        <w:rPr>
+          <w:rFonts w:ascii="Calibri" w:eastAsia="Calibri" w:hAnsi="Calibri" w:cs="Calibri"/>
+          <w:color w:val="FF0000"/>
+          <w:u w:color="000000"/>
+        </w:rPr>
+      </w:pPr>
+    </w:p>
+    <w:p>
+      <w:pPr>
+        <w:pStyle w:val="Heading"/>
+        <w:keepLines/>
+        <w:tabs>
+          <w:tab w:val="left" w:pos="1304"/>
+          <w:tab w:val="left" w:pos="2608"/>
+          <w:tab w:val="left" w:pos="3912"/>
+          <w:tab w:val="left" w:pos="5216"/>
+          <w:tab w:val="left" w:pos="6520"/>
+          <w:tab w:val="left" w:pos="7824"/>
+          <w:tab w:val="left" w:pos="9128"/>
+        </w:tabs>
+        <w:spacing w:before="240" w:line="259" w:lineRule="auto"/>
+        <w:rPr>
+          <w:rFonts w:ascii="Calibri Light" w:eastAsia="Calibri Light" w:hAnsi="Calibri Light" w:cs="Calibri Light"/>
+          <w:b w:val="0"/>
+          <w:bCs w:val="0"/>
+          <w:color w:val="2E74B5"/>
+          <w:sz w:val="32"/>
+          <w:szCs w:val="32"/>
+          <w:u w:color="2E74B5"/>
+        </w:rPr>
+      </w:pPr>
+      <w:r>
+        <w:rPr>
+          <w:rFonts w:ascii="Calibri Light" w:eastAsia="Calibri Light" w:hAnsi="Calibri Light" w:cs="Calibri Light"/>
+          <w:b w:val="0"/>
+          <w:bCs w:val="0"/>
+          <w:color w:val="2E74B5"/>
+          <w:sz w:val="32"/>
+          <w:szCs w:val="32"/>
+          <w:u w:color="2E74B5"/>
+        </w:rPr>
+        <w:t>FS-OC1.2-2: angivOplysninger</w:t>
+      </w:r>
+    </w:p>
+    <w:p>
+      <w:pPr>
+        <w:pStyle w:val="Heading2"/>
+        <w:keepLines/>
+        <w:tabs>
+          <w:tab w:val="left" w:pos="1304"/>
+          <w:tab w:val="left" w:pos="2608"/>
+          <w:tab w:val="left" w:pos="3912"/>
+          <w:tab w:val="left" w:pos="5216"/>
+          <w:tab w:val="left" w:pos="6520"/>
+          <w:tab w:val="left" w:pos="7824"/>
+          <w:tab w:val="left" w:pos="9128"/>
+        </w:tabs>
+        <w:spacing w:before="40" w:line="259" w:lineRule="auto"/>
+        <w:rPr>
+          <w:rFonts w:ascii="Calibri Light" w:eastAsia="Calibri Light" w:hAnsi="Calibri Light" w:cs="Calibri Light"/>
+          <w:b w:val="0"/>
+          <w:bCs w:val="0"/>
+          <w:color w:val="2E74B5"/>
+          <w:sz w:val="26"/>
+          <w:szCs w:val="26"/>
+          <w:u w:color="2E74B5"/>
+        </w:rPr>
+      </w:pPr>
+      <w:r>
+        <w:rPr>
+          <w:rFonts w:ascii="Calibri Light" w:eastAsia="Calibri Light" w:hAnsi="Calibri Light" w:cs="Calibri Light"/>
+          <w:b w:val="0"/>
+          <w:bCs w:val="0"/>
+          <w:color w:val="2E74B5"/>
+          <w:sz w:val="26"/>
+          <w:szCs w:val="26"/>
+          <w:u w:color="2E74B5"/>
+        </w:rPr>
+        <w:t>Systemoperation</w:t>
+      </w:r>
+    </w:p>
+    <w:p>
+      <w:pPr>
+        <w:pStyle w:val="Body"/>
+        <w:tabs>
+          <w:tab w:val="left" w:pos="1304"/>
+          <w:tab w:val="left" w:pos="2608"/>
+          <w:tab w:val="left" w:pos="3912"/>
+          <w:tab w:val="left" w:pos="5216"/>
+          <w:tab w:val="left" w:pos="6520"/>
+          <w:tab w:val="left" w:pos="7824"/>
+          <w:tab w:val="left" w:pos="9128"/>
+        </w:tabs>
+        <w:spacing w:line="259" w:lineRule="auto"/>
+        <w:rPr>
+          <w:rFonts w:ascii="Calibri" w:eastAsia="Calibri" w:hAnsi="Calibri" w:cs="Calibri"/>
+          <w:color w:val="FF0000"/>
+          <w:u w:color="000000"/>
+        </w:rPr>
+      </w:pPr>
+      <w:r>
+        <w:rPr>
+          <w:rFonts w:ascii="Calibri" w:eastAsia="Calibri" w:hAnsi="Calibri" w:cs="Calibri"/>
+          <w:color w:val="FF0000"/>
+          <w:u w:color="000000"/>
+        </w:rPr>
+        <w:t>angivOplysninger (</w:t>
+      </w:r>
+      <w:r>
+        <w:rPr>
+          <w:rFonts w:ascii="Calibri" w:eastAsia="Calibri" w:hAnsi="Calibri" w:cs="Calibri"/>
+          <w:color w:val="FF0000"/>
+          <w:u w:color="000000"/>
+        </w:rPr>
+        <w:t>cprNummer</w:t>
+      </w:r>
+      <w:r>
+        <w:rPr>
+          <w:rFonts w:ascii="Calibri" w:eastAsia="Calibri" w:hAnsi="Calibri" w:cs="Calibri"/>
+          <w:color w:val="FF0000"/>
+          <w:u w:color="000000"/>
+        </w:rPr>
+        <w:t xml:space="preserve">, kommune, </w:t>
+      </w:r>
+      <w:r>
+        <w:rPr>
+          <w:rFonts w:ascii="Calibri" w:eastAsia="Calibri" w:hAnsi="Calibri" w:cs="Calibri"/>
+          <w:color w:val="FF0000"/>
+          <w:u w:color="000000"/>
+        </w:rPr>
+        <w:t>fraDato, tilDato</w:t>
+      </w:r>
+      <w:r>
+        <w:rPr>
+          <w:rFonts w:ascii="Calibri" w:eastAsia="Calibri" w:hAnsi="Calibri" w:cs="Calibri"/>
+          <w:color w:val="FF0000"/>
+          <w:u w:color="000000"/>
+        </w:rPr>
+        <w:t xml:space="preserve">) </w:t>
+      </w:r>
+    </w:p>
+    <w:p>
+      <w:pPr>
+        <w:pStyle w:val="Body"/>
+        <w:tabs>
+          <w:tab w:val="left" w:pos="1304"/>
+          <w:tab w:val="left" w:pos="2608"/>
+          <w:tab w:val="left" w:pos="3912"/>
+          <w:tab w:val="left" w:pos="5216"/>
+          <w:tab w:val="left" w:pos="6520"/>
+          <w:tab w:val="left" w:pos="7824"/>
+          <w:tab w:val="left" w:pos="9128"/>
+        </w:tabs>
+        <w:spacing w:line="259" w:lineRule="auto"/>
+        <w:rPr>
+          <w:rFonts w:ascii="Calibri" w:eastAsia="Calibri" w:hAnsi="Calibri" w:cs="Calibri"/>
+          <w:color w:val="FF0000"/>
+          <w:u w:color="000000"/>
+        </w:rPr>
+      </w:pPr>
+    </w:p>
+    <w:p>
+      <w:pPr>
+        <w:pStyle w:val="Body"/>
+        <w:tabs>
+          <w:tab w:val="left" w:pos="1304"/>
+          <w:tab w:val="left" w:pos="2608"/>
+          <w:tab w:val="left" w:pos="3912"/>
+          <w:tab w:val="left" w:pos="5216"/>
+          <w:tab w:val="left" w:pos="6520"/>
+          <w:tab w:val="left" w:pos="7824"/>
+          <w:tab w:val="left" w:pos="9128"/>
+        </w:tabs>
+        <w:spacing w:line="259" w:lineRule="auto"/>
+        <w:rPr>
+          <w:rFonts w:ascii="Calibri" w:eastAsia="Calibri" w:hAnsi="Calibri" w:cs="Calibri"/>
+          <w:u w:color="000000"/>
+        </w:rPr>
+      </w:pPr>
+    </w:p>
+    <w:p>
+      <w:pPr>
+        <w:pStyle w:val="Heading2"/>
+        <w:keepLines/>
+        <w:tabs>
+          <w:tab w:val="left" w:pos="1304"/>
+          <w:tab w:val="left" w:pos="2608"/>
+          <w:tab w:val="left" w:pos="3912"/>
+          <w:tab w:val="left" w:pos="5216"/>
+          <w:tab w:val="left" w:pos="6520"/>
+          <w:tab w:val="left" w:pos="7824"/>
+          <w:tab w:val="left" w:pos="9128"/>
+        </w:tabs>
+        <w:spacing w:before="40" w:line="259" w:lineRule="auto"/>
+        <w:rPr>
+          <w:rFonts w:ascii="Calibri Light" w:eastAsia="Calibri Light" w:hAnsi="Calibri Light" w:cs="Calibri Light"/>
+          <w:b w:val="0"/>
+          <w:bCs w:val="0"/>
+          <w:color w:val="2E74B5"/>
+          <w:sz w:val="26"/>
+          <w:szCs w:val="26"/>
+          <w:u w:color="2E74B5"/>
+        </w:rPr>
+      </w:pPr>
+      <w:r>
+        <w:rPr>
+          <w:rFonts w:ascii="Calibri Light" w:eastAsia="Calibri Light" w:hAnsi="Calibri Light" w:cs="Calibri Light"/>
+          <w:b w:val="0"/>
+          <w:bCs w:val="0"/>
+          <w:color w:val="2E74B5"/>
+          <w:sz w:val="26"/>
+          <w:szCs w:val="26"/>
+          <w:u w:color="2E74B5"/>
+        </w:rPr>
+        <w:t>Krydsreferencer</w:t>
+      </w:r>
+    </w:p>
+    <w:p>
+      <w:pPr>
+        <w:pStyle w:val="Body"/>
+        <w:tabs>
+          <w:tab w:val="left" w:pos="1304"/>
+          <w:tab w:val="left" w:pos="2608"/>
+          <w:tab w:val="left" w:pos="3912"/>
+          <w:tab w:val="left" w:pos="5216"/>
+          <w:tab w:val="left" w:pos="6520"/>
+          <w:tab w:val="left" w:pos="7824"/>
+          <w:tab w:val="left" w:pos="9128"/>
+        </w:tabs>
+        <w:spacing w:line="259" w:lineRule="auto"/>
+        <w:rPr>
+          <w:rFonts w:ascii="Calibri" w:eastAsia="Calibri" w:hAnsi="Calibri" w:cs="Calibri"/>
+          <w:u w:color="000000"/>
+        </w:rPr>
+      </w:pPr>
+      <w:r>
+        <w:rPr>
+          <w:rFonts w:ascii="Calibri" w:eastAsia="Calibri" w:hAnsi="Calibri" w:cs="Calibri"/>
+          <w:u w:color="000000"/>
+        </w:rPr>
+        <w:t>Se historik</w:t>
+      </w:r>
+    </w:p>
+    <w:p>
+      <w:pPr>
+        <w:pStyle w:val="Body"/>
+        <w:tabs>
+          <w:tab w:val="left" w:pos="1304"/>
+          <w:tab w:val="left" w:pos="2608"/>
+          <w:tab w:val="left" w:pos="3912"/>
+          <w:tab w:val="left" w:pos="5216"/>
+          <w:tab w:val="left" w:pos="6520"/>
+          <w:tab w:val="left" w:pos="7824"/>
+          <w:tab w:val="left" w:pos="9128"/>
+        </w:tabs>
+        <w:spacing w:line="259" w:lineRule="auto"/>
+        <w:rPr>
+          <w:rFonts w:ascii="Calibri" w:eastAsia="Calibri" w:hAnsi="Calibri" w:cs="Calibri"/>
+          <w:u w:color="000000"/>
+        </w:rPr>
+      </w:pPr>
+    </w:p>
+    <w:p>
+      <w:pPr>
+        <w:pStyle w:val="Heading2"/>
+        <w:keepLines/>
+        <w:tabs>
+          <w:tab w:val="left" w:pos="1304"/>
+          <w:tab w:val="left" w:pos="2608"/>
+          <w:tab w:val="left" w:pos="3912"/>
+          <w:tab w:val="left" w:pos="5216"/>
+          <w:tab w:val="left" w:pos="6520"/>
+          <w:tab w:val="left" w:pos="7824"/>
+          <w:tab w:val="left" w:pos="9128"/>
+        </w:tabs>
+        <w:spacing w:before="40" w:line="259" w:lineRule="auto"/>
+        <w:rPr>
+          <w:rFonts w:ascii="Calibri Light" w:eastAsia="Calibri Light" w:hAnsi="Calibri Light" w:cs="Calibri Light"/>
+          <w:b w:val="0"/>
+          <w:bCs w:val="0"/>
+          <w:color w:val="2E74B5"/>
+          <w:sz w:val="26"/>
+          <w:szCs w:val="26"/>
+          <w:u w:color="2E74B5"/>
+        </w:rPr>
+      </w:pPr>
+      <w:r>
+        <w:rPr>
+          <w:rFonts w:ascii="Calibri Light" w:eastAsia="Calibri Light" w:hAnsi="Calibri Light" w:cs="Calibri Light"/>
+          <w:b w:val="0"/>
+          <w:bCs w:val="0"/>
+          <w:color w:val="2E74B5"/>
+          <w:sz w:val="26"/>
+          <w:szCs w:val="26"/>
+          <w:u w:color="2E74B5"/>
+        </w:rPr>
+        <w:t>Forudsætninger</w:t>
+      </w:r>
+    </w:p>
+    <w:p>
+      <w:pPr>
+        <w:pStyle w:val="BodyA"/>
+        <w:tabs>
+          <w:tab w:val="left" w:pos="1304"/>
+          <w:tab w:val="left" w:pos="2608"/>
+          <w:tab w:val="left" w:pos="3912"/>
+          <w:tab w:val="left" w:pos="5216"/>
+          <w:tab w:val="left" w:pos="6520"/>
+          <w:tab w:val="left" w:pos="7824"/>
+          <w:tab w:val="left" w:pos="9128"/>
+        </w:tabs>
+        <w:spacing w:line="259" w:lineRule="auto"/>
+        <w:rPr>
+          <w:rFonts w:asciiTheme="minorHAnsi" w:hAnsiTheme="minorHAnsi"/>
+        </w:rPr>
+      </w:pPr>
+      <w:r>
+        <w:rPr>
+          <w:rFonts w:asciiTheme="minorHAnsi" w:eastAsia="Calibri" w:hAnsiTheme="minorHAnsi" w:cs="Calibri"/>
+        </w:rPr>
+        <w:t xml:space="preserve">En Bruger brueger </w:t>
+      </w:r>
+      <w:r>
+        <w:rPr>
+          <w:rFonts w:asciiTheme="minorHAnsi" w:hAnsiTheme="minorHAnsi"/>
+        </w:rPr>
+        <w:t>eksisterer.</w:t>
+      </w:r>
+    </w:p>
+    <w:p>
+      <w:pPr>
+        <w:pStyle w:val="BodyA"/>
+        <w:tabs>
+          <w:tab w:val="left" w:pos="1304"/>
+          <w:tab w:val="left" w:pos="2608"/>
+          <w:tab w:val="left" w:pos="3912"/>
+          <w:tab w:val="left" w:pos="5216"/>
+          <w:tab w:val="left" w:pos="6520"/>
+          <w:tab w:val="left" w:pos="7824"/>
+          <w:tab w:val="left" w:pos="9128"/>
+        </w:tabs>
+        <w:spacing w:line="259" w:lineRule="auto"/>
+        <w:rPr>
+          <w:rFonts w:ascii="Calibri" w:eastAsia="Calibri" w:hAnsi="Calibri" w:cs="Calibri"/>
+        </w:rPr>
+      </w:pPr>
+      <w:proofErr w:type="gramStart"/>
+      <w:r>
+        <w:rPr>
+          <w:rFonts w:asciiTheme="minorHAnsi" w:hAnsiTheme="minorHAnsi"/>
+        </w:rPr>
+        <w:t>bruger</w:t>
+      </w:r>
+      <w:r>
+        <w:rPr>
+          <w:rFonts w:ascii="Calibri" w:eastAsia="Calibri" w:hAnsi="Calibri" w:cs="Calibri"/>
+        </w:rPr>
+        <w:t>.erKunde</w:t>
+      </w:r>
+      <w:proofErr w:type="gramEnd"/>
+      <w:r>
+        <w:rPr>
+          <w:rFonts w:ascii="Calibri" w:eastAsia="Calibri" w:hAnsi="Calibri" w:cs="Calibri"/>
+        </w:rPr>
+        <w:t xml:space="preserve"> er sat til </w:t>
+      </w:r>
+      <w:r>
+        <w:rPr>
+          <w:rFonts w:ascii="Calibri" w:eastAsia="Calibri" w:hAnsi="Calibri" w:cs="Calibri"/>
+        </w:rPr>
+        <w:t>falsk</w:t>
+      </w:r>
+      <w:r>
+        <w:rPr>
+          <w:rFonts w:ascii="Calibri" w:eastAsia="Calibri" w:hAnsi="Calibri" w:cs="Calibri"/>
+        </w:rPr>
+        <w:t>.</w:t>
+      </w:r>
+    </w:p>
+    <w:p>
+      <w:pPr>
+        <w:pStyle w:val="Body"/>
+        <w:tabs>
+          <w:tab w:val="left" w:pos="1304"/>
+          <w:tab w:val="left" w:pos="2608"/>
+          <w:tab w:val="left" w:pos="3912"/>
+          <w:tab w:val="left" w:pos="5216"/>
+          <w:tab w:val="left" w:pos="6520"/>
+          <w:tab w:val="left" w:pos="7824"/>
+          <w:tab w:val="left" w:pos="9128"/>
+        </w:tabs>
+        <w:spacing w:line="259" w:lineRule="auto"/>
+        <w:rPr>
+          <w:rFonts w:ascii="Calibri" w:eastAsia="Calibri" w:hAnsi="Calibri" w:cs="Calibri"/>
+          <w:u w:color="000000"/>
+        </w:rPr>
+      </w:pPr>
+      <w:r>
+        <w:rPr>
+          <w:rFonts w:ascii="Calibri" w:eastAsia="Calibri" w:hAnsi="Calibri" w:cs="Calibri"/>
+          <w:u w:color="000000"/>
+        </w:rPr>
+        <w:t>En HistoriSøgning historikSøgning eksisterer.</w:t>
+      </w:r>
+    </w:p>
+    <w:p>
+      <w:pPr>
+        <w:pStyle w:val="BodyA"/>
+        <w:tabs>
+          <w:tab w:val="left" w:pos="1304"/>
+          <w:tab w:val="left" w:pos="2608"/>
+          <w:tab w:val="left" w:pos="3912"/>
+          <w:tab w:val="left" w:pos="5216"/>
+          <w:tab w:val="left" w:pos="6520"/>
+          <w:tab w:val="left" w:pos="7824"/>
+          <w:tab w:val="left" w:pos="9128"/>
+        </w:tabs>
+        <w:spacing w:line="259" w:lineRule="auto"/>
+        <w:rPr>
+          <w:rFonts w:ascii="Calibri" w:eastAsia="Calibri" w:hAnsi="Calibri" w:cs="Calibri"/>
+        </w:rPr>
+      </w:pPr>
+      <w:r>
+        <w:rPr>
+          <w:rFonts w:ascii="Calibri" w:eastAsia="Calibri" w:hAnsi="Calibri" w:cs="Calibri"/>
+        </w:rPr>
+        <w:t>bruger</w:t>
+      </w:r>
+      <w:r>
+        <w:rPr>
+          <w:rFonts w:ascii="Calibri" w:eastAsia="Calibri" w:hAnsi="Calibri" w:cs="Calibri"/>
+        </w:rPr>
+        <w:t xml:space="preserve"> bliver præsenteret for historikSøgning</w:t>
+      </w:r>
       <w:bookmarkStart w:id="0" w:name="_GoBack"/>
       <w:bookmarkEnd w:id="0"/>
+      <w:r>
+        <w:rPr>
+          <w:rFonts w:ascii="Calibri" w:eastAsia="Calibri" w:hAnsi="Calibri" w:cs="Calibri"/>
+        </w:rPr>
+        <w:t>.</w:t>
+      </w:r>
+    </w:p>
+    <w:p>
+      <w:pPr>
+        <w:pStyle w:val="BodyA"/>
+        <w:tabs>
+          <w:tab w:val="left" w:pos="1304"/>
+          <w:tab w:val="left" w:pos="2608"/>
+          <w:tab w:val="left" w:pos="3912"/>
+          <w:tab w:val="left" w:pos="5216"/>
+          <w:tab w:val="left" w:pos="6520"/>
+          <w:tab w:val="left" w:pos="7824"/>
+          <w:tab w:val="left" w:pos="9128"/>
+        </w:tabs>
+        <w:spacing w:line="259" w:lineRule="auto"/>
+        <w:rPr>
+          <w:rFonts w:ascii="Calibri" w:eastAsia="Calibri" w:hAnsi="Calibri" w:cs="Calibri"/>
+        </w:rPr>
+      </w:pPr>
+      <w:r>
+        <w:rPr>
+          <w:rFonts w:ascii="Calibri" w:eastAsia="Calibri" w:hAnsi="Calibri" w:cs="Calibri"/>
+        </w:rPr>
+        <w:t>En TurKartotek turKartotek eksisterer.</w:t>
+      </w:r>
+    </w:p>
+    <w:p>
+      <w:pPr>
+        <w:pStyle w:val="Body"/>
+        <w:tabs>
+          <w:tab w:val="left" w:pos="1304"/>
+          <w:tab w:val="left" w:pos="2608"/>
+          <w:tab w:val="left" w:pos="3912"/>
+          <w:tab w:val="left" w:pos="5216"/>
+          <w:tab w:val="left" w:pos="6520"/>
+          <w:tab w:val="left" w:pos="7824"/>
+          <w:tab w:val="left" w:pos="9128"/>
+        </w:tabs>
+        <w:spacing w:line="259" w:lineRule="auto"/>
+        <w:rPr>
+          <w:rFonts w:ascii="Calibri" w:eastAsia="Calibri" w:hAnsi="Calibri" w:cs="Calibri"/>
+          <w:color w:val="FF0000"/>
+          <w:u w:color="000000"/>
+        </w:rPr>
+      </w:pPr>
     </w:p>
     <w:p>
       <w:pPr>
@@ -1150,232 +2988,6 @@
           <w:szCs w:val="26"/>
           <w:u w:color="2E74B5"/>
         </w:rPr>
-        <w:t>Forudsætninger</w:t>
-      </w:r>
-    </w:p>
-    <w:p>
-      <w:pPr>
-        <w:pStyle w:val="Body"/>
-        <w:tabs>
-          <w:tab w:val="left" w:pos="1304"/>
-          <w:tab w:val="left" w:pos="2608"/>
-          <w:tab w:val="left" w:pos="3912"/>
-          <w:tab w:val="left" w:pos="5216"/>
-          <w:tab w:val="left" w:pos="6520"/>
-          <w:tab w:val="left" w:pos="7824"/>
-          <w:tab w:val="left" w:pos="9128"/>
-        </w:tabs>
-        <w:spacing w:line="259" w:lineRule="auto"/>
-        <w:rPr>
-          <w:rFonts w:ascii="Calibri" w:eastAsia="Calibri" w:hAnsi="Calibri" w:cs="Calibri"/>
-          <w:u w:color="000000"/>
-        </w:rPr>
-      </w:pPr>
-      <w:r>
-        <w:rPr>
-          <w:rFonts w:ascii="Calibri" w:eastAsia="Calibri" w:hAnsi="Calibri" w:cs="Calibri"/>
-          <w:u w:color="000000"/>
-        </w:rPr>
-        <w:t>En Bruger bruger eksisterer.</w:t>
-      </w:r>
-    </w:p>
-    <w:p>
-      <w:pPr>
-        <w:pStyle w:val="Body"/>
-        <w:tabs>
-          <w:tab w:val="left" w:pos="1304"/>
-          <w:tab w:val="left" w:pos="2608"/>
-          <w:tab w:val="left" w:pos="3912"/>
-          <w:tab w:val="left" w:pos="5216"/>
-          <w:tab w:val="left" w:pos="6520"/>
-          <w:tab w:val="left" w:pos="7824"/>
-          <w:tab w:val="left" w:pos="9128"/>
-        </w:tabs>
-        <w:spacing w:line="259" w:lineRule="auto"/>
-        <w:rPr>
-          <w:rFonts w:ascii="Calibri" w:eastAsia="Calibri" w:hAnsi="Calibri" w:cs="Calibri"/>
-          <w:u w:color="000000"/>
-        </w:rPr>
-      </w:pPr>
-      <w:r>
-        <w:rPr>
-          <w:rFonts w:ascii="Calibri" w:eastAsia="Calibri" w:hAnsi="Calibri" w:cs="Calibri"/>
-          <w:u w:color="000000"/>
-        </w:rPr>
-        <w:t>Et TurKartotek turKartotek eksisterer.</w:t>
-      </w:r>
-    </w:p>
-    <w:p>
-      <w:pPr>
-        <w:pStyle w:val="Body"/>
-        <w:tabs>
-          <w:tab w:val="left" w:pos="1304"/>
-          <w:tab w:val="left" w:pos="2608"/>
-          <w:tab w:val="left" w:pos="3912"/>
-          <w:tab w:val="left" w:pos="5216"/>
-          <w:tab w:val="left" w:pos="6520"/>
-          <w:tab w:val="left" w:pos="7824"/>
-          <w:tab w:val="left" w:pos="9128"/>
-        </w:tabs>
-        <w:spacing w:line="259" w:lineRule="auto"/>
-        <w:rPr>
-          <w:rFonts w:ascii="Calibri" w:eastAsia="Calibri" w:hAnsi="Calibri" w:cs="Calibri"/>
-          <w:u w:color="000000"/>
-        </w:rPr>
-      </w:pPr>
-      <w:r>
-        <w:rPr>
-          <w:rFonts w:ascii="Calibri" w:eastAsia="Calibri" w:hAnsi="Calibri" w:cs="Calibri"/>
-          <w:u w:color="000000"/>
-        </w:rPr>
-        <w:t>En Rolle rolle eksisterer.</w:t>
-      </w:r>
-    </w:p>
-    <w:p>
-      <w:pPr>
-        <w:pStyle w:val="Body"/>
-        <w:tabs>
-          <w:tab w:val="left" w:pos="1304"/>
-          <w:tab w:val="left" w:pos="2608"/>
-          <w:tab w:val="left" w:pos="3912"/>
-          <w:tab w:val="left" w:pos="5216"/>
-          <w:tab w:val="left" w:pos="6520"/>
-          <w:tab w:val="left" w:pos="7824"/>
-          <w:tab w:val="left" w:pos="9128"/>
-        </w:tabs>
-        <w:spacing w:line="259" w:lineRule="auto"/>
-        <w:rPr>
-          <w:rFonts w:ascii="Calibri" w:eastAsia="Calibri" w:hAnsi="Calibri" w:cs="Calibri"/>
-          <w:u w:color="000000"/>
-        </w:rPr>
-      </w:pPr>
-      <w:r>
-        <w:rPr>
-          <w:rFonts w:ascii="Calibri" w:eastAsia="Calibri" w:hAnsi="Calibri" w:cs="Calibri"/>
-          <w:u w:color="000000"/>
-        </w:rPr>
-        <w:t xml:space="preserve">bruger </w:t>
-      </w:r>
-      <w:r>
-        <w:rPr>
-          <w:rFonts w:asciiTheme="minorHAnsi" w:hAnsiTheme="minorHAnsi"/>
-        </w:rPr>
-        <w:t xml:space="preserve">er associeret med </w:t>
-      </w:r>
-      <w:r>
-        <w:rPr>
-          <w:rFonts w:ascii="Calibri" w:eastAsia="Calibri" w:hAnsi="Calibri" w:cs="Calibri"/>
-          <w:u w:color="000000"/>
-        </w:rPr>
-        <w:t>rolle</w:t>
-      </w:r>
-      <w:r>
-        <w:rPr>
-          <w:rFonts w:ascii="Calibri" w:eastAsia="Calibri" w:hAnsi="Calibri" w:cs="Calibri"/>
-          <w:u w:color="000000"/>
-        </w:rPr>
-        <w:t>.</w:t>
-      </w:r>
-    </w:p>
-    <w:p>
-      <w:pPr>
-        <w:pStyle w:val="Body"/>
-        <w:tabs>
-          <w:tab w:val="left" w:pos="1304"/>
-          <w:tab w:val="left" w:pos="2608"/>
-          <w:tab w:val="left" w:pos="3912"/>
-          <w:tab w:val="left" w:pos="5216"/>
-          <w:tab w:val="left" w:pos="6520"/>
-          <w:tab w:val="left" w:pos="7824"/>
-          <w:tab w:val="left" w:pos="9128"/>
-        </w:tabs>
-        <w:spacing w:line="259" w:lineRule="auto"/>
-        <w:rPr>
-          <w:rFonts w:ascii="Calibri" w:eastAsia="Calibri" w:hAnsi="Calibri" w:cs="Calibri"/>
-          <w:u w:color="000000"/>
-        </w:rPr>
-      </w:pPr>
-      <w:r>
-        <w:rPr>
-          <w:rFonts w:ascii="Calibri" w:eastAsia="Calibri" w:hAnsi="Calibri" w:cs="Calibri"/>
-          <w:u w:color="000000"/>
-        </w:rPr>
-        <w:t xml:space="preserve">turKartotek </w:t>
-      </w:r>
-      <w:r>
-        <w:rPr>
-          <w:rFonts w:asciiTheme="minorHAnsi" w:hAnsiTheme="minorHAnsi"/>
-        </w:rPr>
-        <w:t xml:space="preserve">er associeret med </w:t>
-      </w:r>
-      <w:r>
-        <w:rPr>
-          <w:rFonts w:ascii="Calibri" w:eastAsia="Calibri" w:hAnsi="Calibri" w:cs="Calibri"/>
-          <w:u w:color="000000"/>
-        </w:rPr>
-        <w:t>FlexT</w:t>
-      </w:r>
-      <w:r>
-        <w:rPr>
-          <w:rFonts w:ascii="Calibri" w:eastAsia="Calibri" w:hAnsi="Calibri" w:cs="Calibri"/>
-          <w:u w:color="000000"/>
-        </w:rPr>
-        <w:t>ur flextur.</w:t>
-      </w:r>
-    </w:p>
-    <w:p>
-      <w:pPr>
-        <w:pStyle w:val="Body"/>
-        <w:tabs>
-          <w:tab w:val="left" w:pos="1304"/>
-          <w:tab w:val="left" w:pos="2608"/>
-          <w:tab w:val="left" w:pos="3912"/>
-          <w:tab w:val="left" w:pos="5216"/>
-          <w:tab w:val="left" w:pos="6520"/>
-          <w:tab w:val="left" w:pos="7824"/>
-          <w:tab w:val="left" w:pos="9128"/>
-        </w:tabs>
-        <w:spacing w:line="259" w:lineRule="auto"/>
-        <w:rPr>
-          <w:rFonts w:ascii="Calibri" w:eastAsia="Calibri" w:hAnsi="Calibri" w:cs="Calibri"/>
-          <w:u w:color="000000"/>
-        </w:rPr>
-      </w:pPr>
-    </w:p>
-    <w:p>
-      <w:pPr>
-        <w:pStyle w:val="Heading2"/>
-        <w:keepLines/>
-        <w:tabs>
-          <w:tab w:val="left" w:pos="1304"/>
-          <w:tab w:val="left" w:pos="2608"/>
-          <w:tab w:val="left" w:pos="3912"/>
-          <w:tab w:val="left" w:pos="5216"/>
-          <w:tab w:val="left" w:pos="6520"/>
-          <w:tab w:val="left" w:pos="7824"/>
-          <w:tab w:val="left" w:pos="9128"/>
-        </w:tabs>
-        <w:spacing w:before="40" w:line="259" w:lineRule="auto"/>
-        <w:rPr>
-          <w:rFonts w:ascii="Calibri Light" w:eastAsia="Calibri Light" w:hAnsi="Calibri Light" w:cs="Calibri Light"/>
-          <w:b w:val="0"/>
-          <w:bCs w:val="0"/>
-          <w:color w:val="2E74B5"/>
-          <w:sz w:val="26"/>
-          <w:szCs w:val="26"/>
-          <w:u w:color="2E74B5"/>
-        </w:rPr>
-      </w:pPr>
-      <w:r>
-        <w:rPr>
-          <w:rFonts w:ascii="Calibri Light" w:eastAsia="Calibri Light" w:hAnsi="Calibri Light" w:cs="Calibri Light"/>
-          <w:b w:val="0"/>
-          <w:bCs w:val="0"/>
-          <w:color w:val="2E74B5"/>
-          <w:sz w:val="26"/>
-          <w:szCs w:val="26"/>
-          <w:u w:color="2E74B5"/>
-        </w:rPr>
         <w:t>Slutbetingelser</w:t>
       </w:r>
     </w:p>
@@ -1402,1700 +3014,33 @@
           <w:rFonts w:ascii="Calibri" w:eastAsia="Calibri" w:hAnsi="Calibri" w:cs="Calibri"/>
           <w:u w:color="000000"/>
         </w:rPr>
-        <w:t>HistoriSøgningsMuligheder historikSøgninsgMuligheder er blevet skabt.</w:t>
-      </w:r>
-    </w:p>
-    <w:p>
-      <w:pPr>
-        <w:pStyle w:val="Body"/>
-        <w:tabs>
-          <w:tab w:val="left" w:pos="1304"/>
-          <w:tab w:val="left" w:pos="2608"/>
-          <w:tab w:val="left" w:pos="3912"/>
-          <w:tab w:val="left" w:pos="5216"/>
-          <w:tab w:val="left" w:pos="6520"/>
-          <w:tab w:val="left" w:pos="7824"/>
-          <w:tab w:val="left" w:pos="9128"/>
-        </w:tabs>
-        <w:spacing w:line="259" w:lineRule="auto"/>
-        <w:rPr>
-          <w:rFonts w:ascii="Calibri" w:eastAsia="Calibri" w:hAnsi="Calibri" w:cs="Calibri"/>
-          <w:u w:color="000000"/>
-        </w:rPr>
-      </w:pPr>
-    </w:p>
-    <w:p>
-      <w:pPr>
-        <w:pStyle w:val="Body"/>
-        <w:tabs>
-          <w:tab w:val="left" w:pos="1304"/>
-          <w:tab w:val="left" w:pos="2608"/>
-          <w:tab w:val="left" w:pos="3912"/>
-          <w:tab w:val="left" w:pos="5216"/>
-          <w:tab w:val="left" w:pos="6520"/>
-          <w:tab w:val="left" w:pos="7824"/>
-          <w:tab w:val="left" w:pos="9128"/>
-        </w:tabs>
-        <w:spacing w:line="259" w:lineRule="auto"/>
-        <w:rPr>
-          <w:rFonts w:ascii="Calibri" w:eastAsia="Calibri" w:hAnsi="Calibri" w:cs="Calibri"/>
-          <w:u w:color="000000"/>
-        </w:rPr>
-      </w:pPr>
-      <w:r>
-        <w:rPr>
-          <w:rFonts w:ascii="Calibri" w:eastAsia="Calibri" w:hAnsi="Calibri" w:cs="Calibri"/>
-          <w:u w:color="000000"/>
-        </w:rPr>
-        <w:t xml:space="preserve">Hvis </w:t>
-      </w:r>
-      <w:proofErr w:type="gramStart"/>
-      <w:r>
-        <w:rPr>
-          <w:rFonts w:ascii="Calibri" w:eastAsia="Calibri" w:hAnsi="Calibri" w:cs="Calibri"/>
-          <w:u w:color="000000"/>
-        </w:rPr>
-        <w:t>rolle</w:t>
-      </w:r>
-      <w:r>
-        <w:rPr>
-          <w:rFonts w:ascii="Calibri" w:eastAsia="Calibri" w:hAnsi="Calibri" w:cs="Calibri"/>
-          <w:u w:color="000000"/>
-        </w:rPr>
-        <w:t>.erKunde</w:t>
-      </w:r>
-      <w:proofErr w:type="gramEnd"/>
-      <w:r>
-        <w:rPr>
-          <w:rFonts w:ascii="Calibri" w:eastAsia="Calibri" w:hAnsi="Calibri" w:cs="Calibri"/>
-          <w:u w:color="000000"/>
-        </w:rPr>
-        <w:t xml:space="preserve"> var sat til</w:t>
-      </w:r>
-      <w:r>
-        <w:rPr>
-          <w:rFonts w:ascii="Calibri" w:eastAsia="Calibri" w:hAnsi="Calibri" w:cs="Calibri"/>
-          <w:u w:color="000000"/>
-        </w:rPr>
-        <w:t xml:space="preserve"> falsk, er bruger</w:t>
-      </w:r>
-      <w:r>
-        <w:rPr>
-          <w:rFonts w:ascii="Calibri" w:eastAsia="Calibri" w:hAnsi="Calibri" w:cs="Calibri"/>
-          <w:u w:color="000000"/>
-        </w:rPr>
-        <w:t xml:space="preserve"> blevet præsenteret for historik</w:t>
-      </w:r>
-      <w:r>
-        <w:rPr>
-          <w:rFonts w:ascii="Calibri" w:eastAsia="Calibri" w:hAnsi="Calibri" w:cs="Calibri"/>
-          <w:u w:color="000000"/>
-        </w:rPr>
-        <w:t>S</w:t>
-      </w:r>
-      <w:r>
-        <w:rPr>
-          <w:rFonts w:ascii="Calibri" w:eastAsia="Calibri" w:hAnsi="Calibri" w:cs="Calibri"/>
-          <w:u w:color="000000"/>
-        </w:rPr>
-        <w:t>øg</w:t>
-      </w:r>
-      <w:r>
-        <w:rPr>
-          <w:rFonts w:ascii="Calibri" w:eastAsia="Calibri" w:hAnsi="Calibri" w:cs="Calibri"/>
-          <w:u w:color="000000"/>
-        </w:rPr>
-        <w:t xml:space="preserve">ningsMuligheder ; </w:t>
-      </w:r>
-      <w:r>
-        <w:rPr>
-          <w:rFonts w:ascii="Calibri" w:eastAsia="Calibri" w:hAnsi="Calibri" w:cs="Calibri"/>
-          <w:u w:color="000000"/>
-        </w:rPr>
-        <w:t>historikSøgningsMuligheder.fraDato, historikSøgningsMuligheder.tilDato</w:t>
-      </w:r>
-      <w:r>
-        <w:rPr>
-          <w:rFonts w:ascii="Calibri" w:eastAsia="Calibri" w:hAnsi="Calibri" w:cs="Calibri"/>
-          <w:u w:color="000000"/>
-        </w:rPr>
-        <w:t xml:space="preserve">, </w:t>
-      </w:r>
-      <w:r>
-        <w:rPr>
-          <w:rFonts w:ascii="Calibri" w:eastAsia="Calibri" w:hAnsi="Calibri" w:cs="Calibri"/>
-          <w:u w:color="000000"/>
-        </w:rPr>
-        <w:t xml:space="preserve">historikSøgning.kommune, </w:t>
-      </w:r>
-    </w:p>
-    <w:p>
-      <w:pPr>
-        <w:pStyle w:val="Body"/>
-        <w:tabs>
-          <w:tab w:val="left" w:pos="1304"/>
-          <w:tab w:val="left" w:pos="2608"/>
-          <w:tab w:val="left" w:pos="3912"/>
-          <w:tab w:val="left" w:pos="5216"/>
-          <w:tab w:val="left" w:pos="6520"/>
-          <w:tab w:val="left" w:pos="7824"/>
-          <w:tab w:val="left" w:pos="9128"/>
-        </w:tabs>
-        <w:spacing w:line="259" w:lineRule="auto"/>
-        <w:rPr>
-          <w:rFonts w:ascii="Calibri" w:eastAsia="Calibri" w:hAnsi="Calibri" w:cs="Calibri"/>
-          <w:u w:color="000000"/>
-        </w:rPr>
-      </w:pPr>
-      <w:r>
-        <w:rPr>
-          <w:rFonts w:ascii="Calibri" w:eastAsia="Calibri" w:hAnsi="Calibri" w:cs="Calibri"/>
-          <w:u w:color="000000"/>
-        </w:rPr>
-        <w:t xml:space="preserve">historikSøgningsMuligheder.cprNummer </w:t>
-      </w:r>
-      <w:r>
-        <w:rPr>
-          <w:rFonts w:ascii="Calibri" w:eastAsia="Calibri" w:hAnsi="Calibri" w:cs="Calibri"/>
-          <w:u w:color="000000"/>
-        </w:rPr>
-        <w:t>er blevet skabt.</w:t>
-      </w:r>
-    </w:p>
-    <w:p>
-      <w:pPr>
-        <w:pStyle w:val="Body"/>
-        <w:tabs>
-          <w:tab w:val="left" w:pos="1304"/>
-          <w:tab w:val="left" w:pos="2608"/>
-          <w:tab w:val="left" w:pos="3912"/>
-          <w:tab w:val="left" w:pos="5216"/>
-          <w:tab w:val="left" w:pos="6520"/>
-          <w:tab w:val="left" w:pos="7824"/>
-          <w:tab w:val="left" w:pos="9128"/>
-        </w:tabs>
-        <w:spacing w:line="259" w:lineRule="auto"/>
-        <w:rPr>
-          <w:rFonts w:ascii="Calibri" w:eastAsia="Calibri" w:hAnsi="Calibri" w:cs="Calibri"/>
-          <w:u w:color="000000"/>
-        </w:rPr>
-      </w:pPr>
-    </w:p>
-    <w:p>
-      <w:pPr>
-        <w:pStyle w:val="Body"/>
-        <w:tabs>
-          <w:tab w:val="left" w:pos="1304"/>
-          <w:tab w:val="left" w:pos="2608"/>
-          <w:tab w:val="left" w:pos="3912"/>
-          <w:tab w:val="left" w:pos="5216"/>
-          <w:tab w:val="left" w:pos="6520"/>
-          <w:tab w:val="left" w:pos="7824"/>
-          <w:tab w:val="left" w:pos="9128"/>
-        </w:tabs>
-        <w:spacing w:line="259" w:lineRule="auto"/>
-        <w:rPr>
-          <w:rFonts w:ascii="Calibri" w:eastAsia="Calibri" w:hAnsi="Calibri" w:cs="Calibri"/>
-          <w:u w:color="000000"/>
-        </w:rPr>
-      </w:pPr>
-      <w:r>
-        <w:rPr>
-          <w:rFonts w:ascii="Calibri" w:eastAsia="Calibri" w:hAnsi="Calibri" w:cs="Calibri"/>
-          <w:u w:color="000000"/>
-        </w:rPr>
-        <w:t xml:space="preserve">Hvis </w:t>
-      </w:r>
-      <w:proofErr w:type="gramStart"/>
-      <w:r>
-        <w:rPr>
-          <w:rFonts w:ascii="Calibri" w:eastAsia="Calibri" w:hAnsi="Calibri" w:cs="Calibri"/>
-          <w:u w:color="000000"/>
-        </w:rPr>
-        <w:t>rolle.erKunde</w:t>
-      </w:r>
-      <w:proofErr w:type="gramEnd"/>
-      <w:r>
-        <w:rPr>
-          <w:rFonts w:ascii="Calibri" w:eastAsia="Calibri" w:hAnsi="Calibri" w:cs="Calibri"/>
-          <w:u w:color="000000"/>
-        </w:rPr>
-        <w:t xml:space="preserve"> var sat til</w:t>
-      </w:r>
-      <w:r>
-        <w:rPr>
-          <w:rFonts w:ascii="Calibri" w:eastAsia="Calibri" w:hAnsi="Calibri" w:cs="Calibri"/>
-          <w:u w:color="000000"/>
-        </w:rPr>
-        <w:t xml:space="preserve"> sand, er bruger blevet præsenteret for historikSøgningsMuligheder ; </w:t>
-      </w:r>
-    </w:p>
-    <w:p>
-      <w:pPr>
-        <w:pStyle w:val="Body"/>
-        <w:tabs>
-          <w:tab w:val="left" w:pos="1304"/>
-          <w:tab w:val="left" w:pos="2608"/>
-          <w:tab w:val="left" w:pos="3912"/>
-          <w:tab w:val="left" w:pos="5216"/>
-          <w:tab w:val="left" w:pos="6520"/>
-          <w:tab w:val="left" w:pos="7824"/>
-          <w:tab w:val="left" w:pos="9128"/>
-        </w:tabs>
-        <w:spacing w:line="259" w:lineRule="auto"/>
-        <w:rPr>
-          <w:rFonts w:ascii="Calibri" w:eastAsia="Calibri" w:hAnsi="Calibri" w:cs="Calibri"/>
-          <w:u w:color="000000"/>
-        </w:rPr>
-      </w:pPr>
-      <w:r>
-        <w:rPr>
-          <w:rFonts w:ascii="Calibri" w:eastAsia="Calibri" w:hAnsi="Calibri" w:cs="Calibri"/>
-          <w:u w:color="000000"/>
-        </w:rPr>
-        <w:t>historikSøgningsMuligheder.fraDato, historikSøgningsMuligheder.tilDato er blevet skabt.</w:t>
-      </w:r>
-    </w:p>
-    <w:p>
-      <w:pPr>
-        <w:pStyle w:val="Body"/>
-        <w:tabs>
-          <w:tab w:val="left" w:pos="1304"/>
-          <w:tab w:val="left" w:pos="2608"/>
-          <w:tab w:val="left" w:pos="3912"/>
-          <w:tab w:val="left" w:pos="5216"/>
-          <w:tab w:val="left" w:pos="6520"/>
-          <w:tab w:val="left" w:pos="7824"/>
-          <w:tab w:val="left" w:pos="9128"/>
-        </w:tabs>
-        <w:spacing w:line="259" w:lineRule="auto"/>
-        <w:rPr>
-          <w:rFonts w:ascii="Calibri" w:eastAsia="Calibri" w:hAnsi="Calibri" w:cs="Calibri"/>
-          <w:u w:color="000000"/>
-        </w:rPr>
-      </w:pPr>
-    </w:p>
-    <w:p>
-      <w:pPr>
-        <w:pStyle w:val="Heading"/>
-        <w:keepLines/>
-        <w:tabs>
-          <w:tab w:val="left" w:pos="1304"/>
-          <w:tab w:val="left" w:pos="2608"/>
-          <w:tab w:val="left" w:pos="3912"/>
-          <w:tab w:val="left" w:pos="5216"/>
-          <w:tab w:val="left" w:pos="6520"/>
-          <w:tab w:val="left" w:pos="7824"/>
-          <w:tab w:val="left" w:pos="9128"/>
-        </w:tabs>
-        <w:spacing w:before="240" w:line="259" w:lineRule="auto"/>
-        <w:rPr>
-          <w:rFonts w:ascii="Calibri Light" w:eastAsia="Calibri Light" w:hAnsi="Calibri Light" w:cs="Calibri Light"/>
-          <w:b w:val="0"/>
-          <w:bCs w:val="0"/>
-          <w:color w:val="2E74B5"/>
-          <w:sz w:val="32"/>
-          <w:szCs w:val="32"/>
-          <w:u w:color="2E74B5"/>
-        </w:rPr>
-      </w:pPr>
-      <w:r>
-        <w:rPr>
-          <w:rFonts w:ascii="Calibri Light" w:eastAsia="Calibri Light" w:hAnsi="Calibri Light" w:cs="Calibri Light"/>
-          <w:b w:val="0"/>
-          <w:bCs w:val="0"/>
-          <w:color w:val="2E74B5"/>
-          <w:sz w:val="32"/>
-          <w:szCs w:val="32"/>
-          <w:u w:color="2E74B5"/>
-        </w:rPr>
-        <w:t>FS-OC</w:t>
-      </w:r>
-      <w:r>
-        <w:rPr>
-          <w:rFonts w:ascii="Calibri Light" w:eastAsia="Calibri Light" w:hAnsi="Calibri Light" w:cs="Calibri Light"/>
-          <w:b w:val="0"/>
-          <w:bCs w:val="0"/>
-          <w:color w:val="2E74B5"/>
-          <w:sz w:val="32"/>
-          <w:szCs w:val="32"/>
-          <w:u w:color="2E74B5"/>
-        </w:rPr>
-        <w:t>1</w:t>
-      </w:r>
-      <w:r>
-        <w:rPr>
-          <w:rFonts w:ascii="Calibri Light" w:eastAsia="Calibri Light" w:hAnsi="Calibri Light" w:cs="Calibri Light"/>
-          <w:b w:val="0"/>
-          <w:bCs w:val="0"/>
-          <w:color w:val="2E74B5"/>
-          <w:sz w:val="32"/>
-          <w:szCs w:val="32"/>
-          <w:u w:color="2E74B5"/>
-        </w:rPr>
-        <w:t>.2</w:t>
-      </w:r>
-      <w:r>
-        <w:rPr>
-          <w:rFonts w:ascii="Calibri Light" w:eastAsia="Calibri Light" w:hAnsi="Calibri Light" w:cs="Calibri Light"/>
-          <w:b w:val="0"/>
-          <w:bCs w:val="0"/>
-          <w:color w:val="2E74B5"/>
-          <w:sz w:val="32"/>
-          <w:szCs w:val="32"/>
-          <w:u w:color="2E74B5"/>
-        </w:rPr>
-        <w:t>-1</w:t>
-      </w:r>
-      <w:r>
-        <w:rPr>
-          <w:rFonts w:ascii="Calibri Light" w:eastAsia="Calibri Light" w:hAnsi="Calibri Light" w:cs="Calibri Light"/>
-          <w:b w:val="0"/>
-          <w:bCs w:val="0"/>
-          <w:color w:val="2E74B5"/>
-          <w:sz w:val="32"/>
-          <w:szCs w:val="32"/>
-          <w:u w:color="2E74B5"/>
-        </w:rPr>
-        <w:t xml:space="preserve">: </w:t>
-      </w:r>
-      <w:r>
-        <w:rPr>
-          <w:rFonts w:ascii="Calibri Light" w:eastAsia="Calibri Light" w:hAnsi="Calibri Light" w:cs="Calibri Light"/>
-          <w:b w:val="0"/>
-          <w:bCs w:val="0"/>
-          <w:color w:val="2E74B5"/>
-          <w:sz w:val="32"/>
-          <w:szCs w:val="32"/>
-          <w:u w:color="2E74B5"/>
-        </w:rPr>
-        <w:t>angivOplysninger</w:t>
-      </w:r>
-    </w:p>
-    <w:p>
-      <w:pPr>
-        <w:pStyle w:val="Heading2"/>
-        <w:keepLines/>
-        <w:tabs>
-          <w:tab w:val="left" w:pos="1304"/>
-          <w:tab w:val="left" w:pos="2608"/>
-          <w:tab w:val="left" w:pos="3912"/>
-          <w:tab w:val="left" w:pos="5216"/>
-          <w:tab w:val="left" w:pos="6520"/>
-          <w:tab w:val="left" w:pos="7824"/>
-          <w:tab w:val="left" w:pos="9128"/>
-        </w:tabs>
-        <w:spacing w:before="40" w:line="259" w:lineRule="auto"/>
-        <w:rPr>
-          <w:rFonts w:ascii="Calibri Light" w:eastAsia="Calibri Light" w:hAnsi="Calibri Light" w:cs="Calibri Light"/>
-          <w:b w:val="0"/>
-          <w:bCs w:val="0"/>
-          <w:color w:val="2E74B5"/>
-          <w:sz w:val="26"/>
-          <w:szCs w:val="26"/>
-          <w:u w:color="2E74B5"/>
-        </w:rPr>
-      </w:pPr>
-      <w:r>
-        <w:rPr>
-          <w:rFonts w:ascii="Calibri Light" w:eastAsia="Calibri Light" w:hAnsi="Calibri Light" w:cs="Calibri Light"/>
-          <w:b w:val="0"/>
-          <w:bCs w:val="0"/>
-          <w:color w:val="2E74B5"/>
-          <w:sz w:val="26"/>
-          <w:szCs w:val="26"/>
-          <w:u w:color="2E74B5"/>
-        </w:rPr>
-        <w:t>Systemoperation</w:t>
-      </w:r>
-    </w:p>
-    <w:p>
-      <w:pPr>
-        <w:pStyle w:val="Body"/>
-        <w:tabs>
-          <w:tab w:val="left" w:pos="1304"/>
-          <w:tab w:val="left" w:pos="2608"/>
-          <w:tab w:val="left" w:pos="3912"/>
-          <w:tab w:val="left" w:pos="5216"/>
-          <w:tab w:val="left" w:pos="6520"/>
-          <w:tab w:val="left" w:pos="7824"/>
-          <w:tab w:val="left" w:pos="9128"/>
-        </w:tabs>
-        <w:spacing w:line="259" w:lineRule="auto"/>
-        <w:rPr>
-          <w:rFonts w:ascii="Calibri" w:eastAsia="Calibri" w:hAnsi="Calibri" w:cs="Calibri"/>
-          <w:color w:val="auto"/>
-          <w:u w:color="000000"/>
-        </w:rPr>
-      </w:pPr>
-      <w:r>
-        <w:rPr>
-          <w:rFonts w:ascii="Calibri" w:eastAsia="Calibri" w:hAnsi="Calibri" w:cs="Calibri"/>
-          <w:color w:val="auto"/>
-          <w:u w:color="000000"/>
-        </w:rPr>
-        <w:t>angivOplysninger (fraDato, tilDato)</w:t>
-      </w:r>
-    </w:p>
-    <w:p>
-      <w:pPr>
-        <w:pStyle w:val="Body"/>
-        <w:tabs>
-          <w:tab w:val="left" w:pos="1304"/>
-          <w:tab w:val="left" w:pos="2608"/>
-          <w:tab w:val="left" w:pos="3912"/>
-          <w:tab w:val="left" w:pos="5216"/>
-          <w:tab w:val="left" w:pos="6520"/>
-          <w:tab w:val="left" w:pos="7824"/>
-          <w:tab w:val="left" w:pos="9128"/>
-        </w:tabs>
-        <w:spacing w:line="259" w:lineRule="auto"/>
-        <w:rPr>
-          <w:rFonts w:ascii="Calibri" w:eastAsia="Calibri" w:hAnsi="Calibri" w:cs="Calibri"/>
-          <w:color w:val="FF0000"/>
-          <w:u w:color="000000"/>
-        </w:rPr>
-      </w:pPr>
-    </w:p>
-    <w:p>
-      <w:pPr>
-        <w:pStyle w:val="Body"/>
-        <w:tabs>
-          <w:tab w:val="left" w:pos="1304"/>
-          <w:tab w:val="left" w:pos="2608"/>
-          <w:tab w:val="left" w:pos="3912"/>
-          <w:tab w:val="left" w:pos="5216"/>
-          <w:tab w:val="left" w:pos="6520"/>
-          <w:tab w:val="left" w:pos="7824"/>
-          <w:tab w:val="left" w:pos="9128"/>
-        </w:tabs>
-        <w:spacing w:line="259" w:lineRule="auto"/>
-        <w:rPr>
-          <w:rFonts w:ascii="Calibri" w:eastAsia="Calibri" w:hAnsi="Calibri" w:cs="Calibri"/>
-          <w:u w:color="000000"/>
-        </w:rPr>
-      </w:pPr>
-    </w:p>
-    <w:p>
-      <w:pPr>
-        <w:pStyle w:val="Heading2"/>
-        <w:keepLines/>
-        <w:tabs>
-          <w:tab w:val="left" w:pos="1304"/>
-          <w:tab w:val="left" w:pos="2608"/>
-          <w:tab w:val="left" w:pos="3912"/>
-          <w:tab w:val="left" w:pos="5216"/>
-          <w:tab w:val="left" w:pos="6520"/>
-          <w:tab w:val="left" w:pos="7824"/>
-          <w:tab w:val="left" w:pos="9128"/>
-        </w:tabs>
-        <w:spacing w:before="40" w:line="259" w:lineRule="auto"/>
-        <w:rPr>
-          <w:rFonts w:ascii="Calibri Light" w:eastAsia="Calibri Light" w:hAnsi="Calibri Light" w:cs="Calibri Light"/>
-          <w:b w:val="0"/>
-          <w:bCs w:val="0"/>
-          <w:color w:val="2E74B5"/>
-          <w:sz w:val="26"/>
-          <w:szCs w:val="26"/>
-          <w:u w:color="2E74B5"/>
-        </w:rPr>
-      </w:pPr>
-      <w:r>
-        <w:rPr>
-          <w:rFonts w:ascii="Calibri Light" w:eastAsia="Calibri Light" w:hAnsi="Calibri Light" w:cs="Calibri Light"/>
-          <w:b w:val="0"/>
-          <w:bCs w:val="0"/>
-          <w:color w:val="2E74B5"/>
-          <w:sz w:val="26"/>
-          <w:szCs w:val="26"/>
-          <w:u w:color="2E74B5"/>
-        </w:rPr>
-        <w:lastRenderedPageBreak/>
-        <w:t>Krydsreferencer</w:t>
-      </w:r>
-    </w:p>
-    <w:p>
-      <w:pPr>
-        <w:pStyle w:val="Body"/>
-        <w:tabs>
-          <w:tab w:val="left" w:pos="1304"/>
-          <w:tab w:val="left" w:pos="2608"/>
-          <w:tab w:val="left" w:pos="3912"/>
-          <w:tab w:val="left" w:pos="5216"/>
-          <w:tab w:val="left" w:pos="6520"/>
-          <w:tab w:val="left" w:pos="7824"/>
-          <w:tab w:val="left" w:pos="9128"/>
-        </w:tabs>
-        <w:spacing w:line="259" w:lineRule="auto"/>
-        <w:rPr>
-          <w:rFonts w:ascii="Calibri" w:eastAsia="Calibri" w:hAnsi="Calibri" w:cs="Calibri"/>
-          <w:u w:color="000000"/>
-        </w:rPr>
-      </w:pPr>
-      <w:r>
-        <w:rPr>
-          <w:rFonts w:ascii="Calibri" w:eastAsia="Calibri" w:hAnsi="Calibri" w:cs="Calibri"/>
-          <w:u w:color="000000"/>
-        </w:rPr>
-        <w:t>Se historik</w:t>
-      </w:r>
-    </w:p>
-    <w:p>
-      <w:pPr>
-        <w:pStyle w:val="Body"/>
-        <w:tabs>
-          <w:tab w:val="left" w:pos="1304"/>
-          <w:tab w:val="left" w:pos="2608"/>
-          <w:tab w:val="left" w:pos="3912"/>
-          <w:tab w:val="left" w:pos="5216"/>
-          <w:tab w:val="left" w:pos="6520"/>
-          <w:tab w:val="left" w:pos="7824"/>
-          <w:tab w:val="left" w:pos="9128"/>
-        </w:tabs>
-        <w:spacing w:line="259" w:lineRule="auto"/>
-        <w:rPr>
-          <w:rFonts w:ascii="Calibri" w:eastAsia="Calibri" w:hAnsi="Calibri" w:cs="Calibri"/>
-          <w:u w:color="000000"/>
-        </w:rPr>
-      </w:pPr>
-    </w:p>
-    <w:p>
-      <w:pPr>
-        <w:pStyle w:val="Heading2"/>
-        <w:keepLines/>
-        <w:tabs>
-          <w:tab w:val="left" w:pos="1304"/>
-          <w:tab w:val="left" w:pos="2608"/>
-          <w:tab w:val="left" w:pos="3912"/>
-          <w:tab w:val="left" w:pos="5216"/>
-          <w:tab w:val="left" w:pos="6520"/>
-          <w:tab w:val="left" w:pos="7824"/>
-          <w:tab w:val="left" w:pos="9128"/>
-        </w:tabs>
-        <w:spacing w:before="40" w:line="259" w:lineRule="auto"/>
-        <w:rPr>
-          <w:rFonts w:ascii="Calibri Light" w:eastAsia="Calibri Light" w:hAnsi="Calibri Light" w:cs="Calibri Light"/>
-          <w:b w:val="0"/>
-          <w:bCs w:val="0"/>
-          <w:color w:val="2E74B5"/>
-          <w:sz w:val="26"/>
-          <w:szCs w:val="26"/>
-          <w:u w:color="2E74B5"/>
-        </w:rPr>
-      </w:pPr>
-      <w:r>
-        <w:rPr>
-          <w:rFonts w:ascii="Calibri Light" w:eastAsia="Calibri Light" w:hAnsi="Calibri Light" w:cs="Calibri Light"/>
-          <w:b w:val="0"/>
-          <w:bCs w:val="0"/>
-          <w:color w:val="2E74B5"/>
-          <w:sz w:val="26"/>
-          <w:szCs w:val="26"/>
-          <w:u w:color="2E74B5"/>
-        </w:rPr>
-        <w:t>Forudsætninger</w:t>
-      </w:r>
-    </w:p>
-    <w:p>
-      <w:pPr>
-        <w:pStyle w:val="BodyA"/>
-        <w:tabs>
-          <w:tab w:val="left" w:pos="1304"/>
-          <w:tab w:val="left" w:pos="2608"/>
-          <w:tab w:val="left" w:pos="3912"/>
-          <w:tab w:val="left" w:pos="5216"/>
-          <w:tab w:val="left" w:pos="6520"/>
-          <w:tab w:val="left" w:pos="7824"/>
-          <w:tab w:val="left" w:pos="9128"/>
-        </w:tabs>
-        <w:spacing w:line="259" w:lineRule="auto"/>
-        <w:rPr>
-          <w:rFonts w:asciiTheme="minorHAnsi" w:eastAsia="Calibri" w:hAnsiTheme="minorHAnsi" w:cs="Calibri"/>
-        </w:rPr>
-      </w:pPr>
-      <w:r>
-        <w:rPr>
-          <w:rFonts w:asciiTheme="minorHAnsi" w:eastAsia="Calibri" w:hAnsiTheme="minorHAnsi" w:cs="Calibri"/>
-        </w:rPr>
-        <w:t xml:space="preserve">En Bruger brueger </w:t>
-      </w:r>
-      <w:r>
-        <w:rPr>
-          <w:rFonts w:asciiTheme="minorHAnsi" w:hAnsiTheme="minorHAnsi"/>
-        </w:rPr>
-        <w:t xml:space="preserve">er associeret med </w:t>
-      </w:r>
-      <w:r>
-        <w:rPr>
-          <w:rFonts w:asciiTheme="minorHAnsi" w:eastAsia="Calibri" w:hAnsiTheme="minorHAnsi" w:cs="Calibri"/>
-        </w:rPr>
-        <w:t>en Rolle rolle.</w:t>
-      </w:r>
-    </w:p>
-    <w:p>
-      <w:pPr>
-        <w:pStyle w:val="BodyA"/>
-        <w:tabs>
-          <w:tab w:val="left" w:pos="1304"/>
-          <w:tab w:val="left" w:pos="2608"/>
-          <w:tab w:val="left" w:pos="3912"/>
-          <w:tab w:val="left" w:pos="5216"/>
-          <w:tab w:val="left" w:pos="6520"/>
-          <w:tab w:val="left" w:pos="7824"/>
-          <w:tab w:val="left" w:pos="9128"/>
-        </w:tabs>
-        <w:spacing w:line="259" w:lineRule="auto"/>
-        <w:rPr>
-          <w:rFonts w:ascii="Calibri" w:eastAsia="Calibri" w:hAnsi="Calibri" w:cs="Calibri"/>
-        </w:rPr>
-      </w:pPr>
-      <w:proofErr w:type="gramStart"/>
-      <w:r>
-        <w:rPr>
-          <w:rFonts w:ascii="Calibri" w:eastAsia="Calibri" w:hAnsi="Calibri" w:cs="Calibri"/>
-        </w:rPr>
-        <w:t>rolle.erKunde</w:t>
-      </w:r>
-      <w:proofErr w:type="gramEnd"/>
-      <w:r>
-        <w:rPr>
-          <w:rFonts w:ascii="Calibri" w:eastAsia="Calibri" w:hAnsi="Calibri" w:cs="Calibri"/>
-        </w:rPr>
-        <w:t xml:space="preserve"> er</w:t>
-      </w:r>
-      <w:r>
-        <w:rPr>
-          <w:rFonts w:ascii="Calibri" w:eastAsia="Calibri" w:hAnsi="Calibri" w:cs="Calibri"/>
-        </w:rPr>
-        <w:t xml:space="preserve"> sat til</w:t>
-      </w:r>
-      <w:r>
-        <w:rPr>
-          <w:rFonts w:ascii="Calibri" w:eastAsia="Calibri" w:hAnsi="Calibri" w:cs="Calibri"/>
-        </w:rPr>
-        <w:t xml:space="preserve"> sand.</w:t>
-      </w:r>
-    </w:p>
-    <w:p>
-      <w:pPr>
-        <w:pStyle w:val="BodyA"/>
-        <w:tabs>
-          <w:tab w:val="left" w:pos="1304"/>
-          <w:tab w:val="left" w:pos="2608"/>
-          <w:tab w:val="left" w:pos="3912"/>
-          <w:tab w:val="left" w:pos="5216"/>
-          <w:tab w:val="left" w:pos="6520"/>
-          <w:tab w:val="left" w:pos="7824"/>
-          <w:tab w:val="left" w:pos="9128"/>
-        </w:tabs>
-        <w:spacing w:line="259" w:lineRule="auto"/>
-        <w:rPr>
-          <w:rFonts w:ascii="Calibri" w:eastAsia="Calibri" w:hAnsi="Calibri" w:cs="Calibri"/>
-        </w:rPr>
-      </w:pPr>
-      <w:r>
-        <w:rPr>
-          <w:rFonts w:ascii="Calibri" w:eastAsia="Calibri" w:hAnsi="Calibri" w:cs="Calibri"/>
-        </w:rPr>
-        <w:t>bruger</w:t>
-      </w:r>
-      <w:r>
-        <w:rPr>
-          <w:rFonts w:ascii="Calibri" w:eastAsia="Calibri" w:hAnsi="Calibri" w:cs="Calibri"/>
-        </w:rPr>
-        <w:t xml:space="preserve"> bliver præsenteret for historikSøgningsMuligheder.</w:t>
-      </w:r>
-    </w:p>
-    <w:p>
-      <w:pPr>
-        <w:pStyle w:val="BodyA"/>
-        <w:tabs>
-          <w:tab w:val="left" w:pos="1304"/>
-          <w:tab w:val="left" w:pos="2608"/>
-          <w:tab w:val="left" w:pos="3912"/>
-          <w:tab w:val="left" w:pos="5216"/>
-          <w:tab w:val="left" w:pos="6520"/>
-          <w:tab w:val="left" w:pos="7824"/>
-          <w:tab w:val="left" w:pos="9128"/>
-        </w:tabs>
-        <w:spacing w:line="259" w:lineRule="auto"/>
-        <w:rPr>
-          <w:rFonts w:ascii="Calibri" w:eastAsia="Calibri" w:hAnsi="Calibri" w:cs="Calibri"/>
-        </w:rPr>
-      </w:pPr>
-      <w:r>
-        <w:rPr>
-          <w:rFonts w:ascii="Calibri" w:eastAsia="Calibri" w:hAnsi="Calibri" w:cs="Calibri"/>
-        </w:rPr>
-        <w:t xml:space="preserve">En </w:t>
-      </w:r>
-      <w:r>
-        <w:rPr>
-          <w:rFonts w:ascii="Calibri" w:eastAsia="Calibri" w:hAnsi="Calibri" w:cs="Calibri"/>
-        </w:rPr>
-        <w:t>TurKartotek turKartotek</w:t>
-      </w:r>
-      <w:r>
-        <w:rPr>
-          <w:rFonts w:ascii="Calibri" w:eastAsia="Calibri" w:hAnsi="Calibri" w:cs="Calibri"/>
-        </w:rPr>
-        <w:t xml:space="preserve"> eksisterer.</w:t>
-      </w:r>
-    </w:p>
-    <w:p>
-      <w:pPr>
-        <w:pStyle w:val="BodyA"/>
-        <w:tabs>
-          <w:tab w:val="left" w:pos="1304"/>
-          <w:tab w:val="left" w:pos="2608"/>
-          <w:tab w:val="left" w:pos="3912"/>
-          <w:tab w:val="left" w:pos="5216"/>
-          <w:tab w:val="left" w:pos="6520"/>
-          <w:tab w:val="left" w:pos="7824"/>
-          <w:tab w:val="left" w:pos="9128"/>
-        </w:tabs>
-        <w:spacing w:line="259" w:lineRule="auto"/>
-        <w:rPr>
-          <w:rFonts w:ascii="Calibri" w:eastAsia="Calibri" w:hAnsi="Calibri" w:cs="Calibri"/>
-          <w:strike/>
-        </w:rPr>
-      </w:pPr>
-      <w:r>
-        <w:rPr>
-          <w:rFonts w:ascii="Calibri" w:eastAsia="Calibri" w:hAnsi="Calibri" w:cs="Calibri"/>
-          <w:strike/>
-        </w:rPr>
-        <w:t xml:space="preserve">turKartotek </w:t>
-      </w:r>
-      <w:r>
-        <w:rPr>
-          <w:rFonts w:ascii="Calibri" w:eastAsia="Calibri" w:hAnsi="Calibri" w:cs="Calibri"/>
-          <w:strike/>
-        </w:rPr>
-        <w:t>indeholder</w:t>
-      </w:r>
-      <w:r>
-        <w:rPr>
-          <w:rFonts w:ascii="Calibri" w:eastAsia="Calibri" w:hAnsi="Calibri" w:cs="Calibri"/>
-          <w:strike/>
-        </w:rPr>
-        <w:t xml:space="preserve"> en list af</w:t>
-      </w:r>
-      <w:r>
-        <w:rPr>
-          <w:rFonts w:ascii="Calibri" w:eastAsia="Calibri" w:hAnsi="Calibri" w:cs="Calibri"/>
-          <w:strike/>
-        </w:rPr>
-        <w:t xml:space="preserve"> </w:t>
-      </w:r>
-      <w:r>
-        <w:rPr>
-          <w:rFonts w:ascii="Calibri" w:eastAsia="Calibri" w:hAnsi="Calibri" w:cs="Calibri"/>
-          <w:strike/>
-        </w:rPr>
-        <w:t>flextur</w:t>
-      </w:r>
-      <w:r>
-        <w:rPr>
-          <w:rFonts w:ascii="Calibri" w:eastAsia="Calibri" w:hAnsi="Calibri" w:cs="Calibri"/>
-          <w:strike/>
-        </w:rPr>
-        <w:t>.</w:t>
-      </w:r>
-    </w:p>
-    <w:p>
-      <w:pPr>
-        <w:pStyle w:val="BodyA"/>
-        <w:tabs>
-          <w:tab w:val="left" w:pos="1304"/>
-          <w:tab w:val="left" w:pos="2608"/>
-          <w:tab w:val="left" w:pos="3912"/>
-          <w:tab w:val="left" w:pos="5216"/>
-          <w:tab w:val="left" w:pos="6520"/>
-          <w:tab w:val="left" w:pos="7824"/>
-          <w:tab w:val="left" w:pos="9128"/>
-        </w:tabs>
-        <w:spacing w:line="259" w:lineRule="auto"/>
-        <w:rPr>
-          <w:rFonts w:ascii="Calibri" w:eastAsia="Calibri" w:hAnsi="Calibri" w:cs="Calibri"/>
-          <w:strike/>
-          <w:color w:val="FF0000"/>
-        </w:rPr>
-      </w:pPr>
-      <w:r>
-        <w:rPr>
-          <w:rFonts w:ascii="Calibri" w:eastAsia="Calibri" w:hAnsi="Calibri" w:cs="Calibri"/>
-          <w:strike/>
-        </w:rPr>
-        <w:t xml:space="preserve">turListe </w:t>
-      </w:r>
-      <w:r>
-        <w:rPr>
-          <w:rFonts w:ascii="Calibri" w:eastAsia="Calibri" w:hAnsi="Calibri" w:cs="Calibri"/>
-          <w:strike/>
-          <w:color w:val="FF0000"/>
-        </w:rPr>
-        <w:t>indeholder</w:t>
-      </w:r>
-      <w:r>
-        <w:rPr>
-          <w:rFonts w:ascii="Calibri" w:eastAsia="Calibri" w:hAnsi="Calibri" w:cs="Calibri"/>
-          <w:strike/>
-          <w:color w:val="FF0000"/>
-        </w:rPr>
-        <w:t xml:space="preserve"> instanser af Flextur. //</w:t>
-      </w:r>
-      <w:r>
-        <w:rPr>
-          <w:rFonts w:ascii="Calibri" w:eastAsia="Calibri" w:hAnsi="Calibri" w:cs="Calibri"/>
-          <w:strike/>
-          <w:color w:val="FF0000"/>
-        </w:rPr>
-        <w:t xml:space="preserve"> som matcher angivet </w:t>
-      </w:r>
-      <w:proofErr w:type="gramStart"/>
-      <w:r>
-        <w:rPr>
-          <w:rFonts w:ascii="Calibri" w:eastAsia="Calibri" w:hAnsi="Calibri" w:cs="Calibri"/>
-          <w:strike/>
-          <w:color w:val="FF0000"/>
-        </w:rPr>
-        <w:t>tidsinterval(</w:t>
-      </w:r>
-      <w:proofErr w:type="gramEnd"/>
-      <w:r>
-        <w:rPr>
-          <w:rFonts w:ascii="Calibri" w:eastAsia="Calibri" w:hAnsi="Calibri" w:cs="Calibri"/>
-          <w:strike/>
-          <w:color w:val="FF0000"/>
-        </w:rPr>
-        <w:t>fraDato og tilDato)</w:t>
-      </w:r>
-      <w:r>
-        <w:rPr>
-          <w:rFonts w:ascii="Calibri" w:eastAsia="Calibri" w:hAnsi="Calibri" w:cs="Calibri"/>
-          <w:strike/>
-          <w:color w:val="FF0000"/>
-        </w:rPr>
-        <w:t>.</w:t>
-      </w:r>
-    </w:p>
-    <w:p>
-      <w:pPr>
-        <w:pStyle w:val="Body"/>
-        <w:tabs>
-          <w:tab w:val="left" w:pos="1304"/>
-          <w:tab w:val="left" w:pos="2608"/>
-          <w:tab w:val="left" w:pos="3912"/>
-          <w:tab w:val="left" w:pos="5216"/>
-          <w:tab w:val="left" w:pos="6520"/>
-          <w:tab w:val="left" w:pos="7824"/>
-          <w:tab w:val="left" w:pos="9128"/>
-        </w:tabs>
-        <w:spacing w:line="259" w:lineRule="auto"/>
-        <w:rPr>
-          <w:rFonts w:ascii="Calibri" w:eastAsia="Calibri" w:hAnsi="Calibri" w:cs="Calibri"/>
-          <w:color w:val="FF0000"/>
-          <w:u w:color="000000"/>
-        </w:rPr>
-      </w:pPr>
-    </w:p>
-    <w:p>
-      <w:pPr>
-        <w:pStyle w:val="Heading2"/>
-        <w:keepLines/>
-        <w:tabs>
-          <w:tab w:val="left" w:pos="1304"/>
-          <w:tab w:val="left" w:pos="2608"/>
-          <w:tab w:val="left" w:pos="3912"/>
-          <w:tab w:val="left" w:pos="5216"/>
-          <w:tab w:val="left" w:pos="6520"/>
-          <w:tab w:val="left" w:pos="7824"/>
-          <w:tab w:val="left" w:pos="9128"/>
-        </w:tabs>
-        <w:spacing w:before="40" w:line="259" w:lineRule="auto"/>
-        <w:rPr>
-          <w:rFonts w:ascii="Calibri Light" w:eastAsia="Calibri Light" w:hAnsi="Calibri Light" w:cs="Calibri Light"/>
-          <w:b w:val="0"/>
-          <w:bCs w:val="0"/>
-          <w:color w:val="2E74B5"/>
-          <w:sz w:val="26"/>
-          <w:szCs w:val="26"/>
-          <w:u w:color="2E74B5"/>
-        </w:rPr>
-      </w:pPr>
-      <w:r>
-        <w:rPr>
-          <w:rFonts w:ascii="Calibri Light" w:eastAsia="Calibri Light" w:hAnsi="Calibri Light" w:cs="Calibri Light"/>
-          <w:b w:val="0"/>
-          <w:bCs w:val="0"/>
-          <w:color w:val="2E74B5"/>
-          <w:sz w:val="26"/>
-          <w:szCs w:val="26"/>
-          <w:u w:color="2E74B5"/>
-        </w:rPr>
-        <w:t>Slutbetingelser</w:t>
-      </w:r>
-    </w:p>
-    <w:p>
-      <w:pPr>
-        <w:pStyle w:val="Body"/>
-        <w:tabs>
-          <w:tab w:val="left" w:pos="1304"/>
-          <w:tab w:val="left" w:pos="2608"/>
-          <w:tab w:val="left" w:pos="3912"/>
-          <w:tab w:val="left" w:pos="5216"/>
-          <w:tab w:val="left" w:pos="6520"/>
-          <w:tab w:val="left" w:pos="7824"/>
-          <w:tab w:val="left" w:pos="9128"/>
-        </w:tabs>
-        <w:spacing w:line="259" w:lineRule="auto"/>
-        <w:rPr>
-          <w:rFonts w:ascii="Calibri" w:eastAsia="Calibri" w:hAnsi="Calibri" w:cs="Calibri"/>
-          <w:u w:color="000000"/>
-        </w:rPr>
-      </w:pPr>
-      <w:r>
-        <w:rPr>
-          <w:rFonts w:ascii="Calibri" w:eastAsia="Calibri" w:hAnsi="Calibri" w:cs="Calibri"/>
-          <w:u w:color="000000"/>
-        </w:rPr>
-        <w:t>historikSøgningsMuligheder.fraDato er sat til fraDato</w:t>
-      </w:r>
-      <w:r>
-        <w:rPr>
-          <w:rFonts w:ascii="Calibri" w:eastAsia="Calibri" w:hAnsi="Calibri" w:cs="Calibri"/>
-          <w:u w:color="000000"/>
-        </w:rPr>
-        <w:t>.</w:t>
-      </w:r>
-    </w:p>
-    <w:p>
-      <w:pPr>
-        <w:pStyle w:val="Body"/>
-        <w:tabs>
-          <w:tab w:val="left" w:pos="1304"/>
-          <w:tab w:val="left" w:pos="2608"/>
-          <w:tab w:val="left" w:pos="3912"/>
-          <w:tab w:val="left" w:pos="5216"/>
-          <w:tab w:val="left" w:pos="6520"/>
-          <w:tab w:val="left" w:pos="7824"/>
-          <w:tab w:val="left" w:pos="9128"/>
-        </w:tabs>
-        <w:spacing w:line="259" w:lineRule="auto"/>
-      </w:pPr>
-      <w:r>
-        <w:rPr>
-          <w:rFonts w:ascii="Calibri" w:eastAsia="Calibri" w:hAnsi="Calibri" w:cs="Calibri"/>
-          <w:u w:color="000000"/>
-        </w:rPr>
-        <w:t>historikSøgningsMuligheder.tilDato er sat til tilDato.</w:t>
-      </w:r>
-      <w:r>
-        <w:t xml:space="preserve"> </w:t>
-      </w:r>
-    </w:p>
-    <w:p>
-      <w:pPr>
-        <w:pStyle w:val="BodyA"/>
-        <w:tabs>
-          <w:tab w:val="left" w:pos="1304"/>
-          <w:tab w:val="left" w:pos="2608"/>
-          <w:tab w:val="left" w:pos="3912"/>
-          <w:tab w:val="left" w:pos="5216"/>
-          <w:tab w:val="left" w:pos="6520"/>
-          <w:tab w:val="left" w:pos="7824"/>
-          <w:tab w:val="left" w:pos="9128"/>
-        </w:tabs>
-        <w:spacing w:line="259" w:lineRule="auto"/>
-        <w:rPr>
-          <w:rFonts w:ascii="Calibri" w:eastAsia="Calibri" w:hAnsi="Calibri" w:cs="Calibri"/>
-          <w:color w:val="FF0000"/>
-        </w:rPr>
-      </w:pPr>
-      <w:r>
-        <w:rPr>
-          <w:rFonts w:ascii="Calibri" w:eastAsia="Calibri" w:hAnsi="Calibri" w:cs="Calibri"/>
-          <w:color w:val="FF0000"/>
-        </w:rPr>
-        <w:t>turList er blevet skabt med</w:t>
-      </w:r>
-      <w:r>
-        <w:rPr>
-          <w:rFonts w:ascii="Calibri" w:eastAsia="Calibri" w:hAnsi="Calibri" w:cs="Calibri"/>
-          <w:color w:val="FF0000"/>
-        </w:rPr>
-        <w:t xml:space="preserve"> instanser af </w:t>
-      </w:r>
-      <w:r>
-        <w:rPr>
-          <w:rFonts w:ascii="Calibri" w:eastAsia="Calibri" w:hAnsi="Calibri" w:cs="Calibri"/>
-        </w:rPr>
-        <w:t xml:space="preserve">FlexTur </w:t>
-      </w:r>
-      <w:r>
-        <w:rPr>
-          <w:rFonts w:ascii="Calibri" w:eastAsia="Calibri" w:hAnsi="Calibri" w:cs="Calibri"/>
-          <w:color w:val="FF0000"/>
-        </w:rPr>
-        <w:t xml:space="preserve">som matcher angivet </w:t>
-      </w:r>
-      <w:proofErr w:type="gramStart"/>
-      <w:r>
-        <w:rPr>
-          <w:rFonts w:ascii="Calibri" w:eastAsia="Calibri" w:hAnsi="Calibri" w:cs="Calibri"/>
-          <w:color w:val="FF0000"/>
-        </w:rPr>
-        <w:t>tidsinterval(</w:t>
-      </w:r>
-      <w:proofErr w:type="gramEnd"/>
-      <w:r>
-        <w:rPr>
-          <w:rFonts w:ascii="Calibri" w:eastAsia="Calibri" w:hAnsi="Calibri" w:cs="Calibri"/>
-          <w:color w:val="FF0000"/>
-        </w:rPr>
-        <w:t>fraDato og tilDato).</w:t>
-      </w:r>
-    </w:p>
-    <w:p>
-      <w:pPr>
-        <w:pStyle w:val="Body"/>
-        <w:tabs>
-          <w:tab w:val="left" w:pos="1304"/>
-          <w:tab w:val="left" w:pos="2608"/>
-          <w:tab w:val="left" w:pos="3912"/>
-          <w:tab w:val="left" w:pos="5216"/>
-          <w:tab w:val="left" w:pos="6520"/>
-          <w:tab w:val="left" w:pos="7824"/>
-          <w:tab w:val="left" w:pos="9128"/>
-        </w:tabs>
-        <w:spacing w:line="259" w:lineRule="auto"/>
-        <w:rPr>
-          <w:rFonts w:ascii="Calibri" w:eastAsia="Calibri" w:hAnsi="Calibri" w:cs="Calibri"/>
-          <w:color w:val="FF0000"/>
-          <w:u w:color="000000"/>
-        </w:rPr>
-      </w:pPr>
-      <w:r>
-        <w:rPr>
-          <w:rFonts w:ascii="Calibri" w:eastAsia="Calibri" w:hAnsi="Calibri" w:cs="Calibri"/>
-          <w:color w:val="FF0000"/>
-          <w:u w:color="000000"/>
-        </w:rPr>
-        <w:t>turKartotek</w:t>
-      </w:r>
-      <w:r>
-        <w:rPr>
-          <w:rFonts w:ascii="Calibri" w:eastAsia="Calibri" w:hAnsi="Calibri" w:cs="Calibri"/>
-          <w:color w:val="FF0000"/>
-          <w:u w:color="000000"/>
-        </w:rPr>
-        <w:t xml:space="preserve"> </w:t>
-      </w:r>
-      <w:r>
-        <w:rPr>
-          <w:rFonts w:ascii="Calibri" w:eastAsia="Calibri" w:hAnsi="Calibri" w:cs="Calibri"/>
-          <w:color w:val="FF0000"/>
-          <w:u w:color="000000"/>
-        </w:rPr>
-        <w:t>er blevet associeret med</w:t>
-      </w:r>
-      <w:r>
-        <w:rPr>
-          <w:rFonts w:ascii="Calibri" w:eastAsia="Calibri" w:hAnsi="Calibri" w:cs="Calibri"/>
-          <w:color w:val="FF0000"/>
-          <w:u w:color="000000"/>
-        </w:rPr>
-        <w:t xml:space="preserve"> instan</w:t>
-      </w:r>
-      <w:r>
-        <w:rPr>
-          <w:rFonts w:ascii="Calibri" w:eastAsia="Calibri" w:hAnsi="Calibri" w:cs="Calibri"/>
-          <w:color w:val="FF0000"/>
-          <w:u w:color="000000"/>
-        </w:rPr>
-        <w:t>ser af Flextur som en List turListe.</w:t>
-      </w:r>
-    </w:p>
-    <w:p>
-      <w:pPr>
-        <w:pStyle w:val="Body"/>
-        <w:tabs>
-          <w:tab w:val="left" w:pos="1304"/>
-          <w:tab w:val="left" w:pos="2608"/>
-          <w:tab w:val="left" w:pos="3912"/>
-          <w:tab w:val="left" w:pos="5216"/>
-          <w:tab w:val="left" w:pos="6520"/>
-          <w:tab w:val="left" w:pos="7824"/>
-          <w:tab w:val="left" w:pos="9128"/>
-        </w:tabs>
-        <w:spacing w:line="259" w:lineRule="auto"/>
-        <w:rPr>
-          <w:rFonts w:ascii="Calibri" w:eastAsia="Calibri" w:hAnsi="Calibri" w:cs="Calibri"/>
-          <w:u w:color="000000"/>
-        </w:rPr>
-      </w:pPr>
-      <w:r>
-        <w:rPr>
-          <w:rFonts w:ascii="Calibri" w:eastAsia="Calibri" w:hAnsi="Calibri" w:cs="Calibri"/>
-          <w:u w:color="000000"/>
-        </w:rPr>
-        <w:t>bruger er blevet præsenteret for turListe.</w:t>
-      </w:r>
-    </w:p>
-    <w:p>
-      <w:pPr>
-        <w:pStyle w:val="Body"/>
-        <w:tabs>
-          <w:tab w:val="left" w:pos="1304"/>
-          <w:tab w:val="left" w:pos="2608"/>
-          <w:tab w:val="left" w:pos="3912"/>
-          <w:tab w:val="left" w:pos="5216"/>
-          <w:tab w:val="left" w:pos="6520"/>
-          <w:tab w:val="left" w:pos="7824"/>
-          <w:tab w:val="left" w:pos="9128"/>
-        </w:tabs>
-        <w:spacing w:line="259" w:lineRule="auto"/>
-        <w:rPr>
-          <w:rFonts w:ascii="Calibri" w:eastAsia="Calibri" w:hAnsi="Calibri" w:cs="Calibri"/>
-          <w:color w:val="FF0000"/>
-          <w:u w:color="000000"/>
-        </w:rPr>
-      </w:pPr>
-    </w:p>
-    <w:p>
-      <w:pPr>
-        <w:pStyle w:val="Heading"/>
-        <w:keepLines/>
-        <w:tabs>
-          <w:tab w:val="left" w:pos="1304"/>
-          <w:tab w:val="left" w:pos="2608"/>
-          <w:tab w:val="left" w:pos="3912"/>
-          <w:tab w:val="left" w:pos="5216"/>
-          <w:tab w:val="left" w:pos="6520"/>
-          <w:tab w:val="left" w:pos="7824"/>
-          <w:tab w:val="left" w:pos="9128"/>
-        </w:tabs>
-        <w:spacing w:before="240" w:line="259" w:lineRule="auto"/>
-        <w:rPr>
-          <w:rFonts w:ascii="Calibri Light" w:eastAsia="Calibri Light" w:hAnsi="Calibri Light" w:cs="Calibri Light"/>
-          <w:b w:val="0"/>
-          <w:bCs w:val="0"/>
-          <w:color w:val="2E74B5"/>
-          <w:sz w:val="32"/>
-          <w:szCs w:val="32"/>
-          <w:u w:color="2E74B5"/>
-        </w:rPr>
-      </w:pPr>
-      <w:r>
-        <w:rPr>
-          <w:rFonts w:ascii="Calibri Light" w:eastAsia="Calibri Light" w:hAnsi="Calibri Light" w:cs="Calibri Light"/>
-          <w:b w:val="0"/>
-          <w:bCs w:val="0"/>
-          <w:color w:val="2E74B5"/>
-          <w:sz w:val="32"/>
-          <w:szCs w:val="32"/>
-          <w:u w:color="2E74B5"/>
-        </w:rPr>
-        <w:t>FS-OC1.2-2: angivOplysninger</w:t>
-      </w:r>
-    </w:p>
-    <w:p>
-      <w:pPr>
-        <w:pStyle w:val="Heading2"/>
-        <w:keepLines/>
-        <w:tabs>
-          <w:tab w:val="left" w:pos="1304"/>
-          <w:tab w:val="left" w:pos="2608"/>
-          <w:tab w:val="left" w:pos="3912"/>
-          <w:tab w:val="left" w:pos="5216"/>
-          <w:tab w:val="left" w:pos="6520"/>
-          <w:tab w:val="left" w:pos="7824"/>
-          <w:tab w:val="left" w:pos="9128"/>
-        </w:tabs>
-        <w:spacing w:before="40" w:line="259" w:lineRule="auto"/>
-        <w:rPr>
-          <w:rFonts w:ascii="Calibri Light" w:eastAsia="Calibri Light" w:hAnsi="Calibri Light" w:cs="Calibri Light"/>
-          <w:b w:val="0"/>
-          <w:bCs w:val="0"/>
-          <w:color w:val="2E74B5"/>
-          <w:sz w:val="26"/>
-          <w:szCs w:val="26"/>
-          <w:u w:color="2E74B5"/>
-        </w:rPr>
-      </w:pPr>
-      <w:r>
-        <w:rPr>
-          <w:rFonts w:ascii="Calibri Light" w:eastAsia="Calibri Light" w:hAnsi="Calibri Light" w:cs="Calibri Light"/>
-          <w:b w:val="0"/>
-          <w:bCs w:val="0"/>
-          <w:color w:val="2E74B5"/>
-          <w:sz w:val="26"/>
-          <w:szCs w:val="26"/>
-          <w:u w:color="2E74B5"/>
-        </w:rPr>
-        <w:t>Systemoperation</w:t>
-      </w:r>
-    </w:p>
-    <w:p>
-      <w:pPr>
-        <w:pStyle w:val="Body"/>
-        <w:tabs>
-          <w:tab w:val="left" w:pos="1304"/>
-          <w:tab w:val="left" w:pos="2608"/>
-          <w:tab w:val="left" w:pos="3912"/>
-          <w:tab w:val="left" w:pos="5216"/>
-          <w:tab w:val="left" w:pos="6520"/>
-          <w:tab w:val="left" w:pos="7824"/>
-          <w:tab w:val="left" w:pos="9128"/>
-        </w:tabs>
-        <w:spacing w:line="259" w:lineRule="auto"/>
-        <w:rPr>
-          <w:rFonts w:ascii="Calibri" w:eastAsia="Calibri" w:hAnsi="Calibri" w:cs="Calibri"/>
-          <w:color w:val="FF0000"/>
-          <w:u w:color="000000"/>
-        </w:rPr>
-      </w:pPr>
-      <w:r>
-        <w:rPr>
-          <w:rFonts w:ascii="Calibri" w:eastAsia="Calibri" w:hAnsi="Calibri" w:cs="Calibri"/>
-          <w:color w:val="FF0000"/>
-          <w:u w:color="000000"/>
-        </w:rPr>
-        <w:t>angivOplysninger (</w:t>
-      </w:r>
-      <w:r>
-        <w:rPr>
-          <w:rFonts w:ascii="Calibri" w:eastAsia="Calibri" w:hAnsi="Calibri" w:cs="Calibri"/>
-          <w:color w:val="FF0000"/>
-          <w:u w:color="000000"/>
-        </w:rPr>
-        <w:t>cprNummer</w:t>
-      </w:r>
-      <w:r>
-        <w:rPr>
-          <w:rFonts w:ascii="Calibri" w:eastAsia="Calibri" w:hAnsi="Calibri" w:cs="Calibri"/>
-          <w:color w:val="FF0000"/>
-          <w:u w:color="000000"/>
-        </w:rPr>
-        <w:t xml:space="preserve">, kommune, </w:t>
-      </w:r>
-      <w:r>
-        <w:rPr>
-          <w:rFonts w:ascii="Calibri" w:eastAsia="Calibri" w:hAnsi="Calibri" w:cs="Calibri"/>
-          <w:color w:val="FF0000"/>
-          <w:u w:color="000000"/>
-        </w:rPr>
-        <w:t>fraDato, tilDato</w:t>
-      </w:r>
-      <w:r>
-        <w:rPr>
-          <w:rFonts w:ascii="Calibri" w:eastAsia="Calibri" w:hAnsi="Calibri" w:cs="Calibri"/>
-          <w:color w:val="FF0000"/>
-          <w:u w:color="000000"/>
-        </w:rPr>
-        <w:t xml:space="preserve">) </w:t>
-      </w:r>
-    </w:p>
-    <w:p>
-      <w:pPr>
-        <w:pStyle w:val="Body"/>
-        <w:tabs>
-          <w:tab w:val="left" w:pos="1304"/>
-          <w:tab w:val="left" w:pos="2608"/>
-          <w:tab w:val="left" w:pos="3912"/>
-          <w:tab w:val="left" w:pos="5216"/>
-          <w:tab w:val="left" w:pos="6520"/>
-          <w:tab w:val="left" w:pos="7824"/>
-          <w:tab w:val="left" w:pos="9128"/>
-        </w:tabs>
-        <w:spacing w:line="259" w:lineRule="auto"/>
-        <w:rPr>
-          <w:rFonts w:ascii="Calibri" w:eastAsia="Calibri" w:hAnsi="Calibri" w:cs="Calibri"/>
-          <w:color w:val="FF0000"/>
-          <w:u w:color="000000"/>
-        </w:rPr>
-      </w:pPr>
-    </w:p>
-    <w:p>
-      <w:pPr>
-        <w:pStyle w:val="Body"/>
-        <w:tabs>
-          <w:tab w:val="left" w:pos="1304"/>
-          <w:tab w:val="left" w:pos="2608"/>
-          <w:tab w:val="left" w:pos="3912"/>
-          <w:tab w:val="left" w:pos="5216"/>
-          <w:tab w:val="left" w:pos="6520"/>
-          <w:tab w:val="left" w:pos="7824"/>
-          <w:tab w:val="left" w:pos="9128"/>
-        </w:tabs>
-        <w:spacing w:line="259" w:lineRule="auto"/>
-        <w:rPr>
-          <w:rFonts w:ascii="Calibri" w:eastAsia="Calibri" w:hAnsi="Calibri" w:cs="Calibri"/>
-          <w:u w:color="000000"/>
-        </w:rPr>
-      </w:pPr>
-    </w:p>
-    <w:p>
-      <w:pPr>
-        <w:pStyle w:val="Heading2"/>
-        <w:keepLines/>
-        <w:tabs>
-          <w:tab w:val="left" w:pos="1304"/>
-          <w:tab w:val="left" w:pos="2608"/>
-          <w:tab w:val="left" w:pos="3912"/>
-          <w:tab w:val="left" w:pos="5216"/>
-          <w:tab w:val="left" w:pos="6520"/>
-          <w:tab w:val="left" w:pos="7824"/>
-          <w:tab w:val="left" w:pos="9128"/>
-        </w:tabs>
-        <w:spacing w:before="40" w:line="259" w:lineRule="auto"/>
-        <w:rPr>
-          <w:rFonts w:ascii="Calibri Light" w:eastAsia="Calibri Light" w:hAnsi="Calibri Light" w:cs="Calibri Light"/>
-          <w:b w:val="0"/>
-          <w:bCs w:val="0"/>
-          <w:color w:val="2E74B5"/>
-          <w:sz w:val="26"/>
-          <w:szCs w:val="26"/>
-          <w:u w:color="2E74B5"/>
-        </w:rPr>
-      </w:pPr>
-      <w:r>
-        <w:rPr>
-          <w:rFonts w:ascii="Calibri Light" w:eastAsia="Calibri Light" w:hAnsi="Calibri Light" w:cs="Calibri Light"/>
-          <w:b w:val="0"/>
-          <w:bCs w:val="0"/>
-          <w:color w:val="2E74B5"/>
-          <w:sz w:val="26"/>
-          <w:szCs w:val="26"/>
-          <w:u w:color="2E74B5"/>
-        </w:rPr>
-        <w:t>Krydsreferencer</w:t>
-      </w:r>
-    </w:p>
-    <w:p>
-      <w:pPr>
-        <w:pStyle w:val="Body"/>
-        <w:tabs>
-          <w:tab w:val="left" w:pos="1304"/>
-          <w:tab w:val="left" w:pos="2608"/>
-          <w:tab w:val="left" w:pos="3912"/>
-          <w:tab w:val="left" w:pos="5216"/>
-          <w:tab w:val="left" w:pos="6520"/>
-          <w:tab w:val="left" w:pos="7824"/>
-          <w:tab w:val="left" w:pos="9128"/>
-        </w:tabs>
-        <w:spacing w:line="259" w:lineRule="auto"/>
-        <w:rPr>
-          <w:rFonts w:ascii="Calibri" w:eastAsia="Calibri" w:hAnsi="Calibri" w:cs="Calibri"/>
-          <w:u w:color="000000"/>
-        </w:rPr>
-      </w:pPr>
-      <w:r>
-        <w:rPr>
-          <w:rFonts w:ascii="Calibri" w:eastAsia="Calibri" w:hAnsi="Calibri" w:cs="Calibri"/>
-          <w:u w:color="000000"/>
-        </w:rPr>
-        <w:t>Se historik</w:t>
-      </w:r>
-    </w:p>
-    <w:p>
-      <w:pPr>
-        <w:pStyle w:val="Body"/>
-        <w:tabs>
-          <w:tab w:val="left" w:pos="1304"/>
-          <w:tab w:val="left" w:pos="2608"/>
-          <w:tab w:val="left" w:pos="3912"/>
-          <w:tab w:val="left" w:pos="5216"/>
-          <w:tab w:val="left" w:pos="6520"/>
-          <w:tab w:val="left" w:pos="7824"/>
-          <w:tab w:val="left" w:pos="9128"/>
-        </w:tabs>
-        <w:spacing w:line="259" w:lineRule="auto"/>
-        <w:rPr>
-          <w:rFonts w:ascii="Calibri" w:eastAsia="Calibri" w:hAnsi="Calibri" w:cs="Calibri"/>
-          <w:u w:color="000000"/>
-        </w:rPr>
-      </w:pPr>
-    </w:p>
-    <w:p>
-      <w:pPr>
-        <w:pStyle w:val="Heading2"/>
-        <w:keepLines/>
-        <w:tabs>
-          <w:tab w:val="left" w:pos="1304"/>
-          <w:tab w:val="left" w:pos="2608"/>
-          <w:tab w:val="left" w:pos="3912"/>
-          <w:tab w:val="left" w:pos="5216"/>
-          <w:tab w:val="left" w:pos="6520"/>
-          <w:tab w:val="left" w:pos="7824"/>
-          <w:tab w:val="left" w:pos="9128"/>
-        </w:tabs>
-        <w:spacing w:before="40" w:line="259" w:lineRule="auto"/>
-        <w:rPr>
-          <w:rFonts w:ascii="Calibri Light" w:eastAsia="Calibri Light" w:hAnsi="Calibri Light" w:cs="Calibri Light"/>
-          <w:b w:val="0"/>
-          <w:bCs w:val="0"/>
-          <w:color w:val="2E74B5"/>
-          <w:sz w:val="26"/>
-          <w:szCs w:val="26"/>
-          <w:u w:color="2E74B5"/>
-        </w:rPr>
-      </w:pPr>
-      <w:r>
-        <w:rPr>
-          <w:rFonts w:ascii="Calibri Light" w:eastAsia="Calibri Light" w:hAnsi="Calibri Light" w:cs="Calibri Light"/>
-          <w:b w:val="0"/>
-          <w:bCs w:val="0"/>
-          <w:color w:val="2E74B5"/>
-          <w:sz w:val="26"/>
-          <w:szCs w:val="26"/>
-          <w:u w:color="2E74B5"/>
-        </w:rPr>
-        <w:t>Forudsætninger</w:t>
-      </w:r>
-    </w:p>
-    <w:p>
-      <w:pPr>
-        <w:pStyle w:val="BodyA"/>
-        <w:tabs>
-          <w:tab w:val="left" w:pos="1304"/>
-          <w:tab w:val="left" w:pos="2608"/>
-          <w:tab w:val="left" w:pos="3912"/>
-          <w:tab w:val="left" w:pos="5216"/>
-          <w:tab w:val="left" w:pos="6520"/>
-          <w:tab w:val="left" w:pos="7824"/>
-          <w:tab w:val="left" w:pos="9128"/>
-        </w:tabs>
-        <w:spacing w:line="259" w:lineRule="auto"/>
-        <w:rPr>
-          <w:rFonts w:ascii="Calibri" w:eastAsia="Calibri" w:hAnsi="Calibri" w:cs="Calibri"/>
-        </w:rPr>
-      </w:pPr>
-      <w:r>
-        <w:rPr>
-          <w:rFonts w:ascii="Calibri" w:eastAsia="Calibri" w:hAnsi="Calibri" w:cs="Calibri"/>
-        </w:rPr>
-        <w:t xml:space="preserve">En </w:t>
-      </w:r>
-      <w:r>
-        <w:rPr>
-          <w:rFonts w:ascii="Calibri" w:eastAsia="Calibri" w:hAnsi="Calibri" w:cs="Calibri"/>
-        </w:rPr>
-        <w:t xml:space="preserve">Bruger bruger </w:t>
-      </w:r>
-      <w:r>
-        <w:rPr>
-          <w:rFonts w:ascii="Calibri" w:eastAsia="Calibri" w:hAnsi="Calibri" w:cs="Calibri"/>
-        </w:rPr>
-        <w:t>er associatet med en</w:t>
-      </w:r>
-      <w:r>
-        <w:rPr>
-          <w:rFonts w:ascii="Calibri" w:eastAsia="Calibri" w:hAnsi="Calibri" w:cs="Calibri"/>
-        </w:rPr>
-        <w:t xml:space="preserve"> Rolle rolle.</w:t>
-      </w:r>
-    </w:p>
-    <w:p>
-      <w:pPr>
-        <w:pStyle w:val="BodyA"/>
-        <w:tabs>
-          <w:tab w:val="left" w:pos="1304"/>
-          <w:tab w:val="left" w:pos="2608"/>
-          <w:tab w:val="left" w:pos="3912"/>
-          <w:tab w:val="left" w:pos="5216"/>
-          <w:tab w:val="left" w:pos="6520"/>
-          <w:tab w:val="left" w:pos="7824"/>
-          <w:tab w:val="left" w:pos="9128"/>
-        </w:tabs>
-        <w:spacing w:line="259" w:lineRule="auto"/>
-        <w:rPr>
-          <w:rFonts w:ascii="Calibri" w:eastAsia="Calibri" w:hAnsi="Calibri" w:cs="Calibri"/>
-        </w:rPr>
-      </w:pPr>
-      <w:proofErr w:type="gramStart"/>
-      <w:r>
-        <w:rPr>
-          <w:rFonts w:ascii="Calibri" w:eastAsia="Calibri" w:hAnsi="Calibri" w:cs="Calibri"/>
-        </w:rPr>
-        <w:t>rolle.erKunde</w:t>
-      </w:r>
-      <w:proofErr w:type="gramEnd"/>
-      <w:r>
-        <w:rPr>
-          <w:rFonts w:ascii="Calibri" w:eastAsia="Calibri" w:hAnsi="Calibri" w:cs="Calibri"/>
-        </w:rPr>
-        <w:t xml:space="preserve"> er falsk</w:t>
-      </w:r>
-      <w:r>
-        <w:rPr>
-          <w:rFonts w:ascii="Calibri" w:eastAsia="Calibri" w:hAnsi="Calibri" w:cs="Calibri"/>
-        </w:rPr>
-        <w:t>.</w:t>
-      </w:r>
-    </w:p>
-    <w:p>
-      <w:pPr>
-        <w:pStyle w:val="BodyA"/>
-        <w:tabs>
-          <w:tab w:val="left" w:pos="1304"/>
-          <w:tab w:val="left" w:pos="2608"/>
-          <w:tab w:val="left" w:pos="3912"/>
-          <w:tab w:val="left" w:pos="5216"/>
-          <w:tab w:val="left" w:pos="6520"/>
-          <w:tab w:val="left" w:pos="7824"/>
-          <w:tab w:val="left" w:pos="9128"/>
-        </w:tabs>
-        <w:spacing w:line="259" w:lineRule="auto"/>
-        <w:rPr>
-          <w:rFonts w:ascii="Calibri" w:eastAsia="Calibri" w:hAnsi="Calibri" w:cs="Calibri"/>
-        </w:rPr>
-      </w:pPr>
-      <w:r>
-        <w:rPr>
-          <w:rFonts w:ascii="Calibri" w:eastAsia="Calibri" w:hAnsi="Calibri" w:cs="Calibri"/>
-        </w:rPr>
-        <w:t>bruger</w:t>
-      </w:r>
-      <w:r>
-        <w:rPr>
-          <w:rFonts w:ascii="Calibri" w:eastAsia="Calibri" w:hAnsi="Calibri" w:cs="Calibri"/>
-        </w:rPr>
-        <w:t xml:space="preserve"> bliver præsenteret for historikSøgningsMuligheder.</w:t>
-      </w:r>
-    </w:p>
-    <w:p>
-      <w:pPr>
-        <w:pStyle w:val="BodyA"/>
-        <w:tabs>
-          <w:tab w:val="left" w:pos="1304"/>
-          <w:tab w:val="left" w:pos="2608"/>
-          <w:tab w:val="left" w:pos="3912"/>
-          <w:tab w:val="left" w:pos="5216"/>
-          <w:tab w:val="left" w:pos="6520"/>
-          <w:tab w:val="left" w:pos="7824"/>
-          <w:tab w:val="left" w:pos="9128"/>
-        </w:tabs>
-        <w:spacing w:line="259" w:lineRule="auto"/>
-        <w:rPr>
-          <w:rFonts w:ascii="Calibri" w:eastAsia="Calibri" w:hAnsi="Calibri" w:cs="Calibri"/>
-        </w:rPr>
-      </w:pPr>
-      <w:r>
-        <w:rPr>
-          <w:rFonts w:ascii="Calibri" w:eastAsia="Calibri" w:hAnsi="Calibri" w:cs="Calibri"/>
-        </w:rPr>
-        <w:t>En TurKartotek turKartotek eksisterer.</w:t>
-      </w:r>
-    </w:p>
-    <w:p>
-      <w:pPr>
-        <w:pStyle w:val="Body"/>
-        <w:tabs>
-          <w:tab w:val="left" w:pos="1304"/>
-          <w:tab w:val="left" w:pos="2608"/>
-          <w:tab w:val="left" w:pos="3912"/>
-          <w:tab w:val="left" w:pos="5216"/>
-          <w:tab w:val="left" w:pos="6520"/>
-          <w:tab w:val="left" w:pos="7824"/>
-          <w:tab w:val="left" w:pos="9128"/>
-        </w:tabs>
-        <w:spacing w:line="259" w:lineRule="auto"/>
-        <w:rPr>
-          <w:rFonts w:ascii="Calibri" w:eastAsia="Calibri" w:hAnsi="Calibri" w:cs="Calibri"/>
-          <w:color w:val="FF0000"/>
-          <w:u w:color="000000"/>
-        </w:rPr>
-      </w:pPr>
-    </w:p>
-    <w:p>
-      <w:pPr>
-        <w:pStyle w:val="Heading2"/>
-        <w:keepLines/>
-        <w:tabs>
-          <w:tab w:val="left" w:pos="1304"/>
-          <w:tab w:val="left" w:pos="2608"/>
-          <w:tab w:val="left" w:pos="3912"/>
-          <w:tab w:val="left" w:pos="5216"/>
-          <w:tab w:val="left" w:pos="6520"/>
-          <w:tab w:val="left" w:pos="7824"/>
-          <w:tab w:val="left" w:pos="9128"/>
-        </w:tabs>
-        <w:spacing w:before="40" w:line="259" w:lineRule="auto"/>
-        <w:rPr>
-          <w:rFonts w:ascii="Calibri Light" w:eastAsia="Calibri Light" w:hAnsi="Calibri Light" w:cs="Calibri Light"/>
-          <w:b w:val="0"/>
-          <w:bCs w:val="0"/>
-          <w:color w:val="2E74B5"/>
-          <w:sz w:val="26"/>
-          <w:szCs w:val="26"/>
-          <w:u w:color="2E74B5"/>
-        </w:rPr>
-      </w:pPr>
-      <w:r>
-        <w:rPr>
-          <w:rFonts w:ascii="Calibri Light" w:eastAsia="Calibri Light" w:hAnsi="Calibri Light" w:cs="Calibri Light"/>
-          <w:b w:val="0"/>
-          <w:bCs w:val="0"/>
-          <w:color w:val="2E74B5"/>
-          <w:sz w:val="26"/>
-          <w:szCs w:val="26"/>
-          <w:u w:color="2E74B5"/>
-        </w:rPr>
-        <w:t>Slutbetingelser</w:t>
-      </w:r>
-    </w:p>
-    <w:p>
-      <w:pPr>
-        <w:pStyle w:val="Body"/>
-        <w:tabs>
-          <w:tab w:val="left" w:pos="1304"/>
-          <w:tab w:val="left" w:pos="2608"/>
-          <w:tab w:val="left" w:pos="3912"/>
-          <w:tab w:val="left" w:pos="5216"/>
-          <w:tab w:val="left" w:pos="6520"/>
-          <w:tab w:val="left" w:pos="7824"/>
-          <w:tab w:val="left" w:pos="9128"/>
-        </w:tabs>
-        <w:spacing w:line="259" w:lineRule="auto"/>
-        <w:rPr>
-          <w:rFonts w:ascii="Calibri" w:eastAsia="Calibri" w:hAnsi="Calibri" w:cs="Calibri"/>
-          <w:u w:color="000000"/>
-        </w:rPr>
-      </w:pPr>
-      <w:r>
-        <w:rPr>
-          <w:rFonts w:ascii="Calibri" w:eastAsia="Calibri" w:hAnsi="Calibri" w:cs="Calibri"/>
-          <w:u w:color="000000"/>
-        </w:rPr>
-        <w:t xml:space="preserve">historikSøgningsMuligheder.fraDato er sat til fraDato, historikSøgningsMuligheder.tilDato er sat til tilDato, historikSøgning.kommune er sat til kommune, </w:t>
-      </w:r>
-    </w:p>
-    <w:p>
-      <w:pPr>
-        <w:pStyle w:val="Body"/>
-        <w:tabs>
-          <w:tab w:val="left" w:pos="1304"/>
-          <w:tab w:val="left" w:pos="2608"/>
-          <w:tab w:val="left" w:pos="3912"/>
-          <w:tab w:val="left" w:pos="5216"/>
-          <w:tab w:val="left" w:pos="6520"/>
-          <w:tab w:val="left" w:pos="7824"/>
-          <w:tab w:val="left" w:pos="9128"/>
-        </w:tabs>
-        <w:spacing w:line="259" w:lineRule="auto"/>
-        <w:rPr>
-          <w:rFonts w:ascii="Calibri" w:eastAsia="Calibri" w:hAnsi="Calibri" w:cs="Calibri"/>
-          <w:u w:color="000000"/>
-        </w:rPr>
-      </w:pPr>
-      <w:r>
-        <w:rPr>
-          <w:rFonts w:ascii="Calibri" w:eastAsia="Calibri" w:hAnsi="Calibri" w:cs="Calibri"/>
-          <w:u w:color="000000"/>
-        </w:rPr>
-        <w:t>historikSøgningsMuligheder.cprNummer er sat til cprNummer.</w:t>
+        <w:t xml:space="preserve">historikSøgning.fraDato er sat til fraDato, historikSøgning.tilDato er sat til tilDato, historikSøgning.kommune er sat til kommune, </w:t>
+      </w:r>
+    </w:p>
+    <w:p>
+      <w:pPr>
+        <w:pStyle w:val="Body"/>
+        <w:tabs>
+          <w:tab w:val="left" w:pos="1304"/>
+          <w:tab w:val="left" w:pos="2608"/>
+          <w:tab w:val="left" w:pos="3912"/>
+          <w:tab w:val="left" w:pos="5216"/>
+          <w:tab w:val="left" w:pos="6520"/>
+          <w:tab w:val="left" w:pos="7824"/>
+          <w:tab w:val="left" w:pos="9128"/>
+        </w:tabs>
+        <w:spacing w:line="259" w:lineRule="auto"/>
+        <w:rPr>
+          <w:rFonts w:ascii="Calibri" w:eastAsia="Calibri" w:hAnsi="Calibri" w:cs="Calibri"/>
+          <w:u w:color="000000"/>
+        </w:rPr>
+      </w:pPr>
+      <w:r>
+        <w:rPr>
+          <w:rFonts w:ascii="Calibri" w:eastAsia="Calibri" w:hAnsi="Calibri" w:cs="Calibri"/>
+          <w:u w:color="000000"/>
+        </w:rPr>
+        <w:t>historikSøgning.cprNummer er sat til cprNummer.</w:t>
       </w:r>
     </w:p>
     <w:p>
@@ -5298,7 +5243,7 @@
 </file>
 
 <file path=customXml/itemProps1.xml><?xml version="1.0" encoding="utf-8"?>
-<ds:datastoreItem xmlns:ds="http://schemas.openxmlformats.org/officeDocument/2006/customXml" ds:itemID="{82776792-FC96-4EA8-926E-2629211DB115}">
+<ds:datastoreItem xmlns:ds="http://schemas.openxmlformats.org/officeDocument/2006/customXml" ds:itemID="{0BA3B81F-3CCA-4B36-A707-680C6EF5D591}">
   <ds:schemaRefs>
     <ds:schemaRef ds:uri="http://schemas.openxmlformats.org/officeDocument/2006/bibliography"/>
   </ds:schemaRefs>

</xml_diff>

<commit_message>
DCD fixed, need to ask Anders. Report
</commit_message>
<xml_diff>
--- a/Analysis/OC/FS-UC1-seHistorik-OC.docx
+++ b/Analysis/OC/FS-UC1-seHistorik-OC.docx
@@ -94,6 +94,7 @@
                 <w:lang w:val="da-DK"/>
               </w:rPr>
             </w:pPr>
+            <w:proofErr w:type="spellStart"/>
             <w:r>
               <w:rPr>
                 <w:rFonts w:asciiTheme="minorHAnsi" w:hAnsiTheme="minorHAnsi"/>
@@ -103,6 +104,7 @@
               </w:rPr>
               <w:t>Description</w:t>
             </w:r>
+            <w:proofErr w:type="spellEnd"/>
           </w:p>
         </w:tc>
         <w:tc>
@@ -144,6 +146,7 @@
                 <w:lang w:val="da-DK"/>
               </w:rPr>
             </w:pPr>
+            <w:proofErr w:type="spellStart"/>
             <w:r>
               <w:rPr>
                 <w:rFonts w:asciiTheme="minorHAnsi" w:hAnsiTheme="minorHAnsi"/>
@@ -151,7 +154,37 @@
                 <w:szCs w:val="22"/>
                 <w:lang w:val="da-DK"/>
               </w:rPr>
-              <w:t>elaboration iteration 2</w:t>
+              <w:t>elaboration</w:t>
+            </w:r>
+            <w:proofErr w:type="spellEnd"/>
+            <w:r>
+              <w:rPr>
+                <w:rFonts w:asciiTheme="minorHAnsi" w:hAnsiTheme="minorHAnsi"/>
+                <w:sz w:val="22"/>
+                <w:szCs w:val="22"/>
+                <w:lang w:val="da-DK"/>
+              </w:rPr>
+              <w:t xml:space="preserve"> </w:t>
+            </w:r>
+            <w:proofErr w:type="spellStart"/>
+            <w:r>
+              <w:rPr>
+                <w:rFonts w:asciiTheme="minorHAnsi" w:hAnsiTheme="minorHAnsi"/>
+                <w:sz w:val="22"/>
+                <w:szCs w:val="22"/>
+                <w:lang w:val="da-DK"/>
+              </w:rPr>
+              <w:t>iteration</w:t>
+            </w:r>
+            <w:proofErr w:type="spellEnd"/>
+            <w:r>
+              <w:rPr>
+                <w:rFonts w:asciiTheme="minorHAnsi" w:hAnsiTheme="minorHAnsi"/>
+                <w:sz w:val="22"/>
+                <w:szCs w:val="22"/>
+                <w:lang w:val="da-DK"/>
+              </w:rPr>
+              <w:t xml:space="preserve"> 2</w:t>
             </w:r>
             <w:r>
               <w:rPr>
@@ -160,7 +193,27 @@
                 <w:szCs w:val="22"/>
                 <w:lang w:val="da-DK"/>
               </w:rPr>
-              <w:t xml:space="preserve"> draft 1</w:t>
+              <w:t xml:space="preserve"> </w:t>
+            </w:r>
+            <w:proofErr w:type="spellStart"/>
+            <w:r>
+              <w:rPr>
+                <w:rFonts w:asciiTheme="minorHAnsi" w:hAnsiTheme="minorHAnsi"/>
+                <w:sz w:val="22"/>
+                <w:szCs w:val="22"/>
+                <w:lang w:val="da-DK"/>
+              </w:rPr>
+              <w:t>draft</w:t>
+            </w:r>
+            <w:proofErr w:type="spellEnd"/>
+            <w:r>
+              <w:rPr>
+                <w:rFonts w:asciiTheme="minorHAnsi" w:hAnsiTheme="minorHAnsi"/>
+                <w:sz w:val="22"/>
+                <w:szCs w:val="22"/>
+                <w:lang w:val="da-DK"/>
+              </w:rPr>
+              <w:t xml:space="preserve"> 1</w:t>
             </w:r>
           </w:p>
         </w:tc>
@@ -201,6 +254,7 @@
                 <w:lang w:val="da-DK"/>
               </w:rPr>
             </w:pPr>
+            <w:proofErr w:type="spellStart"/>
             <w:r>
               <w:rPr>
                 <w:rFonts w:asciiTheme="minorHAnsi" w:hAnsiTheme="minorHAnsi"/>
@@ -208,8 +262,29 @@
                 <w:szCs w:val="20"/>
                 <w:lang w:val="da-DK"/>
               </w:rPr>
-              <w:t>first draft</w:t>
+              <w:t>first</w:t>
             </w:r>
+            <w:proofErr w:type="spellEnd"/>
+            <w:r>
+              <w:rPr>
+                <w:rFonts w:asciiTheme="minorHAnsi" w:hAnsiTheme="minorHAnsi"/>
+                <w:sz w:val="22"/>
+                <w:szCs w:val="20"/>
+                <w:lang w:val="da-DK"/>
+              </w:rPr>
+              <w:t xml:space="preserve"> </w:t>
+            </w:r>
+            <w:proofErr w:type="spellStart"/>
+            <w:r>
+              <w:rPr>
+                <w:rFonts w:asciiTheme="minorHAnsi" w:hAnsiTheme="minorHAnsi"/>
+                <w:sz w:val="22"/>
+                <w:szCs w:val="20"/>
+                <w:lang w:val="da-DK"/>
+              </w:rPr>
+              <w:t>draft</w:t>
+            </w:r>
+            <w:proofErr w:type="spellEnd"/>
           </w:p>
         </w:tc>
         <w:tc>
@@ -225,6 +300,7 @@
                 <w:lang w:val="en-US"/>
               </w:rPr>
             </w:pPr>
+            <w:proofErr w:type="spellStart"/>
             <w:r>
               <w:rPr>
                 <w:rFonts w:asciiTheme="minorHAnsi" w:hAnsiTheme="minorHAnsi"/>
@@ -234,6 +310,7 @@
               </w:rPr>
               <w:t>Juyoung</w:t>
             </w:r>
+            <w:proofErr w:type="spellEnd"/>
           </w:p>
         </w:tc>
       </w:tr>
@@ -251,6 +328,7 @@
                 <w:lang w:val="da-DK"/>
               </w:rPr>
             </w:pPr>
+            <w:proofErr w:type="spellStart"/>
             <w:r>
               <w:rPr>
                 <w:rFonts w:asciiTheme="minorHAnsi" w:hAnsiTheme="minorHAnsi"/>
@@ -258,7 +336,57 @@
                 <w:szCs w:val="22"/>
                 <w:lang w:val="da-DK"/>
               </w:rPr>
-              <w:t>elaboration iteration 2 draft 2</w:t>
+              <w:t>elaboration</w:t>
+            </w:r>
+            <w:proofErr w:type="spellEnd"/>
+            <w:r>
+              <w:rPr>
+                <w:rFonts w:asciiTheme="minorHAnsi" w:hAnsiTheme="minorHAnsi"/>
+                <w:sz w:val="22"/>
+                <w:szCs w:val="22"/>
+                <w:lang w:val="da-DK"/>
+              </w:rPr>
+              <w:t xml:space="preserve"> </w:t>
+            </w:r>
+            <w:proofErr w:type="spellStart"/>
+            <w:r>
+              <w:rPr>
+                <w:rFonts w:asciiTheme="minorHAnsi" w:hAnsiTheme="minorHAnsi"/>
+                <w:sz w:val="22"/>
+                <w:szCs w:val="22"/>
+                <w:lang w:val="da-DK"/>
+              </w:rPr>
+              <w:t>iteration</w:t>
+            </w:r>
+            <w:proofErr w:type="spellEnd"/>
+            <w:r>
+              <w:rPr>
+                <w:rFonts w:asciiTheme="minorHAnsi" w:hAnsiTheme="minorHAnsi"/>
+                <w:sz w:val="22"/>
+                <w:szCs w:val="22"/>
+                <w:lang w:val="da-DK"/>
+              </w:rPr>
+              <w:t xml:space="preserve"> 2 </w:t>
+            </w:r>
+            <w:proofErr w:type="spellStart"/>
+            <w:r>
+              <w:rPr>
+                <w:rFonts w:asciiTheme="minorHAnsi" w:hAnsiTheme="minorHAnsi"/>
+                <w:sz w:val="22"/>
+                <w:szCs w:val="22"/>
+                <w:lang w:val="da-DK"/>
+              </w:rPr>
+              <w:t>draft</w:t>
+            </w:r>
+            <w:proofErr w:type="spellEnd"/>
+            <w:r>
+              <w:rPr>
+                <w:rFonts w:asciiTheme="minorHAnsi" w:hAnsiTheme="minorHAnsi"/>
+                <w:sz w:val="22"/>
+                <w:szCs w:val="22"/>
+                <w:lang w:val="da-DK"/>
+              </w:rPr>
+              <w:t xml:space="preserve"> 2</w:t>
             </w:r>
           </w:p>
         </w:tc>
@@ -299,6 +427,7 @@
                 <w:lang w:val="da-DK"/>
               </w:rPr>
             </w:pPr>
+            <w:proofErr w:type="spellStart"/>
             <w:r>
               <w:rPr>
                 <w:rFonts w:asciiTheme="minorHAnsi" w:hAnsiTheme="minorHAnsi"/>
@@ -306,7 +435,17 @@
                 <w:szCs w:val="22"/>
                 <w:lang w:val="da-DK"/>
               </w:rPr>
-              <w:t>rolle.erKunde er sand / falsk</w:t>
+              <w:t>rolle.erKunde</w:t>
+            </w:r>
+            <w:proofErr w:type="spellEnd"/>
+            <w:r>
+              <w:rPr>
+                <w:rFonts w:asciiTheme="minorHAnsi" w:hAnsiTheme="minorHAnsi"/>
+                <w:sz w:val="22"/>
+                <w:szCs w:val="22"/>
+                <w:lang w:val="da-DK"/>
+              </w:rPr>
+              <w:t xml:space="preserve"> er sand / falsk</w:t>
             </w:r>
             <w:r>
               <w:rPr>
@@ -315,8 +454,19 @@
                 <w:szCs w:val="22"/>
                 <w:lang w:val="da-DK"/>
               </w:rPr>
-              <w:t xml:space="preserve"> /præsenter vs seHistorik</w:t>
+              <w:t xml:space="preserve"> /præsenter vs </w:t>
             </w:r>
+            <w:proofErr w:type="spellStart"/>
+            <w:r>
+              <w:rPr>
+                <w:rFonts w:asciiTheme="minorHAnsi" w:hAnsiTheme="minorHAnsi"/>
+                <w:sz w:val="22"/>
+                <w:szCs w:val="22"/>
+                <w:lang w:val="da-DK"/>
+              </w:rPr>
+              <w:t>seHistorik</w:t>
+            </w:r>
+            <w:proofErr w:type="spellEnd"/>
           </w:p>
         </w:tc>
         <w:tc>
@@ -332,6 +482,7 @@
                 <w:lang w:val="da-DK"/>
               </w:rPr>
             </w:pPr>
+            <w:proofErr w:type="spellStart"/>
             <w:r>
               <w:rPr>
                 <w:rFonts w:asciiTheme="minorHAnsi" w:hAnsiTheme="minorHAnsi"/>
@@ -341,6 +492,7 @@
               </w:rPr>
               <w:t>Juyoung</w:t>
             </w:r>
+            <w:proofErr w:type="spellEnd"/>
           </w:p>
         </w:tc>
       </w:tr>
@@ -358,6 +510,7 @@
                 <w:lang w:val="da-DK"/>
               </w:rPr>
             </w:pPr>
+            <w:proofErr w:type="spellStart"/>
             <w:r>
               <w:rPr>
                 <w:rFonts w:asciiTheme="minorHAnsi" w:hAnsiTheme="minorHAnsi"/>
@@ -365,7 +518,57 @@
                 <w:szCs w:val="22"/>
                 <w:lang w:val="da-DK"/>
               </w:rPr>
-              <w:t>elaboration iteration 2 draft 3</w:t>
+              <w:t>elaboration</w:t>
+            </w:r>
+            <w:proofErr w:type="spellEnd"/>
+            <w:r>
+              <w:rPr>
+                <w:rFonts w:asciiTheme="minorHAnsi" w:hAnsiTheme="minorHAnsi"/>
+                <w:sz w:val="22"/>
+                <w:szCs w:val="22"/>
+                <w:lang w:val="da-DK"/>
+              </w:rPr>
+              <w:t xml:space="preserve"> </w:t>
+            </w:r>
+            <w:proofErr w:type="spellStart"/>
+            <w:r>
+              <w:rPr>
+                <w:rFonts w:asciiTheme="minorHAnsi" w:hAnsiTheme="minorHAnsi"/>
+                <w:sz w:val="22"/>
+                <w:szCs w:val="22"/>
+                <w:lang w:val="da-DK"/>
+              </w:rPr>
+              <w:t>iteration</w:t>
+            </w:r>
+            <w:proofErr w:type="spellEnd"/>
+            <w:r>
+              <w:rPr>
+                <w:rFonts w:asciiTheme="minorHAnsi" w:hAnsiTheme="minorHAnsi"/>
+                <w:sz w:val="22"/>
+                <w:szCs w:val="22"/>
+                <w:lang w:val="da-DK"/>
+              </w:rPr>
+              <w:t xml:space="preserve"> 2 </w:t>
+            </w:r>
+            <w:proofErr w:type="spellStart"/>
+            <w:r>
+              <w:rPr>
+                <w:rFonts w:asciiTheme="minorHAnsi" w:hAnsiTheme="minorHAnsi"/>
+                <w:sz w:val="22"/>
+                <w:szCs w:val="22"/>
+                <w:lang w:val="da-DK"/>
+              </w:rPr>
+              <w:t>draft</w:t>
+            </w:r>
+            <w:proofErr w:type="spellEnd"/>
+            <w:r>
+              <w:rPr>
+                <w:rFonts w:asciiTheme="minorHAnsi" w:hAnsiTheme="minorHAnsi"/>
+                <w:sz w:val="22"/>
+                <w:szCs w:val="22"/>
+                <w:lang w:val="da-DK"/>
+              </w:rPr>
+              <w:t xml:space="preserve"> 3</w:t>
             </w:r>
           </w:p>
         </w:tc>
@@ -406,6 +609,7 @@
                 <w:lang w:val="da-DK"/>
               </w:rPr>
             </w:pPr>
+            <w:proofErr w:type="spellStart"/>
             <w:r>
               <w:rPr>
                 <w:rFonts w:asciiTheme="minorHAnsi" w:hAnsiTheme="minorHAnsi"/>
@@ -425,6 +629,7 @@
               </w:rPr>
               <w:t>sMuligheder</w:t>
             </w:r>
+            <w:proofErr w:type="spellEnd"/>
           </w:p>
         </w:tc>
         <w:tc>
@@ -440,6 +645,7 @@
                 <w:lang w:val="da-DK"/>
               </w:rPr>
             </w:pPr>
+            <w:proofErr w:type="spellStart"/>
             <w:r>
               <w:rPr>
                 <w:rFonts w:asciiTheme="minorHAnsi" w:hAnsiTheme="minorHAnsi"/>
@@ -449,6 +655,7 @@
               </w:rPr>
               <w:t>Juyoung</w:t>
             </w:r>
+            <w:proofErr w:type="spellEnd"/>
           </w:p>
         </w:tc>
       </w:tr>
@@ -858,17 +1065,33 @@
         </w:rPr>
         <w:t>FS-</w:t>
       </w:r>
-      <w:r>
-        <w:rPr>
-          <w:u w:color="000000"/>
-        </w:rPr>
-        <w:t>UC1</w:t>
-      </w:r>
-      <w:r>
-        <w:rPr>
-          <w:u w:color="000000"/>
-        </w:rPr>
-        <w:t xml:space="preserve"> : </w:t>
+      <w:proofErr w:type="spellStart"/>
+      <w:r>
+        <w:rPr>
+          <w:u w:color="000000"/>
+        </w:rPr>
+        <w:t>UC</w:t>
+      </w:r>
+      <w:proofErr w:type="gramStart"/>
+      <w:r>
+        <w:rPr>
+          <w:u w:color="000000"/>
+        </w:rPr>
+        <w:t>1</w:t>
+      </w:r>
+      <w:proofErr w:type="spellEnd"/>
+      <w:r>
+        <w:rPr>
+          <w:u w:color="000000"/>
+        </w:rPr>
+        <w:t xml:space="preserve"> :</w:t>
+      </w:r>
+      <w:proofErr w:type="gramEnd"/>
+      <w:r>
+        <w:rPr>
+          <w:u w:color="000000"/>
+        </w:rPr>
+        <w:t xml:space="preserve"> </w:t>
       </w:r>
       <w:r>
         <w:rPr>
@@ -911,8 +1134,74 @@
           <w:szCs w:val="32"/>
           <w:u w:color="2E74B5"/>
         </w:rPr>
-        <w:t>FS-OC1.1 : søgHistorik</w:t>
-      </w:r>
+        <w:t>FS-</w:t>
+      </w:r>
+      <w:proofErr w:type="spellStart"/>
+      <w:r>
+        <w:rPr>
+          <w:rFonts w:ascii="Calibri Light" w:eastAsia="Calibri Light" w:hAnsi="Calibri Light" w:cs="Calibri Light"/>
+          <w:b w:val="0"/>
+          <w:bCs w:val="0"/>
+          <w:color w:val="2E74B5"/>
+          <w:sz w:val="32"/>
+          <w:szCs w:val="32"/>
+          <w:u w:color="2E74B5"/>
+        </w:rPr>
+        <w:t>OC1.</w:t>
+      </w:r>
+      <w:proofErr w:type="gramStart"/>
+      <w:r>
+        <w:rPr>
+          <w:rFonts w:ascii="Calibri Light" w:eastAsia="Calibri Light" w:hAnsi="Calibri Light" w:cs="Calibri Light"/>
+          <w:b w:val="0"/>
+          <w:bCs w:val="0"/>
+          <w:color w:val="2E74B5"/>
+          <w:sz w:val="32"/>
+          <w:szCs w:val="32"/>
+          <w:u w:color="2E74B5"/>
+        </w:rPr>
+        <w:t>1</w:t>
+      </w:r>
+      <w:proofErr w:type="spellEnd"/>
+      <w:r>
+        <w:rPr>
+          <w:rFonts w:ascii="Calibri Light" w:eastAsia="Calibri Light" w:hAnsi="Calibri Light" w:cs="Calibri Light"/>
+          <w:b w:val="0"/>
+          <w:bCs w:val="0"/>
+          <w:color w:val="2E74B5"/>
+          <w:sz w:val="32"/>
+          <w:szCs w:val="32"/>
+          <w:u w:color="2E74B5"/>
+        </w:rPr>
+        <w:t xml:space="preserve"> :</w:t>
+      </w:r>
+      <w:proofErr w:type="gramEnd"/>
+      <w:r>
+        <w:rPr>
+          <w:rFonts w:ascii="Calibri Light" w:eastAsia="Calibri Light" w:hAnsi="Calibri Light" w:cs="Calibri Light"/>
+          <w:b w:val="0"/>
+          <w:bCs w:val="0"/>
+          <w:color w:val="2E74B5"/>
+          <w:sz w:val="32"/>
+          <w:szCs w:val="32"/>
+          <w:u w:color="2E74B5"/>
+        </w:rPr>
+        <w:t xml:space="preserve"> </w:t>
+      </w:r>
+      <w:proofErr w:type="spellStart"/>
+      <w:r>
+        <w:rPr>
+          <w:rFonts w:ascii="Calibri Light" w:eastAsia="Calibri Light" w:hAnsi="Calibri Light" w:cs="Calibri Light"/>
+          <w:b w:val="0"/>
+          <w:bCs w:val="0"/>
+          <w:color w:val="2E74B5"/>
+          <w:sz w:val="32"/>
+          <w:szCs w:val="32"/>
+          <w:u w:color="2E74B5"/>
+        </w:rPr>
+        <w:t>søgHistorik</w:t>
+      </w:r>
+      <w:proofErr w:type="spellEnd"/>
     </w:p>
     <w:p>
       <w:pPr>
@@ -970,6 +1259,7 @@
           <w:u w:color="000000"/>
         </w:rPr>
       </w:pPr>
+      <w:proofErr w:type="spellStart"/>
       <w:r>
         <w:rPr>
           <w:rFonts w:ascii="Calibri" w:eastAsia="Calibri" w:hAnsi="Calibri" w:cs="Calibri"/>
@@ -978,6 +1268,7 @@
         </w:rPr>
         <w:t>søgHistorik</w:t>
       </w:r>
+      <w:proofErr w:type="spellEnd"/>
     </w:p>
     <w:p>
       <w:pPr>
@@ -1116,6 +1407,8 @@
         </w:rPr>
         <w:t>Forudsætninger</w:t>
       </w:r>
+      <w:bookmarkStart w:id="0" w:name="_GoBack"/>
+      <w:bookmarkEnd w:id="0"/>
     </w:p>
     <w:p>
       <w:pPr>
@@ -1250,6 +1543,7 @@
         </w:rPr>
         <w:t xml:space="preserve">En </w:t>
       </w:r>
+      <w:proofErr w:type="spellStart"/>
       <w:r>
         <w:rPr>
           <w:rFonts w:ascii="Calibri" w:eastAsia="Calibri" w:hAnsi="Calibri" w:cs="Calibri"/>
@@ -1257,13 +1551,23 @@
         </w:rPr>
         <w:t>HistoriSøgning</w:t>
       </w:r>
-      <w:r>
-        <w:rPr>
-          <w:rFonts w:ascii="Calibri" w:eastAsia="Calibri" w:hAnsi="Calibri" w:cs="Calibri"/>
-          <w:u w:color="000000"/>
-        </w:rPr>
-        <w:t xml:space="preserve"> historikSøgning</w:t>
-      </w:r>
+      <w:proofErr w:type="spellEnd"/>
+      <w:r>
+        <w:rPr>
+          <w:rFonts w:ascii="Calibri" w:eastAsia="Calibri" w:hAnsi="Calibri" w:cs="Calibri"/>
+          <w:u w:color="000000"/>
+        </w:rPr>
+        <w:t xml:space="preserve"> </w:t>
+      </w:r>
+      <w:proofErr w:type="spellStart"/>
+      <w:r>
+        <w:rPr>
+          <w:rFonts w:ascii="Calibri" w:eastAsia="Calibri" w:hAnsi="Calibri" w:cs="Calibri"/>
+          <w:u w:color="000000"/>
+        </w:rPr>
+        <w:t>historikSøgning</w:t>
+      </w:r>
+      <w:proofErr w:type="spellEnd"/>
       <w:r>
         <w:rPr>
           <w:rFonts w:ascii="Calibri" w:eastAsia="Calibri" w:hAnsi="Calibri" w:cs="Calibri"/>
@@ -1316,6 +1620,8 @@
         </w:rPr>
         <w:t xml:space="preserve">Hvis </w:t>
       </w:r>
+      <w:proofErr w:type="spellStart"/>
+      <w:proofErr w:type="gramStart"/>
       <w:r>
         <w:rPr>
           <w:rFonts w:ascii="Calibri" w:eastAsia="Calibri" w:hAnsi="Calibri" w:cs="Calibri"/>
@@ -1330,6 +1636,8 @@
         </w:rPr>
         <w:t>.erKunde</w:t>
       </w:r>
+      <w:proofErr w:type="spellEnd"/>
+      <w:proofErr w:type="gramEnd"/>
       <w:r>
         <w:rPr>
           <w:rFonts w:ascii="Calibri" w:eastAsia="Calibri" w:hAnsi="Calibri" w:cs="Calibri"/>
@@ -1363,6 +1671,7 @@
           <w:u w:color="000000"/>
         </w:rPr>
       </w:pPr>
+      <w:proofErr w:type="spellStart"/>
       <w:r>
         <w:rPr>
           <w:rFonts w:ascii="Calibri" w:eastAsia="Calibri" w:hAnsi="Calibri" w:cs="Calibri"/>
@@ -1375,7 +1684,33 @@
           <w:rFonts w:ascii="Calibri" w:eastAsia="Calibri" w:hAnsi="Calibri" w:cs="Calibri"/>
           <w:u w:color="000000"/>
         </w:rPr>
-        <w:t>.cprNummer blev sat til kunde.cprNummer hvor kunde er associeret med bruger</w:t>
+        <w:t>.cprNummer</w:t>
+      </w:r>
+      <w:proofErr w:type="spellEnd"/>
+      <w:r>
+        <w:rPr>
+          <w:rFonts w:ascii="Calibri" w:eastAsia="Calibri" w:hAnsi="Calibri" w:cs="Calibri"/>
+          <w:u w:color="000000"/>
+        </w:rPr>
+        <w:t xml:space="preserve"> blev sat til </w:t>
+      </w:r>
+      <w:proofErr w:type="spellStart"/>
+      <w:proofErr w:type="gramStart"/>
+      <w:r>
+        <w:rPr>
+          <w:rFonts w:ascii="Calibri" w:eastAsia="Calibri" w:hAnsi="Calibri" w:cs="Calibri"/>
+          <w:u w:color="000000"/>
+        </w:rPr>
+        <w:t>kunde.cprNummer</w:t>
+      </w:r>
+      <w:proofErr w:type="spellEnd"/>
+      <w:proofErr w:type="gramEnd"/>
+      <w:r>
+        <w:rPr>
+          <w:rFonts w:ascii="Calibri" w:eastAsia="Calibri" w:hAnsi="Calibri" w:cs="Calibri"/>
+          <w:u w:color="000000"/>
+        </w:rPr>
+        <w:t xml:space="preserve"> hvor kunde er associeret med bruger</w:t>
       </w:r>
       <w:r>
         <w:rPr>
@@ -1422,12 +1757,39 @@
           <w:u w:color="000000"/>
         </w:rPr>
       </w:pPr>
-      <w:r>
-        <w:rPr>
-          <w:rFonts w:ascii="Calibri" w:eastAsia="Calibri" w:hAnsi="Calibri" w:cs="Calibri"/>
-          <w:u w:color="000000"/>
-        </w:rPr>
-        <w:t>historikSøgning.kommune blev sat til kunde.kommune hvor kunde er associeret med bruger</w:t>
+      <w:proofErr w:type="spellStart"/>
+      <w:r>
+        <w:rPr>
+          <w:rFonts w:ascii="Calibri" w:eastAsia="Calibri" w:hAnsi="Calibri" w:cs="Calibri"/>
+          <w:u w:color="000000"/>
+        </w:rPr>
+        <w:t>historikSøgning.kommune</w:t>
+      </w:r>
+      <w:proofErr w:type="spellEnd"/>
+      <w:r>
+        <w:rPr>
+          <w:rFonts w:ascii="Calibri" w:eastAsia="Calibri" w:hAnsi="Calibri" w:cs="Calibri"/>
+          <w:u w:color="000000"/>
+        </w:rPr>
+        <w:t xml:space="preserve"> blev sat til </w:t>
+      </w:r>
+      <w:proofErr w:type="spellStart"/>
+      <w:proofErr w:type="gramStart"/>
+      <w:r>
+        <w:rPr>
+          <w:rFonts w:ascii="Calibri" w:eastAsia="Calibri" w:hAnsi="Calibri" w:cs="Calibri"/>
+          <w:u w:color="000000"/>
+        </w:rPr>
+        <w:t>kunde.kommune</w:t>
+      </w:r>
+      <w:proofErr w:type="spellEnd"/>
+      <w:proofErr w:type="gramEnd"/>
+      <w:r>
+        <w:rPr>
+          <w:rFonts w:ascii="Calibri" w:eastAsia="Calibri" w:hAnsi="Calibri" w:cs="Calibri"/>
+          <w:u w:color="000000"/>
+        </w:rPr>
+        <w:t xml:space="preserve"> hvor kunde er associeret med bruger</w:t>
       </w:r>
       <w:r>
         <w:rPr>
@@ -1474,12 +1836,21 @@
           <w:u w:color="000000"/>
         </w:rPr>
       </w:pPr>
-      <w:r>
-        <w:rPr>
-          <w:rFonts w:ascii="Calibri" w:eastAsia="Calibri" w:hAnsi="Calibri" w:cs="Calibri"/>
-          <w:u w:color="000000"/>
-        </w:rPr>
-        <w:t>historikSøgning blev</w:t>
+      <w:proofErr w:type="spellStart"/>
+      <w:r>
+        <w:rPr>
+          <w:rFonts w:ascii="Calibri" w:eastAsia="Calibri" w:hAnsi="Calibri" w:cs="Calibri"/>
+          <w:u w:color="000000"/>
+        </w:rPr>
+        <w:t>historikSøgning</w:t>
+      </w:r>
+      <w:proofErr w:type="spellEnd"/>
+      <w:r>
+        <w:rPr>
+          <w:rFonts w:ascii="Calibri" w:eastAsia="Calibri" w:hAnsi="Calibri" w:cs="Calibri"/>
+          <w:u w:color="000000"/>
+        </w:rPr>
+        <w:t xml:space="preserve"> blev</w:t>
       </w:r>
       <w:r>
         <w:rPr>
@@ -1556,8 +1927,9 @@
           <w:szCs w:val="32"/>
           <w:u w:color="2E74B5"/>
         </w:rPr>
-        <w:t>FS-OC</w:t>
-      </w:r>
+        <w:t>FS-</w:t>
+      </w:r>
+      <w:proofErr w:type="spellStart"/>
       <w:r>
         <w:rPr>
           <w:rFonts w:ascii="Calibri Light" w:eastAsia="Calibri Light" w:hAnsi="Calibri Light" w:cs="Calibri Light"/>
@@ -1568,7 +1940,7 @@
           <w:szCs w:val="32"/>
           <w:u w:color="2E74B5"/>
         </w:rPr>
-        <w:t>1</w:t>
+        <w:t>OC</w:t>
       </w:r>
       <w:r>
         <w:rPr>
@@ -1580,7 +1952,7 @@
           <w:szCs w:val="32"/>
           <w:u w:color="2E74B5"/>
         </w:rPr>
-        <w:t>.2</w:t>
+        <w:t>1</w:t>
       </w:r>
       <w:r>
         <w:rPr>
@@ -1592,8 +1964,9 @@
           <w:szCs w:val="32"/>
           <w:u w:color="2E74B5"/>
         </w:rPr>
-        <w:t>-1</w:t>
-      </w:r>
+        <w:t>.2</w:t>
+      </w:r>
+      <w:proofErr w:type="spellEnd"/>
       <w:r>
         <w:rPr>
           <w:rFonts w:ascii="Calibri Light" w:eastAsia="Calibri Light" w:hAnsi="Calibri Light" w:cs="Calibri Light"/>
@@ -1604,7 +1977,7 @@
           <w:szCs w:val="32"/>
           <w:u w:color="2E74B5"/>
         </w:rPr>
-        <w:t xml:space="preserve">: </w:t>
+        <w:t>-1</w:t>
       </w:r>
       <w:r>
         <w:rPr>
@@ -1616,8 +1989,9 @@
           <w:szCs w:val="32"/>
           <w:u w:color="2E74B5"/>
         </w:rPr>
-        <w:t>angiv</w:t>
-      </w:r>
+        <w:t xml:space="preserve">: </w:t>
+      </w:r>
+      <w:proofErr w:type="spellStart"/>
       <w:r>
         <w:rPr>
           <w:rFonts w:ascii="Calibri Light" w:eastAsia="Calibri Light" w:hAnsi="Calibri Light" w:cs="Calibri Light"/>
@@ -1628,7 +2002,7 @@
           <w:szCs w:val="32"/>
           <w:u w:color="2E74B5"/>
         </w:rPr>
-        <w:t>Søgning</w:t>
+        <w:t>angiv</w:t>
       </w:r>
       <w:r>
         <w:rPr>
@@ -1640,8 +2014,21 @@
           <w:szCs w:val="32"/>
           <w:u w:color="2E74B5"/>
         </w:rPr>
+        <w:t>Søgning</w:t>
+      </w:r>
+      <w:r>
+        <w:rPr>
+          <w:rFonts w:ascii="Calibri Light" w:eastAsia="Calibri Light" w:hAnsi="Calibri Light" w:cs="Calibri Light"/>
+          <w:b w:val="0"/>
+          <w:bCs w:val="0"/>
+          <w:color w:val="2E74B5"/>
+          <w:sz w:val="32"/>
+          <w:szCs w:val="32"/>
+          <w:u w:color="2E74B5"/>
+        </w:rPr>
         <w:t>Oplysninger</w:t>
       </w:r>
+      <w:proofErr w:type="spellEnd"/>
     </w:p>
     <w:p>
       <w:pPr>
@@ -1699,6 +2086,7 @@
           <w:u w:color="000000"/>
         </w:rPr>
       </w:pPr>
+      <w:proofErr w:type="spellStart"/>
       <w:r>
         <w:rPr>
           <w:rFonts w:ascii="Calibri" w:eastAsia="Calibri" w:hAnsi="Calibri" w:cs="Calibri"/>
@@ -1721,8 +2109,18 @@
           <w:color w:val="auto"/>
           <w:u w:color="000000"/>
         </w:rPr>
-        <w:t>Oplysninger (</w:t>
-      </w:r>
+        <w:t>Oplysninger</w:t>
+      </w:r>
+      <w:proofErr w:type="spellEnd"/>
+      <w:r>
+        <w:rPr>
+          <w:rFonts w:ascii="Calibri" w:eastAsia="Calibri" w:hAnsi="Calibri" w:cs="Calibri"/>
+          <w:color w:val="auto"/>
+          <w:u w:color="000000"/>
+        </w:rPr>
+        <w:t xml:space="preserve"> (</w:t>
+      </w:r>
+      <w:proofErr w:type="spellStart"/>
       <w:r>
         <w:rPr>
           <w:rFonts w:ascii="Calibri" w:eastAsia="Calibri" w:hAnsi="Calibri" w:cs="Calibri"/>
@@ -1731,6 +2129,7 @@
         </w:rPr>
         <w:t>historikSøgning</w:t>
       </w:r>
+      <w:proofErr w:type="spellEnd"/>
       <w:r>
         <w:rPr>
           <w:rFonts w:ascii="Calibri" w:eastAsia="Calibri" w:hAnsi="Calibri" w:cs="Calibri"/>
@@ -1920,7 +2319,21 @@
         <w:rPr>
           <w:rFonts w:asciiTheme="minorHAnsi" w:eastAsia="Calibri" w:hAnsiTheme="minorHAnsi" w:cs="Calibri"/>
         </w:rPr>
-        <w:t xml:space="preserve">En Bruger brueger </w:t>
+        <w:t xml:space="preserve">En Bruger </w:t>
+      </w:r>
+      <w:proofErr w:type="spellStart"/>
+      <w:r>
+        <w:rPr>
+          <w:rFonts w:asciiTheme="minorHAnsi" w:eastAsia="Calibri" w:hAnsiTheme="minorHAnsi" w:cs="Calibri"/>
+        </w:rPr>
+        <w:t>brueger</w:t>
+      </w:r>
+      <w:proofErr w:type="spellEnd"/>
+      <w:r>
+        <w:rPr>
+          <w:rFonts w:asciiTheme="minorHAnsi" w:eastAsia="Calibri" w:hAnsiTheme="minorHAnsi" w:cs="Calibri"/>
+        </w:rPr>
+        <w:t xml:space="preserve"> </w:t>
       </w:r>
       <w:r>
         <w:rPr>
@@ -1946,6 +2359,8 @@
           <w:rFonts w:ascii="Calibri" w:eastAsia="Calibri" w:hAnsi="Calibri" w:cs="Calibri"/>
         </w:rPr>
       </w:pPr>
+      <w:proofErr w:type="spellStart"/>
+      <w:proofErr w:type="gramStart"/>
       <w:r>
         <w:rPr>
           <w:rFonts w:asciiTheme="minorHAnsi" w:hAnsiTheme="minorHAnsi"/>
@@ -1958,6 +2373,8 @@
         </w:rPr>
         <w:t>.erKunde</w:t>
       </w:r>
+      <w:proofErr w:type="spellEnd"/>
+      <w:proofErr w:type="gramEnd"/>
       <w:r>
         <w:rPr>
           <w:rFonts w:ascii="Calibri" w:eastAsia="Calibri" w:hAnsi="Calibri" w:cs="Calibri"/>
@@ -2000,7 +2417,39 @@
           <w:rFonts w:ascii="Calibri" w:eastAsia="Calibri" w:hAnsi="Calibri" w:cs="Calibri"/>
           <w:u w:color="000000"/>
         </w:rPr>
-        <w:t>En HistoriSøgning historikSøgning eksisterer.</w:t>
+        <w:t xml:space="preserve">En </w:t>
+      </w:r>
+      <w:proofErr w:type="spellStart"/>
+      <w:r>
+        <w:rPr>
+          <w:rFonts w:ascii="Calibri" w:eastAsia="Calibri" w:hAnsi="Calibri" w:cs="Calibri"/>
+          <w:u w:color="000000"/>
+        </w:rPr>
+        <w:t>HistoriSøgning</w:t>
+      </w:r>
+      <w:proofErr w:type="spellEnd"/>
+      <w:r>
+        <w:rPr>
+          <w:rFonts w:ascii="Calibri" w:eastAsia="Calibri" w:hAnsi="Calibri" w:cs="Calibri"/>
+          <w:u w:color="000000"/>
+        </w:rPr>
+        <w:t xml:space="preserve"> </w:t>
+      </w:r>
+      <w:proofErr w:type="spellStart"/>
+      <w:r>
+        <w:rPr>
+          <w:rFonts w:ascii="Calibri" w:eastAsia="Calibri" w:hAnsi="Calibri" w:cs="Calibri"/>
+          <w:u w:color="000000"/>
+        </w:rPr>
+        <w:t>historikSøgning</w:t>
+      </w:r>
+      <w:proofErr w:type="spellEnd"/>
+      <w:r>
+        <w:rPr>
+          <w:rFonts w:ascii="Calibri" w:eastAsia="Calibri" w:hAnsi="Calibri" w:cs="Calibri"/>
+          <w:u w:color="000000"/>
+        </w:rPr>
+        <w:t xml:space="preserve"> eksisterer.</w:t>
       </w:r>
     </w:p>
     <w:p>
@@ -2030,13 +2479,27 @@
         <w:rPr>
           <w:rFonts w:ascii="Calibri" w:eastAsia="Calibri" w:hAnsi="Calibri" w:cs="Calibri"/>
         </w:rPr>
-        <w:t xml:space="preserve"> bliver præsenteret for h</w:t>
-      </w:r>
-      <w:r>
-        <w:rPr>
-          <w:rFonts w:ascii="Calibri" w:eastAsia="Calibri" w:hAnsi="Calibri" w:cs="Calibri"/>
-        </w:rPr>
-        <w:t>istorikSøgning.</w:t>
+        <w:t xml:space="preserve"> bliver præsenteret for </w:t>
+      </w:r>
+      <w:proofErr w:type="spellStart"/>
+      <w:r>
+        <w:rPr>
+          <w:rFonts w:ascii="Calibri" w:eastAsia="Calibri" w:hAnsi="Calibri" w:cs="Calibri"/>
+        </w:rPr>
+        <w:t>h</w:t>
+      </w:r>
+      <w:r>
+        <w:rPr>
+          <w:rFonts w:ascii="Calibri" w:eastAsia="Calibri" w:hAnsi="Calibri" w:cs="Calibri"/>
+        </w:rPr>
+        <w:t>istorikSøgning</w:t>
+      </w:r>
+      <w:proofErr w:type="spellEnd"/>
+      <w:r>
+        <w:rPr>
+          <w:rFonts w:ascii="Calibri" w:eastAsia="Calibri" w:hAnsi="Calibri" w:cs="Calibri"/>
+        </w:rPr>
+        <w:t>.</w:t>
       </w:r>
     </w:p>
     <w:p>
@@ -2243,6 +2706,7 @@
         </w:rPr>
         <w:t xml:space="preserve"> </w:t>
       </w:r>
+      <w:proofErr w:type="gramStart"/>
       <w:r>
         <w:rPr>
           <w:rFonts w:ascii="Calibri" w:eastAsia="Calibri" w:hAnsi="Calibri" w:cs="Calibri"/>
@@ -2250,13 +2714,31 @@
         </w:rPr>
         <w:t xml:space="preserve">( </w:t>
       </w:r>
-      <w:r>
-        <w:rPr>
-          <w:rFonts w:ascii="Calibri" w:eastAsia="Calibri" w:hAnsi="Calibri" w:cs="Calibri"/>
-          <w:color w:val="auto"/>
-        </w:rPr>
-        <w:t xml:space="preserve">flextur.dato &gt;= </w:t>
-      </w:r>
+      <w:proofErr w:type="spellStart"/>
+      <w:r>
+        <w:rPr>
+          <w:rFonts w:ascii="Calibri" w:eastAsia="Calibri" w:hAnsi="Calibri" w:cs="Calibri"/>
+          <w:color w:val="auto"/>
+        </w:rPr>
+        <w:t>flextur</w:t>
+      </w:r>
+      <w:proofErr w:type="gramEnd"/>
+      <w:r>
+        <w:rPr>
+          <w:rFonts w:ascii="Calibri" w:eastAsia="Calibri" w:hAnsi="Calibri" w:cs="Calibri"/>
+          <w:color w:val="auto"/>
+        </w:rPr>
+        <w:t>.dato</w:t>
+      </w:r>
+      <w:proofErr w:type="spellEnd"/>
+      <w:r>
+        <w:rPr>
+          <w:rFonts w:ascii="Calibri" w:eastAsia="Calibri" w:hAnsi="Calibri" w:cs="Calibri"/>
+          <w:color w:val="auto"/>
+        </w:rPr>
+        <w:t xml:space="preserve"> &gt;= </w:t>
+      </w:r>
+      <w:proofErr w:type="spellStart"/>
       <w:r>
         <w:rPr>
           <w:rFonts w:ascii="Calibri" w:eastAsia="Calibri" w:hAnsi="Calibri" w:cs="Calibri"/>
@@ -2290,14 +2772,38 @@
           <w:rFonts w:ascii="Calibri" w:eastAsia="Calibri" w:hAnsi="Calibri" w:cs="Calibri"/>
           <w:color w:val="auto"/>
         </w:rPr>
-        <w:t xml:space="preserve">Dato </w:t>
-      </w:r>
-      <w:r>
-        <w:rPr>
-          <w:rFonts w:ascii="Calibri" w:eastAsia="Calibri" w:hAnsi="Calibri" w:cs="Calibri"/>
-          <w:color w:val="auto"/>
-        </w:rPr>
-        <w:t xml:space="preserve">og flextur.dato </w:t>
+        <w:t>Dato</w:t>
+      </w:r>
+      <w:proofErr w:type="spellEnd"/>
+      <w:r>
+        <w:rPr>
+          <w:rFonts w:ascii="Calibri" w:eastAsia="Calibri" w:hAnsi="Calibri" w:cs="Calibri"/>
+          <w:color w:val="auto"/>
+        </w:rPr>
+        <w:t xml:space="preserve"> </w:t>
+      </w:r>
+      <w:r>
+        <w:rPr>
+          <w:rFonts w:ascii="Calibri" w:eastAsia="Calibri" w:hAnsi="Calibri" w:cs="Calibri"/>
+          <w:color w:val="auto"/>
+        </w:rPr>
+        <w:t xml:space="preserve">og </w:t>
+      </w:r>
+      <w:proofErr w:type="spellStart"/>
+      <w:r>
+        <w:rPr>
+          <w:rFonts w:ascii="Calibri" w:eastAsia="Calibri" w:hAnsi="Calibri" w:cs="Calibri"/>
+          <w:color w:val="auto"/>
+        </w:rPr>
+        <w:t>flextur.dato</w:t>
+      </w:r>
+      <w:proofErr w:type="spellEnd"/>
+      <w:r>
+        <w:rPr>
+          <w:rFonts w:ascii="Calibri" w:eastAsia="Calibri" w:hAnsi="Calibri" w:cs="Calibri"/>
+          <w:color w:val="auto"/>
+        </w:rPr>
+        <w:t xml:space="preserve"> </w:t>
       </w:r>
       <w:r>
         <w:rPr>
@@ -2313,6 +2819,7 @@
         </w:rPr>
         <w:t xml:space="preserve">= </w:t>
       </w:r>
+      <w:proofErr w:type="spellStart"/>
       <w:r>
         <w:rPr>
           <w:rFonts w:ascii="Calibri" w:eastAsia="Calibri" w:hAnsi="Calibri" w:cs="Calibri"/>
@@ -2325,14 +2832,30 @@
           <w:rFonts w:ascii="Calibri" w:eastAsia="Calibri" w:hAnsi="Calibri" w:cs="Calibri"/>
           <w:color w:val="auto"/>
         </w:rPr>
-        <w:t>tilDato)</w:t>
-      </w:r>
-      <w:r>
-        <w:rPr>
-          <w:rFonts w:ascii="Calibri" w:eastAsia="Calibri" w:hAnsi="Calibri" w:cs="Calibri"/>
-          <w:color w:val="auto"/>
-        </w:rPr>
-        <w:t xml:space="preserve"> og (flextur.</w:t>
+        <w:t>tilDato</w:t>
+      </w:r>
+      <w:proofErr w:type="spellEnd"/>
+      <w:r>
+        <w:rPr>
+          <w:rFonts w:ascii="Calibri" w:eastAsia="Calibri" w:hAnsi="Calibri" w:cs="Calibri"/>
+          <w:color w:val="auto"/>
+        </w:rPr>
+        <w:t>)</w:t>
+      </w:r>
+      <w:r>
+        <w:rPr>
+          <w:rFonts w:ascii="Calibri" w:eastAsia="Calibri" w:hAnsi="Calibri" w:cs="Calibri"/>
+          <w:color w:val="auto"/>
+        </w:rPr>
+        <w:t xml:space="preserve"> og (</w:t>
+      </w:r>
+      <w:proofErr w:type="spellStart"/>
+      <w:r>
+        <w:rPr>
+          <w:rFonts w:ascii="Calibri" w:eastAsia="Calibri" w:hAnsi="Calibri" w:cs="Calibri"/>
+          <w:color w:val="auto"/>
+        </w:rPr>
+        <w:t>flextur.</w:t>
       </w:r>
       <w:r>
         <w:rPr>
@@ -2341,6 +2864,7 @@
         </w:rPr>
         <w:t>cprNummer</w:t>
       </w:r>
+      <w:proofErr w:type="spellEnd"/>
       <w:r>
         <w:rPr>
           <w:rFonts w:ascii="Calibri" w:eastAsia="Calibri" w:hAnsi="Calibri" w:cs="Calibri"/>
@@ -2348,6 +2872,7 @@
         </w:rPr>
         <w:t xml:space="preserve"> = </w:t>
       </w:r>
+      <w:proofErr w:type="spellStart"/>
       <w:r>
         <w:rPr>
           <w:rFonts w:ascii="Calibri" w:eastAsia="Calibri" w:hAnsi="Calibri" w:cs="Calibri"/>
@@ -2369,13 +2894,39 @@
         </w:rPr>
         <w:t>cprNummer</w:t>
       </w:r>
-      <w:r>
-        <w:rPr>
-          <w:rFonts w:ascii="Calibri" w:eastAsia="Calibri" w:hAnsi="Calibri" w:cs="Calibri"/>
-          <w:color w:val="auto"/>
-        </w:rPr>
-        <w:t xml:space="preserve"> og flextur.kommune = historikSøgning.kommune</w:t>
-      </w:r>
+      <w:proofErr w:type="spellEnd"/>
+      <w:r>
+        <w:rPr>
+          <w:rFonts w:ascii="Calibri" w:eastAsia="Calibri" w:hAnsi="Calibri" w:cs="Calibri"/>
+          <w:color w:val="auto"/>
+        </w:rPr>
+        <w:t xml:space="preserve"> og </w:t>
+      </w:r>
+      <w:proofErr w:type="spellStart"/>
+      <w:r>
+        <w:rPr>
+          <w:rFonts w:ascii="Calibri" w:eastAsia="Calibri" w:hAnsi="Calibri" w:cs="Calibri"/>
+          <w:color w:val="auto"/>
+        </w:rPr>
+        <w:t>flextur.kommune</w:t>
+      </w:r>
+      <w:proofErr w:type="spellEnd"/>
+      <w:r>
+        <w:rPr>
+          <w:rFonts w:ascii="Calibri" w:eastAsia="Calibri" w:hAnsi="Calibri" w:cs="Calibri"/>
+          <w:color w:val="auto"/>
+        </w:rPr>
+        <w:t xml:space="preserve"> = </w:t>
+      </w:r>
+      <w:proofErr w:type="spellStart"/>
+      <w:r>
+        <w:rPr>
+          <w:rFonts w:ascii="Calibri" w:eastAsia="Calibri" w:hAnsi="Calibri" w:cs="Calibri"/>
+          <w:color w:val="auto"/>
+        </w:rPr>
+        <w:t>historikSøgning.kommune</w:t>
+      </w:r>
+      <w:proofErr w:type="spellEnd"/>
       <w:r>
         <w:rPr>
           <w:rFonts w:ascii="Calibri" w:eastAsia="Calibri" w:hAnsi="Calibri" w:cs="Calibri"/>
@@ -2485,8 +3036,9 @@
           <w:szCs w:val="32"/>
           <w:u w:color="2E74B5"/>
         </w:rPr>
-        <w:t>FS-OC1.2-2: angivOplysninger</w:t>
-      </w:r>
+        <w:t>FS-</w:t>
+      </w:r>
+      <w:proofErr w:type="spellStart"/>
       <w:r>
         <w:rPr>
           <w:rFonts w:ascii="Calibri Light" w:eastAsia="Calibri Light" w:hAnsi="Calibri Light" w:cs="Calibri Light"/>
@@ -2497,8 +3049,47 @@
           <w:szCs w:val="32"/>
           <w:u w:color="2E74B5"/>
         </w:rPr>
+        <w:t>OC1.2</w:t>
+      </w:r>
+      <w:proofErr w:type="spellEnd"/>
+      <w:r>
+        <w:rPr>
+          <w:rFonts w:ascii="Calibri Light" w:eastAsia="Calibri Light" w:hAnsi="Calibri Light" w:cs="Calibri Light"/>
+          <w:b w:val="0"/>
+          <w:bCs w:val="0"/>
+          <w:color w:val="2E74B5"/>
+          <w:sz w:val="32"/>
+          <w:szCs w:val="32"/>
+          <w:u w:color="2E74B5"/>
+        </w:rPr>
+        <w:t xml:space="preserve">-2: </w:t>
+      </w:r>
+      <w:proofErr w:type="spellStart"/>
+      <w:r>
+        <w:rPr>
+          <w:rFonts w:ascii="Calibri Light" w:eastAsia="Calibri Light" w:hAnsi="Calibri Light" w:cs="Calibri Light"/>
+          <w:b w:val="0"/>
+          <w:bCs w:val="0"/>
+          <w:color w:val="2E74B5"/>
+          <w:sz w:val="32"/>
+          <w:szCs w:val="32"/>
+          <w:u w:color="2E74B5"/>
+        </w:rPr>
+        <w:t>angivOplysninger</w:t>
+      </w:r>
+      <w:r>
+        <w:rPr>
+          <w:rFonts w:ascii="Calibri Light" w:eastAsia="Calibri Light" w:hAnsi="Calibri Light" w:cs="Calibri Light"/>
+          <w:b w:val="0"/>
+          <w:bCs w:val="0"/>
+          <w:color w:val="2E74B5"/>
+          <w:sz w:val="32"/>
+          <w:szCs w:val="32"/>
+          <w:u w:color="2E74B5"/>
+        </w:rPr>
         <w:t>ForBM</w:t>
       </w:r>
+      <w:proofErr w:type="spellEnd"/>
     </w:p>
     <w:p>
       <w:pPr>
@@ -2556,6 +3147,7 @@
           <w:u w:color="000000"/>
         </w:rPr>
       </w:pPr>
+      <w:proofErr w:type="spellStart"/>
       <w:r>
         <w:rPr>
           <w:rFonts w:ascii="Calibri" w:eastAsia="Calibri" w:hAnsi="Calibri" w:cs="Calibri"/>
@@ -2588,6 +3180,7 @@
         </w:rPr>
         <w:t>ForBM</w:t>
       </w:r>
+      <w:proofErr w:type="spellEnd"/>
       <w:r>
         <w:rPr>
           <w:rFonts w:ascii="Calibri" w:eastAsia="Calibri" w:hAnsi="Calibri" w:cs="Calibri"/>
@@ -2596,6 +3189,7 @@
         </w:rPr>
         <w:t xml:space="preserve"> (</w:t>
       </w:r>
+      <w:proofErr w:type="spellStart"/>
       <w:r>
         <w:rPr>
           <w:rFonts w:ascii="Calibri" w:eastAsia="Calibri" w:hAnsi="Calibri" w:cs="Calibri"/>
@@ -2604,6 +3198,7 @@
         </w:rPr>
         <w:t>historikSøgning</w:t>
       </w:r>
+      <w:proofErr w:type="spellEnd"/>
       <w:r>
         <w:rPr>
           <w:rFonts w:ascii="Calibri" w:eastAsia="Calibri" w:hAnsi="Calibri" w:cs="Calibri"/>
@@ -2794,8 +3389,6 @@
         </w:rPr>
         <w:t>En Bruger bru</w:t>
       </w:r>
-      <w:bookmarkStart w:id="0" w:name="_GoBack"/>
-      <w:bookmarkEnd w:id="0"/>
       <w:r>
         <w:rPr>
           <w:rFonts w:asciiTheme="minorHAnsi" w:eastAsia="Calibri" w:hAnsiTheme="minorHAnsi" w:cs="Calibri"/>
@@ -2826,6 +3419,8 @@
           <w:rFonts w:ascii="Calibri" w:eastAsia="Calibri" w:hAnsi="Calibri" w:cs="Calibri"/>
         </w:rPr>
       </w:pPr>
+      <w:proofErr w:type="spellStart"/>
+      <w:proofErr w:type="gramStart"/>
       <w:r>
         <w:rPr>
           <w:rFonts w:asciiTheme="minorHAnsi" w:hAnsiTheme="minorHAnsi"/>
@@ -2836,7 +3431,15 @@
         <w:rPr>
           <w:rFonts w:ascii="Calibri" w:eastAsia="Calibri" w:hAnsi="Calibri" w:cs="Calibri"/>
         </w:rPr>
-        <w:t>.erKunde er sat til falsk.</w:t>
+        <w:t>.erKunde</w:t>
+      </w:r>
+      <w:proofErr w:type="spellEnd"/>
+      <w:proofErr w:type="gramEnd"/>
+      <w:r>
+        <w:rPr>
+          <w:rFonts w:ascii="Calibri" w:eastAsia="Calibri" w:hAnsi="Calibri" w:cs="Calibri"/>
+        </w:rPr>
+        <w:t xml:space="preserve"> er sat til falsk.</w:t>
       </w:r>
     </w:p>
     <w:p>
@@ -2862,7 +3465,39 @@
           <w:rFonts w:ascii="Calibri" w:eastAsia="Calibri" w:hAnsi="Calibri" w:cs="Calibri"/>
           <w:u w:color="000000"/>
         </w:rPr>
-        <w:t>En HistoriSøgning historikSøgning eksisterer.</w:t>
+        <w:t xml:space="preserve">En </w:t>
+      </w:r>
+      <w:proofErr w:type="spellStart"/>
+      <w:r>
+        <w:rPr>
+          <w:rFonts w:ascii="Calibri" w:eastAsia="Calibri" w:hAnsi="Calibri" w:cs="Calibri"/>
+          <w:u w:color="000000"/>
+        </w:rPr>
+        <w:t>HistoriSøgning</w:t>
+      </w:r>
+      <w:proofErr w:type="spellEnd"/>
+      <w:r>
+        <w:rPr>
+          <w:rFonts w:ascii="Calibri" w:eastAsia="Calibri" w:hAnsi="Calibri" w:cs="Calibri"/>
+          <w:u w:color="000000"/>
+        </w:rPr>
+        <w:t xml:space="preserve"> </w:t>
+      </w:r>
+      <w:proofErr w:type="spellStart"/>
+      <w:r>
+        <w:rPr>
+          <w:rFonts w:ascii="Calibri" w:eastAsia="Calibri" w:hAnsi="Calibri" w:cs="Calibri"/>
+          <w:u w:color="000000"/>
+        </w:rPr>
+        <w:t>historikSøgning</w:t>
+      </w:r>
+      <w:proofErr w:type="spellEnd"/>
+      <w:r>
+        <w:rPr>
+          <w:rFonts w:ascii="Calibri" w:eastAsia="Calibri" w:hAnsi="Calibri" w:cs="Calibri"/>
+          <w:u w:color="000000"/>
+        </w:rPr>
+        <w:t xml:space="preserve"> eksisterer.</w:t>
       </w:r>
     </w:p>
     <w:p>
@@ -2892,7 +3527,21 @@
         <w:rPr>
           <w:rFonts w:ascii="Calibri" w:eastAsia="Calibri" w:hAnsi="Calibri" w:cs="Calibri"/>
         </w:rPr>
-        <w:t xml:space="preserve"> bliver præsenteret for historikSøgning.</w:t>
+        <w:t xml:space="preserve"> bliver præsenteret for </w:t>
+      </w:r>
+      <w:proofErr w:type="spellStart"/>
+      <w:r>
+        <w:rPr>
+          <w:rFonts w:ascii="Calibri" w:eastAsia="Calibri" w:hAnsi="Calibri" w:cs="Calibri"/>
+        </w:rPr>
+        <w:t>historikSøgning</w:t>
+      </w:r>
+      <w:proofErr w:type="spellEnd"/>
+      <w:r>
+        <w:rPr>
+          <w:rFonts w:ascii="Calibri" w:eastAsia="Calibri" w:hAnsi="Calibri" w:cs="Calibri"/>
+        </w:rPr>
+        <w:t>.</w:t>
       </w:r>
     </w:p>
     <w:p>
@@ -2972,6 +3621,7 @@
         </w:rPr>
         <w:t xml:space="preserve">En </w:t>
       </w:r>
+      <w:proofErr w:type="spellStart"/>
       <w:r>
         <w:rPr>
           <w:rFonts w:ascii="Calibri" w:eastAsia="Calibri" w:hAnsi="Calibri" w:cs="Calibri"/>
@@ -2984,17 +3634,32 @@
         </w:rPr>
         <w:t>istorikForBM</w:t>
       </w:r>
-      <w:r>
-        <w:rPr>
-          <w:rFonts w:ascii="Calibri" w:eastAsia="Calibri" w:hAnsi="Calibri" w:cs="Calibri"/>
-        </w:rPr>
-        <w:t xml:space="preserve"> h</w:t>
-      </w:r>
-      <w:r>
-        <w:rPr>
-          <w:rFonts w:ascii="Calibri" w:eastAsia="Calibri" w:hAnsi="Calibri" w:cs="Calibri"/>
-        </w:rPr>
-        <w:t>istorikForBM eksisterer.</w:t>
+      <w:proofErr w:type="spellEnd"/>
+      <w:r>
+        <w:rPr>
+          <w:rFonts w:ascii="Calibri" w:eastAsia="Calibri" w:hAnsi="Calibri" w:cs="Calibri"/>
+        </w:rPr>
+        <w:t xml:space="preserve"> </w:t>
+      </w:r>
+      <w:proofErr w:type="spellStart"/>
+      <w:r>
+        <w:rPr>
+          <w:rFonts w:ascii="Calibri" w:eastAsia="Calibri" w:hAnsi="Calibri" w:cs="Calibri"/>
+        </w:rPr>
+        <w:t>h</w:t>
+      </w:r>
+      <w:r>
+        <w:rPr>
+          <w:rFonts w:ascii="Calibri" w:eastAsia="Calibri" w:hAnsi="Calibri" w:cs="Calibri"/>
+        </w:rPr>
+        <w:t>istorikForBM</w:t>
+      </w:r>
+      <w:proofErr w:type="spellEnd"/>
+      <w:r>
+        <w:rPr>
+          <w:rFonts w:ascii="Calibri" w:eastAsia="Calibri" w:hAnsi="Calibri" w:cs="Calibri"/>
+        </w:rPr>
+        <w:t xml:space="preserve"> eksisterer.</w:t>
       </w:r>
     </w:p>
     <w:p>
@@ -3156,7 +3821,48 @@
           <w:rFonts w:ascii="Calibri" w:eastAsia="Calibri" w:hAnsi="Calibri" w:cs="Calibri"/>
           <w:color w:val="auto"/>
         </w:rPr>
-        <w:t xml:space="preserve">Hvis (historikSøgning.cprNummer != null) : </w:t>
+        <w:t>Hvis (</w:t>
+      </w:r>
+      <w:proofErr w:type="spellStart"/>
+      <w:proofErr w:type="gramStart"/>
+      <w:r>
+        <w:rPr>
+          <w:rFonts w:ascii="Calibri" w:eastAsia="Calibri" w:hAnsi="Calibri" w:cs="Calibri"/>
+          <w:color w:val="auto"/>
+        </w:rPr>
+        <w:t>historikSøgning.cprNummer</w:t>
+      </w:r>
+      <w:proofErr w:type="spellEnd"/>
+      <w:r>
+        <w:rPr>
+          <w:rFonts w:ascii="Calibri" w:eastAsia="Calibri" w:hAnsi="Calibri" w:cs="Calibri"/>
+          <w:color w:val="auto"/>
+        </w:rPr>
+        <w:t xml:space="preserve"> !</w:t>
+      </w:r>
+      <w:proofErr w:type="gramEnd"/>
+      <w:r>
+        <w:rPr>
+          <w:rFonts w:ascii="Calibri" w:eastAsia="Calibri" w:hAnsi="Calibri" w:cs="Calibri"/>
+          <w:color w:val="auto"/>
+        </w:rPr>
+        <w:t xml:space="preserve">= </w:t>
+      </w:r>
+      <w:proofErr w:type="spellStart"/>
+      <w:r>
+        <w:rPr>
+          <w:rFonts w:ascii="Calibri" w:eastAsia="Calibri" w:hAnsi="Calibri" w:cs="Calibri"/>
+          <w:color w:val="auto"/>
+        </w:rPr>
+        <w:t>null</w:t>
+      </w:r>
+      <w:proofErr w:type="spellEnd"/>
+      <w:r>
+        <w:rPr>
+          <w:rFonts w:ascii="Calibri" w:eastAsia="Calibri" w:hAnsi="Calibri" w:cs="Calibri"/>
+          <w:color w:val="auto"/>
+        </w:rPr>
+        <w:t xml:space="preserve">) : </w:t>
       </w:r>
     </w:p>
     <w:p>
@@ -3178,12 +3884,39 @@
           <w:u w:color="000000"/>
         </w:rPr>
       </w:pPr>
-      <w:r>
-        <w:rPr>
-          <w:rFonts w:ascii="Calibri" w:eastAsia="Calibri" w:hAnsi="Calibri" w:cs="Calibri"/>
-          <w:u w:color="000000"/>
-        </w:rPr>
-        <w:t>kunde.cprNummer blev sat til historikSøgning.cprNummer hvor kunde er associeret med flextur.</w:t>
+      <w:proofErr w:type="spellStart"/>
+      <w:proofErr w:type="gramStart"/>
+      <w:r>
+        <w:rPr>
+          <w:rFonts w:ascii="Calibri" w:eastAsia="Calibri" w:hAnsi="Calibri" w:cs="Calibri"/>
+          <w:u w:color="000000"/>
+        </w:rPr>
+        <w:t>kunde.cprNummer</w:t>
+      </w:r>
+      <w:proofErr w:type="spellEnd"/>
+      <w:proofErr w:type="gramEnd"/>
+      <w:r>
+        <w:rPr>
+          <w:rFonts w:ascii="Calibri" w:eastAsia="Calibri" w:hAnsi="Calibri" w:cs="Calibri"/>
+          <w:u w:color="000000"/>
+        </w:rPr>
+        <w:t xml:space="preserve"> blev sat til </w:t>
+      </w:r>
+      <w:proofErr w:type="spellStart"/>
+      <w:r>
+        <w:rPr>
+          <w:rFonts w:ascii="Calibri" w:eastAsia="Calibri" w:hAnsi="Calibri" w:cs="Calibri"/>
+          <w:u w:color="000000"/>
+        </w:rPr>
+        <w:t>historikSøgning.cprNummer</w:t>
+      </w:r>
+      <w:proofErr w:type="spellEnd"/>
+      <w:r>
+        <w:rPr>
+          <w:rFonts w:ascii="Calibri" w:eastAsia="Calibri" w:hAnsi="Calibri" w:cs="Calibri"/>
+          <w:u w:color="000000"/>
+        </w:rPr>
+        <w:t xml:space="preserve"> hvor kunde er associeret med flextur.</w:t>
       </w:r>
     </w:p>
     <w:p>
@@ -3218,6 +3951,7 @@
         </w:rPr>
         <w:t xml:space="preserve">En list af Flextur </w:t>
       </w:r>
+      <w:proofErr w:type="spellStart"/>
       <w:r>
         <w:rPr>
           <w:rFonts w:ascii="Calibri" w:eastAsia="Calibri" w:hAnsi="Calibri" w:cs="Calibri"/>
@@ -3225,6 +3959,7 @@
         </w:rPr>
         <w:t>result</w:t>
       </w:r>
+      <w:proofErr w:type="spellEnd"/>
       <w:r>
         <w:rPr>
           <w:rFonts w:ascii="Calibri" w:eastAsia="Calibri" w:hAnsi="Calibri" w:cs="Calibri"/>
@@ -3286,12 +4021,45 @@
         </w:rPr>
         <w:t xml:space="preserve"> </w:t>
       </w:r>
-      <w:r>
-        <w:rPr>
-          <w:rFonts w:ascii="Calibri" w:eastAsia="Calibri" w:hAnsi="Calibri" w:cs="Calibri"/>
-          <w:color w:val="auto"/>
-        </w:rPr>
-        <w:t>( flextur.dato &gt;= historikSøg</w:t>
+      <w:proofErr w:type="gramStart"/>
+      <w:r>
+        <w:rPr>
+          <w:rFonts w:ascii="Calibri" w:eastAsia="Calibri" w:hAnsi="Calibri" w:cs="Calibri"/>
+          <w:color w:val="auto"/>
+        </w:rPr>
+        <w:t xml:space="preserve">( </w:t>
+      </w:r>
+      <w:proofErr w:type="spellStart"/>
+      <w:r>
+        <w:rPr>
+          <w:rFonts w:ascii="Calibri" w:eastAsia="Calibri" w:hAnsi="Calibri" w:cs="Calibri"/>
+          <w:color w:val="auto"/>
+        </w:rPr>
+        <w:t>flextur</w:t>
+      </w:r>
+      <w:proofErr w:type="gramEnd"/>
+      <w:r>
+        <w:rPr>
+          <w:rFonts w:ascii="Calibri" w:eastAsia="Calibri" w:hAnsi="Calibri" w:cs="Calibri"/>
+          <w:color w:val="auto"/>
+        </w:rPr>
+        <w:t>.dato</w:t>
+      </w:r>
+      <w:proofErr w:type="spellEnd"/>
+      <w:r>
+        <w:rPr>
+          <w:rFonts w:ascii="Calibri" w:eastAsia="Calibri" w:hAnsi="Calibri" w:cs="Calibri"/>
+          <w:color w:val="auto"/>
+        </w:rPr>
+        <w:t xml:space="preserve"> &gt;= </w:t>
+      </w:r>
+      <w:proofErr w:type="spellStart"/>
+      <w:r>
+        <w:rPr>
+          <w:rFonts w:ascii="Calibri" w:eastAsia="Calibri" w:hAnsi="Calibri" w:cs="Calibri"/>
+          <w:color w:val="auto"/>
+        </w:rPr>
+        <w:t>historikSøg</w:t>
       </w:r>
       <w:r>
         <w:rPr>
@@ -3305,8 +4073,9 @@
           <w:rFonts w:ascii="Calibri" w:eastAsia="Calibri" w:hAnsi="Calibri" w:cs="Calibri"/>
           <w:color w:val="auto"/>
         </w:rPr>
-        <w:t>ing.fraDato og flextur.dato &lt;= historikSøgning.tilDato)</w:t>
-      </w:r>
+        <w:t>ing.fraDato</w:t>
+      </w:r>
+      <w:proofErr w:type="spellEnd"/>
       <w:r>
         <w:rPr>
           <w:rFonts w:ascii="Calibri" w:eastAsia="Calibri" w:hAnsi="Calibri" w:cs="Calibri"/>
@@ -3314,6 +4083,45 @@
         </w:rPr>
         <w:t xml:space="preserve"> og </w:t>
       </w:r>
+      <w:proofErr w:type="spellStart"/>
+      <w:r>
+        <w:rPr>
+          <w:rFonts w:ascii="Calibri" w:eastAsia="Calibri" w:hAnsi="Calibri" w:cs="Calibri"/>
+          <w:color w:val="auto"/>
+        </w:rPr>
+        <w:t>flextur.dato</w:t>
+      </w:r>
+      <w:proofErr w:type="spellEnd"/>
+      <w:r>
+        <w:rPr>
+          <w:rFonts w:ascii="Calibri" w:eastAsia="Calibri" w:hAnsi="Calibri" w:cs="Calibri"/>
+          <w:color w:val="auto"/>
+        </w:rPr>
+        <w:t xml:space="preserve"> &lt;= </w:t>
+      </w:r>
+      <w:proofErr w:type="spellStart"/>
+      <w:r>
+        <w:rPr>
+          <w:rFonts w:ascii="Calibri" w:eastAsia="Calibri" w:hAnsi="Calibri" w:cs="Calibri"/>
+          <w:color w:val="auto"/>
+        </w:rPr>
+        <w:t>historikSøgning.tilDato</w:t>
+      </w:r>
+      <w:proofErr w:type="spellEnd"/>
+      <w:r>
+        <w:rPr>
+          <w:rFonts w:ascii="Calibri" w:eastAsia="Calibri" w:hAnsi="Calibri" w:cs="Calibri"/>
+          <w:color w:val="auto"/>
+        </w:rPr>
+        <w:t>)</w:t>
+      </w:r>
+      <w:r>
+        <w:rPr>
+          <w:rFonts w:ascii="Calibri" w:eastAsia="Calibri" w:hAnsi="Calibri" w:cs="Calibri"/>
+          <w:color w:val="auto"/>
+        </w:rPr>
+        <w:t xml:space="preserve"> og </w:t>
+      </w:r>
     </w:p>
     <w:p>
       <w:pPr>
@@ -3347,6 +4155,8 @@
         </w:rPr>
         <w:t xml:space="preserve"> (</w:t>
       </w:r>
+      <w:proofErr w:type="spellStart"/>
+      <w:proofErr w:type="gramStart"/>
       <w:r>
         <w:rPr>
           <w:rFonts w:ascii="Calibri" w:eastAsia="Calibri" w:hAnsi="Calibri" w:cs="Calibri"/>
@@ -3368,12 +4178,22 @@
         </w:rPr>
         <w:t>cprNummer</w:t>
       </w:r>
-      <w:r>
-        <w:rPr>
-          <w:rFonts w:ascii="Calibri" w:eastAsia="Calibri" w:hAnsi="Calibri" w:cs="Calibri"/>
-          <w:color w:val="auto"/>
-        </w:rPr>
-        <w:t xml:space="preserve"> = historikSøgning.</w:t>
+      <w:proofErr w:type="spellEnd"/>
+      <w:proofErr w:type="gramEnd"/>
+      <w:r>
+        <w:rPr>
+          <w:rFonts w:ascii="Calibri" w:eastAsia="Calibri" w:hAnsi="Calibri" w:cs="Calibri"/>
+          <w:color w:val="auto"/>
+        </w:rPr>
+        <w:t xml:space="preserve"> = </w:t>
+      </w:r>
+      <w:proofErr w:type="spellStart"/>
+      <w:r>
+        <w:rPr>
+          <w:rFonts w:ascii="Calibri" w:eastAsia="Calibri" w:hAnsi="Calibri" w:cs="Calibri"/>
+          <w:color w:val="auto"/>
+        </w:rPr>
+        <w:t>historikSøgning.</w:t>
       </w:r>
       <w:r>
         <w:rPr>
@@ -3382,6 +4202,7 @@
         </w:rPr>
         <w:t>cprNummer</w:t>
       </w:r>
+      <w:proofErr w:type="spellEnd"/>
       <w:r>
         <w:rPr>
           <w:rFonts w:ascii="Calibri" w:eastAsia="Calibri" w:hAnsi="Calibri" w:cs="Calibri"/>
@@ -3442,13 +4263,40 @@
           <w:u w:color="000000"/>
         </w:rPr>
       </w:pPr>
+      <w:proofErr w:type="spellStart"/>
+      <w:proofErr w:type="gramStart"/>
       <w:r>
         <w:rPr>
           <w:rFonts w:ascii="Calibri" w:eastAsia="Calibri" w:hAnsi="Calibri" w:cs="Calibri"/>
           <w:u w:color="000000"/>
         </w:rPr>
         <w:lastRenderedPageBreak/>
-        <w:t>kunde.kommune blev sat til historikSøgning.kommune hvor kunde er associeret med flextur</w:t>
+        <w:t>kunde.kommune</w:t>
+      </w:r>
+      <w:proofErr w:type="spellEnd"/>
+      <w:proofErr w:type="gramEnd"/>
+      <w:r>
+        <w:rPr>
+          <w:rFonts w:ascii="Calibri" w:eastAsia="Calibri" w:hAnsi="Calibri" w:cs="Calibri"/>
+          <w:u w:color="000000"/>
+        </w:rPr>
+        <w:t xml:space="preserve"> blev sat til </w:t>
+      </w:r>
+      <w:proofErr w:type="spellStart"/>
+      <w:r>
+        <w:rPr>
+          <w:rFonts w:ascii="Calibri" w:eastAsia="Calibri" w:hAnsi="Calibri" w:cs="Calibri"/>
+          <w:u w:color="000000"/>
+        </w:rPr>
+        <w:t>historikSøgning.kommune</w:t>
+      </w:r>
+      <w:proofErr w:type="spellEnd"/>
+      <w:r>
+        <w:rPr>
+          <w:rFonts w:ascii="Calibri" w:eastAsia="Calibri" w:hAnsi="Calibri" w:cs="Calibri"/>
+          <w:u w:color="000000"/>
+        </w:rPr>
+        <w:t xml:space="preserve"> hvor kunde er associeret med flextur</w:t>
       </w:r>
       <w:r>
         <w:rPr>
@@ -3490,6 +4338,7 @@
         </w:rPr>
         <w:t xml:space="preserve">En list af Flextur </w:t>
       </w:r>
+      <w:proofErr w:type="spellStart"/>
       <w:r>
         <w:rPr>
           <w:rFonts w:ascii="Calibri" w:eastAsia="Calibri" w:hAnsi="Calibri" w:cs="Calibri"/>
@@ -3497,6 +4346,7 @@
         </w:rPr>
         <w:t>result</w:t>
       </w:r>
+      <w:proofErr w:type="spellEnd"/>
       <w:r>
         <w:rPr>
           <w:rFonts w:ascii="Calibri" w:eastAsia="Calibri" w:hAnsi="Calibri" w:cs="Calibri"/>
@@ -3558,12 +4408,45 @@
         </w:rPr>
         <w:t xml:space="preserve"> </w:t>
       </w:r>
-      <w:r>
-        <w:rPr>
-          <w:rFonts w:ascii="Calibri" w:eastAsia="Calibri" w:hAnsi="Calibri" w:cs="Calibri"/>
-          <w:color w:val="auto"/>
-        </w:rPr>
-        <w:t>( flextur.dato &gt;= historikSøg</w:t>
+      <w:proofErr w:type="gramStart"/>
+      <w:r>
+        <w:rPr>
+          <w:rFonts w:ascii="Calibri" w:eastAsia="Calibri" w:hAnsi="Calibri" w:cs="Calibri"/>
+          <w:color w:val="auto"/>
+        </w:rPr>
+        <w:t xml:space="preserve">( </w:t>
+      </w:r>
+      <w:proofErr w:type="spellStart"/>
+      <w:r>
+        <w:rPr>
+          <w:rFonts w:ascii="Calibri" w:eastAsia="Calibri" w:hAnsi="Calibri" w:cs="Calibri"/>
+          <w:color w:val="auto"/>
+        </w:rPr>
+        <w:t>flextur</w:t>
+      </w:r>
+      <w:proofErr w:type="gramEnd"/>
+      <w:r>
+        <w:rPr>
+          <w:rFonts w:ascii="Calibri" w:eastAsia="Calibri" w:hAnsi="Calibri" w:cs="Calibri"/>
+          <w:color w:val="auto"/>
+        </w:rPr>
+        <w:t>.dato</w:t>
+      </w:r>
+      <w:proofErr w:type="spellEnd"/>
+      <w:r>
+        <w:rPr>
+          <w:rFonts w:ascii="Calibri" w:eastAsia="Calibri" w:hAnsi="Calibri" w:cs="Calibri"/>
+          <w:color w:val="auto"/>
+        </w:rPr>
+        <w:t xml:space="preserve"> &gt;= </w:t>
+      </w:r>
+      <w:proofErr w:type="spellStart"/>
+      <w:r>
+        <w:rPr>
+          <w:rFonts w:ascii="Calibri" w:eastAsia="Calibri" w:hAnsi="Calibri" w:cs="Calibri"/>
+          <w:color w:val="auto"/>
+        </w:rPr>
+        <w:t>historikSøg</w:t>
       </w:r>
       <w:r>
         <w:rPr>
@@ -3577,8 +4460,9 @@
           <w:rFonts w:ascii="Calibri" w:eastAsia="Calibri" w:hAnsi="Calibri" w:cs="Calibri"/>
           <w:color w:val="auto"/>
         </w:rPr>
-        <w:t>ing.fraDato og flextur.dato &lt;= historikSøgning.tilDato)</w:t>
-      </w:r>
+        <w:t>ing.fraDato</w:t>
+      </w:r>
+      <w:proofErr w:type="spellEnd"/>
       <w:r>
         <w:rPr>
           <w:rFonts w:ascii="Calibri" w:eastAsia="Calibri" w:hAnsi="Calibri" w:cs="Calibri"/>
@@ -3586,6 +4470,45 @@
         </w:rPr>
         <w:t xml:space="preserve"> og </w:t>
       </w:r>
+      <w:proofErr w:type="spellStart"/>
+      <w:r>
+        <w:rPr>
+          <w:rFonts w:ascii="Calibri" w:eastAsia="Calibri" w:hAnsi="Calibri" w:cs="Calibri"/>
+          <w:color w:val="auto"/>
+        </w:rPr>
+        <w:t>flextur.dato</w:t>
+      </w:r>
+      <w:proofErr w:type="spellEnd"/>
+      <w:r>
+        <w:rPr>
+          <w:rFonts w:ascii="Calibri" w:eastAsia="Calibri" w:hAnsi="Calibri" w:cs="Calibri"/>
+          <w:color w:val="auto"/>
+        </w:rPr>
+        <w:t xml:space="preserve"> &lt;= </w:t>
+      </w:r>
+      <w:proofErr w:type="spellStart"/>
+      <w:r>
+        <w:rPr>
+          <w:rFonts w:ascii="Calibri" w:eastAsia="Calibri" w:hAnsi="Calibri" w:cs="Calibri"/>
+          <w:color w:val="auto"/>
+        </w:rPr>
+        <w:t>historikSøgning.tilDato</w:t>
+      </w:r>
+      <w:proofErr w:type="spellEnd"/>
+      <w:r>
+        <w:rPr>
+          <w:rFonts w:ascii="Calibri" w:eastAsia="Calibri" w:hAnsi="Calibri" w:cs="Calibri"/>
+          <w:color w:val="auto"/>
+        </w:rPr>
+        <w:t>)</w:t>
+      </w:r>
+      <w:r>
+        <w:rPr>
+          <w:rFonts w:ascii="Calibri" w:eastAsia="Calibri" w:hAnsi="Calibri" w:cs="Calibri"/>
+          <w:color w:val="auto"/>
+        </w:rPr>
+        <w:t xml:space="preserve"> og </w:t>
+      </w:r>
     </w:p>
     <w:p>
       <w:pPr>
@@ -3611,7 +4534,41 @@
           <w:color w:val="auto"/>
         </w:rPr>
         <w:tab/>
-        <w:t xml:space="preserve"> (kunde.kommune = historikSøgning.kommune).</w:t>
+        <w:t xml:space="preserve"> (</w:t>
+      </w:r>
+      <w:proofErr w:type="spellStart"/>
+      <w:proofErr w:type="gramStart"/>
+      <w:r>
+        <w:rPr>
+          <w:rFonts w:ascii="Calibri" w:eastAsia="Calibri" w:hAnsi="Calibri" w:cs="Calibri"/>
+          <w:color w:val="auto"/>
+        </w:rPr>
+        <w:t>kunde.kommune</w:t>
+      </w:r>
+      <w:proofErr w:type="spellEnd"/>
+      <w:proofErr w:type="gramEnd"/>
+      <w:r>
+        <w:rPr>
+          <w:rFonts w:ascii="Calibri" w:eastAsia="Calibri" w:hAnsi="Calibri" w:cs="Calibri"/>
+          <w:color w:val="auto"/>
+        </w:rPr>
+        <w:t xml:space="preserve"> = </w:t>
+      </w:r>
+      <w:proofErr w:type="spellStart"/>
+      <w:r>
+        <w:rPr>
+          <w:rFonts w:ascii="Calibri" w:eastAsia="Calibri" w:hAnsi="Calibri" w:cs="Calibri"/>
+          <w:color w:val="auto"/>
+        </w:rPr>
+        <w:t>historikSøgning.kommune</w:t>
+      </w:r>
+      <w:proofErr w:type="spellEnd"/>
+      <w:r>
+        <w:rPr>
+          <w:rFonts w:ascii="Calibri" w:eastAsia="Calibri" w:hAnsi="Calibri" w:cs="Calibri"/>
+          <w:color w:val="auto"/>
+        </w:rPr>
+        <w:t>).</w:t>
       </w:r>
     </w:p>
     <w:p>
@@ -3684,6 +4641,8 @@
         </w:rPr>
         <w:t>alle instanser af Flextur hvor (</w:t>
       </w:r>
+      <w:proofErr w:type="spellStart"/>
+      <w:proofErr w:type="gramStart"/>
       <w:r>
         <w:rPr>
           <w:rFonts w:ascii="Calibri" w:eastAsia="Calibri" w:hAnsi="Calibri" w:cs="Calibri"/>
@@ -3696,7 +4655,32 @@
           <w:rFonts w:ascii="Calibri" w:eastAsia="Calibri" w:hAnsi="Calibri" w:cs="Calibri"/>
           <w:color w:val="auto"/>
         </w:rPr>
-        <w:t xml:space="preserve">cprNummer = historikSøgning.cprNummer) : </w:t>
+        <w:t>cprNummer</w:t>
+      </w:r>
+      <w:proofErr w:type="spellEnd"/>
+      <w:proofErr w:type="gramEnd"/>
+      <w:r>
+        <w:rPr>
+          <w:rFonts w:ascii="Calibri" w:eastAsia="Calibri" w:hAnsi="Calibri" w:cs="Calibri"/>
+          <w:color w:val="auto"/>
+        </w:rPr>
+        <w:t xml:space="preserve"> = </w:t>
+      </w:r>
+      <w:proofErr w:type="spellStart"/>
+      <w:r>
+        <w:rPr>
+          <w:rFonts w:ascii="Calibri" w:eastAsia="Calibri" w:hAnsi="Calibri" w:cs="Calibri"/>
+          <w:color w:val="auto"/>
+        </w:rPr>
+        <w:t>historikSøgning.cprNummer</w:t>
+      </w:r>
+      <w:proofErr w:type="spellEnd"/>
+      <w:r>
+        <w:rPr>
+          <w:rFonts w:ascii="Calibri" w:eastAsia="Calibri" w:hAnsi="Calibri" w:cs="Calibri"/>
+          <w:color w:val="auto"/>
+        </w:rPr>
+        <w:t xml:space="preserve">) : </w:t>
       </w:r>
     </w:p>
     <w:p>
@@ -3724,13 +4708,31 @@
         </w:rPr>
         <w:tab/>
       </w:r>
-      <w:r>
-        <w:rPr>
-          <w:rFonts w:ascii="Calibri" w:eastAsia="Calibri" w:hAnsi="Calibri" w:cs="Calibri"/>
-          <w:color w:val="auto"/>
-        </w:rPr>
-        <w:t>historikForBM.fraDato blev sat til historkSøgning.fradato</w:t>
-      </w:r>
+      <w:proofErr w:type="spellStart"/>
+      <w:r>
+        <w:rPr>
+          <w:rFonts w:ascii="Calibri" w:eastAsia="Calibri" w:hAnsi="Calibri" w:cs="Calibri"/>
+          <w:color w:val="auto"/>
+        </w:rPr>
+        <w:t>historikForBM.fraDato</w:t>
+      </w:r>
+      <w:proofErr w:type="spellEnd"/>
+      <w:r>
+        <w:rPr>
+          <w:rFonts w:ascii="Calibri" w:eastAsia="Calibri" w:hAnsi="Calibri" w:cs="Calibri"/>
+          <w:color w:val="auto"/>
+        </w:rPr>
+        <w:t xml:space="preserve"> blev sat til </w:t>
+      </w:r>
+      <w:proofErr w:type="spellStart"/>
+      <w:r>
+        <w:rPr>
+          <w:rFonts w:ascii="Calibri" w:eastAsia="Calibri" w:hAnsi="Calibri" w:cs="Calibri"/>
+          <w:color w:val="auto"/>
+        </w:rPr>
+        <w:t>historkSøgning.fradato</w:t>
+      </w:r>
+      <w:proofErr w:type="spellEnd"/>
     </w:p>
     <w:p>
       <w:pPr>
@@ -3756,8 +4758,32 @@
           <w:color w:val="auto"/>
         </w:rPr>
         <w:tab/>
-        <w:t>historikForBM.tilDato blev sat til historikSøgning.tilDato</w:t>
-      </w:r>
+      </w:r>
+      <w:proofErr w:type="spellStart"/>
+      <w:r>
+        <w:rPr>
+          <w:rFonts w:ascii="Calibri" w:eastAsia="Calibri" w:hAnsi="Calibri" w:cs="Calibri"/>
+          <w:color w:val="auto"/>
+        </w:rPr>
+        <w:t>historikForBM.tilDato</w:t>
+      </w:r>
+      <w:proofErr w:type="spellEnd"/>
+      <w:r>
+        <w:rPr>
+          <w:rFonts w:ascii="Calibri" w:eastAsia="Calibri" w:hAnsi="Calibri" w:cs="Calibri"/>
+          <w:color w:val="auto"/>
+        </w:rPr>
+        <w:t xml:space="preserve"> blev sat til </w:t>
+      </w:r>
+      <w:proofErr w:type="spellStart"/>
+      <w:r>
+        <w:rPr>
+          <w:rFonts w:ascii="Calibri" w:eastAsia="Calibri" w:hAnsi="Calibri" w:cs="Calibri"/>
+          <w:color w:val="auto"/>
+        </w:rPr>
+        <w:t>historikSøgning.tilDato</w:t>
+      </w:r>
+      <w:proofErr w:type="spellEnd"/>
     </w:p>
     <w:p>
       <w:pPr>
@@ -3783,8 +4809,25 @@
           <w:color w:val="auto"/>
         </w:rPr>
         <w:tab/>
-        <w:t xml:space="preserve">historikForBM.cprNummer blev sat til </w:t>
-      </w:r>
+      </w:r>
+      <w:proofErr w:type="spellStart"/>
+      <w:r>
+        <w:rPr>
+          <w:rFonts w:ascii="Calibri" w:eastAsia="Calibri" w:hAnsi="Calibri" w:cs="Calibri"/>
+          <w:color w:val="auto"/>
+        </w:rPr>
+        <w:t>historikForBM.cprNummer</w:t>
+      </w:r>
+      <w:proofErr w:type="spellEnd"/>
+      <w:r>
+        <w:rPr>
+          <w:rFonts w:ascii="Calibri" w:eastAsia="Calibri" w:hAnsi="Calibri" w:cs="Calibri"/>
+          <w:color w:val="auto"/>
+        </w:rPr>
+        <w:t xml:space="preserve"> blev sat til </w:t>
+      </w:r>
+      <w:proofErr w:type="spellStart"/>
+      <w:proofErr w:type="gramStart"/>
       <w:r>
         <w:rPr>
           <w:rFonts w:ascii="Calibri" w:eastAsia="Calibri" w:hAnsi="Calibri" w:cs="Calibri"/>
@@ -3799,6 +4842,8 @@
         </w:rPr>
         <w:t>.cprNummer</w:t>
       </w:r>
+      <w:proofErr w:type="spellEnd"/>
+      <w:proofErr w:type="gramEnd"/>
     </w:p>
     <w:p>
       <w:pPr>
@@ -3824,8 +4869,34 @@
           <w:color w:val="auto"/>
         </w:rPr>
         <w:tab/>
-        <w:t>historikForBM.kommune blev sat til kunde.kommune</w:t>
-      </w:r>
+      </w:r>
+      <w:proofErr w:type="spellStart"/>
+      <w:r>
+        <w:rPr>
+          <w:rFonts w:ascii="Calibri" w:eastAsia="Calibri" w:hAnsi="Calibri" w:cs="Calibri"/>
+          <w:color w:val="auto"/>
+        </w:rPr>
+        <w:t>historikForBM.kommune</w:t>
+      </w:r>
+      <w:proofErr w:type="spellEnd"/>
+      <w:r>
+        <w:rPr>
+          <w:rFonts w:ascii="Calibri" w:eastAsia="Calibri" w:hAnsi="Calibri" w:cs="Calibri"/>
+          <w:color w:val="auto"/>
+        </w:rPr>
+        <w:t xml:space="preserve"> blev sat til </w:t>
+      </w:r>
+      <w:proofErr w:type="spellStart"/>
+      <w:proofErr w:type="gramStart"/>
+      <w:r>
+        <w:rPr>
+          <w:rFonts w:ascii="Calibri" w:eastAsia="Calibri" w:hAnsi="Calibri" w:cs="Calibri"/>
+          <w:color w:val="auto"/>
+        </w:rPr>
+        <w:t>kunde.kommune</w:t>
+      </w:r>
+      <w:proofErr w:type="spellEnd"/>
+      <w:proofErr w:type="gramEnd"/>
     </w:p>
     <w:p>
       <w:pPr>
@@ -3851,8 +4922,34 @@
           <w:color w:val="auto"/>
         </w:rPr>
         <w:tab/>
-        <w:t>historikForBM.efternavn blev sat til kunde.efternavn</w:t>
-      </w:r>
+      </w:r>
+      <w:proofErr w:type="spellStart"/>
+      <w:r>
+        <w:rPr>
+          <w:rFonts w:ascii="Calibri" w:eastAsia="Calibri" w:hAnsi="Calibri" w:cs="Calibri"/>
+          <w:color w:val="auto"/>
+        </w:rPr>
+        <w:t>historikForBM.efternavn</w:t>
+      </w:r>
+      <w:proofErr w:type="spellEnd"/>
+      <w:r>
+        <w:rPr>
+          <w:rFonts w:ascii="Calibri" w:eastAsia="Calibri" w:hAnsi="Calibri" w:cs="Calibri"/>
+          <w:color w:val="auto"/>
+        </w:rPr>
+        <w:t xml:space="preserve"> blev sat til </w:t>
+      </w:r>
+      <w:proofErr w:type="spellStart"/>
+      <w:proofErr w:type="gramStart"/>
+      <w:r>
+        <w:rPr>
+          <w:rFonts w:ascii="Calibri" w:eastAsia="Calibri" w:hAnsi="Calibri" w:cs="Calibri"/>
+          <w:color w:val="auto"/>
+        </w:rPr>
+        <w:t>kunde.efternavn</w:t>
+      </w:r>
+      <w:proofErr w:type="spellEnd"/>
+      <w:proofErr w:type="gramEnd"/>
     </w:p>
     <w:p>
       <w:pPr>
@@ -3878,8 +4975,34 @@
           <w:color w:val="auto"/>
         </w:rPr>
         <w:tab/>
-        <w:t>historikForBM.fornavn blev sat til kunde.fornavn</w:t>
-      </w:r>
+      </w:r>
+      <w:proofErr w:type="spellStart"/>
+      <w:r>
+        <w:rPr>
+          <w:rFonts w:ascii="Calibri" w:eastAsia="Calibri" w:hAnsi="Calibri" w:cs="Calibri"/>
+          <w:color w:val="auto"/>
+        </w:rPr>
+        <w:t>historikForBM.fornavn</w:t>
+      </w:r>
+      <w:proofErr w:type="spellEnd"/>
+      <w:r>
+        <w:rPr>
+          <w:rFonts w:ascii="Calibri" w:eastAsia="Calibri" w:hAnsi="Calibri" w:cs="Calibri"/>
+          <w:color w:val="auto"/>
+        </w:rPr>
+        <w:t xml:space="preserve"> blev sat til </w:t>
+      </w:r>
+      <w:proofErr w:type="spellStart"/>
+      <w:proofErr w:type="gramStart"/>
+      <w:r>
+        <w:rPr>
+          <w:rFonts w:ascii="Calibri" w:eastAsia="Calibri" w:hAnsi="Calibri" w:cs="Calibri"/>
+          <w:color w:val="auto"/>
+        </w:rPr>
+        <w:t>kunde.fornavn</w:t>
+      </w:r>
+      <w:proofErr w:type="spellEnd"/>
+      <w:proofErr w:type="gramEnd"/>
     </w:p>
     <w:p>
       <w:pPr>
@@ -3905,29 +5028,34 @@
           <w:color w:val="auto"/>
         </w:rPr>
         <w:tab/>
-        <w:t xml:space="preserve">historikForBM.totalPris blev sat </w:t>
-      </w:r>
-      <w:r>
-        <w:rPr>
-          <w:rFonts w:ascii="Calibri" w:eastAsia="Calibri" w:hAnsi="Calibri" w:cs="Calibri"/>
-          <w:color w:val="FF0000"/>
-        </w:rPr>
-        <w:t>til sum af alle</w:t>
-      </w:r>
-      <w:r>
-        <w:rPr>
-          <w:rFonts w:ascii="Calibri" w:eastAsia="Calibri" w:hAnsi="Calibri" w:cs="Calibri"/>
-          <w:color w:val="FF0000"/>
-        </w:rPr>
-        <w:t xml:space="preserve"> instanser</w:t>
-      </w:r>
-      <w:r>
-        <w:rPr>
-          <w:rFonts w:ascii="Calibri" w:eastAsia="Calibri" w:hAnsi="Calibri" w:cs="Calibri"/>
-          <w:color w:val="FF0000"/>
-        </w:rPr>
-        <w:t xml:space="preserve"> flextur.pris</w:t>
-      </w:r>
+      </w:r>
+      <w:proofErr w:type="spellStart"/>
+      <w:r>
+        <w:rPr>
+          <w:rFonts w:ascii="Calibri" w:eastAsia="Calibri" w:hAnsi="Calibri" w:cs="Calibri"/>
+          <w:color w:val="auto"/>
+        </w:rPr>
+        <w:t>historikForBM.totalPris</w:t>
+      </w:r>
+      <w:proofErr w:type="spellEnd"/>
+      <w:r>
+        <w:rPr>
+          <w:rFonts w:ascii="Calibri" w:eastAsia="Calibri" w:hAnsi="Calibri" w:cs="Calibri"/>
+          <w:color w:val="auto"/>
+        </w:rPr>
+        <w:t xml:space="preserve"> blev sat til sum af alle instanser </w:t>
+      </w:r>
+      <w:proofErr w:type="spellStart"/>
+      <w:proofErr w:type="gramStart"/>
+      <w:r>
+        <w:rPr>
+          <w:rFonts w:ascii="Calibri" w:eastAsia="Calibri" w:hAnsi="Calibri" w:cs="Calibri"/>
+          <w:color w:val="auto"/>
+        </w:rPr>
+        <w:t>flextur.pris</w:t>
+      </w:r>
+      <w:proofErr w:type="spellEnd"/>
+      <w:proofErr w:type="gramEnd"/>
     </w:p>
     <w:p>
       <w:pPr>
@@ -3945,7 +5073,7 @@
         <w:ind w:left="856"/>
         <w:rPr>
           <w:rFonts w:ascii="Calibri" w:eastAsia="Calibri" w:hAnsi="Calibri" w:cs="Calibri"/>
-          <w:color w:val="FF0000"/>
+          <w:color w:val="auto"/>
         </w:rPr>
       </w:pPr>
       <w:r>
@@ -3954,14 +5082,22 @@
           <w:color w:val="auto"/>
         </w:rPr>
         <w:tab/>
-        <w:t xml:space="preserve">historikForBM.antalPersoner blev </w:t>
-      </w:r>
-      <w:r>
-        <w:rPr>
-          <w:rFonts w:ascii="Calibri" w:eastAsia="Calibri" w:hAnsi="Calibri" w:cs="Calibri"/>
-          <w:color w:val="FF0000"/>
-        </w:rPr>
-        <w:t>sat til sum af alle instanser</w:t>
+      </w:r>
+      <w:proofErr w:type="spellStart"/>
+      <w:r>
+        <w:rPr>
+          <w:rFonts w:ascii="Calibri" w:eastAsia="Calibri" w:hAnsi="Calibri" w:cs="Calibri"/>
+          <w:color w:val="auto"/>
+        </w:rPr>
+        <w:t>historikForBM.antalPersoner</w:t>
+      </w:r>
+      <w:proofErr w:type="spellEnd"/>
+      <w:r>
+        <w:rPr>
+          <w:rFonts w:ascii="Calibri" w:eastAsia="Calibri" w:hAnsi="Calibri" w:cs="Calibri"/>
+          <w:color w:val="auto"/>
+        </w:rPr>
+        <w:t xml:space="preserve"> blev sat til sum af alle instanser</w:t>
       </w:r>
     </w:p>
     <w:p>
@@ -3980,17 +5116,27 @@
         <w:ind w:left="856"/>
         <w:rPr>
           <w:rFonts w:ascii="Calibri" w:eastAsia="Calibri" w:hAnsi="Calibri" w:cs="Calibri"/>
-          <w:color w:val="FF0000"/>
-        </w:rPr>
-      </w:pPr>
-      <w:r>
-        <w:rPr>
-          <w:rFonts w:ascii="Calibri" w:eastAsia="Calibri" w:hAnsi="Calibri" w:cs="Calibri"/>
-          <w:color w:val="FF0000"/>
+          <w:color w:val="auto"/>
+        </w:rPr>
+      </w:pPr>
+      <w:r>
+        <w:rPr>
+          <w:rFonts w:ascii="Calibri" w:eastAsia="Calibri" w:hAnsi="Calibri" w:cs="Calibri"/>
+          <w:color w:val="auto"/>
         </w:rPr>
         <w:tab/>
+      </w:r>
+      <w:proofErr w:type="spellStart"/>
+      <w:proofErr w:type="gramStart"/>
+      <w:r>
+        <w:rPr>
+          <w:rFonts w:ascii="Calibri" w:eastAsia="Calibri" w:hAnsi="Calibri" w:cs="Calibri"/>
+          <w:color w:val="auto"/>
+        </w:rPr>
         <w:t>flextur.antalPersoner</w:t>
       </w:r>
+      <w:proofErr w:type="spellEnd"/>
+      <w:proofErr w:type="gramEnd"/>
     </w:p>
     <w:p>
       <w:pPr>
@@ -4017,7 +5163,22 @@
           <w:color w:val="auto"/>
         </w:rPr>
         <w:tab/>
-        <w:t>historikForBM.antalTur blev sat til antallet af alle instanser flextur.</w:t>
+      </w:r>
+      <w:proofErr w:type="spellStart"/>
+      <w:r>
+        <w:rPr>
+          <w:rFonts w:ascii="Calibri" w:eastAsia="Calibri" w:hAnsi="Calibri" w:cs="Calibri"/>
+          <w:color w:val="auto"/>
+        </w:rPr>
+        <w:t>historikForBM.antalTur</w:t>
+      </w:r>
+      <w:proofErr w:type="spellEnd"/>
+      <w:r>
+        <w:rPr>
+          <w:rFonts w:ascii="Calibri" w:eastAsia="Calibri" w:hAnsi="Calibri" w:cs="Calibri"/>
+          <w:color w:val="auto"/>
+        </w:rPr>
+        <w:t xml:space="preserve"> blev sat til antallet af alle instanser flextur.</w:t>
       </w:r>
     </w:p>
     <w:p>
@@ -4064,6 +5225,7 @@
         </w:rPr>
         <w:t xml:space="preserve">En list af </w:t>
       </w:r>
+      <w:proofErr w:type="spellStart"/>
       <w:r>
         <w:rPr>
           <w:rFonts w:ascii="Calibri" w:eastAsia="Calibri" w:hAnsi="Calibri" w:cs="Calibri"/>
@@ -4071,6 +5233,7 @@
         </w:rPr>
         <w:t>HistorikForBM</w:t>
       </w:r>
+      <w:proofErr w:type="spellEnd"/>
       <w:r>
         <w:rPr>
           <w:rFonts w:ascii="Calibri" w:eastAsia="Calibri" w:hAnsi="Calibri" w:cs="Calibri"/>
@@ -4092,6 +5255,7 @@
         </w:rPr>
         <w:t xml:space="preserve"> instanser af </w:t>
       </w:r>
+      <w:proofErr w:type="spellStart"/>
       <w:r>
         <w:rPr>
           <w:rFonts w:ascii="Calibri" w:eastAsia="Calibri" w:hAnsi="Calibri" w:cs="Calibri"/>
@@ -4099,6 +5263,7 @@
         </w:rPr>
         <w:t>HistorikForBM</w:t>
       </w:r>
+      <w:proofErr w:type="spellEnd"/>
       <w:r>
         <w:rPr>
           <w:rFonts w:ascii="Calibri" w:eastAsia="Calibri" w:hAnsi="Calibri" w:cs="Calibri"/>
@@ -4205,8 +5370,9 @@
           <w:szCs w:val="32"/>
           <w:u w:color="2E74B5"/>
         </w:rPr>
-        <w:t>FS-OC</w:t>
-      </w:r>
+        <w:t>FS-</w:t>
+      </w:r>
+      <w:proofErr w:type="spellStart"/>
       <w:r>
         <w:rPr>
           <w:rFonts w:ascii="Calibri Light" w:eastAsia="Calibri Light" w:hAnsi="Calibri Light" w:cs="Calibri Light"/>
@@ -4217,7 +5383,7 @@
           <w:szCs w:val="32"/>
           <w:u w:color="2E74B5"/>
         </w:rPr>
-        <w:t>1</w:t>
+        <w:t>OC</w:t>
       </w:r>
       <w:r>
         <w:rPr>
@@ -4229,7 +5395,7 @@
           <w:szCs w:val="32"/>
           <w:u w:color="2E74B5"/>
         </w:rPr>
-        <w:t>.3</w:t>
+        <w:t>1</w:t>
       </w:r>
       <w:r>
         <w:rPr>
@@ -4241,8 +5407,9 @@
           <w:szCs w:val="32"/>
           <w:u w:color="2E74B5"/>
         </w:rPr>
-        <w:t>-1</w:t>
-      </w:r>
+        <w:t>.3</w:t>
+      </w:r>
+      <w:proofErr w:type="spellEnd"/>
       <w:r>
         <w:rPr>
           <w:rFonts w:ascii="Calibri Light" w:eastAsia="Calibri Light" w:hAnsi="Calibri Light" w:cs="Calibri Light"/>
@@ -4253,7 +5420,7 @@
           <w:szCs w:val="32"/>
           <w:u w:color="2E74B5"/>
         </w:rPr>
-        <w:t xml:space="preserve">: </w:t>
+        <w:t>-1</w:t>
       </w:r>
       <w:r>
         <w:rPr>
@@ -4265,8 +5432,9 @@
           <w:szCs w:val="32"/>
           <w:u w:color="2E74B5"/>
         </w:rPr>
-        <w:t>eksporterHistorik</w:t>
-      </w:r>
+        <w:t xml:space="preserve">: </w:t>
+      </w:r>
+      <w:proofErr w:type="spellStart"/>
       <w:r>
         <w:rPr>
           <w:rFonts w:ascii="Calibri Light" w:eastAsia="Calibri Light" w:hAnsi="Calibri Light" w:cs="Calibri Light"/>
@@ -4277,8 +5445,21 @@
           <w:szCs w:val="32"/>
           <w:u w:color="2E74B5"/>
         </w:rPr>
+        <w:t>eksporterHistorik</w:t>
+      </w:r>
+      <w:r>
+        <w:rPr>
+          <w:rFonts w:ascii="Calibri Light" w:eastAsia="Calibri Light" w:hAnsi="Calibri Light" w:cs="Calibri Light"/>
+          <w:b w:val="0"/>
+          <w:bCs w:val="0"/>
+          <w:color w:val="2E74B5"/>
+          <w:sz w:val="32"/>
+          <w:szCs w:val="32"/>
+          <w:u w:color="2E74B5"/>
+        </w:rPr>
         <w:t>ForKunde</w:t>
       </w:r>
+      <w:proofErr w:type="spellEnd"/>
     </w:p>
     <w:p>
       <w:pPr>
@@ -4335,6 +5516,8 @@
           <w:u w:color="000000"/>
         </w:rPr>
       </w:pPr>
+      <w:proofErr w:type="spellStart"/>
+      <w:proofErr w:type="gramStart"/>
       <w:r>
         <w:rPr>
           <w:rFonts w:ascii="Calibri" w:eastAsia="Calibri" w:hAnsi="Calibri" w:cs="Calibri"/>
@@ -4342,6 +5525,7 @@
         </w:rPr>
         <w:t>eksporterHistorik</w:t>
       </w:r>
+      <w:proofErr w:type="spellEnd"/>
       <w:r>
         <w:rPr>
           <w:rFonts w:ascii="Calibri" w:eastAsia="Calibri" w:hAnsi="Calibri" w:cs="Calibri"/>
@@ -4349,6 +5533,7 @@
         </w:rPr>
         <w:t>(</w:t>
       </w:r>
+      <w:proofErr w:type="gramEnd"/>
       <w:r>
         <w:rPr>
           <w:rFonts w:ascii="Calibri" w:eastAsia="Calibri" w:hAnsi="Calibri" w:cs="Calibri"/>
@@ -4579,7 +5764,39 @@
           <w:rFonts w:ascii="Calibri" w:eastAsia="Calibri" w:hAnsi="Calibri" w:cs="Calibri"/>
           <w:u w:color="000000"/>
         </w:rPr>
-        <w:t>En CSV csv eksisterer.</w:t>
+        <w:t xml:space="preserve">En </w:t>
+      </w:r>
+      <w:proofErr w:type="spellStart"/>
+      <w:r>
+        <w:rPr>
+          <w:rFonts w:ascii="Calibri" w:eastAsia="Calibri" w:hAnsi="Calibri" w:cs="Calibri"/>
+          <w:u w:color="000000"/>
+        </w:rPr>
+        <w:t>CSV</w:t>
+      </w:r>
+      <w:proofErr w:type="spellEnd"/>
+      <w:r>
+        <w:rPr>
+          <w:rFonts w:ascii="Calibri" w:eastAsia="Calibri" w:hAnsi="Calibri" w:cs="Calibri"/>
+          <w:u w:color="000000"/>
+        </w:rPr>
+        <w:t xml:space="preserve"> </w:t>
+      </w:r>
+      <w:proofErr w:type="spellStart"/>
+      <w:r>
+        <w:rPr>
+          <w:rFonts w:ascii="Calibri" w:eastAsia="Calibri" w:hAnsi="Calibri" w:cs="Calibri"/>
+          <w:u w:color="000000"/>
+        </w:rPr>
+        <w:t>csv</w:t>
+      </w:r>
+      <w:proofErr w:type="spellEnd"/>
+      <w:r>
+        <w:rPr>
+          <w:rFonts w:ascii="Calibri" w:eastAsia="Calibri" w:hAnsi="Calibri" w:cs="Calibri"/>
+          <w:u w:color="000000"/>
+        </w:rPr>
+        <w:t xml:space="preserve"> eksisterer.</w:t>
       </w:r>
     </w:p>
     <w:p>
@@ -4653,15 +5870,29 @@
         <w:spacing w:line="259" w:lineRule="auto"/>
         <w:rPr>
           <w:rFonts w:ascii="Calibri" w:eastAsia="Calibri" w:hAnsi="Calibri" w:cs="Calibri"/>
-          <w:u w:color="000000"/>
-        </w:rPr>
-      </w:pPr>
-      <w:r>
-        <w:rPr>
-          <w:rFonts w:ascii="Calibri" w:eastAsia="Calibri" w:hAnsi="Calibri" w:cs="Calibri"/>
-          <w:u w:color="000000"/>
-        </w:rPr>
-        <w:t>csv.filenavn er sat til filenavn.</w:t>
+          <w:color w:val="auto"/>
+          <w:u w:color="000000"/>
+        </w:rPr>
+      </w:pPr>
+      <w:proofErr w:type="spellStart"/>
+      <w:proofErr w:type="gramStart"/>
+      <w:r>
+        <w:rPr>
+          <w:rFonts w:ascii="Calibri" w:eastAsia="Calibri" w:hAnsi="Calibri" w:cs="Calibri"/>
+          <w:color w:val="auto"/>
+          <w:u w:color="000000"/>
+        </w:rPr>
+        <w:t>csv.filenavn</w:t>
+      </w:r>
+      <w:proofErr w:type="spellEnd"/>
+      <w:proofErr w:type="gramEnd"/>
+      <w:r>
+        <w:rPr>
+          <w:rFonts w:ascii="Calibri" w:eastAsia="Calibri" w:hAnsi="Calibri" w:cs="Calibri"/>
+          <w:color w:val="auto"/>
+          <w:u w:color="000000"/>
+        </w:rPr>
+        <w:t xml:space="preserve"> er sat til filenavn.</w:t>
       </w:r>
     </w:p>
     <w:p>
@@ -4679,12 +5910,14 @@
         <w:spacing w:line="259" w:lineRule="auto"/>
         <w:rPr>
           <w:rFonts w:ascii="Calibri" w:eastAsia="Calibri" w:hAnsi="Calibri" w:cs="Calibri"/>
-          <w:u w:color="000000"/>
-        </w:rPr>
-      </w:pPr>
-      <w:r>
-        <w:rPr>
-          <w:rFonts w:ascii="Calibri" w:eastAsia="Calibri" w:hAnsi="Calibri" w:cs="Calibri"/>
+          <w:color w:val="auto"/>
+          <w:u w:color="000000"/>
+        </w:rPr>
+      </w:pPr>
+      <w:r>
+        <w:rPr>
+          <w:rFonts w:ascii="Calibri" w:eastAsia="Calibri" w:hAnsi="Calibri" w:cs="Calibri"/>
+          <w:color w:val="auto"/>
           <w:u w:color="000000"/>
         </w:rPr>
         <w:t xml:space="preserve">historik </w:t>
@@ -4692,6 +5925,7 @@
       <w:r>
         <w:rPr>
           <w:rFonts w:ascii="Calibri" w:eastAsia="Calibri" w:hAnsi="Calibri" w:cs="Calibri"/>
+          <w:color w:val="auto"/>
           <w:u w:color="000000"/>
         </w:rPr>
         <w:t>som fil</w:t>
@@ -4699,6 +5933,7 @@
       <w:r>
         <w:rPr>
           <w:rFonts w:ascii="Calibri" w:eastAsia="Calibri" w:hAnsi="Calibri" w:cs="Calibri"/>
+          <w:color w:val="auto"/>
           <w:u w:color="000000"/>
         </w:rPr>
         <w:t xml:space="preserve"> </w:t>
@@ -4706,6 +5941,7 @@
       <w:r>
         <w:rPr>
           <w:rFonts w:ascii="Calibri" w:eastAsia="Calibri" w:hAnsi="Calibri" w:cs="Calibri"/>
+          <w:color w:val="auto"/>
           <w:u w:color="000000"/>
         </w:rPr>
         <w:t xml:space="preserve">er blevet skabt og </w:t>
@@ -4713,7 +5949,7 @@
       <w:r>
         <w:rPr>
           <w:rFonts w:ascii="Calibri" w:eastAsia="Calibri" w:hAnsi="Calibri" w:cs="Calibri"/>
-          <w:color w:val="FF0000"/>
+          <w:color w:val="auto"/>
           <w:u w:color="000000"/>
         </w:rPr>
         <w:t>gemt</w:t>
@@ -4721,15 +5957,33 @@
       <w:r>
         <w:rPr>
           <w:rFonts w:ascii="Calibri" w:eastAsia="Calibri" w:hAnsi="Calibri" w:cs="Calibri"/>
-          <w:color w:val="FF0000"/>
-          <w:u w:color="000000"/>
-        </w:rPr>
-        <w:t xml:space="preserve"> som csv fil</w:t>
-      </w:r>
-      <w:r>
-        <w:rPr>
-          <w:rFonts w:ascii="Calibri" w:eastAsia="Calibri" w:hAnsi="Calibri" w:cs="Calibri"/>
-          <w:color w:val="FF0000"/>
+          <w:color w:val="auto"/>
+          <w:u w:color="000000"/>
+        </w:rPr>
+        <w:t xml:space="preserve"> som </w:t>
+      </w:r>
+      <w:proofErr w:type="spellStart"/>
+      <w:r>
+        <w:rPr>
+          <w:rFonts w:ascii="Calibri" w:eastAsia="Calibri" w:hAnsi="Calibri" w:cs="Calibri"/>
+          <w:color w:val="auto"/>
+          <w:u w:color="000000"/>
+        </w:rPr>
+        <w:t>csv</w:t>
+      </w:r>
+      <w:proofErr w:type="spellEnd"/>
+      <w:r>
+        <w:rPr>
+          <w:rFonts w:ascii="Calibri" w:eastAsia="Calibri" w:hAnsi="Calibri" w:cs="Calibri"/>
+          <w:color w:val="auto"/>
+          <w:u w:color="000000"/>
+        </w:rPr>
+        <w:t xml:space="preserve"> fil</w:t>
+      </w:r>
+      <w:r>
+        <w:rPr>
+          <w:rFonts w:ascii="Calibri" w:eastAsia="Calibri" w:hAnsi="Calibri" w:cs="Calibri"/>
+          <w:color w:val="auto"/>
           <w:u w:color="000000"/>
         </w:rPr>
         <w:t>.</w:t>
@@ -4750,14 +6004,14 @@
         <w:spacing w:line="259" w:lineRule="auto"/>
         <w:rPr>
           <w:rFonts w:ascii="Calibri" w:eastAsia="Calibri" w:hAnsi="Calibri" w:cs="Calibri"/>
-          <w:color w:val="FF0000"/>
-          <w:u w:color="000000"/>
-        </w:rPr>
-      </w:pPr>
-      <w:r>
-        <w:rPr>
-          <w:rFonts w:ascii="Calibri" w:eastAsia="Calibri" w:hAnsi="Calibri" w:cs="Calibri"/>
-          <w:color w:val="FF0000"/>
+          <w:color w:val="auto"/>
+          <w:u w:color="000000"/>
+        </w:rPr>
+      </w:pPr>
+      <w:r>
+        <w:rPr>
+          <w:rFonts w:ascii="Calibri" w:eastAsia="Calibri" w:hAnsi="Calibri" w:cs="Calibri"/>
+          <w:color w:val="auto"/>
           <w:u w:color="000000"/>
         </w:rPr>
         <w:t xml:space="preserve">bruger er blevet præsenteret for </w:t>
@@ -4765,6 +6019,7 @@
       <w:r>
         <w:rPr>
           <w:rFonts w:ascii="Calibri" w:eastAsia="Calibri" w:hAnsi="Calibri" w:cs="Calibri"/>
+          <w:color w:val="auto"/>
           <w:u w:color="000000"/>
         </w:rPr>
         <w:t>historik</w:t>
@@ -4772,7 +6027,7 @@
       <w:r>
         <w:rPr>
           <w:rFonts w:ascii="Calibri" w:eastAsia="Calibri" w:hAnsi="Calibri" w:cs="Calibri"/>
-          <w:color w:val="FF0000"/>
+          <w:color w:val="auto"/>
           <w:u w:color="000000"/>
         </w:rPr>
         <w:t>.</w:t>
@@ -4852,8 +6107,9 @@
           <w:szCs w:val="32"/>
           <w:u w:color="2E74B5"/>
         </w:rPr>
-        <w:t>FS-OC1.3-2: eksporterHistorik</w:t>
-      </w:r>
+        <w:t>FS-</w:t>
+      </w:r>
+      <w:proofErr w:type="spellStart"/>
       <w:r>
         <w:rPr>
           <w:rFonts w:ascii="Calibri Light" w:eastAsia="Calibri Light" w:hAnsi="Calibri Light" w:cs="Calibri Light"/>
@@ -4864,8 +6120,47 @@
           <w:szCs w:val="32"/>
           <w:u w:color="2E74B5"/>
         </w:rPr>
+        <w:t>OC1.3</w:t>
+      </w:r>
+      <w:proofErr w:type="spellEnd"/>
+      <w:r>
+        <w:rPr>
+          <w:rFonts w:ascii="Calibri Light" w:eastAsia="Calibri Light" w:hAnsi="Calibri Light" w:cs="Calibri Light"/>
+          <w:b w:val="0"/>
+          <w:bCs w:val="0"/>
+          <w:color w:val="2E74B5"/>
+          <w:sz w:val="32"/>
+          <w:szCs w:val="32"/>
+          <w:u w:color="2E74B5"/>
+        </w:rPr>
+        <w:t xml:space="preserve">-2: </w:t>
+      </w:r>
+      <w:proofErr w:type="spellStart"/>
+      <w:r>
+        <w:rPr>
+          <w:rFonts w:ascii="Calibri Light" w:eastAsia="Calibri Light" w:hAnsi="Calibri Light" w:cs="Calibri Light"/>
+          <w:b w:val="0"/>
+          <w:bCs w:val="0"/>
+          <w:color w:val="2E74B5"/>
+          <w:sz w:val="32"/>
+          <w:szCs w:val="32"/>
+          <w:u w:color="2E74B5"/>
+        </w:rPr>
+        <w:t>eksporterHistorik</w:t>
+      </w:r>
+      <w:r>
+        <w:rPr>
+          <w:rFonts w:ascii="Calibri Light" w:eastAsia="Calibri Light" w:hAnsi="Calibri Light" w:cs="Calibri Light"/>
+          <w:b w:val="0"/>
+          <w:bCs w:val="0"/>
+          <w:color w:val="2E74B5"/>
+          <w:sz w:val="32"/>
+          <w:szCs w:val="32"/>
+          <w:u w:color="2E74B5"/>
+        </w:rPr>
         <w:t>ForBM</w:t>
       </w:r>
+      <w:proofErr w:type="spellEnd"/>
     </w:p>
     <w:p>
       <w:pPr>
@@ -4922,13 +6217,24 @@
           <w:u w:color="000000"/>
         </w:rPr>
       </w:pPr>
-      <w:r>
-        <w:rPr>
-          <w:rFonts w:ascii="Calibri" w:eastAsia="Calibri" w:hAnsi="Calibri" w:cs="Calibri"/>
-          <w:u w:color="000000"/>
-        </w:rPr>
-        <w:t>eksporterHistorik(</w:t>
-      </w:r>
+      <w:proofErr w:type="spellStart"/>
+      <w:proofErr w:type="gramStart"/>
+      <w:r>
+        <w:rPr>
+          <w:rFonts w:ascii="Calibri" w:eastAsia="Calibri" w:hAnsi="Calibri" w:cs="Calibri"/>
+          <w:u w:color="000000"/>
+        </w:rPr>
+        <w:t>eksporterHistorik</w:t>
+      </w:r>
+      <w:proofErr w:type="spellEnd"/>
+      <w:r>
+        <w:rPr>
+          <w:rFonts w:ascii="Calibri" w:eastAsia="Calibri" w:hAnsi="Calibri" w:cs="Calibri"/>
+          <w:u w:color="000000"/>
+        </w:rPr>
+        <w:t>(</w:t>
+      </w:r>
+      <w:proofErr w:type="gramEnd"/>
       <w:r>
         <w:rPr>
           <w:rFonts w:ascii="Calibri" w:eastAsia="Calibri" w:hAnsi="Calibri" w:cs="Calibri"/>
@@ -5139,7 +6445,39 @@
           <w:rFonts w:ascii="Calibri" w:eastAsia="Calibri" w:hAnsi="Calibri" w:cs="Calibri"/>
           <w:u w:color="000000"/>
         </w:rPr>
-        <w:t>En CSV csv eksisterer.</w:t>
+        <w:t xml:space="preserve">En </w:t>
+      </w:r>
+      <w:proofErr w:type="spellStart"/>
+      <w:r>
+        <w:rPr>
+          <w:rFonts w:ascii="Calibri" w:eastAsia="Calibri" w:hAnsi="Calibri" w:cs="Calibri"/>
+          <w:u w:color="000000"/>
+        </w:rPr>
+        <w:t>CSV</w:t>
+      </w:r>
+      <w:proofErr w:type="spellEnd"/>
+      <w:r>
+        <w:rPr>
+          <w:rFonts w:ascii="Calibri" w:eastAsia="Calibri" w:hAnsi="Calibri" w:cs="Calibri"/>
+          <w:u w:color="000000"/>
+        </w:rPr>
+        <w:t xml:space="preserve"> </w:t>
+      </w:r>
+      <w:proofErr w:type="spellStart"/>
+      <w:r>
+        <w:rPr>
+          <w:rFonts w:ascii="Calibri" w:eastAsia="Calibri" w:hAnsi="Calibri" w:cs="Calibri"/>
+          <w:u w:color="000000"/>
+        </w:rPr>
+        <w:t>csv</w:t>
+      </w:r>
+      <w:proofErr w:type="spellEnd"/>
+      <w:r>
+        <w:rPr>
+          <w:rFonts w:ascii="Calibri" w:eastAsia="Calibri" w:hAnsi="Calibri" w:cs="Calibri"/>
+          <w:u w:color="000000"/>
+        </w:rPr>
+        <w:t xml:space="preserve"> eksisterer.</w:t>
       </w:r>
     </w:p>
     <w:p>
@@ -5235,12 +6573,23 @@
           <w:u w:color="000000"/>
         </w:rPr>
       </w:pPr>
-      <w:r>
-        <w:rPr>
-          <w:rFonts w:ascii="Calibri" w:eastAsia="Calibri" w:hAnsi="Calibri" w:cs="Calibri"/>
-          <w:u w:color="000000"/>
-        </w:rPr>
-        <w:t>csv.filenavn er sat til filenavn.</w:t>
+      <w:proofErr w:type="spellStart"/>
+      <w:proofErr w:type="gramStart"/>
+      <w:r>
+        <w:rPr>
+          <w:rFonts w:ascii="Calibri" w:eastAsia="Calibri" w:hAnsi="Calibri" w:cs="Calibri"/>
+          <w:u w:color="000000"/>
+        </w:rPr>
+        <w:t>csv.filenavn</w:t>
+      </w:r>
+      <w:proofErr w:type="spellEnd"/>
+      <w:proofErr w:type="gramEnd"/>
+      <w:r>
+        <w:rPr>
+          <w:rFonts w:ascii="Calibri" w:eastAsia="Calibri" w:hAnsi="Calibri" w:cs="Calibri"/>
+          <w:u w:color="000000"/>
+        </w:rPr>
+        <w:t xml:space="preserve"> er sat til filenavn.</w:t>
       </w:r>
     </w:p>
     <w:p>
@@ -5258,23 +6607,42 @@
         <w:spacing w:line="259" w:lineRule="auto"/>
         <w:rPr>
           <w:rFonts w:ascii="Calibri" w:eastAsia="Calibri" w:hAnsi="Calibri" w:cs="Calibri"/>
-          <w:u w:color="000000"/>
-        </w:rPr>
-      </w:pPr>
-      <w:r>
-        <w:rPr>
-          <w:rFonts w:ascii="Calibri" w:eastAsia="Calibri" w:hAnsi="Calibri" w:cs="Calibri"/>
-          <w:u w:color="000000"/>
-        </w:rPr>
-        <w:t xml:space="preserve">historik som fil er blevet skabt og </w:t>
-      </w:r>
-      <w:r>
-        <w:rPr>
-          <w:rFonts w:ascii="Calibri" w:eastAsia="Calibri" w:hAnsi="Calibri" w:cs="Calibri"/>
-          <w:color w:val="FF0000"/>
-          <w:u w:color="000000"/>
-        </w:rPr>
-        <w:t>gemt som csv fil.</w:t>
+          <w:color w:val="auto"/>
+          <w:u w:color="000000"/>
+        </w:rPr>
+      </w:pPr>
+      <w:r>
+        <w:rPr>
+          <w:rFonts w:ascii="Calibri" w:eastAsia="Calibri" w:hAnsi="Calibri" w:cs="Calibri"/>
+          <w:u w:color="000000"/>
+        </w:rPr>
+        <w:t xml:space="preserve">historik som </w:t>
+      </w:r>
+      <w:r>
+        <w:rPr>
+          <w:rFonts w:ascii="Calibri" w:eastAsia="Calibri" w:hAnsi="Calibri" w:cs="Calibri"/>
+          <w:color w:val="auto"/>
+          <w:u w:color="000000"/>
+        </w:rPr>
+        <w:t xml:space="preserve">fil er blevet skabt og gemt som </w:t>
+      </w:r>
+      <w:proofErr w:type="spellStart"/>
+      <w:r>
+        <w:rPr>
+          <w:rFonts w:ascii="Calibri" w:eastAsia="Calibri" w:hAnsi="Calibri" w:cs="Calibri"/>
+          <w:color w:val="auto"/>
+          <w:u w:color="000000"/>
+        </w:rPr>
+        <w:t>csv</w:t>
+      </w:r>
+      <w:proofErr w:type="spellEnd"/>
+      <w:r>
+        <w:rPr>
+          <w:rFonts w:ascii="Calibri" w:eastAsia="Calibri" w:hAnsi="Calibri" w:cs="Calibri"/>
+          <w:color w:val="auto"/>
+          <w:u w:color="000000"/>
+        </w:rPr>
+        <w:t xml:space="preserve"> fil.</w:t>
       </w:r>
     </w:p>
     <w:p>
@@ -5292,32 +6660,17 @@
         <w:spacing w:line="259" w:lineRule="auto"/>
         <w:rPr>
           <w:rFonts w:ascii="Calibri" w:eastAsia="Calibri" w:hAnsi="Calibri" w:cs="Calibri"/>
-          <w:color w:val="FF0000"/>
-          <w:u w:color="000000"/>
-        </w:rPr>
-      </w:pPr>
-      <w:r>
-        <w:rPr>
-          <w:rFonts w:ascii="Calibri" w:eastAsia="Calibri" w:hAnsi="Calibri" w:cs="Calibri"/>
-          <w:color w:val="FF0000"/>
-          <w:u w:color="000000"/>
-        </w:rPr>
-        <w:t xml:space="preserve">bruger er blevet præsenteret for </w:t>
-      </w:r>
-      <w:r>
-        <w:rPr>
-          <w:rFonts w:ascii="Calibri" w:eastAsia="Calibri" w:hAnsi="Calibri" w:cs="Calibri"/>
-          <w:u w:color="000000"/>
-        </w:rPr>
-        <w:t>historik</w:t>
-      </w:r>
-      <w:r>
-        <w:rPr>
-          <w:rFonts w:ascii="Calibri" w:eastAsia="Calibri" w:hAnsi="Calibri" w:cs="Calibri"/>
-          <w:color w:val="FF0000"/>
-          <w:u w:color="000000"/>
-        </w:rPr>
-        <w:t>.</w:t>
+          <w:color w:val="auto"/>
+          <w:u w:color="000000"/>
+        </w:rPr>
+      </w:pPr>
+      <w:r>
+        <w:rPr>
+          <w:rFonts w:ascii="Calibri" w:eastAsia="Calibri" w:hAnsi="Calibri" w:cs="Calibri"/>
+          <w:color w:val="auto"/>
+          <w:u w:color="000000"/>
+        </w:rPr>
+        <w:t>bruger er blevet præsenteret for historik.</w:t>
       </w:r>
     </w:p>
     <w:p>
@@ -6248,7 +7601,7 @@
 </file>
 
 <file path=customXml/itemProps1.xml><?xml version="1.0" encoding="utf-8"?>
-<ds:datastoreItem xmlns:ds="http://schemas.openxmlformats.org/officeDocument/2006/customXml" ds:itemID="{2FE5361E-E26B-4A58-A1E6-D7801056C217}">
+<ds:datastoreItem xmlns:ds="http://schemas.openxmlformats.org/officeDocument/2006/customXml" ds:itemID="{5DB8846B-EC36-4C37-84DA-07403F243C93}">
   <ds:schemaRefs>
     <ds:schemaRef ds:uri="http://schemas.openxmlformats.org/officeDocument/2006/bibliography"/>
   </ds:schemaRefs>

</xml_diff>